<commit_message>
Continued work error checking. Just small errors caught.
</commit_message>
<xml_diff>
--- a/docs/notes_on_errors_20141015.docx
+++ b/docs/notes_on_errors_20141015.docx
@@ -32,6 +32,26 @@
       <w:r>
         <w:t xml:space="preserve"> combining all other error issues into a single spreadsheet and this file</w:t>
       </w:r>
+    </w:p>
+    <w:p/>
+    <w:p>
+      <w:r>
+        <w:t>COER, EPMI, LEES</w:t>
+      </w:r>
+    </w:p>
+    <w:p>
+      <w:pPr>
+        <w:pStyle w:val="ListParagraph"/>
+        <w:numPr>
+          <w:ilvl w:val="0"/>
+          <w:numId w:val="1"/>
+        </w:numPr>
+      </w:pPr>
+      <w:r>
+        <w:t>ALL CORRECT; checked everything</w:t>
+      </w:r>
+      <w:bookmarkStart w:id="0" w:name="_GoBack"/>
+      <w:bookmarkEnd w:id="0"/>
     </w:p>
     <w:p/>
     <w:p>
@@ -127,7 +147,13 @@
       </w:r>
       <w:proofErr w:type="spellEnd"/>
       <w:r>
-        <w:t xml:space="preserve"> has 2080 too many (see </w:t>
+        <w:t xml:space="preserve"> has 20</w:t>
+      </w:r>
+      <w:r>
+        <w:t>44</w:t>
+      </w:r>
+      <w:r>
+        <w:t xml:space="preserve"> too many (see </w:t>
       </w:r>
       <w:proofErr w:type="spellStart"/>
       <w:r>
@@ -135,15 +161,19 @@
       </w:r>
       <w:proofErr w:type="spellEnd"/>
       <w:r>
-        <w:t xml:space="preserve"> file). Checked repro spreadsheet and #2132 is correct for total number that “pass through”</w:t>
-      </w:r>
-      <w:r>
-        <w:t>. I’m guessing this is some error with multiplication</w:t>
-      </w:r>
-    </w:p>
-    <w:p>
-      <w:r>
-        <w:t>COER</w:t>
+        <w:t xml:space="preserve"> file). Checked repro spreadsheet and #21</w:t>
+      </w:r>
+      <w:r>
+        <w:t>40</w:t>
+      </w:r>
+      <w:r>
+        <w:t xml:space="preserve"> is correct for total number that “pass through”</w:t>
+      </w:r>
+      <w:r>
+        <w:t xml:space="preserve">. </w:t>
+      </w:r>
+      <w:r>
+        <w:t>I’m at a loss to explain this</w:t>
       </w:r>
     </w:p>
     <w:p>
@@ -155,43 +185,15 @@
         </w:numPr>
       </w:pPr>
       <w:r>
-        <w:t>“</w:t>
-      </w:r>
-      <w:proofErr w:type="spellStart"/>
-      <w:r>
-        <w:t>inflorescence_bud_tiny</w:t>
-      </w:r>
-      <w:proofErr w:type="spellEnd"/>
-      <w:r>
-        <w:t xml:space="preserve">” appears as </w:t>
-      </w:r>
-      <w:proofErr w:type="spellStart"/>
-      <w:r>
-        <w:t>FinDev</w:t>
-      </w:r>
-      <w:proofErr w:type="spellEnd"/>
-      <w:r>
-        <w:t xml:space="preserve">, but not as </w:t>
-      </w:r>
-      <w:r>
-        <w:t>L</w:t>
-      </w:r>
-      <w:r>
-        <w:t>ost (before census 15</w:t>
-      </w:r>
-      <w:r>
-        <w:t xml:space="preserve">; but correct number as </w:t>
-      </w:r>
-      <w:proofErr w:type="spellStart"/>
-      <w:r>
-        <w:t>FinDev</w:t>
-      </w:r>
-      <w:proofErr w:type="spellEnd"/>
-      <w:r>
-        <w:t xml:space="preserve"> = To# - From#</w:t>
-      </w:r>
-      <w:r>
-        <w:t>)</w:t>
+        <w:t xml:space="preserve">Otherwise </w:t>
+      </w:r>
+      <w:r>
+        <w:t>ALL CORRECT</w:t>
+      </w:r>
+    </w:p>
+    <w:p>
+      <w:r>
+        <w:t>GRBU</w:t>
       </w:r>
     </w:p>
     <w:p>
@@ -202,18 +204,27 @@
           <w:numId w:val="1"/>
         </w:numPr>
       </w:pPr>
-      <w:r>
-        <w:t>Otherwise, ALL CORRECT; checked everything</w:t>
+      <w:proofErr w:type="spellStart"/>
+      <w:r>
+        <w:t>Finished_flower_stigma</w:t>
+      </w:r>
+      <w:proofErr w:type="spellEnd"/>
+      <w:r>
+        <w:t xml:space="preserve"> has negative “lost”</w:t>
+      </w:r>
+      <w:r>
+        <w:t xml:space="preserve"> </w:t>
+      </w:r>
+      <w:r>
+        <w:t>counts always</w:t>
+      </w:r>
+      <w:r>
+        <w:t xml:space="preserve"> – no explanation</w:t>
       </w:r>
     </w:p>
     <w:p>
-      <w:pPr>
-        <w:pStyle w:val="ListParagraph"/>
-      </w:pPr>
-    </w:p>
-    <w:p>
-      <w:r>
-        <w:t>EPMI</w:t>
+      <w:r>
+        <w:t>PEPU</w:t>
       </w:r>
     </w:p>
     <w:p>
@@ -225,14 +236,20 @@
         </w:numPr>
       </w:pPr>
       <w:r>
-        <w:t>ALL CORRECT; checked everything</w:t>
-      </w:r>
-      <w:bookmarkStart w:id="0" w:name="_GoBack"/>
-      <w:bookmarkEnd w:id="0"/>
+        <w:t>Remove “</w:t>
+      </w:r>
+      <w:proofErr w:type="spellStart"/>
+      <w:r>
+        <w:t>bud_aborted</w:t>
+      </w:r>
+      <w:proofErr w:type="spellEnd"/>
+      <w:r>
+        <w:t>” from plant map; never used</w:t>
+      </w:r>
     </w:p>
     <w:p>
       <w:r>
-        <w:t>PEPU</w:t>
+        <w:t>PUTU</w:t>
       </w:r>
     </w:p>
     <w:p>
@@ -244,16 +261,1748 @@
         </w:numPr>
       </w:pPr>
       <w:r>
-        <w:t>Remove “</w:t>
+        <w:t>Still an error with too many “</w:t>
       </w:r>
       <w:proofErr w:type="spellStart"/>
       <w:r>
-        <w:t>bud_aborted</w:t>
+        <w:t>Finished_flower_stigma</w:t>
       </w:r>
       <w:proofErr w:type="spellEnd"/>
       <w:r>
-        <w:t>” from plant map; never used</w:t>
-      </w:r>
+        <w:t>” ended up as a “</w:t>
+      </w:r>
+      <w:proofErr w:type="spellStart"/>
+      <w:r>
+        <w:t>Fin_Dev</w:t>
+      </w:r>
+      <w:proofErr w:type="spellEnd"/>
+      <w:r>
+        <w:t>” part. I’ve gone through many of the individuals and can’t find any mistakes in the repro spreadsheet but also can’t find any pattern that would explain the error</w:t>
+      </w:r>
+    </w:p>
+    <w:p>
+      <w:pPr>
+        <w:pStyle w:val="ListParagraph"/>
+      </w:pPr>
+    </w:p>
+    <w:p>
+      <w:pPr>
+        <w:pStyle w:val="ListParagraph"/>
+      </w:pPr>
+      <w:r>
+        <w:t>Mistakes are in:</w:t>
+      </w:r>
+    </w:p>
+    <w:p>
+      <w:pPr>
+        <w:pStyle w:val="ListParagraph"/>
+      </w:pPr>
+      <w:r>
+        <w:t>(</w:t>
+      </w:r>
+      <w:proofErr w:type="gramStart"/>
+      <w:r>
+        <w:t>parts</w:t>
+      </w:r>
+      <w:proofErr w:type="gramEnd"/>
+      <w:r>
+        <w:t xml:space="preserve"> are 2x numbers in repro spreadsheet)</w:t>
+      </w:r>
+    </w:p>
+    <w:tbl>
+      <w:tblPr>
+        <w:tblW w:w="6560" w:type="dxa"/>
+        <w:tblLook w:val="04A0" w:firstRow="1" w:lastRow="0" w:firstColumn="1" w:lastColumn="0" w:noHBand="0" w:noVBand="1"/>
+      </w:tblPr>
+      <w:tblGrid>
+        <w:gridCol w:w="3400"/>
+        <w:gridCol w:w="960"/>
+        <w:gridCol w:w="960"/>
+        <w:gridCol w:w="1240"/>
+      </w:tblGrid>
+      <w:tr>
+        <w:trPr>
+          <w:trHeight w:val="300"/>
+        </w:trPr>
+        <w:tc>
+          <w:tcPr>
+            <w:tcW w:w="3400" w:type="dxa"/>
+            <w:tcBorders>
+              <w:top w:val="nil"/>
+              <w:left w:val="nil"/>
+              <w:bottom w:val="nil"/>
+              <w:right w:val="nil"/>
+            </w:tcBorders>
+            <w:shd w:val="clear" w:color="auto" w:fill="auto"/>
+            <w:noWrap/>
+            <w:vAlign w:val="bottom"/>
+            <w:hideMark/>
+          </w:tcPr>
+          <w:p>
+            <w:pPr>
+              <w:spacing w:after="0" w:line="240" w:lineRule="auto"/>
+              <w:rPr>
+                <w:rFonts w:ascii="Calibri" w:eastAsia="Times New Roman" w:hAnsi="Calibri" w:cs="Times New Roman"/>
+                <w:color w:val="000000"/>
+                <w:lang w:eastAsia="en-AU"/>
+              </w:rPr>
+            </w:pPr>
+            <w:r>
+              <w:rPr>
+                <w:rFonts w:ascii="Calibri" w:eastAsia="Times New Roman" w:hAnsi="Calibri" w:cs="Times New Roman"/>
+                <w:color w:val="000000"/>
+                <w:lang w:eastAsia="en-AU"/>
+              </w:rPr>
+              <w:t>Individual</w:t>
+            </w:r>
+          </w:p>
+        </w:tc>
+        <w:tc>
+          <w:tcPr>
+            <w:tcW w:w="960" w:type="dxa"/>
+            <w:tcBorders>
+              <w:top w:val="nil"/>
+              <w:left w:val="nil"/>
+              <w:bottom w:val="nil"/>
+              <w:right w:val="nil"/>
+            </w:tcBorders>
+            <w:shd w:val="clear" w:color="auto" w:fill="auto"/>
+            <w:noWrap/>
+            <w:vAlign w:val="bottom"/>
+            <w:hideMark/>
+          </w:tcPr>
+          <w:p>
+            <w:pPr>
+              <w:spacing w:after="0" w:line="240" w:lineRule="auto"/>
+              <w:rPr>
+                <w:rFonts w:ascii="Calibri" w:eastAsia="Times New Roman" w:hAnsi="Calibri" w:cs="Times New Roman"/>
+                <w:color w:val="000000"/>
+                <w:lang w:eastAsia="en-AU"/>
+              </w:rPr>
+            </w:pPr>
+            <w:r>
+              <w:rPr>
+                <w:rFonts w:ascii="Calibri" w:eastAsia="Times New Roman" w:hAnsi="Calibri" w:cs="Times New Roman"/>
+                <w:color w:val="000000"/>
+                <w:lang w:eastAsia="en-AU"/>
+              </w:rPr>
+              <w:t>petals</w:t>
+            </w:r>
+          </w:p>
+        </w:tc>
+        <w:tc>
+          <w:tcPr>
+            <w:tcW w:w="960" w:type="dxa"/>
+            <w:tcBorders>
+              <w:top w:val="nil"/>
+              <w:left w:val="nil"/>
+              <w:bottom w:val="nil"/>
+              <w:right w:val="nil"/>
+            </w:tcBorders>
+            <w:shd w:val="clear" w:color="auto" w:fill="auto"/>
+            <w:noWrap/>
+            <w:vAlign w:val="bottom"/>
+            <w:hideMark/>
+          </w:tcPr>
+          <w:p>
+            <w:pPr>
+              <w:spacing w:after="0" w:line="240" w:lineRule="auto"/>
+              <w:rPr>
+                <w:rFonts w:ascii="Calibri" w:eastAsia="Times New Roman" w:hAnsi="Calibri" w:cs="Times New Roman"/>
+                <w:color w:val="000000"/>
+                <w:lang w:eastAsia="en-AU"/>
+              </w:rPr>
+            </w:pPr>
+            <w:r>
+              <w:rPr>
+                <w:rFonts w:ascii="Calibri" w:eastAsia="Times New Roman" w:hAnsi="Calibri" w:cs="Times New Roman"/>
+                <w:color w:val="000000"/>
+                <w:lang w:eastAsia="en-AU"/>
+              </w:rPr>
+              <w:t>derived parts</w:t>
+            </w:r>
+          </w:p>
+        </w:tc>
+        <w:tc>
+          <w:tcPr>
+            <w:tcW w:w="1240" w:type="dxa"/>
+            <w:tcBorders>
+              <w:top w:val="nil"/>
+              <w:left w:val="nil"/>
+              <w:bottom w:val="nil"/>
+              <w:right w:val="nil"/>
+            </w:tcBorders>
+            <w:shd w:val="clear" w:color="auto" w:fill="auto"/>
+            <w:noWrap/>
+            <w:vAlign w:val="bottom"/>
+            <w:hideMark/>
+          </w:tcPr>
+          <w:p>
+            <w:pPr>
+              <w:spacing w:after="0" w:line="240" w:lineRule="auto"/>
+              <w:rPr>
+                <w:rFonts w:ascii="Calibri" w:eastAsia="Times New Roman" w:hAnsi="Calibri" w:cs="Times New Roman"/>
+                <w:color w:val="000000"/>
+                <w:lang w:eastAsia="en-AU"/>
+              </w:rPr>
+            </w:pPr>
+            <w:r>
+              <w:rPr>
+                <w:rFonts w:ascii="Calibri" w:eastAsia="Times New Roman" w:hAnsi="Calibri" w:cs="Times New Roman"/>
+                <w:color w:val="000000"/>
+                <w:lang w:eastAsia="en-AU"/>
+              </w:rPr>
+              <w:t>diff</w:t>
+            </w:r>
+          </w:p>
+        </w:tc>
+      </w:tr>
+      <w:tr>
+        <w:trPr>
+          <w:trHeight w:val="300"/>
+        </w:trPr>
+        <w:tc>
+          <w:tcPr>
+            <w:tcW w:w="3400" w:type="dxa"/>
+            <w:tcBorders>
+              <w:top w:val="nil"/>
+              <w:left w:val="nil"/>
+              <w:bottom w:val="nil"/>
+              <w:right w:val="nil"/>
+            </w:tcBorders>
+            <w:shd w:val="clear" w:color="auto" w:fill="auto"/>
+            <w:noWrap/>
+            <w:vAlign w:val="bottom"/>
+            <w:hideMark/>
+          </w:tcPr>
+          <w:p>
+            <w:pPr>
+              <w:spacing w:after="0" w:line="240" w:lineRule="auto"/>
+              <w:rPr>
+                <w:rFonts w:ascii="Calibri" w:eastAsia="Times New Roman" w:hAnsi="Calibri" w:cs="Times New Roman"/>
+                <w:color w:val="000000"/>
+                <w:lang w:eastAsia="en-AU"/>
+              </w:rPr>
+            </w:pPr>
+            <w:r>
+              <w:rPr>
+                <w:rFonts w:ascii="Calibri" w:eastAsia="Times New Roman" w:hAnsi="Calibri" w:cs="Times New Roman"/>
+                <w:color w:val="000000"/>
+                <w:lang w:eastAsia="en-AU"/>
+              </w:rPr>
+              <w:t>PUTU_004</w:t>
+            </w:r>
+          </w:p>
+        </w:tc>
+        <w:tc>
+          <w:tcPr>
+            <w:tcW w:w="960" w:type="dxa"/>
+            <w:tcBorders>
+              <w:top w:val="nil"/>
+              <w:left w:val="nil"/>
+              <w:bottom w:val="nil"/>
+              <w:right w:val="nil"/>
+            </w:tcBorders>
+            <w:shd w:val="clear" w:color="auto" w:fill="auto"/>
+            <w:noWrap/>
+            <w:vAlign w:val="bottom"/>
+            <w:hideMark/>
+          </w:tcPr>
+          <w:p>
+            <w:pPr>
+              <w:spacing w:after="0" w:line="240" w:lineRule="auto"/>
+              <w:jc w:val="right"/>
+              <w:rPr>
+                <w:rFonts w:ascii="Calibri" w:eastAsia="Times New Roman" w:hAnsi="Calibri" w:cs="Times New Roman"/>
+                <w:color w:val="000000"/>
+                <w:lang w:eastAsia="en-AU"/>
+              </w:rPr>
+            </w:pPr>
+            <w:r>
+              <w:rPr>
+                <w:rFonts w:ascii="Calibri" w:eastAsia="Times New Roman" w:hAnsi="Calibri" w:cs="Times New Roman"/>
+                <w:color w:val="000000"/>
+                <w:lang w:eastAsia="en-AU"/>
+              </w:rPr>
+              <w:t>186</w:t>
+            </w:r>
+          </w:p>
+        </w:tc>
+        <w:tc>
+          <w:tcPr>
+            <w:tcW w:w="960" w:type="dxa"/>
+            <w:tcBorders>
+              <w:top w:val="nil"/>
+              <w:left w:val="nil"/>
+              <w:bottom w:val="nil"/>
+              <w:right w:val="nil"/>
+            </w:tcBorders>
+            <w:shd w:val="clear" w:color="auto" w:fill="auto"/>
+            <w:noWrap/>
+            <w:vAlign w:val="bottom"/>
+            <w:hideMark/>
+          </w:tcPr>
+          <w:p>
+            <w:pPr>
+              <w:spacing w:after="0" w:line="240" w:lineRule="auto"/>
+              <w:jc w:val="right"/>
+              <w:rPr>
+                <w:rFonts w:ascii="Calibri" w:eastAsia="Times New Roman" w:hAnsi="Calibri" w:cs="Times New Roman"/>
+                <w:color w:val="000000"/>
+                <w:lang w:eastAsia="en-AU"/>
+              </w:rPr>
+            </w:pPr>
+            <w:r>
+              <w:rPr>
+                <w:rFonts w:ascii="Calibri" w:eastAsia="Times New Roman" w:hAnsi="Calibri" w:cs="Times New Roman"/>
+                <w:color w:val="000000"/>
+                <w:lang w:eastAsia="en-AU"/>
+              </w:rPr>
+              <w:t>236</w:t>
+            </w:r>
+          </w:p>
+        </w:tc>
+        <w:tc>
+          <w:tcPr>
+            <w:tcW w:w="1240" w:type="dxa"/>
+            <w:tcBorders>
+              <w:top w:val="nil"/>
+              <w:left w:val="nil"/>
+              <w:bottom w:val="nil"/>
+              <w:right w:val="nil"/>
+            </w:tcBorders>
+            <w:shd w:val="clear" w:color="auto" w:fill="auto"/>
+            <w:noWrap/>
+            <w:vAlign w:val="bottom"/>
+            <w:hideMark/>
+          </w:tcPr>
+          <w:p>
+            <w:pPr>
+              <w:spacing w:after="0" w:line="240" w:lineRule="auto"/>
+              <w:jc w:val="right"/>
+              <w:rPr>
+                <w:rFonts w:ascii="Calibri" w:eastAsia="Times New Roman" w:hAnsi="Calibri" w:cs="Times New Roman"/>
+                <w:color w:val="000000"/>
+                <w:lang w:eastAsia="en-AU"/>
+              </w:rPr>
+            </w:pPr>
+            <w:r>
+              <w:rPr>
+                <w:rFonts w:ascii="Calibri" w:eastAsia="Times New Roman" w:hAnsi="Calibri" w:cs="Times New Roman"/>
+                <w:color w:val="000000"/>
+                <w:lang w:eastAsia="en-AU"/>
+              </w:rPr>
+              <w:t>-50</w:t>
+            </w:r>
+          </w:p>
+        </w:tc>
+      </w:tr>
+      <w:tr>
+        <w:trPr>
+          <w:trHeight w:val="300"/>
+        </w:trPr>
+        <w:tc>
+          <w:tcPr>
+            <w:tcW w:w="3400" w:type="dxa"/>
+            <w:tcBorders>
+              <w:top w:val="nil"/>
+              <w:left w:val="nil"/>
+              <w:bottom w:val="nil"/>
+              <w:right w:val="nil"/>
+            </w:tcBorders>
+            <w:shd w:val="clear" w:color="auto" w:fill="auto"/>
+            <w:noWrap/>
+            <w:vAlign w:val="bottom"/>
+            <w:hideMark/>
+          </w:tcPr>
+          <w:p>
+            <w:pPr>
+              <w:spacing w:after="0" w:line="240" w:lineRule="auto"/>
+              <w:rPr>
+                <w:rFonts w:ascii="Calibri" w:eastAsia="Times New Roman" w:hAnsi="Calibri" w:cs="Times New Roman"/>
+                <w:color w:val="000000"/>
+                <w:lang w:eastAsia="en-AU"/>
+              </w:rPr>
+            </w:pPr>
+            <w:r>
+              <w:rPr>
+                <w:rFonts w:ascii="Calibri" w:eastAsia="Times New Roman" w:hAnsi="Calibri" w:cs="Times New Roman"/>
+                <w:color w:val="000000"/>
+                <w:lang w:eastAsia="en-AU"/>
+              </w:rPr>
+              <w:t>PUTU_005</w:t>
+            </w:r>
+          </w:p>
+        </w:tc>
+        <w:tc>
+          <w:tcPr>
+            <w:tcW w:w="960" w:type="dxa"/>
+            <w:tcBorders>
+              <w:top w:val="nil"/>
+              <w:left w:val="nil"/>
+              <w:bottom w:val="nil"/>
+              <w:right w:val="nil"/>
+            </w:tcBorders>
+            <w:shd w:val="clear" w:color="auto" w:fill="auto"/>
+            <w:noWrap/>
+            <w:vAlign w:val="bottom"/>
+            <w:hideMark/>
+          </w:tcPr>
+          <w:p>
+            <w:pPr>
+              <w:spacing w:after="0" w:line="240" w:lineRule="auto"/>
+              <w:jc w:val="right"/>
+              <w:rPr>
+                <w:rFonts w:ascii="Calibri" w:eastAsia="Times New Roman" w:hAnsi="Calibri" w:cs="Times New Roman"/>
+                <w:color w:val="000000"/>
+                <w:lang w:eastAsia="en-AU"/>
+              </w:rPr>
+            </w:pPr>
+            <w:r>
+              <w:rPr>
+                <w:rFonts w:ascii="Calibri" w:eastAsia="Times New Roman" w:hAnsi="Calibri" w:cs="Times New Roman"/>
+                <w:color w:val="000000"/>
+                <w:lang w:eastAsia="en-AU"/>
+              </w:rPr>
+              <w:t>136</w:t>
+            </w:r>
+          </w:p>
+        </w:tc>
+        <w:tc>
+          <w:tcPr>
+            <w:tcW w:w="960" w:type="dxa"/>
+            <w:tcBorders>
+              <w:top w:val="nil"/>
+              <w:left w:val="nil"/>
+              <w:bottom w:val="nil"/>
+              <w:right w:val="nil"/>
+            </w:tcBorders>
+            <w:shd w:val="clear" w:color="auto" w:fill="auto"/>
+            <w:noWrap/>
+            <w:vAlign w:val="bottom"/>
+            <w:hideMark/>
+          </w:tcPr>
+          <w:p>
+            <w:pPr>
+              <w:spacing w:after="0" w:line="240" w:lineRule="auto"/>
+              <w:jc w:val="right"/>
+              <w:rPr>
+                <w:rFonts w:ascii="Calibri" w:eastAsia="Times New Roman" w:hAnsi="Calibri" w:cs="Times New Roman"/>
+                <w:color w:val="000000"/>
+                <w:lang w:eastAsia="en-AU"/>
+              </w:rPr>
+            </w:pPr>
+            <w:r>
+              <w:rPr>
+                <w:rFonts w:ascii="Calibri" w:eastAsia="Times New Roman" w:hAnsi="Calibri" w:cs="Times New Roman"/>
+                <w:color w:val="000000"/>
+                <w:lang w:eastAsia="en-AU"/>
+              </w:rPr>
+              <w:t>168</w:t>
+            </w:r>
+          </w:p>
+        </w:tc>
+        <w:tc>
+          <w:tcPr>
+            <w:tcW w:w="1240" w:type="dxa"/>
+            <w:tcBorders>
+              <w:top w:val="nil"/>
+              <w:left w:val="nil"/>
+              <w:bottom w:val="nil"/>
+              <w:right w:val="nil"/>
+            </w:tcBorders>
+            <w:shd w:val="clear" w:color="auto" w:fill="auto"/>
+            <w:noWrap/>
+            <w:vAlign w:val="bottom"/>
+            <w:hideMark/>
+          </w:tcPr>
+          <w:p>
+            <w:pPr>
+              <w:spacing w:after="0" w:line="240" w:lineRule="auto"/>
+              <w:jc w:val="right"/>
+              <w:rPr>
+                <w:rFonts w:ascii="Calibri" w:eastAsia="Times New Roman" w:hAnsi="Calibri" w:cs="Times New Roman"/>
+                <w:color w:val="000000"/>
+                <w:lang w:eastAsia="en-AU"/>
+              </w:rPr>
+            </w:pPr>
+            <w:r>
+              <w:rPr>
+                <w:rFonts w:ascii="Calibri" w:eastAsia="Times New Roman" w:hAnsi="Calibri" w:cs="Times New Roman"/>
+                <w:color w:val="000000"/>
+                <w:lang w:eastAsia="en-AU"/>
+              </w:rPr>
+              <w:t>-32</w:t>
+            </w:r>
+          </w:p>
+        </w:tc>
+      </w:tr>
+      <w:tr>
+        <w:trPr>
+          <w:trHeight w:val="300"/>
+        </w:trPr>
+        <w:tc>
+          <w:tcPr>
+            <w:tcW w:w="3400" w:type="dxa"/>
+            <w:tcBorders>
+              <w:top w:val="nil"/>
+              <w:left w:val="nil"/>
+              <w:bottom w:val="nil"/>
+              <w:right w:val="nil"/>
+            </w:tcBorders>
+            <w:shd w:val="clear" w:color="auto" w:fill="auto"/>
+            <w:noWrap/>
+            <w:vAlign w:val="bottom"/>
+            <w:hideMark/>
+          </w:tcPr>
+          <w:p>
+            <w:pPr>
+              <w:spacing w:after="0" w:line="240" w:lineRule="auto"/>
+              <w:rPr>
+                <w:rFonts w:ascii="Calibri" w:eastAsia="Times New Roman" w:hAnsi="Calibri" w:cs="Times New Roman"/>
+                <w:color w:val="000000"/>
+                <w:lang w:eastAsia="en-AU"/>
+              </w:rPr>
+            </w:pPr>
+            <w:r>
+              <w:rPr>
+                <w:rFonts w:ascii="Calibri" w:eastAsia="Times New Roman" w:hAnsi="Calibri" w:cs="Times New Roman"/>
+                <w:color w:val="000000"/>
+                <w:lang w:eastAsia="en-AU"/>
+              </w:rPr>
+              <w:t>PUTU_805</w:t>
+            </w:r>
+          </w:p>
+        </w:tc>
+        <w:tc>
+          <w:tcPr>
+            <w:tcW w:w="960" w:type="dxa"/>
+            <w:tcBorders>
+              <w:top w:val="nil"/>
+              <w:left w:val="nil"/>
+              <w:bottom w:val="nil"/>
+              <w:right w:val="nil"/>
+            </w:tcBorders>
+            <w:shd w:val="clear" w:color="auto" w:fill="auto"/>
+            <w:noWrap/>
+            <w:vAlign w:val="bottom"/>
+            <w:hideMark/>
+          </w:tcPr>
+          <w:p>
+            <w:pPr>
+              <w:spacing w:after="0" w:line="240" w:lineRule="auto"/>
+              <w:jc w:val="right"/>
+              <w:rPr>
+                <w:rFonts w:ascii="Calibri" w:eastAsia="Times New Roman" w:hAnsi="Calibri" w:cs="Times New Roman"/>
+                <w:color w:val="000000"/>
+                <w:lang w:eastAsia="en-AU"/>
+              </w:rPr>
+            </w:pPr>
+            <w:r>
+              <w:rPr>
+                <w:rFonts w:ascii="Calibri" w:eastAsia="Times New Roman" w:hAnsi="Calibri" w:cs="Times New Roman"/>
+                <w:color w:val="000000"/>
+                <w:lang w:eastAsia="en-AU"/>
+              </w:rPr>
+              <w:t>238</w:t>
+            </w:r>
+          </w:p>
+        </w:tc>
+        <w:tc>
+          <w:tcPr>
+            <w:tcW w:w="960" w:type="dxa"/>
+            <w:tcBorders>
+              <w:top w:val="nil"/>
+              <w:left w:val="nil"/>
+              <w:bottom w:val="nil"/>
+              <w:right w:val="nil"/>
+            </w:tcBorders>
+            <w:shd w:val="clear" w:color="auto" w:fill="auto"/>
+            <w:noWrap/>
+            <w:vAlign w:val="bottom"/>
+            <w:hideMark/>
+          </w:tcPr>
+          <w:p>
+            <w:pPr>
+              <w:spacing w:after="0" w:line="240" w:lineRule="auto"/>
+              <w:jc w:val="right"/>
+              <w:rPr>
+                <w:rFonts w:ascii="Calibri" w:eastAsia="Times New Roman" w:hAnsi="Calibri" w:cs="Times New Roman"/>
+                <w:color w:val="000000"/>
+                <w:lang w:eastAsia="en-AU"/>
+              </w:rPr>
+            </w:pPr>
+            <w:r>
+              <w:rPr>
+                <w:rFonts w:ascii="Calibri" w:eastAsia="Times New Roman" w:hAnsi="Calibri" w:cs="Times New Roman"/>
+                <w:color w:val="000000"/>
+                <w:lang w:eastAsia="en-AU"/>
+              </w:rPr>
+              <w:t>264</w:t>
+            </w:r>
+          </w:p>
+        </w:tc>
+        <w:tc>
+          <w:tcPr>
+            <w:tcW w:w="1240" w:type="dxa"/>
+            <w:tcBorders>
+              <w:top w:val="nil"/>
+              <w:left w:val="nil"/>
+              <w:bottom w:val="nil"/>
+              <w:right w:val="nil"/>
+            </w:tcBorders>
+            <w:shd w:val="clear" w:color="auto" w:fill="auto"/>
+            <w:noWrap/>
+            <w:vAlign w:val="bottom"/>
+            <w:hideMark/>
+          </w:tcPr>
+          <w:p>
+            <w:pPr>
+              <w:spacing w:after="0" w:line="240" w:lineRule="auto"/>
+              <w:jc w:val="right"/>
+              <w:rPr>
+                <w:rFonts w:ascii="Calibri" w:eastAsia="Times New Roman" w:hAnsi="Calibri" w:cs="Times New Roman"/>
+                <w:color w:val="000000"/>
+                <w:lang w:eastAsia="en-AU"/>
+              </w:rPr>
+            </w:pPr>
+            <w:r>
+              <w:rPr>
+                <w:rFonts w:ascii="Calibri" w:eastAsia="Times New Roman" w:hAnsi="Calibri" w:cs="Times New Roman"/>
+                <w:color w:val="000000"/>
+                <w:lang w:eastAsia="en-AU"/>
+              </w:rPr>
+              <w:t>-26</w:t>
+            </w:r>
+          </w:p>
+        </w:tc>
+      </w:tr>
+      <w:tr>
+        <w:trPr>
+          <w:trHeight w:val="300"/>
+        </w:trPr>
+        <w:tc>
+          <w:tcPr>
+            <w:tcW w:w="3400" w:type="dxa"/>
+            <w:tcBorders>
+              <w:top w:val="nil"/>
+              <w:left w:val="nil"/>
+              <w:bottom w:val="nil"/>
+              <w:right w:val="nil"/>
+            </w:tcBorders>
+            <w:shd w:val="clear" w:color="auto" w:fill="auto"/>
+            <w:noWrap/>
+            <w:vAlign w:val="bottom"/>
+            <w:hideMark/>
+          </w:tcPr>
+          <w:p>
+            <w:pPr>
+              <w:spacing w:after="0" w:line="240" w:lineRule="auto"/>
+              <w:rPr>
+                <w:rFonts w:ascii="Calibri" w:eastAsia="Times New Roman" w:hAnsi="Calibri" w:cs="Times New Roman"/>
+                <w:color w:val="000000"/>
+                <w:lang w:eastAsia="en-AU"/>
+              </w:rPr>
+            </w:pPr>
+            <w:r>
+              <w:rPr>
+                <w:rFonts w:ascii="Calibri" w:eastAsia="Times New Roman" w:hAnsi="Calibri" w:cs="Times New Roman"/>
+                <w:color w:val="000000"/>
+                <w:lang w:eastAsia="en-AU"/>
+              </w:rPr>
+              <w:t>PUTU_003</w:t>
+            </w:r>
+          </w:p>
+        </w:tc>
+        <w:tc>
+          <w:tcPr>
+            <w:tcW w:w="960" w:type="dxa"/>
+            <w:tcBorders>
+              <w:top w:val="nil"/>
+              <w:left w:val="nil"/>
+              <w:bottom w:val="nil"/>
+              <w:right w:val="nil"/>
+            </w:tcBorders>
+            <w:shd w:val="clear" w:color="000000" w:fill="FFFF00"/>
+            <w:noWrap/>
+            <w:vAlign w:val="bottom"/>
+            <w:hideMark/>
+          </w:tcPr>
+          <w:p>
+            <w:pPr>
+              <w:spacing w:after="0" w:line="240" w:lineRule="auto"/>
+              <w:jc w:val="right"/>
+              <w:rPr>
+                <w:rFonts w:ascii="Calibri" w:eastAsia="Times New Roman" w:hAnsi="Calibri" w:cs="Times New Roman"/>
+                <w:color w:val="000000"/>
+                <w:lang w:eastAsia="en-AU"/>
+              </w:rPr>
+            </w:pPr>
+            <w:r>
+              <w:rPr>
+                <w:rFonts w:ascii="Calibri" w:eastAsia="Times New Roman" w:hAnsi="Calibri" w:cs="Times New Roman"/>
+                <w:color w:val="000000"/>
+                <w:lang w:eastAsia="en-AU"/>
+              </w:rPr>
+              <w:t>106</w:t>
+            </w:r>
+          </w:p>
+        </w:tc>
+        <w:tc>
+          <w:tcPr>
+            <w:tcW w:w="960" w:type="dxa"/>
+            <w:tcBorders>
+              <w:top w:val="nil"/>
+              <w:left w:val="nil"/>
+              <w:bottom w:val="nil"/>
+              <w:right w:val="nil"/>
+            </w:tcBorders>
+            <w:shd w:val="clear" w:color="auto" w:fill="auto"/>
+            <w:noWrap/>
+            <w:vAlign w:val="bottom"/>
+            <w:hideMark/>
+          </w:tcPr>
+          <w:p>
+            <w:pPr>
+              <w:spacing w:after="0" w:line="240" w:lineRule="auto"/>
+              <w:jc w:val="right"/>
+              <w:rPr>
+                <w:rFonts w:ascii="Calibri" w:eastAsia="Times New Roman" w:hAnsi="Calibri" w:cs="Times New Roman"/>
+                <w:color w:val="000000"/>
+                <w:lang w:eastAsia="en-AU"/>
+              </w:rPr>
+            </w:pPr>
+            <w:r>
+              <w:rPr>
+                <w:rFonts w:ascii="Calibri" w:eastAsia="Times New Roman" w:hAnsi="Calibri" w:cs="Times New Roman"/>
+                <w:color w:val="000000"/>
+                <w:lang w:eastAsia="en-AU"/>
+              </w:rPr>
+              <w:t>116</w:t>
+            </w:r>
+          </w:p>
+        </w:tc>
+        <w:tc>
+          <w:tcPr>
+            <w:tcW w:w="1240" w:type="dxa"/>
+            <w:tcBorders>
+              <w:top w:val="nil"/>
+              <w:left w:val="nil"/>
+              <w:bottom w:val="nil"/>
+              <w:right w:val="nil"/>
+            </w:tcBorders>
+            <w:shd w:val="clear" w:color="auto" w:fill="auto"/>
+            <w:noWrap/>
+            <w:vAlign w:val="bottom"/>
+            <w:hideMark/>
+          </w:tcPr>
+          <w:p>
+            <w:pPr>
+              <w:spacing w:after="0" w:line="240" w:lineRule="auto"/>
+              <w:jc w:val="right"/>
+              <w:rPr>
+                <w:rFonts w:ascii="Calibri" w:eastAsia="Times New Roman" w:hAnsi="Calibri" w:cs="Times New Roman"/>
+                <w:color w:val="000000"/>
+                <w:lang w:eastAsia="en-AU"/>
+              </w:rPr>
+            </w:pPr>
+            <w:r>
+              <w:rPr>
+                <w:rFonts w:ascii="Calibri" w:eastAsia="Times New Roman" w:hAnsi="Calibri" w:cs="Times New Roman"/>
+                <w:color w:val="000000"/>
+                <w:lang w:eastAsia="en-AU"/>
+              </w:rPr>
+              <w:t>-10</w:t>
+            </w:r>
+          </w:p>
+        </w:tc>
+      </w:tr>
+      <w:tr>
+        <w:trPr>
+          <w:trHeight w:val="300"/>
+        </w:trPr>
+        <w:tc>
+          <w:tcPr>
+            <w:tcW w:w="3400" w:type="dxa"/>
+            <w:tcBorders>
+              <w:top w:val="nil"/>
+              <w:left w:val="nil"/>
+              <w:bottom w:val="nil"/>
+              <w:right w:val="nil"/>
+            </w:tcBorders>
+            <w:shd w:val="clear" w:color="auto" w:fill="auto"/>
+            <w:noWrap/>
+            <w:vAlign w:val="bottom"/>
+            <w:hideMark/>
+          </w:tcPr>
+          <w:p>
+            <w:pPr>
+              <w:spacing w:after="0" w:line="240" w:lineRule="auto"/>
+              <w:rPr>
+                <w:rFonts w:ascii="Calibri" w:eastAsia="Times New Roman" w:hAnsi="Calibri" w:cs="Times New Roman"/>
+                <w:color w:val="000000"/>
+                <w:lang w:eastAsia="en-AU"/>
+              </w:rPr>
+            </w:pPr>
+            <w:r>
+              <w:rPr>
+                <w:rFonts w:ascii="Calibri" w:eastAsia="Times New Roman" w:hAnsi="Calibri" w:cs="Times New Roman"/>
+                <w:color w:val="000000"/>
+                <w:lang w:eastAsia="en-AU"/>
+              </w:rPr>
+              <w:t>PUTU_908</w:t>
+            </w:r>
+          </w:p>
+        </w:tc>
+        <w:tc>
+          <w:tcPr>
+            <w:tcW w:w="960" w:type="dxa"/>
+            <w:tcBorders>
+              <w:top w:val="nil"/>
+              <w:left w:val="nil"/>
+              <w:bottom w:val="nil"/>
+              <w:right w:val="nil"/>
+            </w:tcBorders>
+            <w:shd w:val="clear" w:color="auto" w:fill="auto"/>
+            <w:noWrap/>
+            <w:vAlign w:val="bottom"/>
+            <w:hideMark/>
+          </w:tcPr>
+          <w:p>
+            <w:pPr>
+              <w:spacing w:after="0" w:line="240" w:lineRule="auto"/>
+              <w:jc w:val="right"/>
+              <w:rPr>
+                <w:rFonts w:ascii="Calibri" w:eastAsia="Times New Roman" w:hAnsi="Calibri" w:cs="Times New Roman"/>
+                <w:color w:val="000000"/>
+                <w:lang w:eastAsia="en-AU"/>
+              </w:rPr>
+            </w:pPr>
+            <w:r>
+              <w:rPr>
+                <w:rFonts w:ascii="Calibri" w:eastAsia="Times New Roman" w:hAnsi="Calibri" w:cs="Times New Roman"/>
+                <w:color w:val="000000"/>
+                <w:lang w:eastAsia="en-AU"/>
+              </w:rPr>
+              <w:t>40</w:t>
+            </w:r>
+          </w:p>
+        </w:tc>
+        <w:tc>
+          <w:tcPr>
+            <w:tcW w:w="960" w:type="dxa"/>
+            <w:tcBorders>
+              <w:top w:val="nil"/>
+              <w:left w:val="nil"/>
+              <w:bottom w:val="nil"/>
+              <w:right w:val="nil"/>
+            </w:tcBorders>
+            <w:shd w:val="clear" w:color="auto" w:fill="auto"/>
+            <w:noWrap/>
+            <w:vAlign w:val="bottom"/>
+            <w:hideMark/>
+          </w:tcPr>
+          <w:p>
+            <w:pPr>
+              <w:spacing w:after="0" w:line="240" w:lineRule="auto"/>
+              <w:jc w:val="right"/>
+              <w:rPr>
+                <w:rFonts w:ascii="Calibri" w:eastAsia="Times New Roman" w:hAnsi="Calibri" w:cs="Times New Roman"/>
+                <w:color w:val="000000"/>
+                <w:lang w:eastAsia="en-AU"/>
+              </w:rPr>
+            </w:pPr>
+            <w:r>
+              <w:rPr>
+                <w:rFonts w:ascii="Calibri" w:eastAsia="Times New Roman" w:hAnsi="Calibri" w:cs="Times New Roman"/>
+                <w:color w:val="000000"/>
+                <w:lang w:eastAsia="en-AU"/>
+              </w:rPr>
+              <w:t>46</w:t>
+            </w:r>
+          </w:p>
+        </w:tc>
+        <w:tc>
+          <w:tcPr>
+            <w:tcW w:w="1240" w:type="dxa"/>
+            <w:tcBorders>
+              <w:top w:val="nil"/>
+              <w:left w:val="nil"/>
+              <w:bottom w:val="nil"/>
+              <w:right w:val="nil"/>
+            </w:tcBorders>
+            <w:shd w:val="clear" w:color="auto" w:fill="auto"/>
+            <w:noWrap/>
+            <w:vAlign w:val="bottom"/>
+            <w:hideMark/>
+          </w:tcPr>
+          <w:p>
+            <w:pPr>
+              <w:spacing w:after="0" w:line="240" w:lineRule="auto"/>
+              <w:jc w:val="right"/>
+              <w:rPr>
+                <w:rFonts w:ascii="Calibri" w:eastAsia="Times New Roman" w:hAnsi="Calibri" w:cs="Times New Roman"/>
+                <w:color w:val="000000"/>
+                <w:lang w:eastAsia="en-AU"/>
+              </w:rPr>
+            </w:pPr>
+            <w:r>
+              <w:rPr>
+                <w:rFonts w:ascii="Calibri" w:eastAsia="Times New Roman" w:hAnsi="Calibri" w:cs="Times New Roman"/>
+                <w:color w:val="000000"/>
+                <w:lang w:eastAsia="en-AU"/>
+              </w:rPr>
+              <w:t>-6</w:t>
+            </w:r>
+          </w:p>
+        </w:tc>
+      </w:tr>
+      <w:tr>
+        <w:trPr>
+          <w:trHeight w:val="300"/>
+        </w:trPr>
+        <w:tc>
+          <w:tcPr>
+            <w:tcW w:w="3400" w:type="dxa"/>
+            <w:tcBorders>
+              <w:top w:val="nil"/>
+              <w:left w:val="nil"/>
+              <w:bottom w:val="nil"/>
+              <w:right w:val="nil"/>
+            </w:tcBorders>
+            <w:shd w:val="clear" w:color="auto" w:fill="auto"/>
+            <w:noWrap/>
+            <w:vAlign w:val="bottom"/>
+            <w:hideMark/>
+          </w:tcPr>
+          <w:p>
+            <w:pPr>
+              <w:spacing w:after="0" w:line="240" w:lineRule="auto"/>
+              <w:rPr>
+                <w:rFonts w:ascii="Calibri" w:eastAsia="Times New Roman" w:hAnsi="Calibri" w:cs="Times New Roman"/>
+                <w:color w:val="000000"/>
+                <w:lang w:eastAsia="en-AU"/>
+              </w:rPr>
+            </w:pPr>
+            <w:r>
+              <w:rPr>
+                <w:rFonts w:ascii="Calibri" w:eastAsia="Times New Roman" w:hAnsi="Calibri" w:cs="Times New Roman"/>
+                <w:color w:val="000000"/>
+                <w:lang w:eastAsia="en-AU"/>
+              </w:rPr>
+              <w:t>PUTU_902</w:t>
+            </w:r>
+          </w:p>
+        </w:tc>
+        <w:tc>
+          <w:tcPr>
+            <w:tcW w:w="960" w:type="dxa"/>
+            <w:tcBorders>
+              <w:top w:val="nil"/>
+              <w:left w:val="nil"/>
+              <w:bottom w:val="nil"/>
+              <w:right w:val="nil"/>
+            </w:tcBorders>
+            <w:shd w:val="clear" w:color="auto" w:fill="auto"/>
+            <w:noWrap/>
+            <w:vAlign w:val="bottom"/>
+            <w:hideMark/>
+          </w:tcPr>
+          <w:p>
+            <w:pPr>
+              <w:spacing w:after="0" w:line="240" w:lineRule="auto"/>
+              <w:jc w:val="right"/>
+              <w:rPr>
+                <w:rFonts w:ascii="Calibri" w:eastAsia="Times New Roman" w:hAnsi="Calibri" w:cs="Times New Roman"/>
+                <w:color w:val="000000"/>
+                <w:lang w:eastAsia="en-AU"/>
+              </w:rPr>
+            </w:pPr>
+            <w:r>
+              <w:rPr>
+                <w:rFonts w:ascii="Calibri" w:eastAsia="Times New Roman" w:hAnsi="Calibri" w:cs="Times New Roman"/>
+                <w:color w:val="000000"/>
+                <w:lang w:eastAsia="en-AU"/>
+              </w:rPr>
+              <w:t>296</w:t>
+            </w:r>
+          </w:p>
+        </w:tc>
+        <w:tc>
+          <w:tcPr>
+            <w:tcW w:w="960" w:type="dxa"/>
+            <w:tcBorders>
+              <w:top w:val="nil"/>
+              <w:left w:val="nil"/>
+              <w:bottom w:val="nil"/>
+              <w:right w:val="nil"/>
+            </w:tcBorders>
+            <w:shd w:val="clear" w:color="auto" w:fill="auto"/>
+            <w:noWrap/>
+            <w:vAlign w:val="bottom"/>
+            <w:hideMark/>
+          </w:tcPr>
+          <w:p>
+            <w:pPr>
+              <w:spacing w:after="0" w:line="240" w:lineRule="auto"/>
+              <w:jc w:val="right"/>
+              <w:rPr>
+                <w:rFonts w:ascii="Calibri" w:eastAsia="Times New Roman" w:hAnsi="Calibri" w:cs="Times New Roman"/>
+                <w:color w:val="000000"/>
+                <w:lang w:eastAsia="en-AU"/>
+              </w:rPr>
+            </w:pPr>
+            <w:r>
+              <w:rPr>
+                <w:rFonts w:ascii="Calibri" w:eastAsia="Times New Roman" w:hAnsi="Calibri" w:cs="Times New Roman"/>
+                <w:color w:val="000000"/>
+                <w:lang w:eastAsia="en-AU"/>
+              </w:rPr>
+              <w:t>300</w:t>
+            </w:r>
+          </w:p>
+        </w:tc>
+        <w:tc>
+          <w:tcPr>
+            <w:tcW w:w="1240" w:type="dxa"/>
+            <w:tcBorders>
+              <w:top w:val="nil"/>
+              <w:left w:val="nil"/>
+              <w:bottom w:val="nil"/>
+              <w:right w:val="nil"/>
+            </w:tcBorders>
+            <w:shd w:val="clear" w:color="auto" w:fill="auto"/>
+            <w:noWrap/>
+            <w:vAlign w:val="bottom"/>
+            <w:hideMark/>
+          </w:tcPr>
+          <w:p>
+            <w:pPr>
+              <w:spacing w:after="0" w:line="240" w:lineRule="auto"/>
+              <w:jc w:val="right"/>
+              <w:rPr>
+                <w:rFonts w:ascii="Calibri" w:eastAsia="Times New Roman" w:hAnsi="Calibri" w:cs="Times New Roman"/>
+                <w:color w:val="000000"/>
+                <w:lang w:eastAsia="en-AU"/>
+              </w:rPr>
+            </w:pPr>
+            <w:r>
+              <w:rPr>
+                <w:rFonts w:ascii="Calibri" w:eastAsia="Times New Roman" w:hAnsi="Calibri" w:cs="Times New Roman"/>
+                <w:color w:val="000000"/>
+                <w:lang w:eastAsia="en-AU"/>
+              </w:rPr>
+              <w:t>-4</w:t>
+            </w:r>
+          </w:p>
+        </w:tc>
+      </w:tr>
+      <w:tr>
+        <w:trPr>
+          <w:trHeight w:val="300"/>
+        </w:trPr>
+        <w:tc>
+          <w:tcPr>
+            <w:tcW w:w="3400" w:type="dxa"/>
+            <w:tcBorders>
+              <w:top w:val="nil"/>
+              <w:left w:val="nil"/>
+              <w:bottom w:val="nil"/>
+              <w:right w:val="nil"/>
+            </w:tcBorders>
+            <w:shd w:val="clear" w:color="auto" w:fill="auto"/>
+            <w:noWrap/>
+            <w:vAlign w:val="bottom"/>
+            <w:hideMark/>
+          </w:tcPr>
+          <w:p>
+            <w:pPr>
+              <w:spacing w:after="0" w:line="240" w:lineRule="auto"/>
+              <w:rPr>
+                <w:rFonts w:ascii="Calibri" w:eastAsia="Times New Roman" w:hAnsi="Calibri" w:cs="Times New Roman"/>
+                <w:color w:val="000000"/>
+                <w:lang w:eastAsia="en-AU"/>
+              </w:rPr>
+            </w:pPr>
+            <w:r>
+              <w:rPr>
+                <w:rFonts w:ascii="Calibri" w:eastAsia="Times New Roman" w:hAnsi="Calibri" w:cs="Times New Roman"/>
+                <w:color w:val="000000"/>
+                <w:lang w:eastAsia="en-AU"/>
+              </w:rPr>
+              <w:t>PUTU_903</w:t>
+            </w:r>
+          </w:p>
+        </w:tc>
+        <w:tc>
+          <w:tcPr>
+            <w:tcW w:w="960" w:type="dxa"/>
+            <w:tcBorders>
+              <w:top w:val="nil"/>
+              <w:left w:val="nil"/>
+              <w:bottom w:val="nil"/>
+              <w:right w:val="nil"/>
+            </w:tcBorders>
+            <w:shd w:val="clear" w:color="auto" w:fill="auto"/>
+            <w:noWrap/>
+            <w:vAlign w:val="bottom"/>
+            <w:hideMark/>
+          </w:tcPr>
+          <w:p>
+            <w:pPr>
+              <w:spacing w:after="0" w:line="240" w:lineRule="auto"/>
+              <w:jc w:val="right"/>
+              <w:rPr>
+                <w:rFonts w:ascii="Calibri" w:eastAsia="Times New Roman" w:hAnsi="Calibri" w:cs="Times New Roman"/>
+                <w:color w:val="000000"/>
+                <w:lang w:eastAsia="en-AU"/>
+              </w:rPr>
+            </w:pPr>
+            <w:r>
+              <w:rPr>
+                <w:rFonts w:ascii="Calibri" w:eastAsia="Times New Roman" w:hAnsi="Calibri" w:cs="Times New Roman"/>
+                <w:color w:val="000000"/>
+                <w:lang w:eastAsia="en-AU"/>
+              </w:rPr>
+              <w:t>166</w:t>
+            </w:r>
+          </w:p>
+        </w:tc>
+        <w:tc>
+          <w:tcPr>
+            <w:tcW w:w="960" w:type="dxa"/>
+            <w:tcBorders>
+              <w:top w:val="nil"/>
+              <w:left w:val="nil"/>
+              <w:bottom w:val="nil"/>
+              <w:right w:val="nil"/>
+            </w:tcBorders>
+            <w:shd w:val="clear" w:color="auto" w:fill="auto"/>
+            <w:noWrap/>
+            <w:vAlign w:val="bottom"/>
+            <w:hideMark/>
+          </w:tcPr>
+          <w:p>
+            <w:pPr>
+              <w:spacing w:after="0" w:line="240" w:lineRule="auto"/>
+              <w:jc w:val="right"/>
+              <w:rPr>
+                <w:rFonts w:ascii="Calibri" w:eastAsia="Times New Roman" w:hAnsi="Calibri" w:cs="Times New Roman"/>
+                <w:color w:val="000000"/>
+                <w:lang w:eastAsia="en-AU"/>
+              </w:rPr>
+            </w:pPr>
+            <w:r>
+              <w:rPr>
+                <w:rFonts w:ascii="Calibri" w:eastAsia="Times New Roman" w:hAnsi="Calibri" w:cs="Times New Roman"/>
+                <w:color w:val="000000"/>
+                <w:lang w:eastAsia="en-AU"/>
+              </w:rPr>
+              <w:t>170</w:t>
+            </w:r>
+          </w:p>
+        </w:tc>
+        <w:tc>
+          <w:tcPr>
+            <w:tcW w:w="1240" w:type="dxa"/>
+            <w:tcBorders>
+              <w:top w:val="nil"/>
+              <w:left w:val="nil"/>
+              <w:bottom w:val="nil"/>
+              <w:right w:val="nil"/>
+            </w:tcBorders>
+            <w:shd w:val="clear" w:color="auto" w:fill="auto"/>
+            <w:noWrap/>
+            <w:vAlign w:val="bottom"/>
+            <w:hideMark/>
+          </w:tcPr>
+          <w:p>
+            <w:pPr>
+              <w:spacing w:after="0" w:line="240" w:lineRule="auto"/>
+              <w:jc w:val="right"/>
+              <w:rPr>
+                <w:rFonts w:ascii="Calibri" w:eastAsia="Times New Roman" w:hAnsi="Calibri" w:cs="Times New Roman"/>
+                <w:color w:val="000000"/>
+                <w:lang w:eastAsia="en-AU"/>
+              </w:rPr>
+            </w:pPr>
+            <w:r>
+              <w:rPr>
+                <w:rFonts w:ascii="Calibri" w:eastAsia="Times New Roman" w:hAnsi="Calibri" w:cs="Times New Roman"/>
+                <w:color w:val="000000"/>
+                <w:lang w:eastAsia="en-AU"/>
+              </w:rPr>
+              <w:t>-4</w:t>
+            </w:r>
+          </w:p>
+        </w:tc>
+      </w:tr>
+      <w:tr>
+        <w:trPr>
+          <w:trHeight w:val="300"/>
+        </w:trPr>
+        <w:tc>
+          <w:tcPr>
+            <w:tcW w:w="3400" w:type="dxa"/>
+            <w:tcBorders>
+              <w:top w:val="nil"/>
+              <w:left w:val="nil"/>
+              <w:bottom w:val="nil"/>
+              <w:right w:val="nil"/>
+            </w:tcBorders>
+            <w:shd w:val="clear" w:color="auto" w:fill="auto"/>
+            <w:noWrap/>
+            <w:vAlign w:val="bottom"/>
+            <w:hideMark/>
+          </w:tcPr>
+          <w:p>
+            <w:pPr>
+              <w:spacing w:after="0" w:line="240" w:lineRule="auto"/>
+              <w:rPr>
+                <w:rFonts w:ascii="Calibri" w:eastAsia="Times New Roman" w:hAnsi="Calibri" w:cs="Times New Roman"/>
+                <w:color w:val="000000"/>
+                <w:lang w:eastAsia="en-AU"/>
+              </w:rPr>
+            </w:pPr>
+            <w:r>
+              <w:rPr>
+                <w:rFonts w:ascii="Calibri" w:eastAsia="Times New Roman" w:hAnsi="Calibri" w:cs="Times New Roman"/>
+                <w:color w:val="000000"/>
+                <w:lang w:eastAsia="en-AU"/>
+              </w:rPr>
+              <w:t>PUTU_403</w:t>
+            </w:r>
+          </w:p>
+        </w:tc>
+        <w:tc>
+          <w:tcPr>
+            <w:tcW w:w="960" w:type="dxa"/>
+            <w:tcBorders>
+              <w:top w:val="nil"/>
+              <w:left w:val="nil"/>
+              <w:bottom w:val="nil"/>
+              <w:right w:val="nil"/>
+            </w:tcBorders>
+            <w:shd w:val="clear" w:color="auto" w:fill="auto"/>
+            <w:noWrap/>
+            <w:vAlign w:val="bottom"/>
+            <w:hideMark/>
+          </w:tcPr>
+          <w:p>
+            <w:pPr>
+              <w:spacing w:after="0" w:line="240" w:lineRule="auto"/>
+              <w:jc w:val="right"/>
+              <w:rPr>
+                <w:rFonts w:ascii="Calibri" w:eastAsia="Times New Roman" w:hAnsi="Calibri" w:cs="Times New Roman"/>
+                <w:color w:val="000000"/>
+                <w:lang w:eastAsia="en-AU"/>
+              </w:rPr>
+            </w:pPr>
+            <w:r>
+              <w:rPr>
+                <w:rFonts w:ascii="Calibri" w:eastAsia="Times New Roman" w:hAnsi="Calibri" w:cs="Times New Roman"/>
+                <w:color w:val="000000"/>
+                <w:lang w:eastAsia="en-AU"/>
+              </w:rPr>
+              <w:t>94</w:t>
+            </w:r>
+          </w:p>
+        </w:tc>
+        <w:tc>
+          <w:tcPr>
+            <w:tcW w:w="960" w:type="dxa"/>
+            <w:tcBorders>
+              <w:top w:val="nil"/>
+              <w:left w:val="nil"/>
+              <w:bottom w:val="nil"/>
+              <w:right w:val="nil"/>
+            </w:tcBorders>
+            <w:shd w:val="clear" w:color="auto" w:fill="auto"/>
+            <w:noWrap/>
+            <w:vAlign w:val="bottom"/>
+            <w:hideMark/>
+          </w:tcPr>
+          <w:p>
+            <w:pPr>
+              <w:spacing w:after="0" w:line="240" w:lineRule="auto"/>
+              <w:jc w:val="right"/>
+              <w:rPr>
+                <w:rFonts w:ascii="Calibri" w:eastAsia="Times New Roman" w:hAnsi="Calibri" w:cs="Times New Roman"/>
+                <w:color w:val="000000"/>
+                <w:lang w:eastAsia="en-AU"/>
+              </w:rPr>
+            </w:pPr>
+            <w:r>
+              <w:rPr>
+                <w:rFonts w:ascii="Calibri" w:eastAsia="Times New Roman" w:hAnsi="Calibri" w:cs="Times New Roman"/>
+                <w:color w:val="000000"/>
+                <w:lang w:eastAsia="en-AU"/>
+              </w:rPr>
+              <w:t>96</w:t>
+            </w:r>
+          </w:p>
+        </w:tc>
+        <w:tc>
+          <w:tcPr>
+            <w:tcW w:w="1240" w:type="dxa"/>
+            <w:tcBorders>
+              <w:top w:val="nil"/>
+              <w:left w:val="nil"/>
+              <w:bottom w:val="nil"/>
+              <w:right w:val="nil"/>
+            </w:tcBorders>
+            <w:shd w:val="clear" w:color="auto" w:fill="auto"/>
+            <w:noWrap/>
+            <w:vAlign w:val="bottom"/>
+            <w:hideMark/>
+          </w:tcPr>
+          <w:p>
+            <w:pPr>
+              <w:spacing w:after="0" w:line="240" w:lineRule="auto"/>
+              <w:jc w:val="right"/>
+              <w:rPr>
+                <w:rFonts w:ascii="Calibri" w:eastAsia="Times New Roman" w:hAnsi="Calibri" w:cs="Times New Roman"/>
+                <w:color w:val="000000"/>
+                <w:lang w:eastAsia="en-AU"/>
+              </w:rPr>
+            </w:pPr>
+            <w:r>
+              <w:rPr>
+                <w:rFonts w:ascii="Calibri" w:eastAsia="Times New Roman" w:hAnsi="Calibri" w:cs="Times New Roman"/>
+                <w:color w:val="000000"/>
+                <w:lang w:eastAsia="en-AU"/>
+              </w:rPr>
+              <w:t>-2</w:t>
+            </w:r>
+          </w:p>
+        </w:tc>
+      </w:tr>
+      <w:tr>
+        <w:trPr>
+          <w:trHeight w:val="300"/>
+        </w:trPr>
+        <w:tc>
+          <w:tcPr>
+            <w:tcW w:w="3400" w:type="dxa"/>
+            <w:tcBorders>
+              <w:top w:val="nil"/>
+              <w:left w:val="nil"/>
+              <w:bottom w:val="nil"/>
+              <w:right w:val="nil"/>
+            </w:tcBorders>
+            <w:shd w:val="clear" w:color="auto" w:fill="auto"/>
+            <w:noWrap/>
+            <w:vAlign w:val="bottom"/>
+            <w:hideMark/>
+          </w:tcPr>
+          <w:p>
+            <w:pPr>
+              <w:spacing w:after="0" w:line="240" w:lineRule="auto"/>
+              <w:rPr>
+                <w:rFonts w:ascii="Calibri" w:eastAsia="Times New Roman" w:hAnsi="Calibri" w:cs="Times New Roman"/>
+                <w:color w:val="000000"/>
+                <w:lang w:eastAsia="en-AU"/>
+              </w:rPr>
+            </w:pPr>
+            <w:r>
+              <w:rPr>
+                <w:rFonts w:ascii="Calibri" w:eastAsia="Times New Roman" w:hAnsi="Calibri" w:cs="Times New Roman"/>
+                <w:color w:val="000000"/>
+                <w:lang w:eastAsia="en-AU"/>
+              </w:rPr>
+              <w:t>PUTU_405</w:t>
+            </w:r>
+          </w:p>
+        </w:tc>
+        <w:tc>
+          <w:tcPr>
+            <w:tcW w:w="960" w:type="dxa"/>
+            <w:tcBorders>
+              <w:top w:val="nil"/>
+              <w:left w:val="nil"/>
+              <w:bottom w:val="nil"/>
+              <w:right w:val="nil"/>
+            </w:tcBorders>
+            <w:shd w:val="clear" w:color="auto" w:fill="auto"/>
+            <w:noWrap/>
+            <w:vAlign w:val="bottom"/>
+            <w:hideMark/>
+          </w:tcPr>
+          <w:p>
+            <w:pPr>
+              <w:spacing w:after="0" w:line="240" w:lineRule="auto"/>
+              <w:jc w:val="right"/>
+              <w:rPr>
+                <w:rFonts w:ascii="Calibri" w:eastAsia="Times New Roman" w:hAnsi="Calibri" w:cs="Times New Roman"/>
+                <w:color w:val="000000"/>
+                <w:lang w:eastAsia="en-AU"/>
+              </w:rPr>
+            </w:pPr>
+            <w:r>
+              <w:rPr>
+                <w:rFonts w:ascii="Calibri" w:eastAsia="Times New Roman" w:hAnsi="Calibri" w:cs="Times New Roman"/>
+                <w:color w:val="000000"/>
+                <w:lang w:eastAsia="en-AU"/>
+              </w:rPr>
+              <w:t>186</w:t>
+            </w:r>
+          </w:p>
+        </w:tc>
+        <w:tc>
+          <w:tcPr>
+            <w:tcW w:w="960" w:type="dxa"/>
+            <w:tcBorders>
+              <w:top w:val="nil"/>
+              <w:left w:val="nil"/>
+              <w:bottom w:val="nil"/>
+              <w:right w:val="nil"/>
+            </w:tcBorders>
+            <w:shd w:val="clear" w:color="auto" w:fill="auto"/>
+            <w:noWrap/>
+            <w:vAlign w:val="bottom"/>
+            <w:hideMark/>
+          </w:tcPr>
+          <w:p>
+            <w:pPr>
+              <w:spacing w:after="0" w:line="240" w:lineRule="auto"/>
+              <w:jc w:val="right"/>
+              <w:rPr>
+                <w:rFonts w:ascii="Calibri" w:eastAsia="Times New Roman" w:hAnsi="Calibri" w:cs="Times New Roman"/>
+                <w:color w:val="000000"/>
+                <w:lang w:eastAsia="en-AU"/>
+              </w:rPr>
+            </w:pPr>
+            <w:r>
+              <w:rPr>
+                <w:rFonts w:ascii="Calibri" w:eastAsia="Times New Roman" w:hAnsi="Calibri" w:cs="Times New Roman"/>
+                <w:color w:val="000000"/>
+                <w:lang w:eastAsia="en-AU"/>
+              </w:rPr>
+              <w:t>188</w:t>
+            </w:r>
+          </w:p>
+        </w:tc>
+        <w:tc>
+          <w:tcPr>
+            <w:tcW w:w="1240" w:type="dxa"/>
+            <w:tcBorders>
+              <w:top w:val="nil"/>
+              <w:left w:val="nil"/>
+              <w:bottom w:val="nil"/>
+              <w:right w:val="nil"/>
+            </w:tcBorders>
+            <w:shd w:val="clear" w:color="auto" w:fill="auto"/>
+            <w:noWrap/>
+            <w:vAlign w:val="bottom"/>
+            <w:hideMark/>
+          </w:tcPr>
+          <w:p>
+            <w:pPr>
+              <w:spacing w:after="0" w:line="240" w:lineRule="auto"/>
+              <w:jc w:val="right"/>
+              <w:rPr>
+                <w:rFonts w:ascii="Calibri" w:eastAsia="Times New Roman" w:hAnsi="Calibri" w:cs="Times New Roman"/>
+                <w:color w:val="000000"/>
+                <w:lang w:eastAsia="en-AU"/>
+              </w:rPr>
+            </w:pPr>
+            <w:r>
+              <w:rPr>
+                <w:rFonts w:ascii="Calibri" w:eastAsia="Times New Roman" w:hAnsi="Calibri" w:cs="Times New Roman"/>
+                <w:color w:val="000000"/>
+                <w:lang w:eastAsia="en-AU"/>
+              </w:rPr>
+              <w:t>-2</w:t>
+            </w:r>
+          </w:p>
+        </w:tc>
+      </w:tr>
+      <w:tr>
+        <w:trPr>
+          <w:trHeight w:val="300"/>
+        </w:trPr>
+        <w:tc>
+          <w:tcPr>
+            <w:tcW w:w="3400" w:type="dxa"/>
+            <w:tcBorders>
+              <w:top w:val="nil"/>
+              <w:left w:val="nil"/>
+              <w:bottom w:val="nil"/>
+              <w:right w:val="nil"/>
+            </w:tcBorders>
+            <w:shd w:val="clear" w:color="auto" w:fill="auto"/>
+            <w:noWrap/>
+            <w:vAlign w:val="bottom"/>
+            <w:hideMark/>
+          </w:tcPr>
+          <w:p>
+            <w:pPr>
+              <w:spacing w:after="0" w:line="240" w:lineRule="auto"/>
+              <w:rPr>
+                <w:rFonts w:ascii="Calibri" w:eastAsia="Times New Roman" w:hAnsi="Calibri" w:cs="Times New Roman"/>
+                <w:color w:val="000000"/>
+                <w:lang w:eastAsia="en-AU"/>
+              </w:rPr>
+            </w:pPr>
+            <w:r>
+              <w:rPr>
+                <w:rFonts w:ascii="Calibri" w:eastAsia="Times New Roman" w:hAnsi="Calibri" w:cs="Times New Roman"/>
+                <w:color w:val="000000"/>
+                <w:lang w:eastAsia="en-AU"/>
+              </w:rPr>
+              <w:lastRenderedPageBreak/>
+              <w:t>PUTU_804</w:t>
+            </w:r>
+          </w:p>
+        </w:tc>
+        <w:tc>
+          <w:tcPr>
+            <w:tcW w:w="960" w:type="dxa"/>
+            <w:tcBorders>
+              <w:top w:val="nil"/>
+              <w:left w:val="nil"/>
+              <w:bottom w:val="nil"/>
+              <w:right w:val="nil"/>
+            </w:tcBorders>
+            <w:shd w:val="clear" w:color="auto" w:fill="auto"/>
+            <w:noWrap/>
+            <w:vAlign w:val="bottom"/>
+            <w:hideMark/>
+          </w:tcPr>
+          <w:p>
+            <w:pPr>
+              <w:spacing w:after="0" w:line="240" w:lineRule="auto"/>
+              <w:jc w:val="right"/>
+              <w:rPr>
+                <w:rFonts w:ascii="Calibri" w:eastAsia="Times New Roman" w:hAnsi="Calibri" w:cs="Times New Roman"/>
+                <w:color w:val="000000"/>
+                <w:lang w:eastAsia="en-AU"/>
+              </w:rPr>
+            </w:pPr>
+            <w:r>
+              <w:rPr>
+                <w:rFonts w:ascii="Calibri" w:eastAsia="Times New Roman" w:hAnsi="Calibri" w:cs="Times New Roman"/>
+                <w:color w:val="000000"/>
+                <w:lang w:eastAsia="en-AU"/>
+              </w:rPr>
+              <w:t>30</w:t>
+            </w:r>
+          </w:p>
+        </w:tc>
+        <w:tc>
+          <w:tcPr>
+            <w:tcW w:w="960" w:type="dxa"/>
+            <w:tcBorders>
+              <w:top w:val="nil"/>
+              <w:left w:val="nil"/>
+              <w:bottom w:val="nil"/>
+              <w:right w:val="nil"/>
+            </w:tcBorders>
+            <w:shd w:val="clear" w:color="auto" w:fill="auto"/>
+            <w:noWrap/>
+            <w:vAlign w:val="bottom"/>
+            <w:hideMark/>
+          </w:tcPr>
+          <w:p>
+            <w:pPr>
+              <w:spacing w:after="0" w:line="240" w:lineRule="auto"/>
+              <w:jc w:val="right"/>
+              <w:rPr>
+                <w:rFonts w:ascii="Calibri" w:eastAsia="Times New Roman" w:hAnsi="Calibri" w:cs="Times New Roman"/>
+                <w:color w:val="000000"/>
+                <w:lang w:eastAsia="en-AU"/>
+              </w:rPr>
+            </w:pPr>
+            <w:r>
+              <w:rPr>
+                <w:rFonts w:ascii="Calibri" w:eastAsia="Times New Roman" w:hAnsi="Calibri" w:cs="Times New Roman"/>
+                <w:color w:val="000000"/>
+                <w:lang w:eastAsia="en-AU"/>
+              </w:rPr>
+              <w:t>32</w:t>
+            </w:r>
+          </w:p>
+        </w:tc>
+        <w:tc>
+          <w:tcPr>
+            <w:tcW w:w="1240" w:type="dxa"/>
+            <w:tcBorders>
+              <w:top w:val="nil"/>
+              <w:left w:val="nil"/>
+              <w:bottom w:val="nil"/>
+              <w:right w:val="nil"/>
+            </w:tcBorders>
+            <w:shd w:val="clear" w:color="auto" w:fill="auto"/>
+            <w:noWrap/>
+            <w:vAlign w:val="bottom"/>
+            <w:hideMark/>
+          </w:tcPr>
+          <w:p>
+            <w:pPr>
+              <w:spacing w:after="0" w:line="240" w:lineRule="auto"/>
+              <w:jc w:val="right"/>
+              <w:rPr>
+                <w:rFonts w:ascii="Calibri" w:eastAsia="Times New Roman" w:hAnsi="Calibri" w:cs="Times New Roman"/>
+                <w:color w:val="000000"/>
+                <w:lang w:eastAsia="en-AU"/>
+              </w:rPr>
+            </w:pPr>
+            <w:r>
+              <w:rPr>
+                <w:rFonts w:ascii="Calibri" w:eastAsia="Times New Roman" w:hAnsi="Calibri" w:cs="Times New Roman"/>
+                <w:color w:val="000000"/>
+                <w:lang w:eastAsia="en-AU"/>
+              </w:rPr>
+              <w:t>-2</w:t>
+            </w:r>
+          </w:p>
+        </w:tc>
+      </w:tr>
+      <w:tr>
+        <w:trPr>
+          <w:trHeight w:val="300"/>
+        </w:trPr>
+        <w:tc>
+          <w:tcPr>
+            <w:tcW w:w="3400" w:type="dxa"/>
+            <w:tcBorders>
+              <w:top w:val="nil"/>
+              <w:left w:val="nil"/>
+              <w:bottom w:val="nil"/>
+              <w:right w:val="nil"/>
+            </w:tcBorders>
+            <w:shd w:val="clear" w:color="auto" w:fill="auto"/>
+            <w:noWrap/>
+            <w:vAlign w:val="bottom"/>
+            <w:hideMark/>
+          </w:tcPr>
+          <w:p>
+            <w:pPr>
+              <w:spacing w:after="0" w:line="240" w:lineRule="auto"/>
+              <w:rPr>
+                <w:rFonts w:ascii="Calibri" w:eastAsia="Times New Roman" w:hAnsi="Calibri" w:cs="Times New Roman"/>
+                <w:color w:val="000000"/>
+                <w:lang w:eastAsia="en-AU"/>
+              </w:rPr>
+            </w:pPr>
+            <w:r>
+              <w:rPr>
+                <w:rFonts w:ascii="Calibri" w:eastAsia="Times New Roman" w:hAnsi="Calibri" w:cs="Times New Roman"/>
+                <w:color w:val="000000"/>
+                <w:lang w:eastAsia="en-AU"/>
+              </w:rPr>
+              <w:t>PUTU_906</w:t>
+            </w:r>
+          </w:p>
+        </w:tc>
+        <w:tc>
+          <w:tcPr>
+            <w:tcW w:w="960" w:type="dxa"/>
+            <w:tcBorders>
+              <w:top w:val="nil"/>
+              <w:left w:val="nil"/>
+              <w:bottom w:val="nil"/>
+              <w:right w:val="nil"/>
+            </w:tcBorders>
+            <w:shd w:val="clear" w:color="auto" w:fill="auto"/>
+            <w:noWrap/>
+            <w:vAlign w:val="bottom"/>
+            <w:hideMark/>
+          </w:tcPr>
+          <w:p>
+            <w:pPr>
+              <w:spacing w:after="0" w:line="240" w:lineRule="auto"/>
+              <w:jc w:val="right"/>
+              <w:rPr>
+                <w:rFonts w:ascii="Calibri" w:eastAsia="Times New Roman" w:hAnsi="Calibri" w:cs="Times New Roman"/>
+                <w:color w:val="000000"/>
+                <w:lang w:eastAsia="en-AU"/>
+              </w:rPr>
+            </w:pPr>
+            <w:r>
+              <w:rPr>
+                <w:rFonts w:ascii="Calibri" w:eastAsia="Times New Roman" w:hAnsi="Calibri" w:cs="Times New Roman"/>
+                <w:color w:val="000000"/>
+                <w:lang w:eastAsia="en-AU"/>
+              </w:rPr>
+              <w:t>86</w:t>
+            </w:r>
+          </w:p>
+        </w:tc>
+        <w:tc>
+          <w:tcPr>
+            <w:tcW w:w="960" w:type="dxa"/>
+            <w:tcBorders>
+              <w:top w:val="nil"/>
+              <w:left w:val="nil"/>
+              <w:bottom w:val="nil"/>
+              <w:right w:val="nil"/>
+            </w:tcBorders>
+            <w:shd w:val="clear" w:color="auto" w:fill="auto"/>
+            <w:noWrap/>
+            <w:vAlign w:val="bottom"/>
+            <w:hideMark/>
+          </w:tcPr>
+          <w:p>
+            <w:pPr>
+              <w:spacing w:after="0" w:line="240" w:lineRule="auto"/>
+              <w:jc w:val="right"/>
+              <w:rPr>
+                <w:rFonts w:ascii="Calibri" w:eastAsia="Times New Roman" w:hAnsi="Calibri" w:cs="Times New Roman"/>
+                <w:color w:val="000000"/>
+                <w:lang w:eastAsia="en-AU"/>
+              </w:rPr>
+            </w:pPr>
+            <w:r>
+              <w:rPr>
+                <w:rFonts w:ascii="Calibri" w:eastAsia="Times New Roman" w:hAnsi="Calibri" w:cs="Times New Roman"/>
+                <w:color w:val="000000"/>
+                <w:lang w:eastAsia="en-AU"/>
+              </w:rPr>
+              <w:t>88</w:t>
+            </w:r>
+          </w:p>
+        </w:tc>
+        <w:tc>
+          <w:tcPr>
+            <w:tcW w:w="1240" w:type="dxa"/>
+            <w:tcBorders>
+              <w:top w:val="nil"/>
+              <w:left w:val="nil"/>
+              <w:bottom w:val="nil"/>
+              <w:right w:val="nil"/>
+            </w:tcBorders>
+            <w:shd w:val="clear" w:color="auto" w:fill="auto"/>
+            <w:noWrap/>
+            <w:vAlign w:val="bottom"/>
+            <w:hideMark/>
+          </w:tcPr>
+          <w:p>
+            <w:pPr>
+              <w:spacing w:after="0" w:line="240" w:lineRule="auto"/>
+              <w:jc w:val="right"/>
+              <w:rPr>
+                <w:rFonts w:ascii="Calibri" w:eastAsia="Times New Roman" w:hAnsi="Calibri" w:cs="Times New Roman"/>
+                <w:color w:val="000000"/>
+                <w:lang w:eastAsia="en-AU"/>
+              </w:rPr>
+            </w:pPr>
+            <w:r>
+              <w:rPr>
+                <w:rFonts w:ascii="Calibri" w:eastAsia="Times New Roman" w:hAnsi="Calibri" w:cs="Times New Roman"/>
+                <w:color w:val="000000"/>
+                <w:lang w:eastAsia="en-AU"/>
+              </w:rPr>
+              <w:t>-2</w:t>
+            </w:r>
+          </w:p>
+        </w:tc>
+      </w:tr>
+    </w:tbl>
+    <w:p>
+      <w:pPr>
+        <w:pStyle w:val="ListParagraph"/>
+      </w:pPr>
     </w:p>
     <w:sectPr>
       <w:pgSz w:w="11906" w:h="16838"/>

</xml_diff>

<commit_message>
Continued corrections. Still solving problems for GRSP, HATE; still to do GRBU; for PUTU, GRBU, HEPU have some (small) map-related issues to resolve before continuing.
</commit_message>
<xml_diff>
--- a/docs/notes_on_errors_20141015.docx
+++ b/docs/notes_on_errors_20141015.docx
@@ -37,6 +37,15 @@
     <w:p>
       <w:r>
         <w:t>COER, EPMI, LEES</w:t>
+      </w:r>
+      <w:r>
+        <w:t xml:space="preserve">, </w:t>
+      </w:r>
+      <w:r>
+        <w:t xml:space="preserve">PELA, </w:t>
+      </w:r>
+      <w:r>
+        <w:t>PILI</w:t>
       </w:r>
     </w:p>
     <w:p>
@@ -50,10 +59,10 @@
       <w:r>
         <w:t>ALL CORRECT; checked everything</w:t>
       </w:r>
-      <w:bookmarkStart w:id="0" w:name="_GoBack"/>
-      <w:bookmarkEnd w:id="0"/>
-    </w:p>
-    <w:p/>
+      <w:r>
+        <w:t xml:space="preserve"> other than final negative investment check</w:t>
+      </w:r>
+    </w:p>
     <w:p>
       <w:r>
         <w:t>BAER</w:t>
@@ -175,6 +184,11 @@
       <w:r>
         <w:t>I’m at a loss to explain this</w:t>
       </w:r>
+      <w:r>
+        <w:t>.</w:t>
+      </w:r>
+      <w:bookmarkStart w:id="0" w:name="_GoBack"/>
+      <w:bookmarkEnd w:id="0"/>
     </w:p>
     <w:p>
       <w:pPr>
@@ -223,11 +237,6 @@
       </w:r>
     </w:p>
     <w:p>
-      <w:r>
-        <w:t>PEPU</w:t>
-      </w:r>
-    </w:p>
-    <w:p>
       <w:pPr>
         <w:pStyle w:val="ListParagraph"/>
         <w:numPr>
@@ -236,20 +245,17 @@
         </w:numPr>
       </w:pPr>
       <w:r>
-        <w:t>Remove “</w:t>
-      </w:r>
-      <w:proofErr w:type="spellStart"/>
-      <w:r>
-        <w:t>bud_aborted</w:t>
-      </w:r>
-      <w:proofErr w:type="spellEnd"/>
-      <w:r>
-        <w:t>” from plant map; never used</w:t>
-      </w:r>
-    </w:p>
-    <w:p>
-      <w:r>
-        <w:t>PUTU</w:t>
+        <w:t>CHECKING STILL IN PROGRESS</w:t>
+      </w:r>
+    </w:p>
+    <w:p>
+      <w:pPr>
+        <w:pStyle w:val="ListParagraph"/>
+      </w:pPr>
+    </w:p>
+    <w:p>
+      <w:r>
+        <w:t>GRSP</w:t>
       </w:r>
     </w:p>
     <w:p>
@@ -261,6 +267,372 @@
         </w:numPr>
       </w:pPr>
       <w:r>
+        <w:t>CHECKING STILL IN PROGRESS</w:t>
+      </w:r>
+    </w:p>
+    <w:p/>
+    <w:p>
+      <w:r>
+        <w:t>HATE</w:t>
+      </w:r>
+    </w:p>
+    <w:p>
+      <w:pPr>
+        <w:pStyle w:val="ListParagraph"/>
+        <w:numPr>
+          <w:ilvl w:val="0"/>
+          <w:numId w:val="1"/>
+        </w:numPr>
+      </w:pPr>
+      <w:r>
+        <w:t>CHECKING STILL IN PROGRESS</w:t>
+      </w:r>
+    </w:p>
+    <w:p>
+      <w:r>
+        <w:t>HEPU</w:t>
+      </w:r>
+    </w:p>
+    <w:p>
+      <w:pPr>
+        <w:pStyle w:val="ListParagraph"/>
+        <w:numPr>
+          <w:ilvl w:val="0"/>
+          <w:numId w:val="1"/>
+        </w:numPr>
+      </w:pPr>
+      <w:r>
+        <w:t xml:space="preserve">With HEPU there are many individuals where </w:t>
+      </w:r>
+      <w:proofErr w:type="spellStart"/>
+      <w:r>
+        <w:t>Fin_Dev</w:t>
+      </w:r>
+      <w:proofErr w:type="spellEnd"/>
+      <w:r>
+        <w:t xml:space="preserve"> </w:t>
+      </w:r>
+      <w:proofErr w:type="spellStart"/>
+      <w:r>
+        <w:t>calyx_fruit</w:t>
+      </w:r>
+      <w:proofErr w:type="spellEnd"/>
+      <w:r>
+        <w:t xml:space="preserve"> does not add up to the sum of </w:t>
+      </w:r>
+      <w:proofErr w:type="spellStart"/>
+      <w:r>
+        <w:t>Fin_Dev</w:t>
+      </w:r>
+      <w:proofErr w:type="spellEnd"/>
+      <w:r>
+        <w:t xml:space="preserve"> for (</w:t>
+      </w:r>
+      <w:proofErr w:type="spellStart"/>
+      <w:r>
+        <w:t>fruit_young</w:t>
+      </w:r>
+      <w:proofErr w:type="spellEnd"/>
+      <w:r>
+        <w:t xml:space="preserve"> + </w:t>
+      </w:r>
+      <w:proofErr w:type="spellStart"/>
+      <w:r>
+        <w:t>fruit_large_immature</w:t>
+      </w:r>
+      <w:proofErr w:type="spellEnd"/>
+      <w:r>
+        <w:t xml:space="preserve"> + </w:t>
+      </w:r>
+      <w:proofErr w:type="spellStart"/>
+      <w:r>
+        <w:t>fruit_mature</w:t>
+      </w:r>
+      <w:proofErr w:type="spellEnd"/>
+      <w:r>
+        <w:t xml:space="preserve">). In most of these cases it is a “survival of the fittest” problem, where some of the previous censuses </w:t>
+      </w:r>
+      <w:proofErr w:type="spellStart"/>
+      <w:r>
+        <w:t>fruit_young</w:t>
+      </w:r>
+      <w:proofErr w:type="spellEnd"/>
+      <w:r>
+        <w:t xml:space="preserve"> + </w:t>
+      </w:r>
+      <w:proofErr w:type="spellStart"/>
+      <w:r>
+        <w:t>fruit_large_immature</w:t>
+      </w:r>
+      <w:proofErr w:type="spellEnd"/>
+      <w:r>
+        <w:t xml:space="preserve"> have shed, and there are new </w:t>
+      </w:r>
+      <w:proofErr w:type="spellStart"/>
+      <w:r>
+        <w:t>fruit_young</w:t>
+      </w:r>
+      <w:proofErr w:type="spellEnd"/>
+      <w:r>
+        <w:t xml:space="preserve"> + </w:t>
+      </w:r>
+      <w:proofErr w:type="spellStart"/>
+      <w:r>
+        <w:t>fruit_large_immature</w:t>
+      </w:r>
+      <w:proofErr w:type="spellEnd"/>
+      <w:r>
+        <w:t xml:space="preserve"> (+ </w:t>
+      </w:r>
+      <w:proofErr w:type="spellStart"/>
+      <w:r>
+        <w:t>calyx_fruit</w:t>
+      </w:r>
+      <w:proofErr w:type="spellEnd"/>
+      <w:r>
+        <w:t xml:space="preserve">) that have developed. However the exact development pattern means that the program assumes it is the previous ones developing further. The problem is that it knows the </w:t>
+      </w:r>
+      <w:proofErr w:type="spellStart"/>
+      <w:r>
+        <w:t>calyx_fruit</w:t>
+      </w:r>
+      <w:proofErr w:type="spellEnd"/>
+      <w:r>
+        <w:t xml:space="preserve"> are new, so the number of </w:t>
+      </w:r>
+      <w:proofErr w:type="spellStart"/>
+      <w:r>
+        <w:t>calyx_fruit</w:t>
+      </w:r>
+      <w:proofErr w:type="spellEnd"/>
+      <w:r>
+        <w:t xml:space="preserve"> exceeds the number of </w:t>
+      </w:r>
+      <w:proofErr w:type="spellStart"/>
+      <w:r>
+        <w:t>fruit_young</w:t>
+      </w:r>
+      <w:proofErr w:type="spellEnd"/>
+      <w:r>
+        <w:t xml:space="preserve"> + </w:t>
+      </w:r>
+      <w:proofErr w:type="spellStart"/>
+      <w:r>
+        <w:t>fruit_large_immature</w:t>
+      </w:r>
+      <w:proofErr w:type="spellEnd"/>
+      <w:r>
+        <w:t xml:space="preserve">, the latter of which are incorrect. I think a possible fix would be to use </w:t>
+      </w:r>
+      <w:r>
+        <w:t>fruit_young</w:t>
+      </w:r>
+      <w:r>
+        <w:t xml:space="preserve">02, </w:t>
+      </w:r>
+      <w:r>
+        <w:t>fruit_large_immature</w:t>
+      </w:r>
+      <w:r>
+        <w:t xml:space="preserve">02, </w:t>
+      </w:r>
+      <w:r>
+        <w:t>fruit_large_immature</w:t>
+      </w:r>
+      <w:r>
+        <w:t>03 to clarify progression. Is this a big mess for you to implement on the plant map? (Given that I’m not 100% sure this is the fix)</w:t>
+      </w:r>
+    </w:p>
+    <w:p>
+      <w:pPr>
+        <w:pStyle w:val="ListParagraph"/>
+        <w:numPr>
+          <w:ilvl w:val="0"/>
+          <w:numId w:val="1"/>
+        </w:numPr>
+      </w:pPr>
+      <w:r>
+        <w:lastRenderedPageBreak/>
+        <w:t>There is also a problem, shown on the excel error summary, that for HEPU001</w:t>
+      </w:r>
+      <w:proofErr w:type="gramStart"/>
+      <w:r>
+        <w:t>,002,003</w:t>
+      </w:r>
+      <w:proofErr w:type="gramEnd"/>
+      <w:r>
+        <w:t xml:space="preserve"> and 004, a number of the bits that are on the plant at the beginning of the experiment are not correctly being acknowledged as “errors”. I assume this means these individuals have too high a total investment number.</w:t>
+      </w:r>
+    </w:p>
+    <w:p>
+      <w:r>
+        <w:t>PEPU</w:t>
+      </w:r>
+    </w:p>
+    <w:p>
+      <w:pPr>
+        <w:pStyle w:val="ListParagraph"/>
+        <w:numPr>
+          <w:ilvl w:val="0"/>
+          <w:numId w:val="1"/>
+        </w:numPr>
+      </w:pPr>
+      <w:r>
+        <w:t>Remove “</w:t>
+      </w:r>
+      <w:proofErr w:type="spellStart"/>
+      <w:r>
+        <w:t>bud_aborted</w:t>
+      </w:r>
+      <w:proofErr w:type="spellEnd"/>
+      <w:r>
+        <w:t>” from plant map; never used</w:t>
+      </w:r>
+    </w:p>
+    <w:p>
+      <w:pPr>
+        <w:pStyle w:val="ListParagraph"/>
+        <w:numPr>
+          <w:ilvl w:val="0"/>
+          <w:numId w:val="1"/>
+        </w:numPr>
+      </w:pPr>
+      <w:r>
+        <w:t>Otherwise ALL CORRECT</w:t>
+      </w:r>
+    </w:p>
+    <w:p>
+      <w:r>
+        <w:t>PHPH</w:t>
+      </w:r>
+    </w:p>
+    <w:p>
+      <w:pPr>
+        <w:pStyle w:val="ListParagraph"/>
+        <w:numPr>
+          <w:ilvl w:val="0"/>
+          <w:numId w:val="1"/>
+        </w:numPr>
+      </w:pPr>
+      <w:r>
+        <w:t>The number of flower petals does not equal the sum of (</w:t>
+      </w:r>
+      <w:proofErr w:type="spellStart"/>
+      <w:r>
+        <w:t>flower_stigma</w:t>
+      </w:r>
+      <w:proofErr w:type="spellEnd"/>
+      <w:r>
+        <w:t xml:space="preserve"> + </w:t>
+      </w:r>
+      <w:proofErr w:type="spellStart"/>
+      <w:r>
+        <w:t>finished_flower_stigma</w:t>
+      </w:r>
+      <w:proofErr w:type="spellEnd"/>
+      <w:r>
+        <w:t xml:space="preserve"> + </w:t>
+      </w:r>
+      <w:proofErr w:type="spellStart"/>
+      <w:r>
+        <w:t>fruit_just_starting</w:t>
+      </w:r>
+      <w:proofErr w:type="spellEnd"/>
+      <w:r>
+        <w:t xml:space="preserve"> + </w:t>
+      </w:r>
+      <w:proofErr w:type="spellStart"/>
+      <w:r>
+        <w:t>fruit_young</w:t>
+      </w:r>
+      <w:proofErr w:type="spellEnd"/>
+      <w:r>
+        <w:t xml:space="preserve"> + </w:t>
+      </w:r>
+      <w:proofErr w:type="spellStart"/>
+      <w:r>
+        <w:t>fruit_large_immature</w:t>
+      </w:r>
+      <w:proofErr w:type="spellEnd"/>
+      <w:r>
+        <w:t xml:space="preserve"> + </w:t>
+      </w:r>
+      <w:proofErr w:type="spellStart"/>
+      <w:r>
+        <w:t>fruit_aborted</w:t>
+      </w:r>
+      <w:proofErr w:type="spellEnd"/>
+      <w:r>
+        <w:t xml:space="preserve"> + </w:t>
+      </w:r>
+      <w:proofErr w:type="spellStart"/>
+      <w:r>
+        <w:t>seed_pod</w:t>
+      </w:r>
+      <w:proofErr w:type="spellEnd"/>
+      <w:r>
+        <w:t xml:space="preserve">). It does equal if seed + </w:t>
+      </w:r>
+      <w:proofErr w:type="spellStart"/>
+      <w:r>
+        <w:t>seed_aborted</w:t>
+      </w:r>
+      <w:proofErr w:type="spellEnd"/>
+      <w:r>
+        <w:t xml:space="preserve"> is substituted for seed pod. </w:t>
+      </w:r>
+      <w:r>
+        <w:t>I think this is because the plant map is following backwards from the seed/aborted seed, rather than the seed pod. Since seed pods have variable seed number</w:t>
+      </w:r>
+      <w:r>
+        <w:t xml:space="preserve"> (0,1,2)</w:t>
+      </w:r>
+      <w:r>
+        <w:t xml:space="preserve">, but map assumes there are always 2, it makes the assumption that there are some </w:t>
+      </w:r>
+      <w:proofErr w:type="spellStart"/>
+      <w:r>
+        <w:t>fruit_young</w:t>
+      </w:r>
+      <w:proofErr w:type="spellEnd"/>
+      <w:r>
+        <w:t xml:space="preserve"> and </w:t>
+      </w:r>
+      <w:proofErr w:type="spellStart"/>
+      <w:r>
+        <w:t>fruit_large_immature</w:t>
+      </w:r>
+      <w:proofErr w:type="spellEnd"/>
+      <w:r>
+        <w:t xml:space="preserve"> that have been "lost" when in reality they have turned into empty seed pods. However, if you consider "seed pod" the end of the developmental trajectory, then the numbers should add up. I'm guessing this is a change to the plant map.</w:t>
+      </w:r>
+    </w:p>
+    <w:p>
+      <w:pPr>
+        <w:pStyle w:val="ListParagraph"/>
+        <w:numPr>
+          <w:ilvl w:val="0"/>
+          <w:numId w:val="1"/>
+        </w:numPr>
+      </w:pPr>
+      <w:r>
+        <w:t>Otherwise ALL CORRECT</w:t>
+      </w:r>
+    </w:p>
+    <w:p>
+      <w:r>
+        <w:t>PUTU</w:t>
+      </w:r>
+    </w:p>
+    <w:p>
+      <w:pPr>
+        <w:pStyle w:val="ListParagraph"/>
+        <w:numPr>
+          <w:ilvl w:val="0"/>
+          <w:numId w:val="1"/>
+        </w:numPr>
+      </w:pPr>
+      <w:r>
         <w:t>Still an error with too many “</w:t>
       </w:r>
       <w:proofErr w:type="spellStart"/>
@@ -278,6 +650,15 @@
       <w:proofErr w:type="spellEnd"/>
       <w:r>
         <w:t>” part. I’ve gone through many of the individuals and can’t find any mistakes in the repro spreadsheet but also can’t find any pattern that would explain the error</w:t>
+      </w:r>
+      <w:r>
+        <w:t xml:space="preserve">. This may be the same sort of error as arises with PHPH. With both species, “seed pod” is the numerically accurate final development of the stigma </w:t>
+      </w:r>
+      <w:r>
+        <w:sym w:font="Wingdings" w:char="F0E0"/>
+      </w:r>
+      <w:r>
+        <w:t xml:space="preserve"> fruit progression, not “seed”</w:t>
       </w:r>
     </w:p>
     <w:p>
@@ -1750,7 +2131,6 @@
                 <w:color w:val="000000"/>
                 <w:lang w:eastAsia="en-AU"/>
               </w:rPr>
-              <w:lastRenderedPageBreak/>
               <w:t>PUTU_804</w:t>
             </w:r>
           </w:p>

</xml_diff>

<commit_message>
adding some flower parts
</commit_message>
<xml_diff>
--- a/docs/notes_on_errors_20141015.docx
+++ b/docs/notes_on_errors_20141015.docx
@@ -31,7 +31,18 @@
         <w:t xml:space="preserve">I’ve now combined </w:t>
       </w:r>
       <w:r>
-        <w:t>all other error issues into a single spreadsheet and this file</w:t>
+        <w:t xml:space="preserve">all other error issues into </w:t>
+      </w:r>
+      <w:r>
+        <w:t xml:space="preserve">this file, a file with a summary of negative investment problems (very few), and a file “Error summary” which shows all my various cross checks, indicating which ones don’t work. I’ve tried to </w:t>
+      </w:r>
+      <w:proofErr w:type="gramStart"/>
+      <w:r>
+        <w:t>described</w:t>
+      </w:r>
+      <w:proofErr w:type="gramEnd"/>
+      <w:r>
+        <w:t xml:space="preserve"> actual issues below.</w:t>
       </w:r>
     </w:p>
     <w:p>
@@ -145,6 +156,8 @@
       <w:r>
         <w:t xml:space="preserve"> because 6 censuses between stages (BAER_005, 803, 806, 902, 905, 907)</w:t>
       </w:r>
+      <w:bookmarkStart w:id="0" w:name="_GoBack"/>
+      <w:bookmarkEnd w:id="0"/>
     </w:p>
     <w:p>
       <w:pPr>
@@ -288,11 +301,9 @@
       <w:r>
         <w:t xml:space="preserve">, causing me to stop looking in more detail. I am wondering if something has been mistyped in the plant </w:t>
       </w:r>
-      <w:proofErr w:type="gramStart"/>
-      <w:r>
-        <w:t>map, that</w:t>
-      </w:r>
-      <w:proofErr w:type="gramEnd"/>
+      <w:r>
+        <w:t>map that</w:t>
+      </w:r>
       <w:r>
         <w:t xml:space="preserve"> skips some part of the pathway leading to or from “</w:t>
       </w:r>
@@ -334,11 +345,10 @@
       <w:pPr>
         <w:pStyle w:val="ListParagraph"/>
       </w:pPr>
-      <w:bookmarkStart w:id="0" w:name="_GoBack"/>
-      <w:bookmarkEnd w:id="0"/>
-    </w:p>
-    <w:p>
-      <w:r>
+    </w:p>
+    <w:p>
+      <w:r>
+        <w:lastRenderedPageBreak/>
         <w:t>HEPU</w:t>
       </w:r>
     </w:p>
@@ -351,7 +361,6 @@
         </w:numPr>
       </w:pPr>
       <w:r>
-        <w:lastRenderedPageBreak/>
         <w:t xml:space="preserve">With HEPU there are many individuals where </w:t>
       </w:r>
       <w:proofErr w:type="spellStart"/>
@@ -760,7 +769,11 @@
         <w:t>” part. I’ve gone through many of the individuals and can’t find any mistakes in the repro spreadsheet but also can’t find any pattern that would explain the error</w:t>
       </w:r>
       <w:r>
-        <w:t xml:space="preserve">. This may be the same sort of error as arises with PHPH. With both species, “seed pod” is the numerically accurate final development of the stigma </w:t>
+        <w:t xml:space="preserve">. This may be the same sort of </w:t>
+      </w:r>
+      <w:r>
+        <w:lastRenderedPageBreak/>
+        <w:t xml:space="preserve">error as arises with PHPH. With both species, “seed pod” is the numerically accurate final development of the stigma </w:t>
       </w:r>
       <w:r>
         <w:sym w:font="Wingdings" w:char="F0E0"/>

</xml_diff>

<commit_message>
Final corrections to flower_parts and notes - for now.
</commit_message>
<xml_diff>
--- a/docs/notes_on_errors_20141015.docx
+++ b/docs/notes_on_errors_20141015.docx
@@ -34,31 +34,30 @@
         <w:t xml:space="preserve">all other error issues into </w:t>
       </w:r>
       <w:r>
-        <w:t xml:space="preserve">this file, a file with a summary of negative investment problems (very few), and a file “Error summary” which shows all my various cross checks, indicating which ones don’t work. I’ve tried to </w:t>
-      </w:r>
-      <w:proofErr w:type="gramStart"/>
-      <w:r>
-        <w:t>described</w:t>
-      </w:r>
-      <w:proofErr w:type="gramEnd"/>
+        <w:t>this file, a file with a summary of negative investment problems (very few), and a file “Error summary” which shows all my various cross checks, indicating which ones don</w:t>
+      </w:r>
+      <w:r>
+        <w:t>’t work. I’ve tried to describe</w:t>
+      </w:r>
       <w:r>
         <w:t xml:space="preserve"> actual issues below.</w:t>
       </w:r>
     </w:p>
     <w:p>
       <w:r>
-        <w:t>- Remaining negative investment issues that I think I can fix pasted into a single file. I’ll work my way through this. At this point mostly PUTU.</w:t>
+        <w:t>- Remaining negative investment issues pasted into a single file</w:t>
+      </w:r>
+      <w:r>
+        <w:t>. I’ve made notes as to what to do with each incidence. Some I am simply accepting, because there is no obvious fix. There are a few I am puzzled by, because with dynamic parts splitting they shouldn’t exist. And I can’t figure out the BAER problems – see below.</w:t>
       </w:r>
     </w:p>
     <w:p>
       <w:r>
         <w:t xml:space="preserve">- Lots of small problems with the implementation of “survival of the fittest”, mostly </w:t>
       </w:r>
-      <w:proofErr w:type="gramStart"/>
-      <w:r>
-        <w:t>across  stages</w:t>
-      </w:r>
-      <w:proofErr w:type="gramEnd"/>
+      <w:r>
+        <w:t>across stages</w:t>
+      </w:r>
       <w:r>
         <w:t xml:space="preserve"> where a large number of parts are shed – for instance between </w:t>
       </w:r>
@@ -76,12 +75,45 @@
       </w:r>
       <w:proofErr w:type="spellEnd"/>
       <w:r>
-        <w:t>. Then for individuals that legitimately jump from the bud stage straight to a young fruit stage are assumed, the fruiting part is assumed to be a derivation of a previously appeared flower/finished flower stigma, and the count of petals does not match up with “sum of fruiting parts”. For GRSP and GRBU I’ve solved most (all?) of them, by sometimes shifting the census where a part appears by 1. For HEPU I have not at this point, because I’d be changing the progressions of items too much. See below under “HEPU” for more.</w:t>
-      </w:r>
-    </w:p>
-    <w:p>
-      <w:r>
-        <w:t>Otherwise (in addition) wondering if we could create a look-up table, saying how many progression steps a given species*part combination can “exist” before being counted as lost. Then parts that always progress could be coded as “1”, while others (like the BAER cones creating problems) can be coded as “6”.</w:t>
+        <w:t xml:space="preserve">. Then for </w:t>
+      </w:r>
+      <w:r>
+        <w:t xml:space="preserve">parts </w:t>
+      </w:r>
+      <w:r>
+        <w:t>that legitimately jump from the bud stage straight to a young fruit stage, the fruiting part is assumed to be a derivation of a previously appeared flower/finished flower stigma, and the count of petals does not match up with “sum of fruiting parts”. For GRSP and GRBU I’ve solved most (all?) of them, by sometimes shifting the census where a part appears by 1. For HEPU I have not at this point, because I’d be changing the progressions of items too much. See below under “HEPU” for more.</w:t>
+      </w:r>
+    </w:p>
+    <w:p>
+      <w:r>
+        <w:t>W</w:t>
+      </w:r>
+      <w:r>
+        <w:t xml:space="preserve">ondering if </w:t>
+      </w:r>
+      <w:r>
+        <w:t xml:space="preserve">a solution to this problem </w:t>
+      </w:r>
+      <w:r>
+        <w:t xml:space="preserve">could </w:t>
+      </w:r>
+      <w:r>
+        <w:t xml:space="preserve">be to </w:t>
+      </w:r>
+      <w:r>
+        <w:t xml:space="preserve">create a look-up table, </w:t>
+      </w:r>
+      <w:r>
+        <w:t xml:space="preserve">indicating </w:t>
+      </w:r>
+      <w:r>
+        <w:t>how many progression steps a given species*part combination can “exist” before being counted as lost. Then parts that always progress could be coded as “1”, while others (like the BAER cones creat</w:t>
+      </w:r>
+      <w:r>
+        <w:t>ing problems) can be coded as “8</w:t>
+      </w:r>
+      <w:r>
+        <w:t>”.</w:t>
       </w:r>
     </w:p>
     <w:p/>
@@ -156,8 +188,6 @@
       <w:r>
         <w:t xml:space="preserve"> because 6 censuses between stages (BAER_005, 803, 806, 902, 905, 907)</w:t>
       </w:r>
-      <w:bookmarkStart w:id="0" w:name="_GoBack"/>
-      <w:bookmarkEnd w:id="0"/>
     </w:p>
     <w:p>
       <w:pPr>
@@ -174,6 +204,18 @@
     <w:p>
       <w:pPr>
         <w:pStyle w:val="ListParagraph"/>
+        <w:numPr>
+          <w:ilvl w:val="0"/>
+          <w:numId w:val="1"/>
+        </w:numPr>
+      </w:pPr>
+      <w:r>
+        <w:t>A handful of puzzling negative investment problems. In most cases the “To” part has an actual weight, so I assumed the problem was that the previous part had too high of a calculated weight. So I slightly reduced the dimensions of the “From” part to allow there to be a positive progression. But decreasing the dimensions didn’t change the investment numbers at all. (I reran all the bits of code that should recalculate individual weights and weights from dimensions.)</w:t>
+      </w:r>
+    </w:p>
+    <w:p>
+      <w:pPr>
+        <w:pStyle w:val="ListParagraph"/>
       </w:pPr>
     </w:p>
     <w:p>
@@ -189,22 +231,42 @@
           <w:numId w:val="1"/>
         </w:numPr>
       </w:pPr>
-      <w:r>
-        <w:t xml:space="preserve">need new </w:t>
-      </w:r>
-      <w:r>
-        <w:t xml:space="preserve">weights </w:t>
-      </w:r>
-      <w:r>
-        <w:t xml:space="preserve">for </w:t>
-      </w:r>
-      <w:proofErr w:type="spellStart"/>
-      <w:r>
-        <w:t>Late_finished_flower</w:t>
-      </w:r>
-      <w:proofErr w:type="spellEnd"/>
-      <w:r>
-        <w:t xml:space="preserve"> (Lizzy to fix)</w:t>
+      <w:proofErr w:type="spellStart"/>
+      <w:r>
+        <w:t>Finished_flower</w:t>
+      </w:r>
+      <w:proofErr w:type="spellEnd"/>
+      <w:r>
+        <w:t xml:space="preserve"> has 20</w:t>
+      </w:r>
+      <w:r>
+        <w:t>44</w:t>
+      </w:r>
+      <w:r>
+        <w:t xml:space="preserve"> too many (see </w:t>
+      </w:r>
+      <w:proofErr w:type="spellStart"/>
+      <w:r>
+        <w:t>Error_summary</w:t>
+      </w:r>
+      <w:proofErr w:type="spellEnd"/>
+      <w:r>
+        <w:t xml:space="preserve"> file). Checked repro spreadsheet and #21</w:t>
+      </w:r>
+      <w:r>
+        <w:t>40</w:t>
+      </w:r>
+      <w:r>
+        <w:t xml:space="preserve"> is correct for total number that “pass through”</w:t>
+      </w:r>
+      <w:r>
+        <w:t xml:space="preserve">. </w:t>
+      </w:r>
+      <w:r>
+        <w:t>I’m at a loss to explain this</w:t>
+      </w:r>
+      <w:r>
+        <w:t>.</w:t>
       </w:r>
     </w:p>
     <w:p>
@@ -215,42 +277,55 @@
           <w:numId w:val="1"/>
         </w:numPr>
       </w:pPr>
-      <w:proofErr w:type="spellStart"/>
-      <w:r>
-        <w:t>Finished_flower</w:t>
-      </w:r>
-      <w:proofErr w:type="spellEnd"/>
-      <w:r>
-        <w:t xml:space="preserve"> has 20</w:t>
-      </w:r>
-      <w:r>
-        <w:t>44</w:t>
-      </w:r>
-      <w:r>
-        <w:t xml:space="preserve"> too many (see </w:t>
-      </w:r>
-      <w:proofErr w:type="spellStart"/>
-      <w:r>
-        <w:t>Error_summary</w:t>
-      </w:r>
-      <w:proofErr w:type="spellEnd"/>
-      <w:r>
-        <w:t xml:space="preserve"> file). Checked repro spreadsheet and #21</w:t>
-      </w:r>
-      <w:r>
-        <w:t>40</w:t>
-      </w:r>
-      <w:r>
-        <w:t xml:space="preserve"> is correct for total number that “pass through”</w:t>
-      </w:r>
-      <w:r>
-        <w:t xml:space="preserve">. </w:t>
-      </w:r>
-      <w:r>
-        <w:t>I’m at a loss to explain this</w:t>
-      </w:r>
-      <w:r>
-        <w:t>.</w:t>
+      <w:r>
+        <w:lastRenderedPageBreak/>
+        <w:t>Continued problem with negative investment going from “</w:t>
+      </w:r>
+      <w:proofErr w:type="spellStart"/>
+      <w:r>
+        <w:t>flower_calyx</w:t>
+      </w:r>
+      <w:proofErr w:type="spellEnd"/>
+      <w:r>
+        <w:t>” to “</w:t>
+      </w:r>
+      <w:proofErr w:type="spellStart"/>
+      <w:r>
+        <w:t>finished_flower</w:t>
+      </w:r>
+      <w:proofErr w:type="spellEnd"/>
+      <w:r>
+        <w:t xml:space="preserve">” although sums should work: </w:t>
+      </w:r>
+      <w:proofErr w:type="spellStart"/>
+      <w:r>
+        <w:t>flower_calyx</w:t>
+      </w:r>
+      <w:proofErr w:type="spellEnd"/>
+      <w:r>
+        <w:t xml:space="preserve"> </w:t>
+      </w:r>
+      <w:r>
+        <w:sym w:font="Wingdings" w:char="F0E0"/>
+      </w:r>
+      <w:r>
+        <w:t xml:space="preserve"> </w:t>
+      </w:r>
+      <w:proofErr w:type="spellStart"/>
+      <w:r>
+        <w:t>finished_flower</w:t>
+      </w:r>
+      <w:proofErr w:type="spellEnd"/>
+      <w:r>
+        <w:t xml:space="preserve"> + 4*</w:t>
+      </w:r>
+      <w:proofErr w:type="spellStart"/>
+      <w:r>
+        <w:t>finished_flower_stigma</w:t>
+      </w:r>
+      <w:proofErr w:type="spellEnd"/>
+      <w:r>
+        <w:t xml:space="preserve"> (5.96 &lt; 4.93 + 4*.35)</w:t>
       </w:r>
     </w:p>
     <w:p>
@@ -262,15 +337,39 @@
         </w:numPr>
       </w:pPr>
       <w:r>
-        <w:t xml:space="preserve">Otherwise </w:t>
-      </w:r>
-      <w:r>
-        <w:t>ALL CORRECT</w:t>
-      </w:r>
-    </w:p>
-    <w:p>
-      <w:r>
-        <w:t>GRBU</w:t>
+        <w:t xml:space="preserve">We need to add another bit to the plant map: </w:t>
+      </w:r>
+      <w:proofErr w:type="spellStart"/>
+      <w:r>
+        <w:t>Late_flower_</w:t>
+      </w:r>
+      <w:proofErr w:type="gramStart"/>
+      <w:r>
+        <w:t>petals</w:t>
+      </w:r>
+      <w:proofErr w:type="spellEnd"/>
+      <w:r>
+        <w:t xml:space="preserve"> ;</w:t>
+      </w:r>
+      <w:proofErr w:type="gramEnd"/>
+      <w:r>
+        <w:t xml:space="preserve"> I just finally weighed “</w:t>
+      </w:r>
+      <w:proofErr w:type="spellStart"/>
+      <w:r>
+        <w:t>late_finished_flower</w:t>
+      </w:r>
+      <w:proofErr w:type="spellEnd"/>
+      <w:r>
+        <w:t>” separated from the petals (enormously decreasing its weight), but in the process determined that the flower petals increase in weight by ~30% in the flowers that have growing fruits in them. It would be a progression from “</w:t>
+      </w:r>
+      <w:proofErr w:type="spellStart"/>
+      <w:r>
+        <w:t>flower_petals</w:t>
+      </w:r>
+      <w:proofErr w:type="spellEnd"/>
+      <w:r>
+        <w:t>”</w:t>
       </w:r>
     </w:p>
     <w:p>
@@ -281,39 +380,16 @@
           <w:numId w:val="1"/>
         </w:numPr>
       </w:pPr>
-      <w:proofErr w:type="spellStart"/>
-      <w:r>
-        <w:t>Finished_flower_stigma</w:t>
-      </w:r>
-      <w:proofErr w:type="spellEnd"/>
-      <w:r>
-        <w:t xml:space="preserve"> has negative “lost”</w:t>
-      </w:r>
-      <w:r>
-        <w:t xml:space="preserve"> </w:t>
-      </w:r>
-      <w:r>
-        <w:t xml:space="preserve">counts </w:t>
-      </w:r>
-      <w:r>
-        <w:t>in many cases</w:t>
-      </w:r>
-      <w:r>
-        <w:t xml:space="preserve">, causing me to stop looking in more detail. I am wondering if something has been mistyped in the plant </w:t>
-      </w:r>
-      <w:r>
-        <w:t>map that</w:t>
-      </w:r>
-      <w:r>
-        <w:t xml:space="preserve"> skips some part of the pathway leading to or from “</w:t>
-      </w:r>
-      <w:proofErr w:type="spellStart"/>
-      <w:r>
-        <w:t>finished_flower_stigma</w:t>
-      </w:r>
-      <w:proofErr w:type="spellEnd"/>
-      <w:r>
-        <w:t xml:space="preserve">”. </w:t>
+      <w:r>
+        <w:t xml:space="preserve">Otherwise </w:t>
+      </w:r>
+      <w:r>
+        <w:t>ALL CORRECT</w:t>
+      </w:r>
+    </w:p>
+    <w:p>
+      <w:r>
+        <w:t>GRBU</w:t>
       </w:r>
     </w:p>
     <w:p>
@@ -326,30 +402,48 @@
       </w:pPr>
       <w:proofErr w:type="spellStart"/>
       <w:r>
-        <w:t>Infl_bud_small</w:t>
-      </w:r>
-      <w:proofErr w:type="spellEnd"/>
-      <w:r>
-        <w:t xml:space="preserve"> weighs more than </w:t>
-      </w:r>
-      <w:proofErr w:type="spellStart"/>
-      <w:r>
-        <w:t>infl_stalk</w:t>
-      </w:r>
-      <w:proofErr w:type="spellEnd"/>
-      <w:r>
-        <w:t xml:space="preserve"> (Lizzy to fix)</w:t>
-      </w:r>
-    </w:p>
-    <w:p>
-      <w:pPr>
-        <w:pStyle w:val="ListParagraph"/>
-      </w:pPr>
-    </w:p>
-    <w:p>
-      <w:r>
-        <w:lastRenderedPageBreak/>
-        <w:t>HEPU</w:t>
+        <w:t>Finished_flower_stigma</w:t>
+      </w:r>
+      <w:proofErr w:type="spellEnd"/>
+      <w:r>
+        <w:t xml:space="preserve"> has negative “lost”</w:t>
+      </w:r>
+      <w:r>
+        <w:t xml:space="preserve"> </w:t>
+      </w:r>
+      <w:r>
+        <w:t xml:space="preserve">counts </w:t>
+      </w:r>
+      <w:r>
+        <w:t>in many cases</w:t>
+      </w:r>
+      <w:r>
+        <w:t xml:space="preserve">, causing me to stop looking in more detail. I am wondering if something has been mistyped in the plant </w:t>
+      </w:r>
+      <w:r>
+        <w:t>map that</w:t>
+      </w:r>
+      <w:r>
+        <w:t xml:space="preserve"> skips some part of the pathway leading to or from “</w:t>
+      </w:r>
+      <w:proofErr w:type="spellStart"/>
+      <w:r>
+        <w:t>finished_flower_stigma</w:t>
+      </w:r>
+      <w:proofErr w:type="spellEnd"/>
+      <w:r>
+        <w:t xml:space="preserve">”. </w:t>
+      </w:r>
+      <w:r>
+        <w:t xml:space="preserve"> I think part of this problem may be because until yesterday (Oct 22) afternoon, there were no weights for “</w:t>
+      </w:r>
+      <w:proofErr w:type="spellStart"/>
+      <w:r>
+        <w:t>finished_flower_stigma</w:t>
+      </w:r>
+      <w:proofErr w:type="spellEnd"/>
+      <w:r>
+        <w:t>”, but these have now been added and the problems haven’t disappeared.</w:t>
       </w:r>
     </w:p>
     <w:p>
@@ -360,131 +454,42 @@
           <w:numId w:val="1"/>
         </w:numPr>
       </w:pPr>
-      <w:r>
-        <w:t xml:space="preserve">With HEPU there are many individuals where </w:t>
-      </w:r>
-      <w:proofErr w:type="spellStart"/>
-      <w:r>
-        <w:t>Fin_Dev</w:t>
-      </w:r>
-      <w:proofErr w:type="spellEnd"/>
-      <w:r>
-        <w:t xml:space="preserve"> </w:t>
-      </w:r>
-      <w:proofErr w:type="spellStart"/>
-      <w:r>
-        <w:t>calyx_fruit</w:t>
-      </w:r>
-      <w:proofErr w:type="spellEnd"/>
-      <w:r>
-        <w:t xml:space="preserve"> does not add up to the sum of </w:t>
-      </w:r>
-      <w:proofErr w:type="spellStart"/>
-      <w:r>
-        <w:t>Fin_Dev</w:t>
-      </w:r>
-      <w:proofErr w:type="spellEnd"/>
-      <w:r>
-        <w:t xml:space="preserve"> for (</w:t>
-      </w:r>
-      <w:proofErr w:type="spellStart"/>
-      <w:r>
-        <w:t>fruit_young</w:t>
-      </w:r>
-      <w:proofErr w:type="spellEnd"/>
-      <w:r>
-        <w:t xml:space="preserve"> + </w:t>
-      </w:r>
-      <w:proofErr w:type="spellStart"/>
-      <w:r>
-        <w:t>fruit_large_immature</w:t>
-      </w:r>
-      <w:proofErr w:type="spellEnd"/>
-      <w:r>
-        <w:t xml:space="preserve"> + </w:t>
-      </w:r>
-      <w:proofErr w:type="spellStart"/>
-      <w:r>
-        <w:t>fruit_mature</w:t>
-      </w:r>
-      <w:proofErr w:type="spellEnd"/>
-      <w:r>
-        <w:t xml:space="preserve">). In most of these cases it is a “survival of the fittest” problem, where some of the previous censuses </w:t>
-      </w:r>
-      <w:proofErr w:type="spellStart"/>
-      <w:r>
-        <w:t>fruit_young</w:t>
-      </w:r>
-      <w:proofErr w:type="spellEnd"/>
-      <w:r>
-        <w:t xml:space="preserve"> + </w:t>
-      </w:r>
-      <w:proofErr w:type="spellStart"/>
-      <w:r>
-        <w:t>fruit_large_immature</w:t>
-      </w:r>
-      <w:proofErr w:type="spellEnd"/>
-      <w:r>
-        <w:t xml:space="preserve"> have shed, and there are new </w:t>
-      </w:r>
-      <w:proofErr w:type="spellStart"/>
-      <w:r>
-        <w:t>fruit_young</w:t>
-      </w:r>
-      <w:proofErr w:type="spellEnd"/>
-      <w:r>
-        <w:t xml:space="preserve"> + </w:t>
-      </w:r>
-      <w:proofErr w:type="spellStart"/>
-      <w:r>
-        <w:t>fruit_large_immature</w:t>
-      </w:r>
-      <w:proofErr w:type="spellEnd"/>
-      <w:r>
-        <w:t xml:space="preserve"> (+ </w:t>
-      </w:r>
-      <w:proofErr w:type="spellStart"/>
-      <w:r>
-        <w:t>calyx_fruit</w:t>
-      </w:r>
-      <w:proofErr w:type="spellEnd"/>
-      <w:r>
-        <w:t xml:space="preserve">) that have developed. However the exact development pattern means that the program assumes it is the previous ones developing further. The problem is that it knows the </w:t>
-      </w:r>
-      <w:proofErr w:type="spellStart"/>
-      <w:r>
-        <w:t>calyx_fruit</w:t>
-      </w:r>
-      <w:proofErr w:type="spellEnd"/>
-      <w:r>
-        <w:t xml:space="preserve"> are new, so the number of </w:t>
-      </w:r>
-      <w:proofErr w:type="spellStart"/>
-      <w:r>
-        <w:t>calyx_fruit</w:t>
-      </w:r>
-      <w:proofErr w:type="spellEnd"/>
-      <w:r>
-        <w:t xml:space="preserve"> exceeds the number of </w:t>
-      </w:r>
-      <w:proofErr w:type="spellStart"/>
-      <w:r>
-        <w:t>fruit_young</w:t>
-      </w:r>
-      <w:proofErr w:type="spellEnd"/>
-      <w:r>
-        <w:t xml:space="preserve"> + </w:t>
-      </w:r>
-      <w:proofErr w:type="spellStart"/>
-      <w:r>
-        <w:t>fruit_large_immature</w:t>
-      </w:r>
-      <w:proofErr w:type="spellEnd"/>
-      <w:r>
-        <w:t xml:space="preserve">, the latter of which are incorrect. I think a possible fix would be to use fruit_young02, fruit_large_immature02, fruit_large_immature03 to clarify progression. Is this a big mess for you to implement on the plant map? </w:t>
-      </w:r>
-      <w:r>
-        <w:t>If you can make the changes, I’d like to figure out exactly what added categories are needed first and then have you change things.</w:t>
+      <w:proofErr w:type="spellStart"/>
+      <w:r>
+        <w:t>Infl_bud_small</w:t>
+      </w:r>
+      <w:proofErr w:type="spellEnd"/>
+      <w:r>
+        <w:t xml:space="preserve"> weighs more than </w:t>
+      </w:r>
+      <w:proofErr w:type="spellStart"/>
+      <w:r>
+        <w:t>infl_stalk</w:t>
+      </w:r>
+      <w:proofErr w:type="spellEnd"/>
+      <w:r>
+        <w:t xml:space="preserve"> (Lizzy to fix</w:t>
+      </w:r>
+      <w:r>
+        <w:t>; to begin with I’ll collect some new stalks and see if I collected different bits fo</w:t>
+      </w:r>
+      <w:bookmarkStart w:id="0" w:name="_GoBack"/>
+      <w:bookmarkEnd w:id="0"/>
+      <w:r>
+        <w:t>r just the stalk versus when I call it a “bud”</w:t>
+      </w:r>
+      <w:r>
+        <w:t>)</w:t>
+      </w:r>
+    </w:p>
+    <w:p>
+      <w:pPr>
+        <w:pStyle w:val="ListParagraph"/>
+      </w:pPr>
+    </w:p>
+    <w:p>
+      <w:r>
+        <w:t>HEPU</w:t>
       </w:r>
     </w:p>
     <w:p>
@@ -496,20 +501,130 @@
         </w:numPr>
       </w:pPr>
       <w:r>
-        <w:t>There is also a problem, shown on the excel error summary, that for HEPU001</w:t>
-      </w:r>
-      <w:proofErr w:type="gramStart"/>
-      <w:r>
-        <w:t>,002,003</w:t>
-      </w:r>
-      <w:proofErr w:type="gramEnd"/>
-      <w:r>
-        <w:t xml:space="preserve"> and 004, a number of the bits that are on the plant at the beginning of the experiment are not correctly being acknowledged as “errors”. I assume this means these individuals have too high a total investment number.</w:t>
-      </w:r>
-    </w:p>
-    <w:p>
-      <w:r>
-        <w:t>PEPU</w:t>
+        <w:t xml:space="preserve">With HEPU there are many individuals where </w:t>
+      </w:r>
+      <w:proofErr w:type="spellStart"/>
+      <w:r>
+        <w:t>Fin_Dev</w:t>
+      </w:r>
+      <w:proofErr w:type="spellEnd"/>
+      <w:r>
+        <w:t xml:space="preserve"> </w:t>
+      </w:r>
+      <w:proofErr w:type="spellStart"/>
+      <w:r>
+        <w:t>calyx_fruit</w:t>
+      </w:r>
+      <w:proofErr w:type="spellEnd"/>
+      <w:r>
+        <w:t xml:space="preserve"> does not add up to the sum of </w:t>
+      </w:r>
+      <w:proofErr w:type="spellStart"/>
+      <w:r>
+        <w:t>Fin_Dev</w:t>
+      </w:r>
+      <w:proofErr w:type="spellEnd"/>
+      <w:r>
+        <w:t xml:space="preserve"> for (</w:t>
+      </w:r>
+      <w:proofErr w:type="spellStart"/>
+      <w:r>
+        <w:t>fruit_young</w:t>
+      </w:r>
+      <w:proofErr w:type="spellEnd"/>
+      <w:r>
+        <w:t xml:space="preserve"> + </w:t>
+      </w:r>
+      <w:proofErr w:type="spellStart"/>
+      <w:r>
+        <w:t>fruit_large_immature</w:t>
+      </w:r>
+      <w:proofErr w:type="spellEnd"/>
+      <w:r>
+        <w:t xml:space="preserve"> + </w:t>
+      </w:r>
+      <w:proofErr w:type="spellStart"/>
+      <w:r>
+        <w:t>fruit_mature</w:t>
+      </w:r>
+      <w:proofErr w:type="spellEnd"/>
+      <w:r>
+        <w:t xml:space="preserve">). In most of these cases it is a “survival of the fittest” problem, where some of the previous censuses </w:t>
+      </w:r>
+      <w:proofErr w:type="spellStart"/>
+      <w:r>
+        <w:t>fruit_young</w:t>
+      </w:r>
+      <w:proofErr w:type="spellEnd"/>
+      <w:r>
+        <w:t xml:space="preserve"> + </w:t>
+      </w:r>
+      <w:proofErr w:type="spellStart"/>
+      <w:r>
+        <w:t>fruit_large_immature</w:t>
+      </w:r>
+      <w:proofErr w:type="spellEnd"/>
+      <w:r>
+        <w:t xml:space="preserve"> have shed, and there are new </w:t>
+      </w:r>
+      <w:proofErr w:type="spellStart"/>
+      <w:r>
+        <w:t>fruit_young</w:t>
+      </w:r>
+      <w:proofErr w:type="spellEnd"/>
+      <w:r>
+        <w:t xml:space="preserve"> + </w:t>
+      </w:r>
+      <w:proofErr w:type="spellStart"/>
+      <w:r>
+        <w:t>fruit_large_immature</w:t>
+      </w:r>
+      <w:proofErr w:type="spellEnd"/>
+      <w:r>
+        <w:t xml:space="preserve"> (+ </w:t>
+      </w:r>
+      <w:proofErr w:type="spellStart"/>
+      <w:r>
+        <w:t>calyx_fruit</w:t>
+      </w:r>
+      <w:proofErr w:type="spellEnd"/>
+      <w:r>
+        <w:t xml:space="preserve">) that have developed. However the exact development pattern means that the program assumes it is the previous ones developing further. The problem is that it knows the </w:t>
+      </w:r>
+      <w:proofErr w:type="spellStart"/>
+      <w:r>
+        <w:t>calyx_fruit</w:t>
+      </w:r>
+      <w:proofErr w:type="spellEnd"/>
+      <w:r>
+        <w:t xml:space="preserve"> are new, so the number of </w:t>
+      </w:r>
+      <w:proofErr w:type="spellStart"/>
+      <w:r>
+        <w:t>calyx_fruit</w:t>
+      </w:r>
+      <w:proofErr w:type="spellEnd"/>
+      <w:r>
+        <w:t xml:space="preserve"> exceeds the number of </w:t>
+      </w:r>
+      <w:proofErr w:type="spellStart"/>
+      <w:r>
+        <w:t>fruit_young</w:t>
+      </w:r>
+      <w:proofErr w:type="spellEnd"/>
+      <w:r>
+        <w:t xml:space="preserve"> + </w:t>
+      </w:r>
+      <w:proofErr w:type="spellStart"/>
+      <w:r>
+        <w:t>fruit_large_immature</w:t>
+      </w:r>
+      <w:proofErr w:type="spellEnd"/>
+      <w:r>
+        <w:t xml:space="preserve">, the latter of which are incorrect. I think a possible fix would be to use fruit_young02, fruit_large_immature02, fruit_large_immature03 to clarify progression. Is this a big mess for you to implement on the plant map? </w:t>
+      </w:r>
+      <w:r>
+        <w:t>If you can make the changes, I’d like to figure out exactly what added categories are needed first and then have you change things.</w:t>
       </w:r>
     </w:p>
     <w:p>
@@ -521,15 +636,36 @@
         </w:numPr>
       </w:pPr>
       <w:r>
-        <w:t>Remove “</w:t>
-      </w:r>
-      <w:proofErr w:type="spellStart"/>
-      <w:r>
-        <w:t>bud_aborted</w:t>
-      </w:r>
-      <w:proofErr w:type="spellEnd"/>
-      <w:r>
-        <w:t>” from plant map; never used</w:t>
+        <w:t>There is also a problem, shown on the excel error summary, that for HEPU</w:t>
+      </w:r>
+      <w:r>
+        <w:t>_</w:t>
+      </w:r>
+      <w:r>
+        <w:t>001,</w:t>
+      </w:r>
+      <w:r>
+        <w:t xml:space="preserve"> HEPU_</w:t>
+      </w:r>
+      <w:r>
+        <w:t>002,</w:t>
+      </w:r>
+      <w:r>
+        <w:t xml:space="preserve"> HEPU_</w:t>
+      </w:r>
+      <w:r>
+        <w:t xml:space="preserve">003 and </w:t>
+      </w:r>
+      <w:r>
+        <w:t>HEPU_</w:t>
+      </w:r>
+      <w:r>
+        <w:t>004, a number of the bits that are on the plant at the beginning of the experiment are not correctly being acknowledged as “errors”. I assume this means these individuals have too high a total investment number.</w:t>
+      </w:r>
+    </w:p>
+    <w:p>
+      <w:r>
+        <w:t>PEPU</w:t>
       </w:r>
     </w:p>
     <w:p>
@@ -541,7 +677,15 @@
         </w:numPr>
       </w:pPr>
       <w:r>
-        <w:t>Can’t check for negative investment problems until after I collect remaining parts</w:t>
+        <w:t>Remove “</w:t>
+      </w:r>
+      <w:proofErr w:type="spellStart"/>
+      <w:r>
+        <w:t>bud_aborted</w:t>
+      </w:r>
+      <w:proofErr w:type="spellEnd"/>
+      <w:r>
+        <w:t>” from plant map; never used</w:t>
       </w:r>
     </w:p>
     <w:p>
@@ -553,12 +697,7 @@
         </w:numPr>
       </w:pPr>
       <w:r>
-        <w:t>Otherwise ALL CORRECT</w:t>
-      </w:r>
-    </w:p>
-    <w:p>
-      <w:r>
-        <w:t>PHPH</w:t>
+        <w:t>Can’t check for negative investment problems until after I collect remaining parts</w:t>
       </w:r>
     </w:p>
     <w:p>
@@ -570,96 +709,12 @@
         </w:numPr>
       </w:pPr>
       <w:r>
-        <w:t>The number of flower petals does not equal the sum of (</w:t>
-      </w:r>
-      <w:proofErr w:type="spellStart"/>
-      <w:r>
-        <w:t>flower_stigma</w:t>
-      </w:r>
-      <w:proofErr w:type="spellEnd"/>
-      <w:r>
-        <w:t xml:space="preserve"> + </w:t>
-      </w:r>
-      <w:proofErr w:type="spellStart"/>
-      <w:r>
-        <w:t>finished_flower_stigma</w:t>
-      </w:r>
-      <w:proofErr w:type="spellEnd"/>
-      <w:r>
-        <w:t xml:space="preserve"> + </w:t>
-      </w:r>
-      <w:proofErr w:type="spellStart"/>
-      <w:r>
-        <w:t>fruit_just_starting</w:t>
-      </w:r>
-      <w:proofErr w:type="spellEnd"/>
-      <w:r>
-        <w:t xml:space="preserve"> + </w:t>
-      </w:r>
-      <w:proofErr w:type="spellStart"/>
-      <w:r>
-        <w:t>fruit_young</w:t>
-      </w:r>
-      <w:proofErr w:type="spellEnd"/>
-      <w:r>
-        <w:t xml:space="preserve"> + </w:t>
-      </w:r>
-      <w:proofErr w:type="spellStart"/>
-      <w:r>
-        <w:t>fruit_large_immature</w:t>
-      </w:r>
-      <w:proofErr w:type="spellEnd"/>
-      <w:r>
-        <w:t xml:space="preserve"> + </w:t>
-      </w:r>
-      <w:proofErr w:type="spellStart"/>
-      <w:r>
-        <w:t>fruit_aborted</w:t>
-      </w:r>
-      <w:proofErr w:type="spellEnd"/>
-      <w:r>
-        <w:t xml:space="preserve"> + </w:t>
-      </w:r>
-      <w:proofErr w:type="spellStart"/>
-      <w:r>
-        <w:t>seed_pod</w:t>
-      </w:r>
-      <w:proofErr w:type="spellEnd"/>
-      <w:r>
-        <w:t xml:space="preserve">). It does equal if seed + </w:t>
-      </w:r>
-      <w:proofErr w:type="spellStart"/>
-      <w:r>
-        <w:t>seed_aborted</w:t>
-      </w:r>
-      <w:proofErr w:type="spellEnd"/>
-      <w:r>
-        <w:t xml:space="preserve"> is substituted for seed pod. </w:t>
-      </w:r>
-      <w:r>
-        <w:t>I think this is because the plant map is following backwards from the seed/aborted seed, rather than the seed pod. Since seed pods have variable seed number</w:t>
-      </w:r>
-      <w:r>
-        <w:t xml:space="preserve"> (0,1,2)</w:t>
-      </w:r>
-      <w:r>
-        <w:t xml:space="preserve">, but map assumes there are always 2, it makes the assumption that there are some </w:t>
-      </w:r>
-      <w:proofErr w:type="spellStart"/>
-      <w:r>
-        <w:t>fruit_young</w:t>
-      </w:r>
-      <w:proofErr w:type="spellEnd"/>
-      <w:r>
-        <w:t xml:space="preserve"> and </w:t>
-      </w:r>
-      <w:proofErr w:type="spellStart"/>
-      <w:r>
-        <w:t>fruit_large_immature</w:t>
-      </w:r>
-      <w:proofErr w:type="spellEnd"/>
-      <w:r>
-        <w:t xml:space="preserve"> that have been "lost" when in reality they have turned into empty seed pods. However, if you consider "seed pod" the end of the developmental trajectory, then the numbers should add up. I'm guessing this is a change to the plant map.</w:t>
+        <w:t>But all parts sum up correctly</w:t>
+      </w:r>
+    </w:p>
+    <w:p>
+      <w:r>
+        <w:t>PHPH</w:t>
       </w:r>
     </w:p>
     <w:p>
@@ -671,12 +726,100 @@
         </w:numPr>
       </w:pPr>
       <w:r>
-        <w:t>Otherwise ALL CORRECT</w:t>
-      </w:r>
-    </w:p>
-    <w:p>
-      <w:r>
-        <w:t>PUTU</w:t>
+        <w:t>The number of flower petals does not equal the sum of (</w:t>
+      </w:r>
+      <w:proofErr w:type="spellStart"/>
+      <w:r>
+        <w:t>flower_stigma</w:t>
+      </w:r>
+      <w:proofErr w:type="spellEnd"/>
+      <w:r>
+        <w:t xml:space="preserve"> + </w:t>
+      </w:r>
+      <w:proofErr w:type="spellStart"/>
+      <w:r>
+        <w:t>finished_flower_stigma</w:t>
+      </w:r>
+      <w:proofErr w:type="spellEnd"/>
+      <w:r>
+        <w:t xml:space="preserve"> + </w:t>
+      </w:r>
+      <w:proofErr w:type="spellStart"/>
+      <w:r>
+        <w:t>fruit_just_starting</w:t>
+      </w:r>
+      <w:proofErr w:type="spellEnd"/>
+      <w:r>
+        <w:t xml:space="preserve"> + </w:t>
+      </w:r>
+      <w:proofErr w:type="spellStart"/>
+      <w:r>
+        <w:t>fruit_young</w:t>
+      </w:r>
+      <w:proofErr w:type="spellEnd"/>
+      <w:r>
+        <w:t xml:space="preserve"> + </w:t>
+      </w:r>
+      <w:proofErr w:type="spellStart"/>
+      <w:r>
+        <w:t>fruit_large_immature</w:t>
+      </w:r>
+      <w:proofErr w:type="spellEnd"/>
+      <w:r>
+        <w:t xml:space="preserve"> + </w:t>
+      </w:r>
+      <w:proofErr w:type="spellStart"/>
+      <w:r>
+        <w:t>fruit_aborted</w:t>
+      </w:r>
+      <w:proofErr w:type="spellEnd"/>
+      <w:r>
+        <w:t xml:space="preserve"> + </w:t>
+      </w:r>
+      <w:proofErr w:type="spellStart"/>
+      <w:r>
+        <w:t>seed_pod</w:t>
+      </w:r>
+      <w:proofErr w:type="spellEnd"/>
+      <w:r>
+        <w:t xml:space="preserve">). It does equal if seed + </w:t>
+      </w:r>
+      <w:proofErr w:type="spellStart"/>
+      <w:r>
+        <w:t>seed_aborted</w:t>
+      </w:r>
+      <w:proofErr w:type="spellEnd"/>
+      <w:r>
+        <w:t xml:space="preserve"> is substituted for seed pod. </w:t>
+      </w:r>
+      <w:r>
+        <w:t xml:space="preserve">I </w:t>
+      </w:r>
+      <w:r>
+        <w:lastRenderedPageBreak/>
+        <w:t>think this is because the plant map is following backwards from the seed/aborted seed, rather than the seed pod. Since seed pods have variable seed number</w:t>
+      </w:r>
+      <w:r>
+        <w:t xml:space="preserve"> (0,1,2)</w:t>
+      </w:r>
+      <w:r>
+        <w:t xml:space="preserve">, but map assumes there are always 2, it makes the assumption that there are some </w:t>
+      </w:r>
+      <w:proofErr w:type="spellStart"/>
+      <w:r>
+        <w:t>fruit_young</w:t>
+      </w:r>
+      <w:proofErr w:type="spellEnd"/>
+      <w:r>
+        <w:t xml:space="preserve"> and </w:t>
+      </w:r>
+      <w:proofErr w:type="spellStart"/>
+      <w:r>
+        <w:t>fruit_large_immature</w:t>
+      </w:r>
+      <w:proofErr w:type="spellEnd"/>
+      <w:r>
+        <w:t xml:space="preserve"> that have been "lost" when in reality they have turned into empty seed pods. However, if you consider "seed pod" the end of the developmental trajectory, then the numbers should add up. I'm guessing this is a change to the plant map.</w:t>
       </w:r>
     </w:p>
     <w:p>
@@ -688,15 +831,12 @@
         </w:numPr>
       </w:pPr>
       <w:r>
-        <w:t>Quite a few “seed pods” are very lightweight, creating lots of negative investment issues. I’m tempted to leave this. Same issue for “</w:t>
-      </w:r>
-      <w:proofErr w:type="spellStart"/>
-      <w:r>
-        <w:t>fruit_aborted</w:t>
-      </w:r>
-      <w:proofErr w:type="spellEnd"/>
-      <w:r>
-        <w:t>”.</w:t>
+        <w:t>Otherwise ALL CORRECT</w:t>
+      </w:r>
+    </w:p>
+    <w:p>
+      <w:r>
+        <w:t>PUTU</w:t>
       </w:r>
     </w:p>
     <w:p>
@@ -708,37 +848,15 @@
         </w:numPr>
       </w:pPr>
       <w:r>
-        <w:t>Also quite a few negative investment issues with the lightest weight “</w:t>
-      </w:r>
-      <w:proofErr w:type="spellStart"/>
-      <w:r>
-        <w:t>bract_flower_or_finished_flower</w:t>
-      </w:r>
-      <w:proofErr w:type="spellEnd"/>
-      <w:r>
-        <w:t>” and “</w:t>
-      </w:r>
-      <w:proofErr w:type="spellStart"/>
-      <w:r>
-        <w:t>flower_calyx</w:t>
-      </w:r>
-      <w:proofErr w:type="spellEnd"/>
-      <w:r>
-        <w:t>”, but these values are all high enough that they shouldn’t result in negative investment from the “</w:t>
-      </w:r>
-      <w:proofErr w:type="spellStart"/>
-      <w:r>
-        <w:t>big_bud</w:t>
-      </w:r>
-      <w:proofErr w:type="spellEnd"/>
-      <w:r>
-        <w:t xml:space="preserve">” stage. </w:t>
-      </w:r>
-      <w:r>
-        <w:t xml:space="preserve">There is also an instance of this for PHPH. </w:t>
-      </w:r>
-      <w:r>
-        <w:t>The individual based mechanism for dividing investment is now included, right?</w:t>
+        <w:t>Quite a few “seed pods” are very lightweight, creating lots of negative investment issues. I’m tempted to leave this. Same issue for “</w:t>
+      </w:r>
+      <w:proofErr w:type="spellStart"/>
+      <w:r>
+        <w:t>fruit_aborted</w:t>
+      </w:r>
+      <w:proofErr w:type="spellEnd"/>
+      <w:r>
+        <w:t>”.</w:t>
       </w:r>
     </w:p>
     <w:p>
@@ -750,6 +868,48 @@
         </w:numPr>
       </w:pPr>
       <w:r>
+        <w:t>Also quite a few negative investment issues with the lightest weight “</w:t>
+      </w:r>
+      <w:proofErr w:type="spellStart"/>
+      <w:r>
+        <w:t>bract_flower_or_finished_flower</w:t>
+      </w:r>
+      <w:proofErr w:type="spellEnd"/>
+      <w:r>
+        <w:t>” and “</w:t>
+      </w:r>
+      <w:proofErr w:type="spellStart"/>
+      <w:r>
+        <w:t>flower_calyx</w:t>
+      </w:r>
+      <w:proofErr w:type="spellEnd"/>
+      <w:r>
+        <w:t>”, but these values are all high enough that they shouldn’t result in negative investment from the “</w:t>
+      </w:r>
+      <w:proofErr w:type="spellStart"/>
+      <w:r>
+        <w:t>big_bud</w:t>
+      </w:r>
+      <w:proofErr w:type="spellEnd"/>
+      <w:r>
+        <w:t xml:space="preserve">” stage. </w:t>
+      </w:r>
+      <w:r>
+        <w:t xml:space="preserve">There is also an instance of this for PHPH. </w:t>
+      </w:r>
+      <w:r>
+        <w:t>The individual based mechanism for dividing investment is now included, right?</w:t>
+      </w:r>
+    </w:p>
+    <w:p>
+      <w:pPr>
+        <w:pStyle w:val="ListParagraph"/>
+        <w:numPr>
+          <w:ilvl w:val="0"/>
+          <w:numId w:val="1"/>
+        </w:numPr>
+      </w:pPr>
+      <w:r>
         <w:t>Still an error with too many “</w:t>
       </w:r>
       <w:proofErr w:type="spellStart"/>
@@ -769,11 +929,7 @@
         <w:t>” part. I’ve gone through many of the individuals and can’t find any mistakes in the repro spreadsheet but also can’t find any pattern that would explain the error</w:t>
       </w:r>
       <w:r>
-        <w:t xml:space="preserve">. This may be the same sort of </w:t>
-      </w:r>
-      <w:r>
-        <w:lastRenderedPageBreak/>
-        <w:t xml:space="preserve">error as arises with PHPH. With both species, “seed pod” is the numerically accurate final development of the stigma </w:t>
+        <w:t xml:space="preserve">. This may be the same sort of error as arises with PHPH. With both species, “seed pod” is the numerically accurate final development of the stigma </w:t>
       </w:r>
       <w:r>
         <w:sym w:font="Wingdings" w:char="F0E0"/>

</xml_diff>

<commit_message>
Small fixes from the list. Comments to them in the notes_on_errors file.
</commit_message>
<xml_diff>
--- a/docs/notes_on_errors_20141015.docx
+++ b/docs/notes_on_errors_20141015.docx
@@ -1,6 +1,6 @@
 
 <file path=word/document.xml><?xml version="1.0" encoding="utf-8"?>
-<w:document xmlns:wpc="http://schemas.microsoft.com/office/word/2010/wordprocessingCanvas" xmlns:mc="http://schemas.openxmlformats.org/markup-compatibility/2006" xmlns:o="urn:schemas-microsoft-com:office:office" xmlns:r="http://schemas.openxmlformats.org/officeDocument/2006/relationships" xmlns:m="http://schemas.openxmlformats.org/officeDocument/2006/math" xmlns:v="urn:schemas-microsoft-com:vml" xmlns:wp14="http://schemas.microsoft.com/office/word/2010/wordprocessingDrawing" xmlns:wp="http://schemas.openxmlformats.org/drawingml/2006/wordprocessingDrawing" xmlns:w10="urn:schemas-microsoft-com:office:word" xmlns:w="http://schemas.openxmlformats.org/wordprocessingml/2006/main" xmlns:w14="http://schemas.microsoft.com/office/word/2010/wordml" xmlns:w15="http://schemas.microsoft.com/office/word/2012/wordml" xmlns:wpg="http://schemas.microsoft.com/office/word/2010/wordprocessingGroup" xmlns:wpi="http://schemas.microsoft.com/office/word/2010/wordprocessingInk" xmlns:wne="http://schemas.microsoft.com/office/word/2006/wordml" xmlns:wps="http://schemas.microsoft.com/office/word/2010/wordprocessingShape" mc:Ignorable="w14 w15 wp14">
+<w:document xmlns:wpc="http://schemas.microsoft.com/office/word/2010/wordprocessingCanvas" xmlns:mo="http://schemas.microsoft.com/office/mac/office/2008/main" xmlns:mc="http://schemas.openxmlformats.org/markup-compatibility/2006" xmlns:mv="urn:schemas-microsoft-com:mac:vml" xmlns:o="urn:schemas-microsoft-com:office:office" xmlns:r="http://schemas.openxmlformats.org/officeDocument/2006/relationships" xmlns:m="http://schemas.openxmlformats.org/officeDocument/2006/math" xmlns:v="urn:schemas-microsoft-com:vml" xmlns:wp14="http://schemas.microsoft.com/office/word/2010/wordprocessingDrawing" xmlns:wp="http://schemas.openxmlformats.org/drawingml/2006/wordprocessingDrawing" xmlns:w10="urn:schemas-microsoft-com:office:word" xmlns:w="http://schemas.openxmlformats.org/wordprocessingml/2006/main" xmlns:w14="http://schemas.microsoft.com/office/word/2010/wordml" xmlns:wpg="http://schemas.microsoft.com/office/word/2010/wordprocessingGroup" xmlns:wpi="http://schemas.microsoft.com/office/word/2010/wordprocessingInk" xmlns:wne="http://schemas.microsoft.com/office/word/2006/wordml" xmlns:wps="http://schemas.microsoft.com/office/word/2010/wordprocessingShape" mc:Ignorable="w14 wp14">
   <w:body>
     <w:p>
       <w:r>
@@ -8,7 +8,6 @@
       </w:r>
     </w:p>
     <w:p>
-      <w:proofErr w:type="gramStart"/>
       <w:r>
         <w:t>-</w:t>
       </w:r>
@@ -21,7 +20,6 @@
       <w:r>
         <w:t xml:space="preserve"> when R-script is run</w:t>
       </w:r>
-      <w:proofErr w:type="gramEnd"/>
     </w:p>
     <w:p>
       <w:r>
@@ -49,6 +47,19 @@
       </w:r>
       <w:r>
         <w:t>. I’ve made notes as to what to do with each incidence. Some I am simply accepting, because there is no obvious fix. There are a few I am puzzled by, because with dynamic parts splitting they shouldn’t exist. And I can’t figure out the BAER problems – see below.</w:t>
+      </w:r>
+    </w:p>
+    <w:p>
+      <w:pPr>
+        <w:rPr>
+          <w:color w:val="008000"/>
+        </w:rPr>
+      </w:pPr>
+      <w:r>
+        <w:rPr>
+          <w:color w:val="008000"/>
+        </w:rPr>
+        <w:t xml:space="preserve">See BOLE for partial explanation. </w:t>
       </w:r>
     </w:p>
     <w:p>
@@ -166,8 +177,13 @@
           <w:numId w:val="1"/>
         </w:numPr>
       </w:pPr>
-      <w:r>
-        <w:t>cone_green_01</w:t>
+      <w:proofErr w:type="gramStart"/>
+      <w:r>
+        <w:t>cone</w:t>
+      </w:r>
+      <w:proofErr w:type="gramEnd"/>
+      <w:r>
+        <w:t>_green_01</w:t>
       </w:r>
       <w:r>
         <w:t xml:space="preserve"> not correctly progressing to </w:t>
@@ -187,6 +203,21 @@
       <w:proofErr w:type="spellEnd"/>
       <w:r>
         <w:t xml:space="preserve"> because 6 censuses between stages (BAER_005, 803, 806, 902, 905, 907)</w:t>
+      </w:r>
+      <w:r>
+        <w:br/>
+      </w:r>
+      <w:r>
+        <w:rPr>
+          <w:color w:val="FF6600"/>
+        </w:rPr>
+        <w:t xml:space="preserve">I would like you to be more specific with the problem. I can’t see with my math eyes what is it that makes the problem. </w:t>
+      </w:r>
+      <w:r>
+        <w:rPr>
+          <w:color w:val="FF6600"/>
+        </w:rPr>
+        <w:t>I think it works correct…</w:t>
       </w:r>
     </w:p>
     <w:p>
@@ -198,7 +229,38 @@
         </w:numPr>
       </w:pPr>
       <w:r>
-        <w:t>Minor issues with one cone – see error spreadsheet</w:t>
+        <w:t xml:space="preserve">Minor issues with one cone – see error </w:t>
+      </w:r>
+      <w:proofErr w:type="spellStart"/>
+      <w:r>
+        <w:t>spreadsheet</w:t>
+      </w:r>
+      <w:proofErr w:type="spellEnd"/>
+      <w:r>
+        <w:t>.</w:t>
+      </w:r>
+      <w:r>
+        <w:br/>
+      </w:r>
+      <w:r>
+        <w:rPr>
+          <w:color w:val="008000"/>
+        </w:rPr>
+        <w:t xml:space="preserve">Possibly a coding issue. Cone aborted is on top of the map and hence will have priority over all others when choosing predecessors. </w:t>
+      </w:r>
+      <w:proofErr w:type="gramStart"/>
+      <w:r>
+        <w:rPr>
+          <w:color w:val="008000"/>
+        </w:rPr>
+        <w:t>The  survival</w:t>
+      </w:r>
+      <w:proofErr w:type="gramEnd"/>
+      <w:r>
+        <w:rPr>
+          <w:color w:val="008000"/>
+        </w:rPr>
+        <w:t xml:space="preserve"> of the fittest do not act in the favour in this case. </w:t>
       </w:r>
     </w:p>
     <w:p>
@@ -278,7 +340,6 @@
         </w:numPr>
       </w:pPr>
       <w:r>
-        <w:lastRenderedPageBreak/>
         <w:t>Continued problem with negative investment going from “</w:t>
       </w:r>
       <w:proofErr w:type="spellStart"/>
@@ -326,6 +387,57 @@
       <w:proofErr w:type="spellEnd"/>
       <w:r>
         <w:t xml:space="preserve"> (5.96 &lt; 4.93 + 4*.35)</w:t>
+      </w:r>
+      <w:r>
+        <w:br/>
+      </w:r>
+      <w:r>
+        <w:rPr>
+          <w:color w:val="008000"/>
+        </w:rPr>
+        <w:t xml:space="preserve">Problem is connected to the </w:t>
+      </w:r>
+      <w:proofErr w:type="gramStart"/>
+      <w:r>
+        <w:rPr>
+          <w:color w:val="008000"/>
+        </w:rPr>
+        <w:t>way,</w:t>
+      </w:r>
+      <w:proofErr w:type="gramEnd"/>
+      <w:r>
+        <w:rPr>
+          <w:color w:val="008000"/>
+        </w:rPr>
+        <w:t xml:space="preserve"> we calculate carbon distribution in case of split.</w:t>
+      </w:r>
+      <w:r>
+        <w:rPr>
+          <w:color w:val="008000"/>
+        </w:rPr>
+        <w:br/>
+        <w:t>The proportion of carbon going to “Finished flower” is only related on “Finished flower” and “Finished flower stigma weights”. If there is sufficiently big “</w:t>
+      </w:r>
+      <w:proofErr w:type="spellStart"/>
+      <w:r>
+        <w:rPr>
+          <w:color w:val="008000"/>
+        </w:rPr>
+        <w:t>flower_calyx</w:t>
+      </w:r>
+      <w:proofErr w:type="spellEnd"/>
+      <w:r>
+        <w:rPr>
+          <w:color w:val="008000"/>
+        </w:rPr>
+        <w:t xml:space="preserve">” negative investment is still possible. </w:t>
+      </w:r>
+      <w:r>
+        <w:rPr>
+          <w:color w:val="008000"/>
+        </w:rPr>
+        <w:br/>
+        <w:t xml:space="preserve">Solution is either to change this particular rule of allocating carbon or check/change the weights of the plants. </w:t>
       </w:r>
     </w:p>
     <w:p>
@@ -371,6 +483,35 @@
       <w:r>
         <w:t>”</w:t>
       </w:r>
+      <w:r>
+        <w:br/>
+      </w:r>
+      <w:r>
+        <w:rPr>
+          <w:color w:val="FF6600"/>
+        </w:rPr>
+        <w:t xml:space="preserve">Could you please make first change in all the </w:t>
+      </w:r>
+      <w:proofErr w:type="gramStart"/>
+      <w:r>
+        <w:rPr>
+          <w:color w:val="FF6600"/>
+        </w:rPr>
+        <w:t>spread sheets</w:t>
+      </w:r>
+      <w:proofErr w:type="gramEnd"/>
+      <w:r>
+        <w:rPr>
+          <w:color w:val="FF6600"/>
+        </w:rPr>
+        <w:t xml:space="preserve"> before we follow with the changes in the code.</w:t>
+      </w:r>
+      <w:r>
+        <w:rPr>
+          <w:color w:val="008000"/>
+        </w:rPr>
+        <w:t xml:space="preserve"> </w:t>
+      </w:r>
     </w:p>
     <w:p>
       <w:pPr>
@@ -445,6 +586,29 @@
       <w:r>
         <w:t>”, but these have now been added and the problems haven’t disappeared.</w:t>
       </w:r>
+      <w:r>
+        <w:br/>
+      </w:r>
+      <w:r>
+        <w:rPr>
+          <w:color w:val="008000"/>
+        </w:rPr>
+        <w:t>Fixed. Missing information in the “</w:t>
+      </w:r>
+      <w:proofErr w:type="spellStart"/>
+      <w:r>
+        <w:rPr>
+          <w:color w:val="008000"/>
+        </w:rPr>
+        <w:t>OrderedListOfParts.R</w:t>
+      </w:r>
+      <w:proofErr w:type="spellEnd"/>
+      <w:r>
+        <w:rPr>
+          <w:color w:val="008000"/>
+        </w:rPr>
+        <w:t xml:space="preserve">” file has been now added.  </w:t>
+      </w:r>
     </w:p>
     <w:p>
       <w:pPr>
@@ -471,21 +635,11 @@
         <w:t xml:space="preserve"> (Lizzy to fix</w:t>
       </w:r>
       <w:r>
-        <w:t>; to begin with I’ll collect some new stalks and see if I collected different bits fo</w:t>
-      </w:r>
-      <w:bookmarkStart w:id="0" w:name="_GoBack"/>
-      <w:bookmarkEnd w:id="0"/>
-      <w:r>
-        <w:t>r just the stalk versus when I call it a “bud”</w:t>
+        <w:t>; to begin with I’ll collect some new stalks and see if I collected different bits for just the stalk versus when I call it a “bud”</w:t>
       </w:r>
       <w:r>
         <w:t>)</w:t>
       </w:r>
-    </w:p>
-    <w:p>
-      <w:pPr>
-        <w:pStyle w:val="ListParagraph"/>
-      </w:pPr>
     </w:p>
     <w:p>
       <w:r>
@@ -626,6 +780,23 @@
       <w:r>
         <w:t>If you can make the changes, I’d like to figure out exactly what added categories are needed first and then have you change things.</w:t>
       </w:r>
+      <w:r>
+        <w:br/>
+      </w:r>
+      <w:proofErr w:type="spellStart"/>
+      <w:r>
+        <w:rPr>
+          <w:color w:val="008000"/>
+        </w:rPr>
+        <w:t>Lizzy</w:t>
+      </w:r>
+      <w:proofErr w:type="spellEnd"/>
+      <w:r>
+        <w:rPr>
+          <w:color w:val="008000"/>
+        </w:rPr>
+        <w:t xml:space="preserve"> prepare the list of necessary changes and I implement them later on. </w:t>
+      </w:r>
     </w:p>
     <w:p>
       <w:pPr>
@@ -636,6 +807,7 @@
         </w:numPr>
       </w:pPr>
       <w:r>
+        <w:lastRenderedPageBreak/>
         <w:t>There is also a problem, shown on the excel error summary, that for HEPU</w:t>
       </w:r>
       <w:r>
@@ -661,6 +833,95 @@
       </w:r>
       <w:r>
         <w:t>004, a number of the bits that are on the plant at the beginning of the experiment are not correctly being acknowledged as “errors”. I assume this means these individuals have too high a total investment number.</w:t>
+      </w:r>
+    </w:p>
+    <w:p>
+      <w:pPr>
+        <w:pStyle w:val="ListParagraph"/>
+        <w:rPr>
+          <w:color w:val="008000"/>
+        </w:rPr>
+      </w:pPr>
+      <w:r>
+        <w:rPr>
+          <w:color w:val="008000"/>
+        </w:rPr>
+        <w:t xml:space="preserve">They </w:t>
+      </w:r>
+      <w:r>
+        <w:rPr>
+          <w:color w:val="008000"/>
+        </w:rPr>
+        <w:t>were</w:t>
+      </w:r>
+      <w:r>
+        <w:rPr>
+          <w:color w:val="008000"/>
+        </w:rPr>
+        <w:t xml:space="preserve"> n</w:t>
+      </w:r>
+      <w:r>
+        <w:rPr>
+          <w:color w:val="008000"/>
+        </w:rPr>
+        <w:t xml:space="preserve">ot being counted as errors. No backwards investment calculations </w:t>
+      </w:r>
+      <w:r>
+        <w:rPr>
+          <w:color w:val="008000"/>
+        </w:rPr>
+        <w:t>was</w:t>
+      </w:r>
+      <w:r>
+        <w:rPr>
+          <w:color w:val="008000"/>
+        </w:rPr>
+        <w:t xml:space="preserve"> done at census</w:t>
+      </w:r>
+      <w:r>
+        <w:rPr>
+          <w:color w:val="008000"/>
+        </w:rPr>
+        <w:t xml:space="preserve"> 2</w:t>
+      </w:r>
+      <w:r>
+        <w:rPr>
+          <w:color w:val="008000"/>
+        </w:rPr>
+        <w:t xml:space="preserve"> and hence no detection of the behaviour</w:t>
+      </w:r>
+      <w:r>
+        <w:rPr>
+          <w:color w:val="008000"/>
+        </w:rPr>
+        <w:t xml:space="preserve"> was made. </w:t>
+      </w:r>
+    </w:p>
+    <w:p>
+      <w:pPr>
+        <w:pStyle w:val="ListParagraph"/>
+        <w:rPr>
+          <w:color w:val="008000"/>
+        </w:rPr>
+      </w:pPr>
+      <w:r>
+        <w:rPr>
+          <w:color w:val="008000"/>
+        </w:rPr>
+        <w:t>I have now modified the code and that kind of error is also stored and indicated in the resu</w:t>
+      </w:r>
+      <w:r>
+        <w:rPr>
+          <w:color w:val="008000"/>
+        </w:rPr>
+        <w:t xml:space="preserve">lts. </w:t>
+      </w:r>
+      <w:r>
+        <w:rPr>
+          <w:color w:val="008000"/>
+        </w:rPr>
+        <w:br/>
+        <w:t xml:space="preserve">The old action of the script could have affected the some of your calculations in Error_summary.xlsx. I suggest those should be redone. </w:t>
       </w:r>
     </w:p>
     <w:p>
@@ -793,11 +1054,7 @@
         <w:t xml:space="preserve"> is substituted for seed pod. </w:t>
       </w:r>
       <w:r>
-        <w:t xml:space="preserve">I </w:t>
-      </w:r>
-      <w:r>
-        <w:lastRenderedPageBreak/>
-        <w:t>think this is because the plant map is following backwards from the seed/aborted seed, rather than the seed pod. Since seed pods have variable seed number</w:t>
+        <w:t>I think this is because the plant map is following backwards from the seed/aborted seed, rather than the seed pod. Since seed pods have variable seed number</w:t>
       </w:r>
       <w:r>
         <w:t xml:space="preserve"> (0,1,2)</w:t>
@@ -821,6 +1078,17 @@
       <w:r>
         <w:t xml:space="preserve"> that have been "lost" when in reality they have turned into empty seed pods. However, if you consider "seed pod" the end of the developmental trajectory, then the numbers should add up. I'm guessing this is a change to the plant map.</w:t>
       </w:r>
+      <w:r>
+        <w:br/>
+      </w:r>
+      <w:r>
+        <w:rPr>
+          <w:color w:val="008000"/>
+        </w:rPr>
+        <w:t>To be continued….</w:t>
+      </w:r>
+      <w:bookmarkStart w:id="0" w:name="_GoBack"/>
+      <w:bookmarkEnd w:id="0"/>
     </w:p>
     <w:p>
       <w:pPr>
@@ -899,6 +1167,15 @@
       </w:r>
       <w:r>
         <w:t>The individual based mechanism for dividing investment is now included, right?</w:t>
+      </w:r>
+      <w:r>
+        <w:br/>
+      </w:r>
+      <w:r>
+        <w:rPr>
+          <w:color w:val="008000"/>
+        </w:rPr>
+        <w:t xml:space="preserve">There is no individual based mechanism. The mechanism is species specific. </w:t>
       </w:r>
     </w:p>
     <w:p>
@@ -1011,6 +1288,7 @@
                 <w:color w:val="000000"/>
                 <w:lang w:eastAsia="en-AU"/>
               </w:rPr>
+              <w:lastRenderedPageBreak/>
               <w:t>Individual</w:t>
             </w:r>
           </w:p>
@@ -2672,7 +2950,7 @@
 </file>
 
 <file path=word/numbering.xml><?xml version="1.0" encoding="utf-8"?>
-<w:numbering xmlns:wpc="http://schemas.microsoft.com/office/word/2010/wordprocessingCanvas" xmlns:mc="http://schemas.openxmlformats.org/markup-compatibility/2006" xmlns:o="urn:schemas-microsoft-com:office:office" xmlns:r="http://schemas.openxmlformats.org/officeDocument/2006/relationships" xmlns:m="http://schemas.openxmlformats.org/officeDocument/2006/math" xmlns:v="urn:schemas-microsoft-com:vml" xmlns:wp14="http://schemas.microsoft.com/office/word/2010/wordprocessingDrawing" xmlns:wp="http://schemas.openxmlformats.org/drawingml/2006/wordprocessingDrawing" xmlns:w10="urn:schemas-microsoft-com:office:word" xmlns:w="http://schemas.openxmlformats.org/wordprocessingml/2006/main" xmlns:w14="http://schemas.microsoft.com/office/word/2010/wordml" xmlns:w15="http://schemas.microsoft.com/office/word/2012/wordml" xmlns:wpg="http://schemas.microsoft.com/office/word/2010/wordprocessingGroup" xmlns:wpi="http://schemas.microsoft.com/office/word/2010/wordprocessingInk" xmlns:wne="http://schemas.microsoft.com/office/word/2006/wordml" xmlns:wps="http://schemas.microsoft.com/office/word/2010/wordprocessingShape" mc:Ignorable="w14 w15 wp14">
+<w:numbering xmlns:wpc="http://schemas.microsoft.com/office/word/2010/wordprocessingCanvas" xmlns:mo="http://schemas.microsoft.com/office/mac/office/2008/main" xmlns:mc="http://schemas.openxmlformats.org/markup-compatibility/2006" xmlns:mv="urn:schemas-microsoft-com:mac:vml" xmlns:o="urn:schemas-microsoft-com:office:office" xmlns:r="http://schemas.openxmlformats.org/officeDocument/2006/relationships" xmlns:m="http://schemas.openxmlformats.org/officeDocument/2006/math" xmlns:v="urn:schemas-microsoft-com:vml" xmlns:wp14="http://schemas.microsoft.com/office/word/2010/wordprocessingDrawing" xmlns:wp="http://schemas.openxmlformats.org/drawingml/2006/wordprocessingDrawing" xmlns:w10="urn:schemas-microsoft-com:office:word" xmlns:w="http://schemas.openxmlformats.org/wordprocessingml/2006/main" xmlns:w14="http://schemas.microsoft.com/office/word/2010/wordml" xmlns:wpg="http://schemas.microsoft.com/office/word/2010/wordprocessingGroup" xmlns:wpi="http://schemas.microsoft.com/office/word/2010/wordprocessingInk" xmlns:wne="http://schemas.microsoft.com/office/word/2006/wordml" xmlns:wps="http://schemas.microsoft.com/office/word/2010/wordprocessingShape" mc:Ignorable="w14 wp14">
   <w:abstractNum w:abstractNumId="0">
     <w:nsid w:val="280E4FB9"/>
     <w:multiLevelType w:val="hybridMultilevel"/>
@@ -2792,7 +3070,7 @@
 </file>
 
 <file path=word/styles.xml><?xml version="1.0" encoding="utf-8"?>
-<w:styles xmlns:mc="http://schemas.openxmlformats.org/markup-compatibility/2006" xmlns:r="http://schemas.openxmlformats.org/officeDocument/2006/relationships" xmlns:w="http://schemas.openxmlformats.org/wordprocessingml/2006/main" xmlns:w14="http://schemas.microsoft.com/office/word/2010/wordml" xmlns:w15="http://schemas.microsoft.com/office/word/2012/wordml" mc:Ignorable="w14 w15">
+<w:styles xmlns:mc="http://schemas.openxmlformats.org/markup-compatibility/2006" xmlns:r="http://schemas.openxmlformats.org/officeDocument/2006/relationships" xmlns:w="http://schemas.openxmlformats.org/wordprocessingml/2006/main" xmlns:w14="http://schemas.microsoft.com/office/word/2010/wordml" mc:Ignorable="w14">
   <w:docDefaults>
     <w:rPrDefault>
       <w:rPr>
@@ -2808,378 +3086,363 @@
       </w:pPr>
     </w:pPrDefault>
   </w:docDefaults>
-  <w:latentStyles w:defLockedState="0" w:defUIPriority="99" w:defSemiHidden="0" w:defUnhideWhenUsed="0" w:defQFormat="0" w:count="371">
-    <w:lsdException w:name="Normal" w:uiPriority="0" w:qFormat="1"/>
-    <w:lsdException w:name="heading 1" w:uiPriority="9" w:qFormat="1"/>
-    <w:lsdException w:name="heading 2" w:semiHidden="1" w:uiPriority="9" w:unhideWhenUsed="1" w:qFormat="1"/>
-    <w:lsdException w:name="heading 3" w:semiHidden="1" w:uiPriority="9" w:unhideWhenUsed="1" w:qFormat="1"/>
-    <w:lsdException w:name="heading 4" w:semiHidden="1" w:uiPriority="9" w:unhideWhenUsed="1" w:qFormat="1"/>
-    <w:lsdException w:name="heading 5" w:semiHidden="1" w:uiPriority="9" w:unhideWhenUsed="1" w:qFormat="1"/>
-    <w:lsdException w:name="heading 6" w:semiHidden="1" w:uiPriority="9" w:unhideWhenUsed="1" w:qFormat="1"/>
-    <w:lsdException w:name="heading 7" w:semiHidden="1" w:uiPriority="9" w:unhideWhenUsed="1" w:qFormat="1"/>
-    <w:lsdException w:name="heading 8" w:semiHidden="1" w:uiPriority="9" w:unhideWhenUsed="1" w:qFormat="1"/>
-    <w:lsdException w:name="heading 9" w:semiHidden="1" w:uiPriority="9" w:unhideWhenUsed="1" w:qFormat="1"/>
-    <w:lsdException w:name="index 1" w:semiHidden="1" w:unhideWhenUsed="1"/>
-    <w:lsdException w:name="index 2" w:semiHidden="1" w:unhideWhenUsed="1"/>
-    <w:lsdException w:name="index 3" w:semiHidden="1" w:unhideWhenUsed="1"/>
-    <w:lsdException w:name="index 4" w:semiHidden="1" w:unhideWhenUsed="1"/>
-    <w:lsdException w:name="index 5" w:semiHidden="1" w:unhideWhenUsed="1"/>
-    <w:lsdException w:name="index 6" w:semiHidden="1" w:unhideWhenUsed="1"/>
-    <w:lsdException w:name="index 7" w:semiHidden="1" w:unhideWhenUsed="1"/>
-    <w:lsdException w:name="index 8" w:semiHidden="1" w:unhideWhenUsed="1"/>
-    <w:lsdException w:name="index 9" w:semiHidden="1" w:unhideWhenUsed="1"/>
-    <w:lsdException w:name="toc 1" w:semiHidden="1" w:uiPriority="39" w:unhideWhenUsed="1"/>
-    <w:lsdException w:name="toc 2" w:semiHidden="1" w:uiPriority="39" w:unhideWhenUsed="1"/>
-    <w:lsdException w:name="toc 3" w:semiHidden="1" w:uiPriority="39" w:unhideWhenUsed="1"/>
-    <w:lsdException w:name="toc 4" w:semiHidden="1" w:uiPriority="39" w:unhideWhenUsed="1"/>
-    <w:lsdException w:name="toc 5" w:semiHidden="1" w:uiPriority="39" w:unhideWhenUsed="1"/>
-    <w:lsdException w:name="toc 6" w:semiHidden="1" w:uiPriority="39" w:unhideWhenUsed="1"/>
-    <w:lsdException w:name="toc 7" w:semiHidden="1" w:uiPriority="39" w:unhideWhenUsed="1"/>
-    <w:lsdException w:name="toc 8" w:semiHidden="1" w:uiPriority="39" w:unhideWhenUsed="1"/>
-    <w:lsdException w:name="toc 9" w:semiHidden="1" w:uiPriority="39" w:unhideWhenUsed="1"/>
-    <w:lsdException w:name="Normal Indent" w:semiHidden="1" w:unhideWhenUsed="1"/>
-    <w:lsdException w:name="footnote text" w:semiHidden="1" w:unhideWhenUsed="1"/>
-    <w:lsdException w:name="annotation text" w:semiHidden="1" w:unhideWhenUsed="1"/>
-    <w:lsdException w:name="header" w:semiHidden="1" w:unhideWhenUsed="1"/>
-    <w:lsdException w:name="footer" w:semiHidden="1" w:unhideWhenUsed="1"/>
-    <w:lsdException w:name="index heading" w:semiHidden="1" w:unhideWhenUsed="1"/>
-    <w:lsdException w:name="caption" w:semiHidden="1" w:uiPriority="35" w:unhideWhenUsed="1" w:qFormat="1"/>
-    <w:lsdException w:name="table of figures" w:semiHidden="1" w:unhideWhenUsed="1"/>
-    <w:lsdException w:name="envelope address" w:semiHidden="1" w:unhideWhenUsed="1"/>
-    <w:lsdException w:name="envelope return" w:semiHidden="1" w:unhideWhenUsed="1"/>
-    <w:lsdException w:name="footnote reference" w:semiHidden="1" w:unhideWhenUsed="1"/>
-    <w:lsdException w:name="annotation reference" w:semiHidden="1" w:unhideWhenUsed="1"/>
-    <w:lsdException w:name="line number" w:semiHidden="1" w:unhideWhenUsed="1"/>
-    <w:lsdException w:name="page number" w:semiHidden="1" w:unhideWhenUsed="1"/>
-    <w:lsdException w:name="endnote reference" w:semiHidden="1" w:unhideWhenUsed="1"/>
-    <w:lsdException w:name="endnote text" w:semiHidden="1" w:unhideWhenUsed="1"/>
-    <w:lsdException w:name="table of authorities" w:semiHidden="1" w:unhideWhenUsed="1"/>
-    <w:lsdException w:name="macro" w:semiHidden="1" w:unhideWhenUsed="1"/>
-    <w:lsdException w:name="toa heading" w:semiHidden="1" w:unhideWhenUsed="1"/>
-    <w:lsdException w:name="List" w:semiHidden="1" w:unhideWhenUsed="1"/>
-    <w:lsdException w:name="List Bullet" w:semiHidden="1" w:unhideWhenUsed="1"/>
-    <w:lsdException w:name="List Number" w:semiHidden="1" w:unhideWhenUsed="1"/>
-    <w:lsdException w:name="List 2" w:semiHidden="1" w:unhideWhenUsed="1"/>
-    <w:lsdException w:name="List 3" w:semiHidden="1" w:unhideWhenUsed="1"/>
-    <w:lsdException w:name="List 4" w:semiHidden="1" w:unhideWhenUsed="1"/>
-    <w:lsdException w:name="List 5" w:semiHidden="1" w:unhideWhenUsed="1"/>
-    <w:lsdException w:name="List Bullet 2" w:semiHidden="1" w:unhideWhenUsed="1"/>
-    <w:lsdException w:name="List Bullet 3" w:semiHidden="1" w:unhideWhenUsed="1"/>
-    <w:lsdException w:name="List Bullet 4" w:semiHidden="1" w:unhideWhenUsed="1"/>
-    <w:lsdException w:name="List Bullet 5" w:semiHidden="1" w:unhideWhenUsed="1"/>
-    <w:lsdException w:name="List Number 2" w:semiHidden="1" w:unhideWhenUsed="1"/>
-    <w:lsdException w:name="List Number 3" w:semiHidden="1" w:unhideWhenUsed="1"/>
-    <w:lsdException w:name="List Number 4" w:semiHidden="1" w:unhideWhenUsed="1"/>
-    <w:lsdException w:name="List Number 5" w:semiHidden="1" w:unhideWhenUsed="1"/>
-    <w:lsdException w:name="Title" w:uiPriority="10" w:qFormat="1"/>
-    <w:lsdException w:name="Closing" w:semiHidden="1" w:unhideWhenUsed="1"/>
-    <w:lsdException w:name="Signature" w:semiHidden="1" w:unhideWhenUsed="1"/>
-    <w:lsdException w:name="Default Paragraph Font" w:semiHidden="1" w:uiPriority="1" w:unhideWhenUsed="1"/>
-    <w:lsdException w:name="Body Text" w:semiHidden="1" w:unhideWhenUsed="1"/>
-    <w:lsdException w:name="Body Text Indent" w:semiHidden="1" w:unhideWhenUsed="1"/>
-    <w:lsdException w:name="List Continue" w:semiHidden="1" w:unhideWhenUsed="1"/>
-    <w:lsdException w:name="List Continue 2" w:semiHidden="1" w:unhideWhenUsed="1"/>
-    <w:lsdException w:name="List Continue 3" w:semiHidden="1" w:unhideWhenUsed="1"/>
-    <w:lsdException w:name="List Continue 4" w:semiHidden="1" w:unhideWhenUsed="1"/>
-    <w:lsdException w:name="List Continue 5" w:semiHidden="1" w:unhideWhenUsed="1"/>
-    <w:lsdException w:name="Message Header" w:semiHidden="1" w:unhideWhenUsed="1"/>
-    <w:lsdException w:name="Subtitle" w:uiPriority="11" w:qFormat="1"/>
-    <w:lsdException w:name="Salutation" w:semiHidden="1" w:unhideWhenUsed="1"/>
-    <w:lsdException w:name="Date" w:semiHidden="1" w:unhideWhenUsed="1"/>
-    <w:lsdException w:name="Body Text First Indent" w:semiHidden="1" w:unhideWhenUsed="1"/>
-    <w:lsdException w:name="Body Text First Indent 2" w:semiHidden="1" w:unhideWhenUsed="1"/>
-    <w:lsdException w:name="Note Heading" w:semiHidden="1" w:unhideWhenUsed="1"/>
-    <w:lsdException w:name="Body Text 2" w:semiHidden="1" w:unhideWhenUsed="1"/>
-    <w:lsdException w:name="Body Text 3" w:semiHidden="1" w:unhideWhenUsed="1"/>
-    <w:lsdException w:name="Body Text Indent 2" w:semiHidden="1" w:unhideWhenUsed="1"/>
-    <w:lsdException w:name="Body Text Indent 3" w:semiHidden="1" w:unhideWhenUsed="1"/>
-    <w:lsdException w:name="Block Text" w:semiHidden="1" w:unhideWhenUsed="1"/>
-    <w:lsdException w:name="Hyperlink" w:semiHidden="1" w:unhideWhenUsed="1"/>
-    <w:lsdException w:name="FollowedHyperlink" w:semiHidden="1" w:unhideWhenUsed="1"/>
-    <w:lsdException w:name="Strong" w:uiPriority="22" w:qFormat="1"/>
-    <w:lsdException w:name="Emphasis" w:uiPriority="20" w:qFormat="1"/>
-    <w:lsdException w:name="Document Map" w:semiHidden="1" w:unhideWhenUsed="1"/>
-    <w:lsdException w:name="Plain Text" w:semiHidden="1" w:unhideWhenUsed="1"/>
-    <w:lsdException w:name="E-mail Signature" w:semiHidden="1" w:unhideWhenUsed="1"/>
-    <w:lsdException w:name="HTML Top of Form" w:semiHidden="1" w:unhideWhenUsed="1"/>
-    <w:lsdException w:name="HTML Bottom of Form" w:semiHidden="1" w:unhideWhenUsed="1"/>
-    <w:lsdException w:name="Normal (Web)" w:semiHidden="1" w:unhideWhenUsed="1"/>
-    <w:lsdException w:name="HTML Acronym" w:semiHidden="1" w:unhideWhenUsed="1"/>
-    <w:lsdException w:name="HTML Address" w:semiHidden="1" w:unhideWhenUsed="1"/>
-    <w:lsdException w:name="HTML Cite" w:semiHidden="1" w:unhideWhenUsed="1"/>
-    <w:lsdException w:name="HTML Code" w:semiHidden="1" w:unhideWhenUsed="1"/>
-    <w:lsdException w:name="HTML Definition" w:semiHidden="1" w:unhideWhenUsed="1"/>
-    <w:lsdException w:name="HTML Keyboard" w:semiHidden="1" w:unhideWhenUsed="1"/>
-    <w:lsdException w:name="HTML Preformatted" w:semiHidden="1" w:unhideWhenUsed="1"/>
-    <w:lsdException w:name="HTML Sample" w:semiHidden="1" w:unhideWhenUsed="1"/>
-    <w:lsdException w:name="HTML Typewriter" w:semiHidden="1" w:unhideWhenUsed="1"/>
-    <w:lsdException w:name="HTML Variable" w:semiHidden="1" w:unhideWhenUsed="1"/>
-    <w:lsdException w:name="Normal Table" w:semiHidden="1" w:unhideWhenUsed="1"/>
-    <w:lsdException w:name="annotation subject" w:semiHidden="1" w:unhideWhenUsed="1"/>
-    <w:lsdException w:name="No List" w:semiHidden="1" w:unhideWhenUsed="1"/>
-    <w:lsdException w:name="Outline List 1" w:semiHidden="1" w:unhideWhenUsed="1"/>
-    <w:lsdException w:name="Outline List 2" w:semiHidden="1" w:unhideWhenUsed="1"/>
-    <w:lsdException w:name="Outline List 3" w:semiHidden="1" w:unhideWhenUsed="1"/>
-    <w:lsdException w:name="Table Simple 1" w:semiHidden="1" w:unhideWhenUsed="1"/>
-    <w:lsdException w:name="Table Simple 2" w:semiHidden="1" w:unhideWhenUsed="1"/>
-    <w:lsdException w:name="Table Simple 3" w:semiHidden="1" w:unhideWhenUsed="1"/>
-    <w:lsdException w:name="Table Classic 1" w:semiHidden="1" w:unhideWhenUsed="1"/>
-    <w:lsdException w:name="Table Classic 2" w:semiHidden="1" w:unhideWhenUsed="1"/>
-    <w:lsdException w:name="Table Classic 3" w:semiHidden="1" w:unhideWhenUsed="1"/>
-    <w:lsdException w:name="Table Classic 4" w:semiHidden="1" w:unhideWhenUsed="1"/>
-    <w:lsdException w:name="Table Colorful 1" w:semiHidden="1" w:unhideWhenUsed="1"/>
-    <w:lsdException w:name="Table Colorful 2" w:semiHidden="1" w:unhideWhenUsed="1"/>
-    <w:lsdException w:name="Table Colorful 3" w:semiHidden="1" w:unhideWhenUsed="1"/>
-    <w:lsdException w:name="Table Columns 1" w:semiHidden="1" w:unhideWhenUsed="1"/>
-    <w:lsdException w:name="Table Columns 2" w:semiHidden="1" w:unhideWhenUsed="1"/>
-    <w:lsdException w:name="Table Columns 3" w:semiHidden="1" w:unhideWhenUsed="1"/>
-    <w:lsdException w:name="Table Columns 4" w:semiHidden="1" w:unhideWhenUsed="1"/>
-    <w:lsdException w:name="Table Columns 5" w:semiHidden="1" w:unhideWhenUsed="1"/>
-    <w:lsdException w:name="Table Grid 1" w:semiHidden="1" w:unhideWhenUsed="1"/>
-    <w:lsdException w:name="Table Grid 2" w:semiHidden="1" w:unhideWhenUsed="1"/>
-    <w:lsdException w:name="Table Grid 3" w:semiHidden="1" w:unhideWhenUsed="1"/>
-    <w:lsdException w:name="Table Grid 4" w:semiHidden="1" w:unhideWhenUsed="1"/>
-    <w:lsdException w:name="Table Grid 5" w:semiHidden="1" w:unhideWhenUsed="1"/>
-    <w:lsdException w:name="Table Grid 6" w:semiHidden="1" w:unhideWhenUsed="1"/>
-    <w:lsdException w:name="Table Grid 7" w:semiHidden="1" w:unhideWhenUsed="1"/>
-    <w:lsdException w:name="Table Grid 8" w:semiHidden="1" w:unhideWhenUsed="1"/>
-    <w:lsdException w:name="Table List 1" w:semiHidden="1" w:unhideWhenUsed="1"/>
-    <w:lsdException w:name="Table List 2" w:semiHidden="1" w:unhideWhenUsed="1"/>
-    <w:lsdException w:name="Table List 3" w:semiHidden="1" w:unhideWhenUsed="1"/>
-    <w:lsdException w:name="Table List 4" w:semiHidden="1" w:unhideWhenUsed="1"/>
-    <w:lsdException w:name="Table List 5" w:semiHidden="1" w:unhideWhenUsed="1"/>
-    <w:lsdException w:name="Table List 6" w:semiHidden="1" w:unhideWhenUsed="1"/>
-    <w:lsdException w:name="Table List 7" w:semiHidden="1" w:unhideWhenUsed="1"/>
-    <w:lsdException w:name="Table List 8" w:semiHidden="1" w:unhideWhenUsed="1"/>
-    <w:lsdException w:name="Table 3D effects 1" w:semiHidden="1" w:unhideWhenUsed="1"/>
-    <w:lsdException w:name="Table 3D effects 2" w:semiHidden="1" w:unhideWhenUsed="1"/>
-    <w:lsdException w:name="Table 3D effects 3" w:semiHidden="1" w:unhideWhenUsed="1"/>
-    <w:lsdException w:name="Table Contemporary" w:semiHidden="1" w:unhideWhenUsed="1"/>
-    <w:lsdException w:name="Table Elegant" w:semiHidden="1" w:unhideWhenUsed="1"/>
-    <w:lsdException w:name="Table Professional" w:semiHidden="1" w:unhideWhenUsed="1"/>
-    <w:lsdException w:name="Table Subtle 1" w:semiHidden="1" w:unhideWhenUsed="1"/>
-    <w:lsdException w:name="Table Subtle 2" w:semiHidden="1" w:unhideWhenUsed="1"/>
-    <w:lsdException w:name="Table Web 1" w:semiHidden="1" w:unhideWhenUsed="1"/>
-    <w:lsdException w:name="Table Web 2" w:semiHidden="1" w:unhideWhenUsed="1"/>
-    <w:lsdException w:name="Table Web 3" w:semiHidden="1" w:unhideWhenUsed="1"/>
-    <w:lsdException w:name="Balloon Text" w:semiHidden="1" w:unhideWhenUsed="1"/>
-    <w:lsdException w:name="Table Grid" w:uiPriority="39"/>
-    <w:lsdException w:name="Table Theme" w:semiHidden="1" w:unhideWhenUsed="1"/>
-    <w:lsdException w:name="Placeholder Text" w:semiHidden="1"/>
-    <w:lsdException w:name="No Spacing" w:uiPriority="1" w:qFormat="1"/>
-    <w:lsdException w:name="Light Shading" w:uiPriority="60"/>
-    <w:lsdException w:name="Light List" w:uiPriority="61"/>
-    <w:lsdException w:name="Light Grid" w:uiPriority="62"/>
-    <w:lsdException w:name="Medium Shading 1" w:uiPriority="63"/>
-    <w:lsdException w:name="Medium Shading 2" w:uiPriority="64"/>
-    <w:lsdException w:name="Medium List 1" w:uiPriority="65"/>
-    <w:lsdException w:name="Medium List 2" w:uiPriority="66"/>
-    <w:lsdException w:name="Medium Grid 1" w:uiPriority="67"/>
-    <w:lsdException w:name="Medium Grid 2" w:uiPriority="68"/>
-    <w:lsdException w:name="Medium Grid 3" w:uiPriority="69"/>
-    <w:lsdException w:name="Dark List" w:uiPriority="70"/>
-    <w:lsdException w:name="Colorful Shading" w:uiPriority="71"/>
-    <w:lsdException w:name="Colorful List" w:uiPriority="72"/>
-    <w:lsdException w:name="Colorful Grid" w:uiPriority="73"/>
-    <w:lsdException w:name="Light Shading Accent 1" w:uiPriority="60"/>
-    <w:lsdException w:name="Light List Accent 1" w:uiPriority="61"/>
-    <w:lsdException w:name="Light Grid Accent 1" w:uiPriority="62"/>
-    <w:lsdException w:name="Medium Shading 1 Accent 1" w:uiPriority="63"/>
-    <w:lsdException w:name="Medium Shading 2 Accent 1" w:uiPriority="64"/>
-    <w:lsdException w:name="Medium List 1 Accent 1" w:uiPriority="65"/>
-    <w:lsdException w:name="Revision" w:semiHidden="1"/>
-    <w:lsdException w:name="List Paragraph" w:uiPriority="34" w:qFormat="1"/>
-    <w:lsdException w:name="Quote" w:uiPriority="29" w:qFormat="1"/>
-    <w:lsdException w:name="Intense Quote" w:uiPriority="30" w:qFormat="1"/>
-    <w:lsdException w:name="Medium List 2 Accent 1" w:uiPriority="66"/>
-    <w:lsdException w:name="Medium Grid 1 Accent 1" w:uiPriority="67"/>
-    <w:lsdException w:name="Medium Grid 2 Accent 1" w:uiPriority="68"/>
-    <w:lsdException w:name="Medium Grid 3 Accent 1" w:uiPriority="69"/>
-    <w:lsdException w:name="Dark List Accent 1" w:uiPriority="70"/>
-    <w:lsdException w:name="Colorful Shading Accent 1" w:uiPriority="71"/>
-    <w:lsdException w:name="Colorful List Accent 1" w:uiPriority="72"/>
-    <w:lsdException w:name="Colorful Grid Accent 1" w:uiPriority="73"/>
-    <w:lsdException w:name="Light Shading Accent 2" w:uiPriority="60"/>
-    <w:lsdException w:name="Light List Accent 2" w:uiPriority="61"/>
-    <w:lsdException w:name="Light Grid Accent 2" w:uiPriority="62"/>
-    <w:lsdException w:name="Medium Shading 1 Accent 2" w:uiPriority="63"/>
-    <w:lsdException w:name="Medium Shading 2 Accent 2" w:uiPriority="64"/>
-    <w:lsdException w:name="Medium List 1 Accent 2" w:uiPriority="65"/>
-    <w:lsdException w:name="Medium List 2 Accent 2" w:uiPriority="66"/>
-    <w:lsdException w:name="Medium Grid 1 Accent 2" w:uiPriority="67"/>
-    <w:lsdException w:name="Medium Grid 2 Accent 2" w:uiPriority="68"/>
-    <w:lsdException w:name="Medium Grid 3 Accent 2" w:uiPriority="69"/>
-    <w:lsdException w:name="Dark List Accent 2" w:uiPriority="70"/>
-    <w:lsdException w:name="Colorful Shading Accent 2" w:uiPriority="71"/>
-    <w:lsdException w:name="Colorful List Accent 2" w:uiPriority="72"/>
-    <w:lsdException w:name="Colorful Grid Accent 2" w:uiPriority="73"/>
-    <w:lsdException w:name="Light Shading Accent 3" w:uiPriority="60"/>
-    <w:lsdException w:name="Light List Accent 3" w:uiPriority="61"/>
-    <w:lsdException w:name="Light Grid Accent 3" w:uiPriority="62"/>
-    <w:lsdException w:name="Medium Shading 1 Accent 3" w:uiPriority="63"/>
-    <w:lsdException w:name="Medium Shading 2 Accent 3" w:uiPriority="64"/>
-    <w:lsdException w:name="Medium List 1 Accent 3" w:uiPriority="65"/>
-    <w:lsdException w:name="Medium List 2 Accent 3" w:uiPriority="66"/>
-    <w:lsdException w:name="Medium Grid 1 Accent 3" w:uiPriority="67"/>
-    <w:lsdException w:name="Medium Grid 2 Accent 3" w:uiPriority="68"/>
-    <w:lsdException w:name="Medium Grid 3 Accent 3" w:uiPriority="69"/>
-    <w:lsdException w:name="Dark List Accent 3" w:uiPriority="70"/>
-    <w:lsdException w:name="Colorful Shading Accent 3" w:uiPriority="71"/>
-    <w:lsdException w:name="Colorful List Accent 3" w:uiPriority="72"/>
-    <w:lsdException w:name="Colorful Grid Accent 3" w:uiPriority="73"/>
-    <w:lsdException w:name="Light Shading Accent 4" w:uiPriority="60"/>
-    <w:lsdException w:name="Light List Accent 4" w:uiPriority="61"/>
-    <w:lsdException w:name="Light Grid Accent 4" w:uiPriority="62"/>
-    <w:lsdException w:name="Medium Shading 1 Accent 4" w:uiPriority="63"/>
-    <w:lsdException w:name="Medium Shading 2 Accent 4" w:uiPriority="64"/>
-    <w:lsdException w:name="Medium List 1 Accent 4" w:uiPriority="65"/>
-    <w:lsdException w:name="Medium List 2 Accent 4" w:uiPriority="66"/>
-    <w:lsdException w:name="Medium Grid 1 Accent 4" w:uiPriority="67"/>
-    <w:lsdException w:name="Medium Grid 2 Accent 4" w:uiPriority="68"/>
-    <w:lsdException w:name="Medium Grid 3 Accent 4" w:uiPriority="69"/>
-    <w:lsdException w:name="Dark List Accent 4" w:uiPriority="70"/>
-    <w:lsdException w:name="Colorful Shading Accent 4" w:uiPriority="71"/>
-    <w:lsdException w:name="Colorful List Accent 4" w:uiPriority="72"/>
-    <w:lsdException w:name="Colorful Grid Accent 4" w:uiPriority="73"/>
-    <w:lsdException w:name="Light Shading Accent 5" w:uiPriority="60"/>
-    <w:lsdException w:name="Light List Accent 5" w:uiPriority="61"/>
-    <w:lsdException w:name="Light Grid Accent 5" w:uiPriority="62"/>
-    <w:lsdException w:name="Medium Shading 1 Accent 5" w:uiPriority="63"/>
-    <w:lsdException w:name="Medium Shading 2 Accent 5" w:uiPriority="64"/>
-    <w:lsdException w:name="Medium List 1 Accent 5" w:uiPriority="65"/>
-    <w:lsdException w:name="Medium List 2 Accent 5" w:uiPriority="66"/>
-    <w:lsdException w:name="Medium Grid 1 Accent 5" w:uiPriority="67"/>
-    <w:lsdException w:name="Medium Grid 2 Accent 5" w:uiPriority="68"/>
-    <w:lsdException w:name="Medium Grid 3 Accent 5" w:uiPriority="69"/>
-    <w:lsdException w:name="Dark List Accent 5" w:uiPriority="70"/>
-    <w:lsdException w:name="Colorful Shading Accent 5" w:uiPriority="71"/>
-    <w:lsdException w:name="Colorful List Accent 5" w:uiPriority="72"/>
-    <w:lsdException w:name="Colorful Grid Accent 5" w:uiPriority="73"/>
-    <w:lsdException w:name="Light Shading Accent 6" w:uiPriority="60"/>
-    <w:lsdException w:name="Light List Accent 6" w:uiPriority="61"/>
-    <w:lsdException w:name="Light Grid Accent 6" w:uiPriority="62"/>
-    <w:lsdException w:name="Medium Shading 1 Accent 6" w:uiPriority="63"/>
-    <w:lsdException w:name="Medium Shading 2 Accent 6" w:uiPriority="64"/>
-    <w:lsdException w:name="Medium List 1 Accent 6" w:uiPriority="65"/>
-    <w:lsdException w:name="Medium List 2 Accent 6" w:uiPriority="66"/>
-    <w:lsdException w:name="Medium Grid 1 Accent 6" w:uiPriority="67"/>
-    <w:lsdException w:name="Medium Grid 2 Accent 6" w:uiPriority="68"/>
-    <w:lsdException w:name="Medium Grid 3 Accent 6" w:uiPriority="69"/>
-    <w:lsdException w:name="Dark List Accent 6" w:uiPriority="70"/>
-    <w:lsdException w:name="Colorful Shading Accent 6" w:uiPriority="71"/>
-    <w:lsdException w:name="Colorful List Accent 6" w:uiPriority="72"/>
-    <w:lsdException w:name="Colorful Grid Accent 6" w:uiPriority="73"/>
-    <w:lsdException w:name="Subtle Emphasis" w:uiPriority="19" w:qFormat="1"/>
-    <w:lsdException w:name="Intense Emphasis" w:uiPriority="21" w:qFormat="1"/>
-    <w:lsdException w:name="Subtle Reference" w:uiPriority="31" w:qFormat="1"/>
-    <w:lsdException w:name="Intense Reference" w:uiPriority="32" w:qFormat="1"/>
-    <w:lsdException w:name="Book Title" w:uiPriority="33" w:qFormat="1"/>
-    <w:lsdException w:name="Bibliography" w:semiHidden="1" w:uiPriority="37" w:unhideWhenUsed="1"/>
-    <w:lsdException w:name="TOC Heading" w:semiHidden="1" w:uiPriority="39" w:unhideWhenUsed="1" w:qFormat="1"/>
-    <w:lsdException w:name="Plain Table 1" w:uiPriority="41"/>
-    <w:lsdException w:name="Plain Table 2" w:uiPriority="42"/>
-    <w:lsdException w:name="Plain Table 3" w:uiPriority="43"/>
-    <w:lsdException w:name="Plain Table 4" w:uiPriority="44"/>
-    <w:lsdException w:name="Plain Table 5" w:uiPriority="45"/>
-    <w:lsdException w:name="Grid Table Light" w:uiPriority="40"/>
-    <w:lsdException w:name="Grid Table 1 Light" w:uiPriority="46"/>
-    <w:lsdException w:name="Grid Table 2" w:uiPriority="47"/>
-    <w:lsdException w:name="Grid Table 3" w:uiPriority="48"/>
-    <w:lsdException w:name="Grid Table 4" w:uiPriority="49"/>
-    <w:lsdException w:name="Grid Table 5 Dark" w:uiPriority="50"/>
-    <w:lsdException w:name="Grid Table 6 Colorful" w:uiPriority="51"/>
-    <w:lsdException w:name="Grid Table 7 Colorful" w:uiPriority="52"/>
-    <w:lsdException w:name="Grid Table 1 Light Accent 1" w:uiPriority="46"/>
-    <w:lsdException w:name="Grid Table 2 Accent 1" w:uiPriority="47"/>
-    <w:lsdException w:name="Grid Table 3 Accent 1" w:uiPriority="48"/>
-    <w:lsdException w:name="Grid Table 4 Accent 1" w:uiPriority="49"/>
-    <w:lsdException w:name="Grid Table 5 Dark Accent 1" w:uiPriority="50"/>
-    <w:lsdException w:name="Grid Table 6 Colorful Accent 1" w:uiPriority="51"/>
-    <w:lsdException w:name="Grid Table 7 Colorful Accent 1" w:uiPriority="52"/>
-    <w:lsdException w:name="Grid Table 1 Light Accent 2" w:uiPriority="46"/>
-    <w:lsdException w:name="Grid Table 2 Accent 2" w:uiPriority="47"/>
-    <w:lsdException w:name="Grid Table 3 Accent 2" w:uiPriority="48"/>
-    <w:lsdException w:name="Grid Table 4 Accent 2" w:uiPriority="49"/>
-    <w:lsdException w:name="Grid Table 5 Dark Accent 2" w:uiPriority="50"/>
-    <w:lsdException w:name="Grid Table 6 Colorful Accent 2" w:uiPriority="51"/>
-    <w:lsdException w:name="Grid Table 7 Colorful Accent 2" w:uiPriority="52"/>
-    <w:lsdException w:name="Grid Table 1 Light Accent 3" w:uiPriority="46"/>
-    <w:lsdException w:name="Grid Table 2 Accent 3" w:uiPriority="47"/>
-    <w:lsdException w:name="Grid Table 3 Accent 3" w:uiPriority="48"/>
-    <w:lsdException w:name="Grid Table 4 Accent 3" w:uiPriority="49"/>
-    <w:lsdException w:name="Grid Table 5 Dark Accent 3" w:uiPriority="50"/>
-    <w:lsdException w:name="Grid Table 6 Colorful Accent 3" w:uiPriority="51"/>
-    <w:lsdException w:name="Grid Table 7 Colorful Accent 3" w:uiPriority="52"/>
-    <w:lsdException w:name="Grid Table 1 Light Accent 4" w:uiPriority="46"/>
-    <w:lsdException w:name="Grid Table 2 Accent 4" w:uiPriority="47"/>
-    <w:lsdException w:name="Grid Table 3 Accent 4" w:uiPriority="48"/>
-    <w:lsdException w:name="Grid Table 4 Accent 4" w:uiPriority="49"/>
-    <w:lsdException w:name="Grid Table 5 Dark Accent 4" w:uiPriority="50"/>
-    <w:lsdException w:name="Grid Table 6 Colorful Accent 4" w:uiPriority="51"/>
-    <w:lsdException w:name="Grid Table 7 Colorful Accent 4" w:uiPriority="52"/>
-    <w:lsdException w:name="Grid Table 1 Light Accent 5" w:uiPriority="46"/>
-    <w:lsdException w:name="Grid Table 2 Accent 5" w:uiPriority="47"/>
-    <w:lsdException w:name="Grid Table 3 Accent 5" w:uiPriority="48"/>
-    <w:lsdException w:name="Grid Table 4 Accent 5" w:uiPriority="49"/>
-    <w:lsdException w:name="Grid Table 5 Dark Accent 5" w:uiPriority="50"/>
-    <w:lsdException w:name="Grid Table 6 Colorful Accent 5" w:uiPriority="51"/>
-    <w:lsdException w:name="Grid Table 7 Colorful Accent 5" w:uiPriority="52"/>
-    <w:lsdException w:name="Grid Table 1 Light Accent 6" w:uiPriority="46"/>
-    <w:lsdException w:name="Grid Table 2 Accent 6" w:uiPriority="47"/>
-    <w:lsdException w:name="Grid Table 3 Accent 6" w:uiPriority="48"/>
-    <w:lsdException w:name="Grid Table 4 Accent 6" w:uiPriority="49"/>
-    <w:lsdException w:name="Grid Table 5 Dark Accent 6" w:uiPriority="50"/>
-    <w:lsdException w:name="Grid Table 6 Colorful Accent 6" w:uiPriority="51"/>
-    <w:lsdException w:name="Grid Table 7 Colorful Accent 6" w:uiPriority="52"/>
-    <w:lsdException w:name="List Table 1 Light" w:uiPriority="46"/>
-    <w:lsdException w:name="List Table 2" w:uiPriority="47"/>
-    <w:lsdException w:name="List Table 3" w:uiPriority="48"/>
-    <w:lsdException w:name="List Table 4" w:uiPriority="49"/>
-    <w:lsdException w:name="List Table 5 Dark" w:uiPriority="50"/>
-    <w:lsdException w:name="List Table 6 Colorful" w:uiPriority="51"/>
-    <w:lsdException w:name="List Table 7 Colorful" w:uiPriority="52"/>
-    <w:lsdException w:name="List Table 1 Light Accent 1" w:uiPriority="46"/>
-    <w:lsdException w:name="List Table 2 Accent 1" w:uiPriority="47"/>
-    <w:lsdException w:name="List Table 3 Accent 1" w:uiPriority="48"/>
-    <w:lsdException w:name="List Table 4 Accent 1" w:uiPriority="49"/>
-    <w:lsdException w:name="List Table 5 Dark Accent 1" w:uiPriority="50"/>
-    <w:lsdException w:name="List Table 6 Colorful Accent 1" w:uiPriority="51"/>
-    <w:lsdException w:name="List Table 7 Colorful Accent 1" w:uiPriority="52"/>
-    <w:lsdException w:name="List Table 1 Light Accent 2" w:uiPriority="46"/>
-    <w:lsdException w:name="List Table 2 Accent 2" w:uiPriority="47"/>
-    <w:lsdException w:name="List Table 3 Accent 2" w:uiPriority="48"/>
-    <w:lsdException w:name="List Table 4 Accent 2" w:uiPriority="49"/>
-    <w:lsdException w:name="List Table 5 Dark Accent 2" w:uiPriority="50"/>
-    <w:lsdException w:name="List Table 6 Colorful Accent 2" w:uiPriority="51"/>
-    <w:lsdException w:name="List Table 7 Colorful Accent 2" w:uiPriority="52"/>
-    <w:lsdException w:name="List Table 1 Light Accent 3" w:uiPriority="46"/>
-    <w:lsdException w:name="List Table 2 Accent 3" w:uiPriority="47"/>
-    <w:lsdException w:name="List Table 3 Accent 3" w:uiPriority="48"/>
-    <w:lsdException w:name="List Table 4 Accent 3" w:uiPriority="49"/>
-    <w:lsdException w:name="List Table 5 Dark Accent 3" w:uiPriority="50"/>
-    <w:lsdException w:name="List Table 6 Colorful Accent 3" w:uiPriority="51"/>
-    <w:lsdException w:name="List Table 7 Colorful Accent 3" w:uiPriority="52"/>
-    <w:lsdException w:name="List Table 1 Light Accent 4" w:uiPriority="46"/>
-    <w:lsdException w:name="List Table 2 Accent 4" w:uiPriority="47"/>
-    <w:lsdException w:name="List Table 3 Accent 4" w:uiPriority="48"/>
-    <w:lsdException w:name="List Table 4 Accent 4" w:uiPriority="49"/>
-    <w:lsdException w:name="List Table 5 Dark Accent 4" w:uiPriority="50"/>
-    <w:lsdException w:name="List Table 6 Colorful Accent 4" w:uiPriority="51"/>
-    <w:lsdException w:name="List Table 7 Colorful Accent 4" w:uiPriority="52"/>
-    <w:lsdException w:name="List Table 1 Light Accent 5" w:uiPriority="46"/>
-    <w:lsdException w:name="List Table 2 Accent 5" w:uiPriority="47"/>
-    <w:lsdException w:name="List Table 3 Accent 5" w:uiPriority="48"/>
-    <w:lsdException w:name="List Table 4 Accent 5" w:uiPriority="49"/>
-    <w:lsdException w:name="List Table 5 Dark Accent 5" w:uiPriority="50"/>
-    <w:lsdException w:name="List Table 6 Colorful Accent 5" w:uiPriority="51"/>
-    <w:lsdException w:name="List Table 7 Colorful Accent 5" w:uiPriority="52"/>
-    <w:lsdException w:name="List Table 1 Light Accent 6" w:uiPriority="46"/>
-    <w:lsdException w:name="List Table 2 Accent 6" w:uiPriority="47"/>
-    <w:lsdException w:name="List Table 3 Accent 6" w:uiPriority="48"/>
-    <w:lsdException w:name="List Table 4 Accent 6" w:uiPriority="49"/>
-    <w:lsdException w:name="List Table 5 Dark Accent 6" w:uiPriority="50"/>
-    <w:lsdException w:name="List Table 6 Colorful Accent 6" w:uiPriority="51"/>
-    <w:lsdException w:name="List Table 7 Colorful Accent 6" w:uiPriority="52"/>
+  <w:latentStyles w:defLockedState="0" w:defUIPriority="99" w:defSemiHidden="1" w:defUnhideWhenUsed="1" w:defQFormat="0" w:count="276">
+    <w:lsdException w:name="Normal" w:semiHidden="0" w:uiPriority="0" w:unhideWhenUsed="0" w:qFormat="1"/>
+    <w:lsdException w:name="heading 1" w:semiHidden="0" w:uiPriority="9" w:unhideWhenUsed="0" w:qFormat="1"/>
+    <w:lsdException w:name="heading 2" w:uiPriority="9" w:qFormat="1"/>
+    <w:lsdException w:name="heading 3" w:uiPriority="9" w:qFormat="1"/>
+    <w:lsdException w:name="heading 4" w:uiPriority="9" w:qFormat="1"/>
+    <w:lsdException w:name="heading 5" w:uiPriority="9" w:qFormat="1"/>
+    <w:lsdException w:name="heading 6" w:uiPriority="9" w:qFormat="1"/>
+    <w:lsdException w:name="heading 7" w:uiPriority="9" w:qFormat="1"/>
+    <w:lsdException w:name="heading 8" w:uiPriority="9" w:qFormat="1"/>
+    <w:lsdException w:name="heading 9" w:uiPriority="9" w:qFormat="1"/>
+    <w:lsdException w:name="toc 1" w:uiPriority="39"/>
+    <w:lsdException w:name="toc 2" w:uiPriority="39"/>
+    <w:lsdException w:name="toc 3" w:uiPriority="39"/>
+    <w:lsdException w:name="toc 4" w:uiPriority="39"/>
+    <w:lsdException w:name="toc 5" w:uiPriority="39"/>
+    <w:lsdException w:name="toc 6" w:uiPriority="39"/>
+    <w:lsdException w:name="toc 7" w:uiPriority="39"/>
+    <w:lsdException w:name="toc 8" w:uiPriority="39"/>
+    <w:lsdException w:name="toc 9" w:uiPriority="39"/>
+    <w:lsdException w:name="caption" w:uiPriority="35" w:qFormat="1"/>
+    <w:lsdException w:name="Title" w:semiHidden="0" w:uiPriority="10" w:unhideWhenUsed="0" w:qFormat="1"/>
+    <w:lsdException w:name="Default Paragraph Font" w:uiPriority="1"/>
+    <w:lsdException w:name="Subtitle" w:semiHidden="0" w:uiPriority="11" w:unhideWhenUsed="0" w:qFormat="1"/>
+    <w:lsdException w:name="Strong" w:semiHidden="0" w:uiPriority="22" w:unhideWhenUsed="0" w:qFormat="1"/>
+    <w:lsdException w:name="Emphasis" w:semiHidden="0" w:uiPriority="20" w:unhideWhenUsed="0" w:qFormat="1"/>
+    <w:lsdException w:name="Table Grid" w:semiHidden="0" w:uiPriority="39" w:unhideWhenUsed="0"/>
+    <w:lsdException w:name="Note Level 1" w:semiHidden="0" w:unhideWhenUsed="0"/>
+    <w:lsdException w:name="Note Level 2" w:semiHidden="0" w:unhideWhenUsed="0"/>
+    <w:lsdException w:name="Note Level 3" w:semiHidden="0" w:unhideWhenUsed="0"/>
+    <w:lsdException w:name="Note Level 4" w:semiHidden="0" w:unhideWhenUsed="0"/>
+    <w:lsdException w:name="Note Level 5" w:semiHidden="0" w:unhideWhenUsed="0"/>
+    <w:lsdException w:name="Note Level 6" w:semiHidden="0" w:unhideWhenUsed="0"/>
+    <w:lsdException w:name="Note Level 7" w:semiHidden="0" w:unhideWhenUsed="0"/>
+    <w:lsdException w:name="Note Level 8" w:semiHidden="0" w:unhideWhenUsed="0"/>
+    <w:lsdException w:name="Note Level 9" w:semiHidden="0" w:unhideWhenUsed="0"/>
+    <w:lsdException w:name="Placeholder Text" w:unhideWhenUsed="0"/>
+    <w:lsdException w:name="No Spacing" w:semiHidden="0" w:uiPriority="1" w:unhideWhenUsed="0" w:qFormat="1"/>
+    <w:lsdException w:name="Light Shading" w:semiHidden="0" w:uiPriority="60" w:unhideWhenUsed="0"/>
+    <w:lsdException w:name="Light List" w:semiHidden="0" w:uiPriority="61" w:unhideWhenUsed="0"/>
+    <w:lsdException w:name="Light Grid" w:semiHidden="0" w:uiPriority="62" w:unhideWhenUsed="0"/>
+    <w:lsdException w:name="Medium Shading 1" w:semiHidden="0" w:uiPriority="63" w:unhideWhenUsed="0"/>
+    <w:lsdException w:name="Medium Shading 2" w:semiHidden="0" w:uiPriority="64" w:unhideWhenUsed="0"/>
+    <w:lsdException w:name="Medium List 1" w:semiHidden="0" w:uiPriority="65" w:unhideWhenUsed="0"/>
+    <w:lsdException w:name="Medium List 2" w:semiHidden="0" w:uiPriority="66" w:unhideWhenUsed="0"/>
+    <w:lsdException w:name="Medium Grid 1" w:semiHidden="0" w:uiPriority="67" w:unhideWhenUsed="0"/>
+    <w:lsdException w:name="Medium Grid 2" w:semiHidden="0" w:uiPriority="68" w:unhideWhenUsed="0"/>
+    <w:lsdException w:name="Medium Grid 3" w:semiHidden="0" w:uiPriority="69" w:unhideWhenUsed="0"/>
+    <w:lsdException w:name="Dark List" w:semiHidden="0" w:uiPriority="70" w:unhideWhenUsed="0"/>
+    <w:lsdException w:name="Colorful Shading" w:semiHidden="0" w:uiPriority="71" w:unhideWhenUsed="0"/>
+    <w:lsdException w:name="Colorful List" w:semiHidden="0" w:uiPriority="72" w:unhideWhenUsed="0"/>
+    <w:lsdException w:name="Colorful Grid" w:semiHidden="0" w:uiPriority="73" w:unhideWhenUsed="0"/>
+    <w:lsdException w:name="Light Shading Accent 1" w:semiHidden="0" w:uiPriority="60" w:unhideWhenUsed="0"/>
+    <w:lsdException w:name="Light List Accent 1" w:semiHidden="0" w:uiPriority="61" w:unhideWhenUsed="0"/>
+    <w:lsdException w:name="Light Grid Accent 1" w:semiHidden="0" w:uiPriority="62" w:unhideWhenUsed="0"/>
+    <w:lsdException w:name="Medium Shading 1 Accent 1" w:semiHidden="0" w:uiPriority="63" w:unhideWhenUsed="0"/>
+    <w:lsdException w:name="Medium Shading 2 Accent 1" w:semiHidden="0" w:uiPriority="64" w:unhideWhenUsed="0"/>
+    <w:lsdException w:name="Medium List 1 Accent 1" w:semiHidden="0" w:uiPriority="65" w:unhideWhenUsed="0"/>
+    <w:lsdException w:name="Revision" w:unhideWhenUsed="0"/>
+    <w:lsdException w:name="List Paragraph" w:semiHidden="0" w:uiPriority="34" w:unhideWhenUsed="0" w:qFormat="1"/>
+    <w:lsdException w:name="Quote" w:semiHidden="0" w:uiPriority="29" w:unhideWhenUsed="0" w:qFormat="1"/>
+    <w:lsdException w:name="Intense Quote" w:semiHidden="0" w:uiPriority="30" w:unhideWhenUsed="0" w:qFormat="1"/>
+    <w:lsdException w:name="Medium List 2 Accent 1" w:semiHidden="0" w:uiPriority="66" w:unhideWhenUsed="0"/>
+    <w:lsdException w:name="Medium Grid 1 Accent 1" w:semiHidden="0" w:uiPriority="67" w:unhideWhenUsed="0"/>
+    <w:lsdException w:name="Medium Grid 2 Accent 1" w:semiHidden="0" w:uiPriority="68" w:unhideWhenUsed="0"/>
+    <w:lsdException w:name="Medium Grid 3 Accent 1" w:semiHidden="0" w:uiPriority="69" w:unhideWhenUsed="0"/>
+    <w:lsdException w:name="Dark List Accent 1" w:semiHidden="0" w:uiPriority="70" w:unhideWhenUsed="0"/>
+    <w:lsdException w:name="Colorful Shading Accent 1" w:semiHidden="0" w:uiPriority="71" w:unhideWhenUsed="0"/>
+    <w:lsdException w:name="Colorful List Accent 1" w:semiHidden="0" w:uiPriority="72" w:unhideWhenUsed="0"/>
+    <w:lsdException w:name="Colorful Grid Accent 1" w:semiHidden="0" w:uiPriority="73" w:unhideWhenUsed="0"/>
+    <w:lsdException w:name="Light Shading Accent 2" w:semiHidden="0" w:uiPriority="60" w:unhideWhenUsed="0"/>
+    <w:lsdException w:name="Light List Accent 2" w:semiHidden="0" w:uiPriority="61" w:unhideWhenUsed="0"/>
+    <w:lsdException w:name="Light Grid Accent 2" w:semiHidden="0" w:uiPriority="62" w:unhideWhenUsed="0"/>
+    <w:lsdException w:name="Medium Shading 1 Accent 2" w:semiHidden="0" w:uiPriority="63" w:unhideWhenUsed="0"/>
+    <w:lsdException w:name="Medium Shading 2 Accent 2" w:semiHidden="0" w:uiPriority="64" w:unhideWhenUsed="0"/>
+    <w:lsdException w:name="Medium List 1 Accent 2" w:semiHidden="0" w:uiPriority="65" w:unhideWhenUsed="0"/>
+    <w:lsdException w:name="Medium List 2 Accent 2" w:semiHidden="0" w:uiPriority="66" w:unhideWhenUsed="0"/>
+    <w:lsdException w:name="Medium Grid 1 Accent 2" w:semiHidden="0" w:uiPriority="67" w:unhideWhenUsed="0"/>
+    <w:lsdException w:name="Medium Grid 2 Accent 2" w:semiHidden="0" w:uiPriority="68" w:unhideWhenUsed="0"/>
+    <w:lsdException w:name="Medium Grid 3 Accent 2" w:semiHidden="0" w:uiPriority="69" w:unhideWhenUsed="0"/>
+    <w:lsdException w:name="Dark List Accent 2" w:semiHidden="0" w:uiPriority="70" w:unhideWhenUsed="0"/>
+    <w:lsdException w:name="Colorful Shading Accent 2" w:semiHidden="0" w:uiPriority="71" w:unhideWhenUsed="0"/>
+    <w:lsdException w:name="Colorful List Accent 2" w:semiHidden="0" w:uiPriority="72" w:unhideWhenUsed="0"/>
+    <w:lsdException w:name="Colorful Grid Accent 2" w:semiHidden="0" w:uiPriority="73" w:unhideWhenUsed="0"/>
+    <w:lsdException w:name="Light Shading Accent 3" w:semiHidden="0" w:uiPriority="60" w:unhideWhenUsed="0"/>
+    <w:lsdException w:name="Light List Accent 3" w:semiHidden="0" w:uiPriority="61" w:unhideWhenUsed="0"/>
+    <w:lsdException w:name="Light Grid Accent 3" w:semiHidden="0" w:uiPriority="62" w:unhideWhenUsed="0"/>
+    <w:lsdException w:name="Medium Shading 1 Accent 3" w:semiHidden="0" w:uiPriority="63" w:unhideWhenUsed="0"/>
+    <w:lsdException w:name="Medium Shading 2 Accent 3" w:semiHidden="0" w:uiPriority="64" w:unhideWhenUsed="0"/>
+    <w:lsdException w:name="Medium List 1 Accent 3" w:semiHidden="0" w:uiPriority="65" w:unhideWhenUsed="0"/>
+    <w:lsdException w:name="Medium List 2 Accent 3" w:semiHidden="0" w:uiPriority="66" w:unhideWhenUsed="0"/>
+    <w:lsdException w:name="Medium Grid 1 Accent 3" w:semiHidden="0" w:uiPriority="67" w:unhideWhenUsed="0"/>
+    <w:lsdException w:name="Medium Grid 2 Accent 3" w:semiHidden="0" w:uiPriority="68" w:unhideWhenUsed="0"/>
+    <w:lsdException w:name="Medium Grid 3 Accent 3" w:semiHidden="0" w:uiPriority="69" w:unhideWhenUsed="0"/>
+    <w:lsdException w:name="Dark List Accent 3" w:semiHidden="0" w:uiPriority="70" w:unhideWhenUsed="0"/>
+    <w:lsdException w:name="Colorful Shading Accent 3" w:semiHidden="0" w:uiPriority="71" w:unhideWhenUsed="0"/>
+    <w:lsdException w:name="Colorful List Accent 3" w:semiHidden="0" w:uiPriority="72" w:unhideWhenUsed="0"/>
+    <w:lsdException w:name="Colorful Grid Accent 3" w:semiHidden="0" w:uiPriority="73" w:unhideWhenUsed="0"/>
+    <w:lsdException w:name="Light Shading Accent 4" w:semiHidden="0" w:uiPriority="60" w:unhideWhenUsed="0"/>
+    <w:lsdException w:name="Light List Accent 4" w:semiHidden="0" w:uiPriority="61" w:unhideWhenUsed="0"/>
+    <w:lsdException w:name="Light Grid Accent 4" w:semiHidden="0" w:uiPriority="62" w:unhideWhenUsed="0"/>
+    <w:lsdException w:name="Medium Shading 1 Accent 4" w:semiHidden="0" w:uiPriority="63" w:unhideWhenUsed="0"/>
+    <w:lsdException w:name="Medium Shading 2 Accent 4" w:semiHidden="0" w:uiPriority="64" w:unhideWhenUsed="0"/>
+    <w:lsdException w:name="Medium List 1 Accent 4" w:semiHidden="0" w:uiPriority="65" w:unhideWhenUsed="0"/>
+    <w:lsdException w:name="Medium List 2 Accent 4" w:semiHidden="0" w:uiPriority="66" w:unhideWhenUsed="0"/>
+    <w:lsdException w:name="Medium Grid 1 Accent 4" w:semiHidden="0" w:uiPriority="67" w:unhideWhenUsed="0"/>
+    <w:lsdException w:name="Medium Grid 2 Accent 4" w:semiHidden="0" w:uiPriority="68" w:unhideWhenUsed="0"/>
+    <w:lsdException w:name="Medium Grid 3 Accent 4" w:semiHidden="0" w:uiPriority="69" w:unhideWhenUsed="0"/>
+    <w:lsdException w:name="Dark List Accent 4" w:semiHidden="0" w:uiPriority="70" w:unhideWhenUsed="0"/>
+    <w:lsdException w:name="Colorful Shading Accent 4" w:semiHidden="0" w:uiPriority="71" w:unhideWhenUsed="0"/>
+    <w:lsdException w:name="Colorful List Accent 4" w:semiHidden="0" w:uiPriority="72" w:unhideWhenUsed="0"/>
+    <w:lsdException w:name="Colorful Grid Accent 4" w:semiHidden="0" w:uiPriority="73" w:unhideWhenUsed="0"/>
+    <w:lsdException w:name="Light Shading Accent 5" w:semiHidden="0" w:uiPriority="60" w:unhideWhenUsed="0"/>
+    <w:lsdException w:name="Light List Accent 5" w:semiHidden="0" w:uiPriority="61" w:unhideWhenUsed="0"/>
+    <w:lsdException w:name="Light Grid Accent 5" w:semiHidden="0" w:uiPriority="62" w:unhideWhenUsed="0"/>
+    <w:lsdException w:name="Medium Shading 1 Accent 5" w:semiHidden="0" w:uiPriority="63" w:unhideWhenUsed="0"/>
+    <w:lsdException w:name="Medium Shading 2 Accent 5" w:semiHidden="0" w:uiPriority="64" w:unhideWhenUsed="0"/>
+    <w:lsdException w:name="Medium List 1 Accent 5" w:semiHidden="0" w:uiPriority="65" w:unhideWhenUsed="0"/>
+    <w:lsdException w:name="Medium List 2 Accent 5" w:semiHidden="0" w:uiPriority="66" w:unhideWhenUsed="0"/>
+    <w:lsdException w:name="Medium Grid 1 Accent 5" w:semiHidden="0" w:uiPriority="67" w:unhideWhenUsed="0"/>
+    <w:lsdException w:name="Medium Grid 2 Accent 5" w:semiHidden="0" w:uiPriority="68" w:unhideWhenUsed="0"/>
+    <w:lsdException w:name="Medium Grid 3 Accent 5" w:semiHidden="0" w:uiPriority="69" w:unhideWhenUsed="0"/>
+    <w:lsdException w:name="Dark List Accent 5" w:semiHidden="0" w:uiPriority="70" w:unhideWhenUsed="0"/>
+    <w:lsdException w:name="Colorful Shading Accent 5" w:semiHidden="0" w:uiPriority="71" w:unhideWhenUsed="0"/>
+    <w:lsdException w:name="Colorful List Accent 5" w:semiHidden="0" w:uiPriority="72" w:unhideWhenUsed="0"/>
+    <w:lsdException w:name="Colorful Grid Accent 5" w:semiHidden="0" w:uiPriority="73" w:unhideWhenUsed="0"/>
+    <w:lsdException w:name="Light Shading Accent 6" w:semiHidden="0" w:uiPriority="60" w:unhideWhenUsed="0"/>
+    <w:lsdException w:name="Light List Accent 6" w:semiHidden="0" w:uiPriority="61" w:unhideWhenUsed="0"/>
+    <w:lsdException w:name="Light Grid Accent 6" w:semiHidden="0" w:uiPriority="62" w:unhideWhenUsed="0"/>
+    <w:lsdException w:name="Medium Shading 1 Accent 6" w:semiHidden="0" w:uiPriority="63" w:unhideWhenUsed="0"/>
+    <w:lsdException w:name="Medium Shading 2 Accent 6" w:semiHidden="0" w:uiPriority="64" w:unhideWhenUsed="0"/>
+    <w:lsdException w:name="Medium List 1 Accent 6" w:semiHidden="0" w:uiPriority="65" w:unhideWhenUsed="0"/>
+    <w:lsdException w:name="Medium List 2 Accent 6" w:semiHidden="0" w:uiPriority="66" w:unhideWhenUsed="0"/>
+    <w:lsdException w:name="Medium Grid 1 Accent 6" w:semiHidden="0" w:uiPriority="67" w:unhideWhenUsed="0"/>
+    <w:lsdException w:name="Medium Grid 2 Accent 6" w:semiHidden="0" w:uiPriority="68" w:unhideWhenUsed="0"/>
+    <w:lsdException w:name="Medium Grid 3 Accent 6" w:semiHidden="0" w:uiPriority="69" w:unhideWhenUsed="0"/>
+    <w:lsdException w:name="Dark List Accent 6" w:semiHidden="0" w:uiPriority="70" w:unhideWhenUsed="0"/>
+    <w:lsdException w:name="Colorful Shading Accent 6" w:semiHidden="0" w:uiPriority="71" w:unhideWhenUsed="0"/>
+    <w:lsdException w:name="Colorful List Accent 6" w:semiHidden="0" w:uiPriority="72" w:unhideWhenUsed="0"/>
+    <w:lsdException w:name="Colorful Grid Accent 6" w:semiHidden="0" w:uiPriority="73" w:unhideWhenUsed="0"/>
+    <w:lsdException w:name="Subtle Emphasis" w:semiHidden="0" w:uiPriority="19" w:unhideWhenUsed="0" w:qFormat="1"/>
+    <w:lsdException w:name="Intense Emphasis" w:semiHidden="0" w:uiPriority="21" w:unhideWhenUsed="0" w:qFormat="1"/>
+    <w:lsdException w:name="Subtle Reference" w:semiHidden="0" w:uiPriority="31" w:unhideWhenUsed="0" w:qFormat="1"/>
+    <w:lsdException w:name="Intense Reference" w:semiHidden="0" w:uiPriority="32" w:unhideWhenUsed="0" w:qFormat="1"/>
+    <w:lsdException w:name="Book Title" w:semiHidden="0" w:uiPriority="33" w:unhideWhenUsed="0" w:qFormat="1"/>
+    <w:lsdException w:name="Bibliography" w:uiPriority="37"/>
+    <w:lsdException w:name="TOC Heading" w:uiPriority="39" w:qFormat="1"/>
+  </w:latentStyles>
+  <w:style w:type="paragraph" w:default="1" w:styleId="Normal">
+    <w:name w:val="Normal"/>
+    <w:qFormat/>
+  </w:style>
+  <w:style w:type="character" w:default="1" w:styleId="DefaultParagraphFont">
+    <w:name w:val="Default Paragraph Font"/>
+    <w:uiPriority w:val="1"/>
+    <w:semiHidden/>
+    <w:unhideWhenUsed/>
+  </w:style>
+  <w:style w:type="table" w:default="1" w:styleId="TableNormal">
+    <w:name w:val="Normal Table"/>
+    <w:uiPriority w:val="99"/>
+    <w:semiHidden/>
+    <w:unhideWhenUsed/>
+    <w:tblPr>
+      <w:tblInd w:w="0" w:type="dxa"/>
+      <w:tblCellMar>
+        <w:top w:w="0" w:type="dxa"/>
+        <w:left w:w="108" w:type="dxa"/>
+        <w:bottom w:w="0" w:type="dxa"/>
+        <w:right w:w="108" w:type="dxa"/>
+      </w:tblCellMar>
+    </w:tblPr>
+  </w:style>
+  <w:style w:type="numbering" w:default="1" w:styleId="NoList">
+    <w:name w:val="No List"/>
+    <w:uiPriority w:val="99"/>
+    <w:semiHidden/>
+    <w:unhideWhenUsed/>
+  </w:style>
+  <w:style w:type="paragraph" w:styleId="ListParagraph">
+    <w:name w:val="List Paragraph"/>
+    <w:basedOn w:val="Normal"/>
+    <w:uiPriority w:val="34"/>
+    <w:qFormat/>
+    <w:rsid w:val="0065577C"/>
+    <w:pPr>
+      <w:ind w:left="720"/>
+      <w:contextualSpacing/>
+    </w:pPr>
+  </w:style>
+</w:styles>
+</file>
+
+<file path=word/stylesWithEffects.xml><?xml version="1.0" encoding="utf-8"?>
+<w:styles xmlns:wpc="http://schemas.microsoft.com/office/word/2010/wordprocessingCanvas" xmlns:mo="http://schemas.microsoft.com/office/mac/office/2008/main" xmlns:mc="http://schemas.openxmlformats.org/markup-compatibility/2006" xmlns:mv="urn:schemas-microsoft-com:mac:vml" xmlns:o="urn:schemas-microsoft-com:office:office" xmlns:r="http://schemas.openxmlformats.org/officeDocument/2006/relationships" xmlns:m="http://schemas.openxmlformats.org/officeDocument/2006/math" xmlns:v="urn:schemas-microsoft-com:vml" xmlns:wp14="http://schemas.microsoft.com/office/word/2010/wordprocessingDrawing" xmlns:wp="http://schemas.openxmlformats.org/drawingml/2006/wordprocessingDrawing" xmlns:w10="urn:schemas-microsoft-com:office:word" xmlns:w="http://schemas.openxmlformats.org/wordprocessingml/2006/main" xmlns:w14="http://schemas.microsoft.com/office/word/2010/wordml" xmlns:wpg="http://schemas.microsoft.com/office/word/2010/wordprocessingGroup" xmlns:wpi="http://schemas.microsoft.com/office/word/2010/wordprocessingInk" xmlns:wne="http://schemas.microsoft.com/office/word/2006/wordml" xmlns:wps="http://schemas.microsoft.com/office/word/2010/wordprocessingShape" mc:Ignorable="w14 wp14">
+  <w:docDefaults>
+    <w:rPrDefault>
+      <w:rPr>
+        <w:rFonts w:asciiTheme="minorHAnsi" w:eastAsiaTheme="minorHAnsi" w:hAnsiTheme="minorHAnsi" w:cstheme="minorBidi"/>
+        <w:sz w:val="22"/>
+        <w:szCs w:val="22"/>
+        <w:lang w:val="en-AU" w:eastAsia="en-US" w:bidi="ar-SA"/>
+      </w:rPr>
+    </w:rPrDefault>
+    <w:pPrDefault>
+      <w:pPr>
+        <w:spacing w:after="160" w:line="259" w:lineRule="auto"/>
+      </w:pPr>
+    </w:pPrDefault>
+  </w:docDefaults>
+  <w:latentStyles w:defLockedState="0" w:defUIPriority="99" w:defSemiHidden="1" w:defUnhideWhenUsed="1" w:defQFormat="0" w:count="276">
+    <w:lsdException w:name="Normal" w:semiHidden="0" w:uiPriority="0" w:unhideWhenUsed="0" w:qFormat="1"/>
+    <w:lsdException w:name="heading 1" w:semiHidden="0" w:uiPriority="9" w:unhideWhenUsed="0" w:qFormat="1"/>
+    <w:lsdException w:name="heading 2" w:uiPriority="9" w:qFormat="1"/>
+    <w:lsdException w:name="heading 3" w:uiPriority="9" w:qFormat="1"/>
+    <w:lsdException w:name="heading 4" w:uiPriority="9" w:qFormat="1"/>
+    <w:lsdException w:name="heading 5" w:uiPriority="9" w:qFormat="1"/>
+    <w:lsdException w:name="heading 6" w:uiPriority="9" w:qFormat="1"/>
+    <w:lsdException w:name="heading 7" w:uiPriority="9" w:qFormat="1"/>
+    <w:lsdException w:name="heading 8" w:uiPriority="9" w:qFormat="1"/>
+    <w:lsdException w:name="heading 9" w:uiPriority="9" w:qFormat="1"/>
+    <w:lsdException w:name="toc 1" w:uiPriority="39"/>
+    <w:lsdException w:name="toc 2" w:uiPriority="39"/>
+    <w:lsdException w:name="toc 3" w:uiPriority="39"/>
+    <w:lsdException w:name="toc 4" w:uiPriority="39"/>
+    <w:lsdException w:name="toc 5" w:uiPriority="39"/>
+    <w:lsdException w:name="toc 6" w:uiPriority="39"/>
+    <w:lsdException w:name="toc 7" w:uiPriority="39"/>
+    <w:lsdException w:name="toc 8" w:uiPriority="39"/>
+    <w:lsdException w:name="toc 9" w:uiPriority="39"/>
+    <w:lsdException w:name="caption" w:uiPriority="35" w:qFormat="1"/>
+    <w:lsdException w:name="Title" w:semiHidden="0" w:uiPriority="10" w:unhideWhenUsed="0" w:qFormat="1"/>
+    <w:lsdException w:name="Default Paragraph Font" w:uiPriority="1"/>
+    <w:lsdException w:name="Subtitle" w:semiHidden="0" w:uiPriority="11" w:unhideWhenUsed="0" w:qFormat="1"/>
+    <w:lsdException w:name="Strong" w:semiHidden="0" w:uiPriority="22" w:unhideWhenUsed="0" w:qFormat="1"/>
+    <w:lsdException w:name="Emphasis" w:semiHidden="0" w:uiPriority="20" w:unhideWhenUsed="0" w:qFormat="1"/>
+    <w:lsdException w:name="Table Grid" w:semiHidden="0" w:uiPriority="39" w:unhideWhenUsed="0"/>
+    <w:lsdException w:name="Note Level 1" w:semiHidden="0" w:unhideWhenUsed="0"/>
+    <w:lsdException w:name="Note Level 2" w:semiHidden="0" w:unhideWhenUsed="0"/>
+    <w:lsdException w:name="Note Level 3" w:semiHidden="0" w:unhideWhenUsed="0"/>
+    <w:lsdException w:name="Note Level 4" w:semiHidden="0" w:unhideWhenUsed="0"/>
+    <w:lsdException w:name="Note Level 5" w:semiHidden="0" w:unhideWhenUsed="0"/>
+    <w:lsdException w:name="Note Level 6" w:semiHidden="0" w:unhideWhenUsed="0"/>
+    <w:lsdException w:name="Note Level 7" w:semiHidden="0" w:unhideWhenUsed="0"/>
+    <w:lsdException w:name="Note Level 8" w:semiHidden="0" w:unhideWhenUsed="0"/>
+    <w:lsdException w:name="Note Level 9" w:semiHidden="0" w:unhideWhenUsed="0"/>
+    <w:lsdException w:name="Placeholder Text" w:unhideWhenUsed="0"/>
+    <w:lsdException w:name="No Spacing" w:semiHidden="0" w:uiPriority="1" w:unhideWhenUsed="0" w:qFormat="1"/>
+    <w:lsdException w:name="Light Shading" w:semiHidden="0" w:uiPriority="60" w:unhideWhenUsed="0"/>
+    <w:lsdException w:name="Light List" w:semiHidden="0" w:uiPriority="61" w:unhideWhenUsed="0"/>
+    <w:lsdException w:name="Light Grid" w:semiHidden="0" w:uiPriority="62" w:unhideWhenUsed="0"/>
+    <w:lsdException w:name="Medium Shading 1" w:semiHidden="0" w:uiPriority="63" w:unhideWhenUsed="0"/>
+    <w:lsdException w:name="Medium Shading 2" w:semiHidden="0" w:uiPriority="64" w:unhideWhenUsed="0"/>
+    <w:lsdException w:name="Medium List 1" w:semiHidden="0" w:uiPriority="65" w:unhideWhenUsed="0"/>
+    <w:lsdException w:name="Medium List 2" w:semiHidden="0" w:uiPriority="66" w:unhideWhenUsed="0"/>
+    <w:lsdException w:name="Medium Grid 1" w:semiHidden="0" w:uiPriority="67" w:unhideWhenUsed="0"/>
+    <w:lsdException w:name="Medium Grid 2" w:semiHidden="0" w:uiPriority="68" w:unhideWhenUsed="0"/>
+    <w:lsdException w:name="Medium Grid 3" w:semiHidden="0" w:uiPriority="69" w:unhideWhenUsed="0"/>
+    <w:lsdException w:name="Dark List" w:semiHidden="0" w:uiPriority="70" w:unhideWhenUsed="0"/>
+    <w:lsdException w:name="Colorful Shading" w:semiHidden="0" w:uiPriority="71" w:unhideWhenUsed="0"/>
+    <w:lsdException w:name="Colorful List" w:semiHidden="0" w:uiPriority="72" w:unhideWhenUsed="0"/>
+    <w:lsdException w:name="Colorful Grid" w:semiHidden="0" w:uiPriority="73" w:unhideWhenUsed="0"/>
+    <w:lsdException w:name="Light Shading Accent 1" w:semiHidden="0" w:uiPriority="60" w:unhideWhenUsed="0"/>
+    <w:lsdException w:name="Light List Accent 1" w:semiHidden="0" w:uiPriority="61" w:unhideWhenUsed="0"/>
+    <w:lsdException w:name="Light Grid Accent 1" w:semiHidden="0" w:uiPriority="62" w:unhideWhenUsed="0"/>
+    <w:lsdException w:name="Medium Shading 1 Accent 1" w:semiHidden="0" w:uiPriority="63" w:unhideWhenUsed="0"/>
+    <w:lsdException w:name="Medium Shading 2 Accent 1" w:semiHidden="0" w:uiPriority="64" w:unhideWhenUsed="0"/>
+    <w:lsdException w:name="Medium List 1 Accent 1" w:semiHidden="0" w:uiPriority="65" w:unhideWhenUsed="0"/>
+    <w:lsdException w:name="Revision" w:unhideWhenUsed="0"/>
+    <w:lsdException w:name="List Paragraph" w:semiHidden="0" w:uiPriority="34" w:unhideWhenUsed="0" w:qFormat="1"/>
+    <w:lsdException w:name="Quote" w:semiHidden="0" w:uiPriority="29" w:unhideWhenUsed="0" w:qFormat="1"/>
+    <w:lsdException w:name="Intense Quote" w:semiHidden="0" w:uiPriority="30" w:unhideWhenUsed="0" w:qFormat="1"/>
+    <w:lsdException w:name="Medium List 2 Accent 1" w:semiHidden="0" w:uiPriority="66" w:unhideWhenUsed="0"/>
+    <w:lsdException w:name="Medium Grid 1 Accent 1" w:semiHidden="0" w:uiPriority="67" w:unhideWhenUsed="0"/>
+    <w:lsdException w:name="Medium Grid 2 Accent 1" w:semiHidden="0" w:uiPriority="68" w:unhideWhenUsed="0"/>
+    <w:lsdException w:name="Medium Grid 3 Accent 1" w:semiHidden="0" w:uiPriority="69" w:unhideWhenUsed="0"/>
+    <w:lsdException w:name="Dark List Accent 1" w:semiHidden="0" w:uiPriority="70" w:unhideWhenUsed="0"/>
+    <w:lsdException w:name="Colorful Shading Accent 1" w:semiHidden="0" w:uiPriority="71" w:unhideWhenUsed="0"/>
+    <w:lsdException w:name="Colorful List Accent 1" w:semiHidden="0" w:uiPriority="72" w:unhideWhenUsed="0"/>
+    <w:lsdException w:name="Colorful Grid Accent 1" w:semiHidden="0" w:uiPriority="73" w:unhideWhenUsed="0"/>
+    <w:lsdException w:name="Light Shading Accent 2" w:semiHidden="0" w:uiPriority="60" w:unhideWhenUsed="0"/>
+    <w:lsdException w:name="Light List Accent 2" w:semiHidden="0" w:uiPriority="61" w:unhideWhenUsed="0"/>
+    <w:lsdException w:name="Light Grid Accent 2" w:semiHidden="0" w:uiPriority="62" w:unhideWhenUsed="0"/>
+    <w:lsdException w:name="Medium Shading 1 Accent 2" w:semiHidden="0" w:uiPriority="63" w:unhideWhenUsed="0"/>
+    <w:lsdException w:name="Medium Shading 2 Accent 2" w:semiHidden="0" w:uiPriority="64" w:unhideWhenUsed="0"/>
+    <w:lsdException w:name="Medium List 1 Accent 2" w:semiHidden="0" w:uiPriority="65" w:unhideWhenUsed="0"/>
+    <w:lsdException w:name="Medium List 2 Accent 2" w:semiHidden="0" w:uiPriority="66" w:unhideWhenUsed="0"/>
+    <w:lsdException w:name="Medium Grid 1 Accent 2" w:semiHidden="0" w:uiPriority="67" w:unhideWhenUsed="0"/>
+    <w:lsdException w:name="Medium Grid 2 Accent 2" w:semiHidden="0" w:uiPriority="68" w:unhideWhenUsed="0"/>
+    <w:lsdException w:name="Medium Grid 3 Accent 2" w:semiHidden="0" w:uiPriority="69" w:unhideWhenUsed="0"/>
+    <w:lsdException w:name="Dark List Accent 2" w:semiHidden="0" w:uiPriority="70" w:unhideWhenUsed="0"/>
+    <w:lsdException w:name="Colorful Shading Accent 2" w:semiHidden="0" w:uiPriority="71" w:unhideWhenUsed="0"/>
+    <w:lsdException w:name="Colorful List Accent 2" w:semiHidden="0" w:uiPriority="72" w:unhideWhenUsed="0"/>
+    <w:lsdException w:name="Colorful Grid Accent 2" w:semiHidden="0" w:uiPriority="73" w:unhideWhenUsed="0"/>
+    <w:lsdException w:name="Light Shading Accent 3" w:semiHidden="0" w:uiPriority="60" w:unhideWhenUsed="0"/>
+    <w:lsdException w:name="Light List Accent 3" w:semiHidden="0" w:uiPriority="61" w:unhideWhenUsed="0"/>
+    <w:lsdException w:name="Light Grid Accent 3" w:semiHidden="0" w:uiPriority="62" w:unhideWhenUsed="0"/>
+    <w:lsdException w:name="Medium Shading 1 Accent 3" w:semiHidden="0" w:uiPriority="63" w:unhideWhenUsed="0"/>
+    <w:lsdException w:name="Medium Shading 2 Accent 3" w:semiHidden="0" w:uiPriority="64" w:unhideWhenUsed="0"/>
+    <w:lsdException w:name="Medium List 1 Accent 3" w:semiHidden="0" w:uiPriority="65" w:unhideWhenUsed="0"/>
+    <w:lsdException w:name="Medium List 2 Accent 3" w:semiHidden="0" w:uiPriority="66" w:unhideWhenUsed="0"/>
+    <w:lsdException w:name="Medium Grid 1 Accent 3" w:semiHidden="0" w:uiPriority="67" w:unhideWhenUsed="0"/>
+    <w:lsdException w:name="Medium Grid 2 Accent 3" w:semiHidden="0" w:uiPriority="68" w:unhideWhenUsed="0"/>
+    <w:lsdException w:name="Medium Grid 3 Accent 3" w:semiHidden="0" w:uiPriority="69" w:unhideWhenUsed="0"/>
+    <w:lsdException w:name="Dark List Accent 3" w:semiHidden="0" w:uiPriority="70" w:unhideWhenUsed="0"/>
+    <w:lsdException w:name="Colorful Shading Accent 3" w:semiHidden="0" w:uiPriority="71" w:unhideWhenUsed="0"/>
+    <w:lsdException w:name="Colorful List Accent 3" w:semiHidden="0" w:uiPriority="72" w:unhideWhenUsed="0"/>
+    <w:lsdException w:name="Colorful Grid Accent 3" w:semiHidden="0" w:uiPriority="73" w:unhideWhenUsed="0"/>
+    <w:lsdException w:name="Light Shading Accent 4" w:semiHidden="0" w:uiPriority="60" w:unhideWhenUsed="0"/>
+    <w:lsdException w:name="Light List Accent 4" w:semiHidden="0" w:uiPriority="61" w:unhideWhenUsed="0"/>
+    <w:lsdException w:name="Light Grid Accent 4" w:semiHidden="0" w:uiPriority="62" w:unhideWhenUsed="0"/>
+    <w:lsdException w:name="Medium Shading 1 Accent 4" w:semiHidden="0" w:uiPriority="63" w:unhideWhenUsed="0"/>
+    <w:lsdException w:name="Medium Shading 2 Accent 4" w:semiHidden="0" w:uiPriority="64" w:unhideWhenUsed="0"/>
+    <w:lsdException w:name="Medium List 1 Accent 4" w:semiHidden="0" w:uiPriority="65" w:unhideWhenUsed="0"/>
+    <w:lsdException w:name="Medium List 2 Accent 4" w:semiHidden="0" w:uiPriority="66" w:unhideWhenUsed="0"/>
+    <w:lsdException w:name="Medium Grid 1 Accent 4" w:semiHidden="0" w:uiPriority="67" w:unhideWhenUsed="0"/>
+    <w:lsdException w:name="Medium Grid 2 Accent 4" w:semiHidden="0" w:uiPriority="68" w:unhideWhenUsed="0"/>
+    <w:lsdException w:name="Medium Grid 3 Accent 4" w:semiHidden="0" w:uiPriority="69" w:unhideWhenUsed="0"/>
+    <w:lsdException w:name="Dark List Accent 4" w:semiHidden="0" w:uiPriority="70" w:unhideWhenUsed="0"/>
+    <w:lsdException w:name="Colorful Shading Accent 4" w:semiHidden="0" w:uiPriority="71" w:unhideWhenUsed="0"/>
+    <w:lsdException w:name="Colorful List Accent 4" w:semiHidden="0" w:uiPriority="72" w:unhideWhenUsed="0"/>
+    <w:lsdException w:name="Colorful Grid Accent 4" w:semiHidden="0" w:uiPriority="73" w:unhideWhenUsed="0"/>
+    <w:lsdException w:name="Light Shading Accent 5" w:semiHidden="0" w:uiPriority="60" w:unhideWhenUsed="0"/>
+    <w:lsdException w:name="Light List Accent 5" w:semiHidden="0" w:uiPriority="61" w:unhideWhenUsed="0"/>
+    <w:lsdException w:name="Light Grid Accent 5" w:semiHidden="0" w:uiPriority="62" w:unhideWhenUsed="0"/>
+    <w:lsdException w:name="Medium Shading 1 Accent 5" w:semiHidden="0" w:uiPriority="63" w:unhideWhenUsed="0"/>
+    <w:lsdException w:name="Medium Shading 2 Accent 5" w:semiHidden="0" w:uiPriority="64" w:unhideWhenUsed="0"/>
+    <w:lsdException w:name="Medium List 1 Accent 5" w:semiHidden="0" w:uiPriority="65" w:unhideWhenUsed="0"/>
+    <w:lsdException w:name="Medium List 2 Accent 5" w:semiHidden="0" w:uiPriority="66" w:unhideWhenUsed="0"/>
+    <w:lsdException w:name="Medium Grid 1 Accent 5" w:semiHidden="0" w:uiPriority="67" w:unhideWhenUsed="0"/>
+    <w:lsdException w:name="Medium Grid 2 Accent 5" w:semiHidden="0" w:uiPriority="68" w:unhideWhenUsed="0"/>
+    <w:lsdException w:name="Medium Grid 3 Accent 5" w:semiHidden="0" w:uiPriority="69" w:unhideWhenUsed="0"/>
+    <w:lsdException w:name="Dark List Accent 5" w:semiHidden="0" w:uiPriority="70" w:unhideWhenUsed="0"/>
+    <w:lsdException w:name="Colorful Shading Accent 5" w:semiHidden="0" w:uiPriority="71" w:unhideWhenUsed="0"/>
+    <w:lsdException w:name="Colorful List Accent 5" w:semiHidden="0" w:uiPriority="72" w:unhideWhenUsed="0"/>
+    <w:lsdException w:name="Colorful Grid Accent 5" w:semiHidden="0" w:uiPriority="73" w:unhideWhenUsed="0"/>
+    <w:lsdException w:name="Light Shading Accent 6" w:semiHidden="0" w:uiPriority="60" w:unhideWhenUsed="0"/>
+    <w:lsdException w:name="Light List Accent 6" w:semiHidden="0" w:uiPriority="61" w:unhideWhenUsed="0"/>
+    <w:lsdException w:name="Light Grid Accent 6" w:semiHidden="0" w:uiPriority="62" w:unhideWhenUsed="0"/>
+    <w:lsdException w:name="Medium Shading 1 Accent 6" w:semiHidden="0" w:uiPriority="63" w:unhideWhenUsed="0"/>
+    <w:lsdException w:name="Medium Shading 2 Accent 6" w:semiHidden="0" w:uiPriority="64" w:unhideWhenUsed="0"/>
+    <w:lsdException w:name="Medium List 1 Accent 6" w:semiHidden="0" w:uiPriority="65" w:unhideWhenUsed="0"/>
+    <w:lsdException w:name="Medium List 2 Accent 6" w:semiHidden="0" w:uiPriority="66" w:unhideWhenUsed="0"/>
+    <w:lsdException w:name="Medium Grid 1 Accent 6" w:semiHidden="0" w:uiPriority="67" w:unhideWhenUsed="0"/>
+    <w:lsdException w:name="Medium Grid 2 Accent 6" w:semiHidden="0" w:uiPriority="68" w:unhideWhenUsed="0"/>
+    <w:lsdException w:name="Medium Grid 3 Accent 6" w:semiHidden="0" w:uiPriority="69" w:unhideWhenUsed="0"/>
+    <w:lsdException w:name="Dark List Accent 6" w:semiHidden="0" w:uiPriority="70" w:unhideWhenUsed="0"/>
+    <w:lsdException w:name="Colorful Shading Accent 6" w:semiHidden="0" w:uiPriority="71" w:unhideWhenUsed="0"/>
+    <w:lsdException w:name="Colorful List Accent 6" w:semiHidden="0" w:uiPriority="72" w:unhideWhenUsed="0"/>
+    <w:lsdException w:name="Colorful Grid Accent 6" w:semiHidden="0" w:uiPriority="73" w:unhideWhenUsed="0"/>
+    <w:lsdException w:name="Subtle Emphasis" w:semiHidden="0" w:uiPriority="19" w:unhideWhenUsed="0" w:qFormat="1"/>
+    <w:lsdException w:name="Intense Emphasis" w:semiHidden="0" w:uiPriority="21" w:unhideWhenUsed="0" w:qFormat="1"/>
+    <w:lsdException w:name="Subtle Reference" w:semiHidden="0" w:uiPriority="31" w:unhideWhenUsed="0" w:qFormat="1"/>
+    <w:lsdException w:name="Intense Reference" w:semiHidden="0" w:uiPriority="32" w:unhideWhenUsed="0" w:qFormat="1"/>
+    <w:lsdException w:name="Book Title" w:semiHidden="0" w:uiPriority="33" w:unhideWhenUsed="0" w:qFormat="1"/>
+    <w:lsdException w:name="Bibliography" w:uiPriority="37"/>
+    <w:lsdException w:name="TOC Heading" w:uiPriority="39" w:qFormat="1"/>
   </w:latentStyles>
   <w:style w:type="paragraph" w:default="1" w:styleId="Normal">
     <w:name w:val="Normal"/>
@@ -3269,7 +3532,7 @@
     </a:clrScheme>
     <a:fontScheme name="Office">
       <a:majorFont>
-        <a:latin typeface="Calibri Light" panose="020F0302020204030204"/>
+        <a:latin typeface="Calibri Light"/>
         <a:ea typeface=""/>
         <a:cs typeface=""/>
         <a:font script="Jpan" typeface="ＭＳ ゴシック"/>
@@ -3304,7 +3567,7 @@
         <a:font script="Geor" typeface="Sylfaen"/>
       </a:majorFont>
       <a:minorFont>
-        <a:latin typeface="Calibri" panose="020F0502020204030204"/>
+        <a:latin typeface="Calibri"/>
         <a:ea typeface=""/>
         <a:cs typeface=""/>
         <a:font script="Jpan" typeface="ＭＳ 明朝"/>
@@ -3481,7 +3744,7 @@
   <a:extraClrSchemeLst/>
   <a:extLst>
     <a:ext uri="{05A4C25C-085E-4340-85A3-A5531E510DB2}">
-      <thm15:themeFamily xmlns:thm15="http://schemas.microsoft.com/office/thememl/2012/main" name="Office Theme" id="{62F939B6-93AF-4DB8-9C6B-D6C7DFDC589F}" vid="{4A3C46E8-61CC-4603-A589-7422A47A8E4A}"/>
+      <thm15:themeFamily xmlns:thm15="http://schemas.microsoft.com/office/thememl/2012/main" xmlns="" name="Office Theme" id="{62F939B6-93AF-4DB8-9C6B-D6C7DFDC589F}" vid="{4A3C46E8-61CC-4603-A589-7422A47A8E4A}"/>
     </a:ext>
   </a:extLst>
 </a:theme>

</xml_diff>

<commit_message>
New code adjustments. See the notes_on_error for updates.
</commit_message>
<xml_diff>
--- a/docs/notes_on_errors_20141015.docx
+++ b/docs/notes_on_errors_20141015.docx
@@ -59,7 +59,13 @@
         <w:rPr>
           <w:color w:val="008000"/>
         </w:rPr>
-        <w:t xml:space="preserve">See BOLE for partial explanation. </w:t>
+        <w:t>Fixed in many cases</w:t>
+      </w:r>
+      <w:r>
+        <w:rPr>
+          <w:color w:val="008000"/>
+        </w:rPr>
+        <w:t xml:space="preserve">. </w:t>
       </w:r>
     </w:p>
     <w:p>
@@ -246,21 +252,33 @@
         <w:rPr>
           <w:color w:val="008000"/>
         </w:rPr>
-        <w:t xml:space="preserve">Possibly a coding issue. Cone aborted is on top of the map and hence will have priority over all others when choosing predecessors. </w:t>
+        <w:t>Possibly a coding issue. Cone aborted is on top of the map and hence will have priority over all others w</w:t>
+      </w:r>
+      <w:r>
+        <w:rPr>
+          <w:color w:val="008000"/>
+        </w:rPr>
+        <w:t xml:space="preserve">hen choosing predecessors. The </w:t>
+      </w:r>
+      <w:r>
+        <w:rPr>
+          <w:color w:val="008000"/>
+        </w:rPr>
+        <w:t xml:space="preserve">survival of the fittest </w:t>
       </w:r>
       <w:proofErr w:type="gramStart"/>
       <w:r>
         <w:rPr>
           <w:color w:val="008000"/>
         </w:rPr>
-        <w:t>The  survival</w:t>
+        <w:t>do</w:t>
       </w:r>
       <w:proofErr w:type="gramEnd"/>
       <w:r>
         <w:rPr>
           <w:color w:val="008000"/>
         </w:rPr>
-        <w:t xml:space="preserve"> of the fittest do not act in the favour in this case. </w:t>
+        <w:t xml:space="preserve"> not act in the favour in this case. </w:t>
       </w:r>
     </w:p>
     <w:p>
@@ -272,7 +290,28 @@
         </w:numPr>
       </w:pPr>
       <w:r>
-        <w:t>A handful of puzzling negative investment problems. In most cases the “To” part has an actual weight, so I assumed the problem was that the previous part had too high of a calculated weight. So I slightly reduced the dimensions of the “From” part to allow there to be a positive progression. But decreasing the dimensions didn’t change the investment numbers at all. (I reran all the bits of code that should recalculate individual weights and weights from dimensions.)</w:t>
+        <w:t xml:space="preserve">A handful of puzzling negative investment problems. In most cases the “To” part has an actual weight, so I assumed the problem was that the previous part had too high of a calculated weight. So I slightly reduced the dimensions of the “From” part to allow there to be a positive progression. But decreasing the dimensions didn’t change the investment numbers at all. (I reran all the bits of code that should recalculate individual weights and </w:t>
+      </w:r>
+      <w:r>
+        <w:lastRenderedPageBreak/>
+        <w:t>weights from dimensions.)</w:t>
+      </w:r>
+      <w:r>
+        <w:br/>
+      </w:r>
+      <w:r>
+        <w:rPr>
+          <w:color w:val="FF6600"/>
+        </w:rPr>
+        <w:t xml:space="preserve">I see the problem for 7 investments, and few individuals. I will have a look at that. </w:t>
+      </w:r>
+      <w:bookmarkStart w:id="0" w:name="_GoBack"/>
+      <w:bookmarkEnd w:id="0"/>
+      <w:r>
+        <w:rPr>
+          <w:color w:val="FF6600"/>
+        </w:rPr>
+        <w:t xml:space="preserve"> </w:t>
       </w:r>
     </w:p>
     <w:p>
@@ -334,110 +373,15 @@
     <w:p>
       <w:pPr>
         <w:pStyle w:val="ListParagraph"/>
-        <w:numPr>
-          <w:ilvl w:val="0"/>
-          <w:numId w:val="1"/>
-        </w:numPr>
-      </w:pPr>
-      <w:r>
-        <w:t>Continued problem with negative investment going from “</w:t>
-      </w:r>
-      <w:proofErr w:type="spellStart"/>
-      <w:r>
-        <w:t>flower_calyx</w:t>
-      </w:r>
-      <w:proofErr w:type="spellEnd"/>
-      <w:r>
-        <w:t>” to “</w:t>
-      </w:r>
-      <w:proofErr w:type="spellStart"/>
-      <w:r>
-        <w:t>finished_flower</w:t>
-      </w:r>
-      <w:proofErr w:type="spellEnd"/>
-      <w:r>
-        <w:t xml:space="preserve">” although sums should work: </w:t>
-      </w:r>
-      <w:proofErr w:type="spellStart"/>
-      <w:r>
-        <w:t>flower_calyx</w:t>
-      </w:r>
-      <w:proofErr w:type="spellEnd"/>
-      <w:r>
-        <w:t xml:space="preserve"> </w:t>
-      </w:r>
-      <w:r>
-        <w:sym w:font="Wingdings" w:char="F0E0"/>
-      </w:r>
-      <w:r>
-        <w:t xml:space="preserve"> </w:t>
-      </w:r>
-      <w:proofErr w:type="spellStart"/>
-      <w:r>
-        <w:t>finished_flower</w:t>
-      </w:r>
-      <w:proofErr w:type="spellEnd"/>
-      <w:r>
-        <w:t xml:space="preserve"> + 4*</w:t>
-      </w:r>
-      <w:proofErr w:type="spellStart"/>
-      <w:r>
-        <w:t>finished_flower_stigma</w:t>
-      </w:r>
-      <w:proofErr w:type="spellEnd"/>
-      <w:r>
-        <w:t xml:space="preserve"> (5.96 &lt; 4.93 + 4*.35)</w:t>
-      </w:r>
-      <w:r>
-        <w:br/>
-      </w:r>
-      <w:r>
-        <w:rPr>
-          <w:color w:val="008000"/>
-        </w:rPr>
-        <w:t xml:space="preserve">Problem is connected to the </w:t>
-      </w:r>
-      <w:proofErr w:type="gramStart"/>
-      <w:r>
-        <w:rPr>
-          <w:color w:val="008000"/>
-        </w:rPr>
-        <w:t>way,</w:t>
-      </w:r>
-      <w:proofErr w:type="gramEnd"/>
-      <w:r>
-        <w:rPr>
-          <w:color w:val="008000"/>
-        </w:rPr>
-        <w:t xml:space="preserve"> we calculate carbon distribution in case of split.</w:t>
-      </w:r>
-      <w:r>
-        <w:rPr>
-          <w:color w:val="008000"/>
-        </w:rPr>
-        <w:br/>
-        <w:t>The proportion of carbon going to “Finished flower” is only related on “Finished flower” and “Finished flower stigma weights”. If there is sufficiently big “</w:t>
-      </w:r>
-      <w:proofErr w:type="spellStart"/>
-      <w:r>
-        <w:rPr>
-          <w:color w:val="008000"/>
-        </w:rPr>
-        <w:t>flower_calyx</w:t>
-      </w:r>
-      <w:proofErr w:type="spellEnd"/>
-      <w:r>
-        <w:rPr>
-          <w:color w:val="008000"/>
-        </w:rPr>
-        <w:t xml:space="preserve">” negative investment is still possible. </w:t>
-      </w:r>
-      <w:r>
-        <w:rPr>
-          <w:color w:val="008000"/>
-        </w:rPr>
-        <w:br/>
-        <w:t xml:space="preserve">Solution is either to change this particular rule of allocating carbon or check/change the weights of the plants. </w:t>
+        <w:rPr>
+          <w:color w:val="008000"/>
+        </w:rPr>
+      </w:pPr>
+      <w:r>
+        <w:rPr>
+          <w:color w:val="008000"/>
+        </w:rPr>
+        <w:t>Problem is possibly fixed by changes to the definition of Error. See HEPU for more explanation.</w:t>
       </w:r>
     </w:p>
     <w:p>
@@ -449,62 +393,68 @@
         </w:numPr>
       </w:pPr>
       <w:r>
-        <w:t xml:space="preserve">We need to add another bit to the plant map: </w:t>
-      </w:r>
-      <w:proofErr w:type="spellStart"/>
-      <w:r>
-        <w:t>Late_flower_</w:t>
-      </w:r>
-      <w:proofErr w:type="gramStart"/>
-      <w:r>
-        <w:t>petals</w:t>
-      </w:r>
-      <w:proofErr w:type="spellEnd"/>
-      <w:r>
-        <w:t xml:space="preserve"> ;</w:t>
-      </w:r>
-      <w:proofErr w:type="gramEnd"/>
-      <w:r>
-        <w:t xml:space="preserve"> I just finally weighed “</w:t>
-      </w:r>
-      <w:proofErr w:type="spellStart"/>
-      <w:r>
-        <w:t>late_finished_flower</w:t>
-      </w:r>
-      <w:proofErr w:type="spellEnd"/>
-      <w:r>
-        <w:t>” separated from the petals (enormously decreasing its weight), but in the process determined that the flower petals increase in weight by ~30% in the flowers that have growing fruits in them. It would be a progression from “</w:t>
-      </w:r>
-      <w:proofErr w:type="spellStart"/>
-      <w:r>
-        <w:t>flower_petals</w:t>
-      </w:r>
-      <w:proofErr w:type="spellEnd"/>
-      <w:r>
-        <w:t>”</w:t>
+        <w:t>Continued problem with negative investment going from “</w:t>
+      </w:r>
+      <w:proofErr w:type="spellStart"/>
+      <w:r>
+        <w:t>flower_calyx</w:t>
+      </w:r>
+      <w:proofErr w:type="spellEnd"/>
+      <w:r>
+        <w:t>” to “</w:t>
+      </w:r>
+      <w:proofErr w:type="spellStart"/>
+      <w:r>
+        <w:t>finished_flower</w:t>
+      </w:r>
+      <w:proofErr w:type="spellEnd"/>
+      <w:r>
+        <w:t xml:space="preserve">” although sums should work: </w:t>
+      </w:r>
+      <w:proofErr w:type="spellStart"/>
+      <w:r>
+        <w:t>flower_calyx</w:t>
+      </w:r>
+      <w:proofErr w:type="spellEnd"/>
+      <w:r>
+        <w:t xml:space="preserve"> </w:t>
+      </w:r>
+      <w:r>
+        <w:sym w:font="Wingdings" w:char="F0E0"/>
+      </w:r>
+      <w:r>
+        <w:t xml:space="preserve"> </w:t>
+      </w:r>
+      <w:proofErr w:type="spellStart"/>
+      <w:r>
+        <w:t>finished_flower</w:t>
+      </w:r>
+      <w:proofErr w:type="spellEnd"/>
+      <w:r>
+        <w:t xml:space="preserve"> + 4*</w:t>
+      </w:r>
+      <w:proofErr w:type="spellStart"/>
+      <w:r>
+        <w:t>finished_flower_stigma</w:t>
+      </w:r>
+      <w:proofErr w:type="spellEnd"/>
+      <w:r>
+        <w:t xml:space="preserve"> (5.96 &lt; 4.93 + 4*.35)</w:t>
       </w:r>
       <w:r>
         <w:br/>
       </w:r>
       <w:r>
         <w:rPr>
-          <w:color w:val="FF6600"/>
-        </w:rPr>
-        <w:t xml:space="preserve">Could you please make first change in all the </w:t>
-      </w:r>
-      <w:proofErr w:type="gramStart"/>
-      <w:r>
-        <w:rPr>
-          <w:color w:val="FF6600"/>
-        </w:rPr>
-        <w:t>spread sheets</w:t>
-      </w:r>
-      <w:proofErr w:type="gramEnd"/>
-      <w:r>
-        <w:rPr>
-          <w:color w:val="FF6600"/>
-        </w:rPr>
-        <w:t xml:space="preserve"> before we follow with the changes in the code.</w:t>
+          <w:color w:val="008000"/>
+        </w:rPr>
+        <w:t>Fixed</w:t>
+      </w:r>
+      <w:r>
+        <w:rPr>
+          <w:color w:val="008000"/>
+        </w:rPr>
+        <w:t xml:space="preserve">. There was a mistake in the implementation of carbon flow, which could have affected few plants were the multiplicity changed at split points. Should be correct now and many negative investments should disappear. </w:t>
       </w:r>
       <w:r>
         <w:rPr>
@@ -522,15 +472,80 @@
         </w:numPr>
       </w:pPr>
       <w:r>
-        <w:t xml:space="preserve">Otherwise </w:t>
-      </w:r>
-      <w:r>
-        <w:t>ALL CORRECT</w:t>
-      </w:r>
-    </w:p>
-    <w:p>
-      <w:r>
-        <w:t>GRBU</w:t>
+        <w:t xml:space="preserve">We need to add another bit to the plant map: </w:t>
+      </w:r>
+      <w:proofErr w:type="spellStart"/>
+      <w:r>
+        <w:t>Late_flower_</w:t>
+      </w:r>
+      <w:proofErr w:type="gramStart"/>
+      <w:r>
+        <w:t>petals</w:t>
+      </w:r>
+      <w:proofErr w:type="spellEnd"/>
+      <w:r>
+        <w:t xml:space="preserve"> ;</w:t>
+      </w:r>
+      <w:proofErr w:type="gramEnd"/>
+      <w:r>
+        <w:t xml:space="preserve"> I just finally weighed “</w:t>
+      </w:r>
+      <w:proofErr w:type="spellStart"/>
+      <w:r>
+        <w:t>late_finished_flower</w:t>
+      </w:r>
+      <w:proofErr w:type="spellEnd"/>
+      <w:r>
+        <w:t>” separated from the petals (enormously decreasing its weight), but in the process determined that the flower petals increase in weight by ~30% in the flowers that have growing fruits in them. It would be a progression from “</w:t>
+      </w:r>
+      <w:proofErr w:type="spellStart"/>
+      <w:r>
+        <w:t>flower_petals</w:t>
+      </w:r>
+      <w:proofErr w:type="spellEnd"/>
+      <w:r>
+        <w:t>”</w:t>
+      </w:r>
+      <w:r>
+        <w:br/>
+      </w:r>
+      <w:r>
+        <w:rPr>
+          <w:color w:val="FF6600"/>
+        </w:rPr>
+        <w:t>Could you please make</w:t>
+      </w:r>
+      <w:r>
+        <w:rPr>
+          <w:color w:val="FF6600"/>
+        </w:rPr>
+        <w:t xml:space="preserve"> first change in all the </w:t>
+      </w:r>
+      <w:proofErr w:type="spellStart"/>
+      <w:r>
+        <w:rPr>
+          <w:color w:val="FF6600"/>
+        </w:rPr>
+        <w:t>spread</w:t>
+      </w:r>
+      <w:r>
+        <w:rPr>
+          <w:color w:val="FF6600"/>
+        </w:rPr>
+        <w:t>sheets</w:t>
+      </w:r>
+      <w:proofErr w:type="spellEnd"/>
+      <w:r>
+        <w:rPr>
+          <w:color w:val="FF6600"/>
+        </w:rPr>
+        <w:t xml:space="preserve"> before we follow with the changes in the code.</w:t>
+      </w:r>
+      <w:r>
+        <w:rPr>
+          <w:color w:val="008000"/>
+        </w:rPr>
+        <w:t xml:space="preserve"> </w:t>
       </w:r>
     </w:p>
     <w:p>
@@ -541,73 +556,16 @@
           <w:numId w:val="1"/>
         </w:numPr>
       </w:pPr>
-      <w:proofErr w:type="spellStart"/>
-      <w:r>
-        <w:t>Finished_flower_stigma</w:t>
-      </w:r>
-      <w:proofErr w:type="spellEnd"/>
-      <w:r>
-        <w:t xml:space="preserve"> has negative “lost”</w:t>
-      </w:r>
-      <w:r>
-        <w:t xml:space="preserve"> </w:t>
-      </w:r>
-      <w:r>
-        <w:t xml:space="preserve">counts </w:t>
-      </w:r>
-      <w:r>
-        <w:t>in many cases</w:t>
-      </w:r>
-      <w:r>
-        <w:t xml:space="preserve">, causing me to stop looking in more detail. I am wondering if something has been mistyped in the plant </w:t>
-      </w:r>
-      <w:r>
-        <w:t>map that</w:t>
-      </w:r>
-      <w:r>
-        <w:t xml:space="preserve"> skips some part of the pathway leading to or from “</w:t>
-      </w:r>
-      <w:proofErr w:type="spellStart"/>
-      <w:r>
-        <w:t>finished_flower_stigma</w:t>
-      </w:r>
-      <w:proofErr w:type="spellEnd"/>
-      <w:r>
-        <w:t xml:space="preserve">”. </w:t>
-      </w:r>
-      <w:r>
-        <w:t xml:space="preserve"> I think part of this problem may be because until yesterday (Oct 22) afternoon, there were no weights for “</w:t>
-      </w:r>
-      <w:proofErr w:type="spellStart"/>
-      <w:r>
-        <w:t>finished_flower_stigma</w:t>
-      </w:r>
-      <w:proofErr w:type="spellEnd"/>
-      <w:r>
-        <w:t>”, but these have now been added and the problems haven’t disappeared.</w:t>
-      </w:r>
-      <w:r>
-        <w:br/>
-      </w:r>
-      <w:r>
-        <w:rPr>
-          <w:color w:val="008000"/>
-        </w:rPr>
-        <w:t>Fixed. Missing information in the “</w:t>
-      </w:r>
-      <w:proofErr w:type="spellStart"/>
-      <w:r>
-        <w:rPr>
-          <w:color w:val="008000"/>
-        </w:rPr>
-        <w:t>OrderedListOfParts.R</w:t>
-      </w:r>
-      <w:proofErr w:type="spellEnd"/>
-      <w:r>
-        <w:rPr>
-          <w:color w:val="008000"/>
-        </w:rPr>
-        <w:t xml:space="preserve">” file has been now added.  </w:t>
+      <w:r>
+        <w:t xml:space="preserve">Otherwise </w:t>
+      </w:r>
+      <w:r>
+        <w:t>ALL CORRECT</w:t>
+      </w:r>
+    </w:p>
+    <w:p>
+      <w:r>
+        <w:t>GRBU</w:t>
       </w:r>
     </w:p>
     <w:p>
@@ -620,30 +578,71 @@
       </w:pPr>
       <w:proofErr w:type="spellStart"/>
       <w:r>
-        <w:t>Infl_bud_small</w:t>
-      </w:r>
-      <w:proofErr w:type="spellEnd"/>
-      <w:r>
-        <w:t xml:space="preserve"> weighs more than </w:t>
-      </w:r>
-      <w:proofErr w:type="spellStart"/>
-      <w:r>
-        <w:t>infl_stalk</w:t>
-      </w:r>
-      <w:proofErr w:type="spellEnd"/>
-      <w:r>
-        <w:t xml:space="preserve"> (Lizzy to fix</w:t>
-      </w:r>
-      <w:r>
-        <w:t>; to begin with I’ll collect some new stalks and see if I collected different bits for just the stalk versus when I call it a “bud”</w:t>
-      </w:r>
-      <w:r>
-        <w:t>)</w:t>
-      </w:r>
-    </w:p>
-    <w:p>
-      <w:r>
-        <w:t>HEPU</w:t>
+        <w:t>Finished_flower_stigma</w:t>
+      </w:r>
+      <w:proofErr w:type="spellEnd"/>
+      <w:r>
+        <w:t xml:space="preserve"> has negative “lost”</w:t>
+      </w:r>
+      <w:r>
+        <w:t xml:space="preserve"> </w:t>
+      </w:r>
+      <w:r>
+        <w:t xml:space="preserve">counts </w:t>
+      </w:r>
+      <w:r>
+        <w:t>in many cases</w:t>
+      </w:r>
+      <w:r>
+        <w:t xml:space="preserve">, causing me to stop looking in more detail. I am wondering if something has been mistyped in the plant </w:t>
+      </w:r>
+      <w:r>
+        <w:t>map that</w:t>
+      </w:r>
+      <w:r>
+        <w:t xml:space="preserve"> skips some part of the pathway leading to or from “</w:t>
+      </w:r>
+      <w:proofErr w:type="spellStart"/>
+      <w:r>
+        <w:t>finished_flower_stigma</w:t>
+      </w:r>
+      <w:proofErr w:type="spellEnd"/>
+      <w:r>
+        <w:t xml:space="preserve">”. </w:t>
+      </w:r>
+      <w:r>
+        <w:t xml:space="preserve"> I think part of this problem may be because until yesterday (Oct 22) afternoon, there were no weights for “</w:t>
+      </w:r>
+      <w:proofErr w:type="spellStart"/>
+      <w:r>
+        <w:t>finished_flower_stigma</w:t>
+      </w:r>
+      <w:proofErr w:type="spellEnd"/>
+      <w:r>
+        <w:t>”, but these have now been added and the problems haven’t disappeared.</w:t>
+      </w:r>
+      <w:r>
+        <w:br/>
+      </w:r>
+      <w:r>
+        <w:rPr>
+          <w:color w:val="008000"/>
+        </w:rPr>
+        <w:t>Fixed. Missing information in the “</w:t>
+      </w:r>
+      <w:proofErr w:type="spellStart"/>
+      <w:r>
+        <w:rPr>
+          <w:color w:val="008000"/>
+        </w:rPr>
+        <w:t>OrderedListOfParts.R</w:t>
+      </w:r>
+      <w:proofErr w:type="spellEnd"/>
+      <w:r>
+        <w:rPr>
+          <w:color w:val="008000"/>
+        </w:rPr>
+        <w:t xml:space="preserve">” file has been now added.  </w:t>
       </w:r>
     </w:p>
     <w:p>
@@ -654,148 +653,32 @@
           <w:numId w:val="1"/>
         </w:numPr>
       </w:pPr>
-      <w:r>
-        <w:t xml:space="preserve">With HEPU there are many individuals where </w:t>
-      </w:r>
-      <w:proofErr w:type="spellStart"/>
-      <w:r>
-        <w:t>Fin_Dev</w:t>
-      </w:r>
-      <w:proofErr w:type="spellEnd"/>
-      <w:r>
-        <w:t xml:space="preserve"> </w:t>
-      </w:r>
-      <w:proofErr w:type="spellStart"/>
-      <w:r>
-        <w:t>calyx_fruit</w:t>
-      </w:r>
-      <w:proofErr w:type="spellEnd"/>
-      <w:r>
-        <w:t xml:space="preserve"> does not add up to the sum of </w:t>
-      </w:r>
-      <w:proofErr w:type="spellStart"/>
-      <w:r>
-        <w:t>Fin_Dev</w:t>
-      </w:r>
-      <w:proofErr w:type="spellEnd"/>
-      <w:r>
-        <w:t xml:space="preserve"> for (</w:t>
-      </w:r>
-      <w:proofErr w:type="spellStart"/>
-      <w:r>
-        <w:t>fruit_young</w:t>
-      </w:r>
-      <w:proofErr w:type="spellEnd"/>
-      <w:r>
-        <w:t xml:space="preserve"> + </w:t>
-      </w:r>
-      <w:proofErr w:type="spellStart"/>
-      <w:r>
-        <w:t>fruit_large_immature</w:t>
-      </w:r>
-      <w:proofErr w:type="spellEnd"/>
-      <w:r>
-        <w:t xml:space="preserve"> + </w:t>
-      </w:r>
-      <w:proofErr w:type="spellStart"/>
-      <w:r>
-        <w:t>fruit_mature</w:t>
-      </w:r>
-      <w:proofErr w:type="spellEnd"/>
-      <w:r>
-        <w:t xml:space="preserve">). In most of these cases it is a “survival of the fittest” problem, where some of the previous censuses </w:t>
-      </w:r>
-      <w:proofErr w:type="spellStart"/>
-      <w:r>
-        <w:t>fruit_young</w:t>
-      </w:r>
-      <w:proofErr w:type="spellEnd"/>
-      <w:r>
-        <w:t xml:space="preserve"> + </w:t>
-      </w:r>
-      <w:proofErr w:type="spellStart"/>
-      <w:r>
-        <w:t>fruit_large_immature</w:t>
-      </w:r>
-      <w:proofErr w:type="spellEnd"/>
-      <w:r>
-        <w:t xml:space="preserve"> have shed, and there are new </w:t>
-      </w:r>
-      <w:proofErr w:type="spellStart"/>
-      <w:r>
-        <w:t>fruit_young</w:t>
-      </w:r>
-      <w:proofErr w:type="spellEnd"/>
-      <w:r>
-        <w:t xml:space="preserve"> + </w:t>
-      </w:r>
-      <w:proofErr w:type="spellStart"/>
-      <w:r>
-        <w:t>fruit_large_immature</w:t>
-      </w:r>
-      <w:proofErr w:type="spellEnd"/>
-      <w:r>
-        <w:t xml:space="preserve"> (+ </w:t>
-      </w:r>
-      <w:proofErr w:type="spellStart"/>
-      <w:r>
-        <w:t>calyx_fruit</w:t>
-      </w:r>
-      <w:proofErr w:type="spellEnd"/>
-      <w:r>
-        <w:t xml:space="preserve">) that have developed. However the exact development pattern means that the program assumes it is the previous ones developing further. The problem is that it knows the </w:t>
-      </w:r>
-      <w:proofErr w:type="spellStart"/>
-      <w:r>
-        <w:t>calyx_fruit</w:t>
-      </w:r>
-      <w:proofErr w:type="spellEnd"/>
-      <w:r>
-        <w:t xml:space="preserve"> are new, so the number of </w:t>
-      </w:r>
-      <w:proofErr w:type="spellStart"/>
-      <w:r>
-        <w:t>calyx_fruit</w:t>
-      </w:r>
-      <w:proofErr w:type="spellEnd"/>
-      <w:r>
-        <w:t xml:space="preserve"> exceeds the number of </w:t>
-      </w:r>
-      <w:proofErr w:type="spellStart"/>
-      <w:r>
-        <w:t>fruit_young</w:t>
-      </w:r>
-      <w:proofErr w:type="spellEnd"/>
-      <w:r>
-        <w:t xml:space="preserve"> + </w:t>
-      </w:r>
-      <w:proofErr w:type="spellStart"/>
-      <w:r>
-        <w:t>fruit_large_immature</w:t>
-      </w:r>
-      <w:proofErr w:type="spellEnd"/>
-      <w:r>
-        <w:t xml:space="preserve">, the latter of which are incorrect. I think a possible fix would be to use fruit_young02, fruit_large_immature02, fruit_large_immature03 to clarify progression. Is this a big mess for you to implement on the plant map? </w:t>
-      </w:r>
-      <w:r>
-        <w:t>If you can make the changes, I’d like to figure out exactly what added categories are needed first and then have you change things.</w:t>
-      </w:r>
-      <w:r>
-        <w:br/>
-      </w:r>
-      <w:proofErr w:type="spellStart"/>
-      <w:r>
-        <w:rPr>
-          <w:color w:val="008000"/>
-        </w:rPr>
-        <w:t>Lizzy</w:t>
-      </w:r>
-      <w:proofErr w:type="spellEnd"/>
-      <w:r>
-        <w:rPr>
-          <w:color w:val="008000"/>
-        </w:rPr>
-        <w:t xml:space="preserve"> prepare the list of necessary changes and I implement them later on. </w:t>
+      <w:proofErr w:type="spellStart"/>
+      <w:r>
+        <w:t>Infl_bud_small</w:t>
+      </w:r>
+      <w:proofErr w:type="spellEnd"/>
+      <w:r>
+        <w:t xml:space="preserve"> weighs more than </w:t>
+      </w:r>
+      <w:proofErr w:type="spellStart"/>
+      <w:r>
+        <w:t>infl_stalk</w:t>
+      </w:r>
+      <w:proofErr w:type="spellEnd"/>
+      <w:r>
+        <w:t xml:space="preserve"> (Lizzy to fix</w:t>
+      </w:r>
+      <w:r>
+        <w:t>; to begin with I’ll collect some new stalks and see if I collected different bits for just the stalk versus when I call it a “bud”</w:t>
+      </w:r>
+      <w:r>
+        <w:t>)</w:t>
+      </w:r>
+    </w:p>
+    <w:p>
+      <w:r>
+        <w:t>HEPU</w:t>
       </w:r>
     </w:p>
     <w:p>
@@ -807,126 +690,151 @@
         </w:numPr>
       </w:pPr>
       <w:r>
+        <w:t xml:space="preserve">With HEPU there are many individuals where </w:t>
+      </w:r>
+      <w:proofErr w:type="spellStart"/>
+      <w:r>
+        <w:t>Fin_Dev</w:t>
+      </w:r>
+      <w:proofErr w:type="spellEnd"/>
+      <w:r>
+        <w:t xml:space="preserve"> </w:t>
+      </w:r>
+      <w:proofErr w:type="spellStart"/>
+      <w:r>
+        <w:t>calyx_fruit</w:t>
+      </w:r>
+      <w:proofErr w:type="spellEnd"/>
+      <w:r>
+        <w:t xml:space="preserve"> does not add up to the sum of </w:t>
+      </w:r>
+      <w:proofErr w:type="spellStart"/>
+      <w:r>
+        <w:t>Fin_Dev</w:t>
+      </w:r>
+      <w:proofErr w:type="spellEnd"/>
+      <w:r>
+        <w:t xml:space="preserve"> for (</w:t>
+      </w:r>
+      <w:proofErr w:type="spellStart"/>
+      <w:r>
+        <w:t>fruit_young</w:t>
+      </w:r>
+      <w:proofErr w:type="spellEnd"/>
+      <w:r>
+        <w:t xml:space="preserve"> + </w:t>
+      </w:r>
+      <w:proofErr w:type="spellStart"/>
+      <w:r>
+        <w:t>fruit_large_immature</w:t>
+      </w:r>
+      <w:proofErr w:type="spellEnd"/>
+      <w:r>
+        <w:t xml:space="preserve"> + </w:t>
+      </w:r>
+      <w:proofErr w:type="spellStart"/>
+      <w:r>
+        <w:t>fruit_mature</w:t>
+      </w:r>
+      <w:proofErr w:type="spellEnd"/>
+      <w:r>
+        <w:t xml:space="preserve">). In most of these cases it is a “survival of the fittest” problem, where some of the previous censuses </w:t>
+      </w:r>
+      <w:proofErr w:type="spellStart"/>
+      <w:r>
+        <w:t>fruit_young</w:t>
+      </w:r>
+      <w:proofErr w:type="spellEnd"/>
+      <w:r>
+        <w:t xml:space="preserve"> + </w:t>
+      </w:r>
+      <w:proofErr w:type="spellStart"/>
+      <w:r>
+        <w:t>fruit_large_immature</w:t>
+      </w:r>
+      <w:proofErr w:type="spellEnd"/>
+      <w:r>
+        <w:t xml:space="preserve"> have shed, and there are new </w:t>
+      </w:r>
+      <w:proofErr w:type="spellStart"/>
+      <w:r>
+        <w:t>fruit_young</w:t>
+      </w:r>
+      <w:proofErr w:type="spellEnd"/>
+      <w:r>
+        <w:t xml:space="preserve"> + </w:t>
+      </w:r>
+      <w:proofErr w:type="spellStart"/>
+      <w:r>
+        <w:t>fruit_large_immature</w:t>
+      </w:r>
+      <w:proofErr w:type="spellEnd"/>
+      <w:r>
+        <w:t xml:space="preserve"> (+ </w:t>
+      </w:r>
+      <w:proofErr w:type="spellStart"/>
+      <w:r>
+        <w:t>calyx_fruit</w:t>
+      </w:r>
+      <w:proofErr w:type="spellEnd"/>
+      <w:r>
+        <w:t xml:space="preserve">) that have developed. However the exact development pattern means that the program assumes it is the previous ones developing further. The problem is that it knows the </w:t>
+      </w:r>
+      <w:proofErr w:type="spellStart"/>
+      <w:r>
+        <w:t>calyx_fruit</w:t>
+      </w:r>
+      <w:proofErr w:type="spellEnd"/>
+      <w:r>
+        <w:t xml:space="preserve"> are new, so the number of </w:t>
+      </w:r>
+      <w:proofErr w:type="spellStart"/>
+      <w:r>
+        <w:t>calyx_fruit</w:t>
+      </w:r>
+      <w:proofErr w:type="spellEnd"/>
+      <w:r>
+        <w:t xml:space="preserve"> exceeds the number of </w:t>
+      </w:r>
+      <w:proofErr w:type="spellStart"/>
+      <w:r>
+        <w:t>fruit_young</w:t>
+      </w:r>
+      <w:proofErr w:type="spellEnd"/>
+      <w:r>
+        <w:t xml:space="preserve"> + </w:t>
+      </w:r>
+      <w:proofErr w:type="spellStart"/>
+      <w:r>
+        <w:t>fruit_large_immature</w:t>
+      </w:r>
+      <w:proofErr w:type="spellEnd"/>
+      <w:r>
+        <w:t xml:space="preserve">, the latter of which are incorrect. I think a possible fix would be to use fruit_young02, fruit_large_immature02, fruit_large_immature03 to clarify progression. Is this a big mess for you to implement on the plant map? </w:t>
+      </w:r>
+      <w:r>
+        <w:t xml:space="preserve">If you can make the changes, I’d like to figure out exactly what added categories are needed first and then have you change </w:t>
+      </w:r>
+      <w:r>
         <w:lastRenderedPageBreak/>
-        <w:t>There is also a problem, shown on the excel error summary, that for HEPU</w:t>
-      </w:r>
-      <w:r>
-        <w:t>_</w:t>
-      </w:r>
-      <w:r>
-        <w:t>001,</w:t>
-      </w:r>
-      <w:r>
-        <w:t xml:space="preserve"> HEPU_</w:t>
-      </w:r>
-      <w:r>
-        <w:t>002,</w:t>
-      </w:r>
-      <w:r>
-        <w:t xml:space="preserve"> HEPU_</w:t>
-      </w:r>
-      <w:r>
-        <w:t xml:space="preserve">003 and </w:t>
-      </w:r>
-      <w:r>
-        <w:t>HEPU_</w:t>
-      </w:r>
-      <w:r>
-        <w:t>004, a number of the bits that are on the plant at the beginning of the experiment are not correctly being acknowledged as “errors”. I assume this means these individuals have too high a total investment number.</w:t>
-      </w:r>
-    </w:p>
-    <w:p>
-      <w:pPr>
-        <w:pStyle w:val="ListParagraph"/>
-        <w:rPr>
-          <w:color w:val="008000"/>
-        </w:rPr>
-      </w:pPr>
-      <w:r>
-        <w:rPr>
-          <w:color w:val="008000"/>
-        </w:rPr>
-        <w:t xml:space="preserve">They </w:t>
-      </w:r>
-      <w:r>
-        <w:rPr>
-          <w:color w:val="008000"/>
-        </w:rPr>
-        <w:t>were</w:t>
-      </w:r>
-      <w:r>
-        <w:rPr>
-          <w:color w:val="008000"/>
-        </w:rPr>
-        <w:t xml:space="preserve"> n</w:t>
-      </w:r>
-      <w:r>
-        <w:rPr>
-          <w:color w:val="008000"/>
-        </w:rPr>
-        <w:t xml:space="preserve">ot being counted as errors. No backwards investment calculations </w:t>
-      </w:r>
-      <w:r>
-        <w:rPr>
-          <w:color w:val="008000"/>
-        </w:rPr>
-        <w:t>was</w:t>
-      </w:r>
-      <w:r>
-        <w:rPr>
-          <w:color w:val="008000"/>
-        </w:rPr>
-        <w:t xml:space="preserve"> done at census</w:t>
-      </w:r>
-      <w:r>
-        <w:rPr>
-          <w:color w:val="008000"/>
-        </w:rPr>
-        <w:t xml:space="preserve"> 2</w:t>
-      </w:r>
-      <w:r>
-        <w:rPr>
-          <w:color w:val="008000"/>
-        </w:rPr>
-        <w:t xml:space="preserve"> and hence no detection of the behaviour</w:t>
-      </w:r>
-      <w:r>
-        <w:rPr>
-          <w:color w:val="008000"/>
-        </w:rPr>
-        <w:t xml:space="preserve"> was made. </w:t>
-      </w:r>
-    </w:p>
-    <w:p>
-      <w:pPr>
-        <w:pStyle w:val="ListParagraph"/>
-        <w:rPr>
-          <w:color w:val="008000"/>
-        </w:rPr>
-      </w:pPr>
-      <w:r>
-        <w:rPr>
-          <w:color w:val="008000"/>
-        </w:rPr>
-        <w:t>I have now modified the code and that kind of error is also stored and indicated in the resu</w:t>
-      </w:r>
-      <w:r>
-        <w:rPr>
-          <w:color w:val="008000"/>
-        </w:rPr>
-        <w:t xml:space="preserve">lts. </w:t>
-      </w:r>
-      <w:r>
-        <w:rPr>
-          <w:color w:val="008000"/>
-        </w:rPr>
+        <w:t>things.</w:t>
+      </w:r>
+      <w:r>
         <w:br/>
-        <w:t xml:space="preserve">The old action of the script could have affected the some of your calculations in Error_summary.xlsx. I suggest those should be redone. </w:t>
-      </w:r>
-    </w:p>
-    <w:p>
-      <w:r>
-        <w:t>PEPU</w:t>
+      </w:r>
+      <w:proofErr w:type="spellStart"/>
+      <w:r>
+        <w:rPr>
+          <w:color w:val="008000"/>
+        </w:rPr>
+        <w:t>Lizzy</w:t>
+      </w:r>
+      <w:proofErr w:type="spellEnd"/>
+      <w:r>
+        <w:rPr>
+          <w:color w:val="008000"/>
+        </w:rPr>
+        <w:t xml:space="preserve"> prepare the list of necessary changes and I implement them later on. </w:t>
       </w:r>
     </w:p>
     <w:p>
@@ -938,15 +846,184 @@
         </w:numPr>
       </w:pPr>
       <w:r>
-        <w:t>Remove “</w:t>
-      </w:r>
-      <w:proofErr w:type="spellStart"/>
-      <w:r>
-        <w:t>bud_aborted</w:t>
-      </w:r>
-      <w:proofErr w:type="spellEnd"/>
-      <w:r>
-        <w:t>” from plant map; never used</w:t>
+        <w:t>There is also a problem, shown on the excel error summary, that for HEPU</w:t>
+      </w:r>
+      <w:r>
+        <w:t>_</w:t>
+      </w:r>
+      <w:r>
+        <w:t>001,</w:t>
+      </w:r>
+      <w:r>
+        <w:t xml:space="preserve"> HEPU_</w:t>
+      </w:r>
+      <w:r>
+        <w:t>002,</w:t>
+      </w:r>
+      <w:r>
+        <w:t xml:space="preserve"> HEPU_</w:t>
+      </w:r>
+      <w:r>
+        <w:t xml:space="preserve">003 and </w:t>
+      </w:r>
+      <w:r>
+        <w:t>HEPU_</w:t>
+      </w:r>
+      <w:r>
+        <w:t>004, a number of the bits that are on the plant at the beginning of the experiment are not correctly being acknowledged as “errors”. I assume this means these individuals have too high a total investment number.</w:t>
+      </w:r>
+    </w:p>
+    <w:p>
+      <w:pPr>
+        <w:pStyle w:val="ListParagraph"/>
+        <w:rPr>
+          <w:color w:val="008000"/>
+        </w:rPr>
+      </w:pPr>
+      <w:r>
+        <w:rPr>
+          <w:color w:val="008000"/>
+        </w:rPr>
+        <w:t xml:space="preserve">- </w:t>
+      </w:r>
+      <w:r>
+        <w:rPr>
+          <w:color w:val="008000"/>
+        </w:rPr>
+        <w:t xml:space="preserve">They </w:t>
+      </w:r>
+      <w:r>
+        <w:rPr>
+          <w:color w:val="008000"/>
+        </w:rPr>
+        <w:t>were</w:t>
+      </w:r>
+      <w:r>
+        <w:rPr>
+          <w:color w:val="008000"/>
+        </w:rPr>
+        <w:t xml:space="preserve"> n</w:t>
+      </w:r>
+      <w:r>
+        <w:rPr>
+          <w:color w:val="008000"/>
+        </w:rPr>
+        <w:t>ot being counted as errors</w:t>
+      </w:r>
+      <w:r>
+        <w:rPr>
+          <w:color w:val="008000"/>
+        </w:rPr>
+        <w:t xml:space="preserve"> deliberately</w:t>
+      </w:r>
+      <w:r>
+        <w:rPr>
+          <w:color w:val="008000"/>
+        </w:rPr>
+        <w:t xml:space="preserve">. No backwards investment calculations </w:t>
+      </w:r>
+      <w:r>
+        <w:rPr>
+          <w:color w:val="008000"/>
+        </w:rPr>
+        <w:t>was</w:t>
+      </w:r>
+      <w:r>
+        <w:rPr>
+          <w:color w:val="008000"/>
+        </w:rPr>
+        <w:t xml:space="preserve"> done at census</w:t>
+      </w:r>
+      <w:r>
+        <w:rPr>
+          <w:color w:val="008000"/>
+        </w:rPr>
+        <w:t xml:space="preserve"> 1 and hence no detection of such</w:t>
+      </w:r>
+      <w:r>
+        <w:rPr>
+          <w:color w:val="008000"/>
+        </w:rPr>
+        <w:t xml:space="preserve"> behaviour</w:t>
+      </w:r>
+      <w:r>
+        <w:rPr>
+          <w:color w:val="008000"/>
+        </w:rPr>
+        <w:t xml:space="preserve"> was made. </w:t>
+      </w:r>
+    </w:p>
+    <w:p>
+      <w:pPr>
+        <w:pStyle w:val="ListParagraph"/>
+        <w:rPr>
+          <w:color w:val="008000"/>
+        </w:rPr>
+      </w:pPr>
+      <w:r>
+        <w:rPr>
+          <w:color w:val="008000"/>
+        </w:rPr>
+        <w:t xml:space="preserve">- </w:t>
+      </w:r>
+      <w:r>
+        <w:rPr>
+          <w:color w:val="008000"/>
+        </w:rPr>
+        <w:t xml:space="preserve">I have now modified the code and that kind of </w:t>
+      </w:r>
+      <w:r>
+        <w:rPr>
+          <w:color w:val="008000"/>
+        </w:rPr>
+        <w:t>“</w:t>
+      </w:r>
+      <w:r>
+        <w:rPr>
+          <w:color w:val="008000"/>
+        </w:rPr>
+        <w:t>error</w:t>
+      </w:r>
+      <w:r>
+        <w:rPr>
+          <w:color w:val="008000"/>
+        </w:rPr>
+        <w:t>”</w:t>
+      </w:r>
+      <w:r>
+        <w:rPr>
+          <w:color w:val="008000"/>
+        </w:rPr>
+        <w:t xml:space="preserve"> is also stored and indicated in the resu</w:t>
+      </w:r>
+      <w:r>
+        <w:rPr>
+          <w:color w:val="008000"/>
+        </w:rPr>
+        <w:t xml:space="preserve">lts. </w:t>
+      </w:r>
+      <w:r>
+        <w:rPr>
+          <w:color w:val="008000"/>
+        </w:rPr>
+        <w:br/>
+      </w:r>
+      <w:r>
+        <w:rPr>
+          <w:color w:val="008000"/>
+        </w:rPr>
+        <w:t xml:space="preserve">- </w:t>
+      </w:r>
+      <w:r>
+        <w:rPr>
+          <w:color w:val="008000"/>
+        </w:rPr>
+        <w:t xml:space="preserve">The old action of the script could have affected the some of your calculations in Error_summary.xlsx. I suggest those should be redone. </w:t>
+      </w:r>
+    </w:p>
+    <w:p>
+      <w:r>
+        <w:t>PEPU</w:t>
       </w:r>
     </w:p>
     <w:p>
@@ -958,7 +1035,24 @@
         </w:numPr>
       </w:pPr>
       <w:r>
-        <w:t>Can’t check for negative investment problems until after I collect remaining parts</w:t>
+        <w:t>Remove “</w:t>
+      </w:r>
+      <w:proofErr w:type="spellStart"/>
+      <w:r>
+        <w:t>bud_aborted</w:t>
+      </w:r>
+      <w:proofErr w:type="spellEnd"/>
+      <w:r>
+        <w:t>” from plant map; never used</w:t>
+      </w:r>
+      <w:r>
+        <w:br/>
+      </w:r>
+      <w:r>
+        <w:rPr>
+          <w:color w:val="008000"/>
+        </w:rPr>
+        <w:t>Fixed</w:t>
       </w:r>
     </w:p>
     <w:p>
@@ -970,12 +1064,7 @@
         </w:numPr>
       </w:pPr>
       <w:r>
-        <w:t>But all parts sum up correctly</w:t>
-      </w:r>
-    </w:p>
-    <w:p>
-      <w:r>
-        <w:t>PHPH</w:t>
+        <w:t>Can’t check for negative investment problems until after I collect remaining parts</w:t>
       </w:r>
     </w:p>
     <w:p>
@@ -987,108 +1076,13 @@
         </w:numPr>
       </w:pPr>
       <w:r>
-        <w:t>The number of flower petals does not equal the sum of (</w:t>
-      </w:r>
-      <w:proofErr w:type="spellStart"/>
-      <w:r>
-        <w:t>flower_stigma</w:t>
-      </w:r>
-      <w:proofErr w:type="spellEnd"/>
-      <w:r>
-        <w:t xml:space="preserve"> + </w:t>
-      </w:r>
-      <w:proofErr w:type="spellStart"/>
-      <w:r>
-        <w:t>finished_flower_stigma</w:t>
-      </w:r>
-      <w:proofErr w:type="spellEnd"/>
-      <w:r>
-        <w:t xml:space="preserve"> + </w:t>
-      </w:r>
-      <w:proofErr w:type="spellStart"/>
-      <w:r>
-        <w:t>fruit_just_starting</w:t>
-      </w:r>
-      <w:proofErr w:type="spellEnd"/>
-      <w:r>
-        <w:t xml:space="preserve"> + </w:t>
-      </w:r>
-      <w:proofErr w:type="spellStart"/>
-      <w:r>
-        <w:t>fruit_young</w:t>
-      </w:r>
-      <w:proofErr w:type="spellEnd"/>
-      <w:r>
-        <w:t xml:space="preserve"> + </w:t>
-      </w:r>
-      <w:proofErr w:type="spellStart"/>
-      <w:r>
-        <w:t>fruit_large_immature</w:t>
-      </w:r>
-      <w:proofErr w:type="spellEnd"/>
-      <w:r>
-        <w:t xml:space="preserve"> + </w:t>
-      </w:r>
-      <w:proofErr w:type="spellStart"/>
-      <w:r>
-        <w:t>fruit_aborted</w:t>
-      </w:r>
-      <w:proofErr w:type="spellEnd"/>
-      <w:r>
-        <w:t xml:space="preserve"> + </w:t>
-      </w:r>
-      <w:proofErr w:type="spellStart"/>
-      <w:r>
-        <w:t>seed_pod</w:t>
-      </w:r>
-      <w:proofErr w:type="spellEnd"/>
-      <w:r>
-        <w:t xml:space="preserve">). It does equal if seed + </w:t>
-      </w:r>
-      <w:proofErr w:type="spellStart"/>
-      <w:r>
-        <w:t>seed_aborted</w:t>
-      </w:r>
-      <w:proofErr w:type="spellEnd"/>
-      <w:r>
-        <w:t xml:space="preserve"> is substituted for seed pod. </w:t>
-      </w:r>
-      <w:r>
-        <w:t>I think this is because the plant map is following backwards from the seed/aborted seed, rather than the seed pod. Since seed pods have variable seed number</w:t>
-      </w:r>
-      <w:r>
-        <w:t xml:space="preserve"> (0,1,2)</w:t>
-      </w:r>
-      <w:r>
-        <w:t xml:space="preserve">, but map assumes there are always 2, it makes the assumption that there are some </w:t>
-      </w:r>
-      <w:proofErr w:type="spellStart"/>
-      <w:r>
-        <w:t>fruit_young</w:t>
-      </w:r>
-      <w:proofErr w:type="spellEnd"/>
-      <w:r>
-        <w:t xml:space="preserve"> and </w:t>
-      </w:r>
-      <w:proofErr w:type="spellStart"/>
-      <w:r>
-        <w:t>fruit_large_immature</w:t>
-      </w:r>
-      <w:proofErr w:type="spellEnd"/>
-      <w:r>
-        <w:t xml:space="preserve"> that have been "lost" when in reality they have turned into empty seed pods. However, if you consider "seed pod" the end of the developmental trajectory, then the numbers should add up. I'm guessing this is a change to the plant map.</w:t>
-      </w:r>
-      <w:r>
-        <w:br/>
-      </w:r>
-      <w:r>
-        <w:rPr>
-          <w:color w:val="008000"/>
-        </w:rPr>
-        <w:t>To be continued….</w:t>
-      </w:r>
-      <w:bookmarkStart w:id="0" w:name="_GoBack"/>
-      <w:bookmarkEnd w:id="0"/>
+        <w:t>But all parts sum up correctly</w:t>
+      </w:r>
+    </w:p>
+    <w:p>
+      <w:r>
+        <w:t>PHPH</w:t>
+      </w:r>
     </w:p>
     <w:p>
       <w:pPr>
@@ -1099,12 +1093,123 @@
         </w:numPr>
       </w:pPr>
       <w:r>
-        <w:t>Otherwise ALL CORRECT</w:t>
-      </w:r>
-    </w:p>
-    <w:p>
-      <w:r>
-        <w:t>PUTU</w:t>
+        <w:t>The number of flower petals does not equal the sum of (</w:t>
+      </w:r>
+      <w:proofErr w:type="spellStart"/>
+      <w:r>
+        <w:t>flower_stigma</w:t>
+      </w:r>
+      <w:proofErr w:type="spellEnd"/>
+      <w:r>
+        <w:t xml:space="preserve"> + </w:t>
+      </w:r>
+      <w:proofErr w:type="spellStart"/>
+      <w:r>
+        <w:t>finished_flower_stigma</w:t>
+      </w:r>
+      <w:proofErr w:type="spellEnd"/>
+      <w:r>
+        <w:t xml:space="preserve"> + </w:t>
+      </w:r>
+      <w:proofErr w:type="spellStart"/>
+      <w:r>
+        <w:t>fruit_just_starting</w:t>
+      </w:r>
+      <w:proofErr w:type="spellEnd"/>
+      <w:r>
+        <w:t xml:space="preserve"> + </w:t>
+      </w:r>
+      <w:proofErr w:type="spellStart"/>
+      <w:r>
+        <w:t>fruit_young</w:t>
+      </w:r>
+      <w:proofErr w:type="spellEnd"/>
+      <w:r>
+        <w:t xml:space="preserve"> + </w:t>
+      </w:r>
+      <w:proofErr w:type="spellStart"/>
+      <w:r>
+        <w:t>fruit_large_immature</w:t>
+      </w:r>
+      <w:proofErr w:type="spellEnd"/>
+      <w:r>
+        <w:t xml:space="preserve"> + </w:t>
+      </w:r>
+      <w:proofErr w:type="spellStart"/>
+      <w:r>
+        <w:t>fruit_aborted</w:t>
+      </w:r>
+      <w:proofErr w:type="spellEnd"/>
+      <w:r>
+        <w:t xml:space="preserve"> + </w:t>
+      </w:r>
+      <w:proofErr w:type="spellStart"/>
+      <w:r>
+        <w:t>seed_pod</w:t>
+      </w:r>
+      <w:proofErr w:type="spellEnd"/>
+      <w:r>
+        <w:t xml:space="preserve">). It does equal if seed + </w:t>
+      </w:r>
+      <w:proofErr w:type="spellStart"/>
+      <w:r>
+        <w:t>seed_aborted</w:t>
+      </w:r>
+      <w:proofErr w:type="spellEnd"/>
+      <w:r>
+        <w:t xml:space="preserve"> is substituted for seed pod. </w:t>
+      </w:r>
+      <w:r>
+        <w:t>I think this is because the plant map is following backwards from the seed/aborted seed, rather than the seed pod. Since seed pods have variable seed number</w:t>
+      </w:r>
+      <w:r>
+        <w:t xml:space="preserve"> (0,1,2)</w:t>
+      </w:r>
+      <w:r>
+        <w:t xml:space="preserve">, but map assumes there are always 2, it makes the assumption that there are some </w:t>
+      </w:r>
+      <w:proofErr w:type="spellStart"/>
+      <w:r>
+        <w:t>fruit_young</w:t>
+      </w:r>
+      <w:proofErr w:type="spellEnd"/>
+      <w:r>
+        <w:t xml:space="preserve"> and </w:t>
+      </w:r>
+      <w:proofErr w:type="spellStart"/>
+      <w:r>
+        <w:t>fruit_large_immature</w:t>
+      </w:r>
+      <w:proofErr w:type="spellEnd"/>
+      <w:r>
+        <w:t xml:space="preserve"> that have been "lost" when in reality they have turned into empty seed pods. However, if you consider "seed pod" the end of the developmental trajectory, then the numbers should add up. I'm guessing this is a change to the plant map.</w:t>
+      </w:r>
+      <w:r>
+        <w:br/>
+      </w:r>
+      <w:r>
+        <w:rPr>
+          <w:color w:val="FF6600"/>
+        </w:rPr>
+        <w:t>To be continued</w:t>
+      </w:r>
+      <w:r>
+        <w:rPr>
+          <w:color w:val="FF6600"/>
+        </w:rPr>
+        <w:t>.</w:t>
+      </w:r>
+      <w:r>
+        <w:rPr>
+          <w:color w:val="FF6600"/>
+        </w:rPr>
+        <w:t xml:space="preserve"> Spontaneously, I believe it should be plausible to code the seed pod as the final thing and the seeds as accessories </w:t>
+      </w:r>
+      <w:r>
+        <w:rPr>
+          <w:color w:val="FF6600"/>
+        </w:rPr>
+        <w:t xml:space="preserve"> </w:t>
       </w:r>
     </w:p>
     <w:p>
@@ -1116,15 +1221,12 @@
         </w:numPr>
       </w:pPr>
       <w:r>
-        <w:t>Quite a few “seed pods” are very lightweight, creating lots of negative investment issues. I’m tempted to leave this. Same issue for “</w:t>
-      </w:r>
-      <w:proofErr w:type="spellStart"/>
-      <w:r>
-        <w:t>fruit_aborted</w:t>
-      </w:r>
-      <w:proofErr w:type="spellEnd"/>
-      <w:r>
-        <w:t>”.</w:t>
+        <w:t>Otherwise ALL CORRECT</w:t>
+      </w:r>
+    </w:p>
+    <w:p>
+      <w:r>
+        <w:t>PUTU</w:t>
       </w:r>
     </w:p>
     <w:p>
@@ -1136,46 +1238,29 @@
         </w:numPr>
       </w:pPr>
       <w:r>
-        <w:t>Also quite a few negative investment issues with the lightest weight “</w:t>
-      </w:r>
-      <w:proofErr w:type="spellStart"/>
-      <w:r>
-        <w:t>bract_flower_or_finished_flower</w:t>
-      </w:r>
-      <w:proofErr w:type="spellEnd"/>
-      <w:r>
-        <w:t>” and “</w:t>
-      </w:r>
-      <w:proofErr w:type="spellStart"/>
-      <w:r>
-        <w:t>flower_calyx</w:t>
-      </w:r>
-      <w:proofErr w:type="spellEnd"/>
-      <w:r>
-        <w:t>”, but these values are all high enough that they shouldn’t result in negative investment from the “</w:t>
-      </w:r>
-      <w:proofErr w:type="spellStart"/>
-      <w:r>
-        <w:t>big_bud</w:t>
-      </w:r>
-      <w:proofErr w:type="spellEnd"/>
-      <w:r>
-        <w:t xml:space="preserve">” stage. </w:t>
-      </w:r>
-      <w:r>
-        <w:t xml:space="preserve">There is also an instance of this for PHPH. </w:t>
-      </w:r>
-      <w:r>
-        <w:t>The individual based mechanism for dividing investment is now included, right?</w:t>
-      </w:r>
-      <w:r>
-        <w:br/>
-      </w:r>
-      <w:r>
-        <w:rPr>
-          <w:color w:val="008000"/>
-        </w:rPr>
-        <w:t xml:space="preserve">There is no individual based mechanism. The mechanism is species specific. </w:t>
+        <w:t>Quite a few “seed pods” are very lightweight, creating lots of negative investment issues. I’m tempted to leave this. Same issue for “</w:t>
+      </w:r>
+      <w:proofErr w:type="spellStart"/>
+      <w:r>
+        <w:t>fruit_aborted</w:t>
+      </w:r>
+      <w:proofErr w:type="spellEnd"/>
+      <w:r>
+        <w:t>”.</w:t>
+      </w:r>
+    </w:p>
+    <w:p>
+      <w:pPr>
+        <w:pStyle w:val="ListParagraph"/>
+        <w:rPr>
+          <w:color w:val="008000"/>
+        </w:rPr>
+      </w:pPr>
+      <w:r>
+        <w:rPr>
+          <w:color w:val="008000"/>
+        </w:rPr>
+        <w:t xml:space="preserve">Should be fixed now with updated weights definitions. </w:t>
       </w:r>
     </w:p>
     <w:p>
@@ -1187,6 +1272,63 @@
         </w:numPr>
       </w:pPr>
       <w:r>
+        <w:t>Also quite a few negative investment issues with the lightest weight “</w:t>
+      </w:r>
+      <w:proofErr w:type="spellStart"/>
+      <w:r>
+        <w:t>bract_flower_or_finished_flower</w:t>
+      </w:r>
+      <w:proofErr w:type="spellEnd"/>
+      <w:r>
+        <w:t>” and “</w:t>
+      </w:r>
+      <w:proofErr w:type="spellStart"/>
+      <w:r>
+        <w:t>flower_calyx</w:t>
+      </w:r>
+      <w:proofErr w:type="spellEnd"/>
+      <w:r>
+        <w:t>”, but these values are all high enough that they shouldn’t result in negative investment from the “</w:t>
+      </w:r>
+      <w:proofErr w:type="spellStart"/>
+      <w:r>
+        <w:t>big_bud</w:t>
+      </w:r>
+      <w:proofErr w:type="spellEnd"/>
+      <w:r>
+        <w:t xml:space="preserve">” stage. </w:t>
+      </w:r>
+      <w:r>
+        <w:t xml:space="preserve">There is also an instance of this for PHPH. </w:t>
+      </w:r>
+      <w:r>
+        <w:t>The individual based mechanism for dividing investment is now included, right?</w:t>
+      </w:r>
+      <w:r>
+        <w:br/>
+      </w:r>
+      <w:r>
+        <w:rPr>
+          <w:color w:val="008000"/>
+        </w:rPr>
+        <w:t xml:space="preserve">There is no individual based mechanism. The mechanism is species specific. </w:t>
+      </w:r>
+      <w:r>
+        <w:rPr>
+          <w:color w:val="008000"/>
+        </w:rPr>
+        <w:t xml:space="preserve">Try to check the multiplier table and see if everything is specified correctly there. </w:t>
+      </w:r>
+    </w:p>
+    <w:p>
+      <w:pPr>
+        <w:pStyle w:val="ListParagraph"/>
+        <w:numPr>
+          <w:ilvl w:val="0"/>
+          <w:numId w:val="1"/>
+        </w:numPr>
+      </w:pPr>
+      <w:r>
         <w:t>Still an error with too many “</w:t>
       </w:r>
       <w:proofErr w:type="spellStart"/>
@@ -1206,13 +1348,26 @@
         <w:t>” part. I’ve gone through many of the individuals and can’t find any mistakes in the repro spreadsheet but also can’t find any pattern that would explain the error</w:t>
       </w:r>
       <w:r>
-        <w:t xml:space="preserve">. This may be the same sort of error as arises with PHPH. With both species, “seed pod” is the numerically accurate final development of the stigma </w:t>
+        <w:t xml:space="preserve">. This may be the same sort of </w:t>
+      </w:r>
+      <w:r>
+        <w:lastRenderedPageBreak/>
+        <w:t xml:space="preserve">error as arises with PHPH. With both species, “seed pod” is the numerically accurate final development of the stigma </w:t>
       </w:r>
       <w:r>
         <w:sym w:font="Wingdings" w:char="F0E0"/>
       </w:r>
       <w:r>
         <w:t xml:space="preserve"> fruit progression, not “seed”</w:t>
+      </w:r>
+      <w:r>
+        <w:br/>
+      </w:r>
+      <w:r>
+        <w:rPr>
+          <w:color w:val="FF6600"/>
+        </w:rPr>
+        <w:t xml:space="preserve">To be continued. Spontaneously, I believe it should be plausible to code the seed pod as the final thing and the seeds as accessories  </w:t>
       </w:r>
     </w:p>
     <w:p>
@@ -1288,7 +1443,6 @@
                 <w:color w:val="000000"/>
                 <w:lang w:eastAsia="en-AU"/>
               </w:rPr>
-              <w:lastRenderedPageBreak/>
               <w:t>Individual</w:t>
             </w:r>
           </w:p>
@@ -3744,7 +3898,7 @@
   <a:extraClrSchemeLst/>
   <a:extLst>
     <a:ext uri="{05A4C25C-085E-4340-85A3-A5531E510DB2}">
-      <thm15:themeFamily xmlns:thm15="http://schemas.microsoft.com/office/thememl/2012/main" xmlns="" name="Office Theme" id="{62F939B6-93AF-4DB8-9C6B-D6C7DFDC589F}" vid="{4A3C46E8-61CC-4603-A589-7422A47A8E4A}"/>
+      <thm15:themeFamily xmlns="" xmlns:thm15="http://schemas.microsoft.com/office/thememl/2012/main" name="Office Theme" id="{62F939B6-93AF-4DB8-9C6B-D6C7DFDC589F}" vid="{4A3C46E8-61CC-4603-A589-7422A47A8E4A}"/>
     </a:ext>
   </a:extLst>
 </a:theme>

</xml_diff>

<commit_message>
Have made all fixes Konrad mentioned in notes_on_errors_20141015. Have updated this error files and excel sheet "error_summary" to indicate what I've done. Very few errors remain - and ever simpler ones to explain.
</commit_message>
<xml_diff>
--- a/docs/notes_on_errors_20141015.docx
+++ b/docs/notes_on_errors_20141015.docx
@@ -1,6 +1,6 @@
 
 <file path=word/document.xml><?xml version="1.0" encoding="utf-8"?>
-<w:document xmlns:wpc="http://schemas.microsoft.com/office/word/2010/wordprocessingCanvas" xmlns:mo="http://schemas.microsoft.com/office/mac/office/2008/main" xmlns:mc="http://schemas.openxmlformats.org/markup-compatibility/2006" xmlns:mv="urn:schemas-microsoft-com:mac:vml" xmlns:o="urn:schemas-microsoft-com:office:office" xmlns:r="http://schemas.openxmlformats.org/officeDocument/2006/relationships" xmlns:m="http://schemas.openxmlformats.org/officeDocument/2006/math" xmlns:v="urn:schemas-microsoft-com:vml" xmlns:wp14="http://schemas.microsoft.com/office/word/2010/wordprocessingDrawing" xmlns:wp="http://schemas.openxmlformats.org/drawingml/2006/wordprocessingDrawing" xmlns:w10="urn:schemas-microsoft-com:office:word" xmlns:w="http://schemas.openxmlformats.org/wordprocessingml/2006/main" xmlns:w14="http://schemas.microsoft.com/office/word/2010/wordml" xmlns:wpg="http://schemas.microsoft.com/office/word/2010/wordprocessingGroup" xmlns:wpi="http://schemas.microsoft.com/office/word/2010/wordprocessingInk" xmlns:wne="http://schemas.microsoft.com/office/word/2006/wordml" xmlns:wps="http://schemas.microsoft.com/office/word/2010/wordprocessingShape" mc:Ignorable="w14 wp14">
+<w:document xmlns:wpc="http://schemas.microsoft.com/office/word/2010/wordprocessingCanvas" xmlns:mc="http://schemas.openxmlformats.org/markup-compatibility/2006" xmlns:o="urn:schemas-microsoft-com:office:office" xmlns:r="http://schemas.openxmlformats.org/officeDocument/2006/relationships" xmlns:m="http://schemas.openxmlformats.org/officeDocument/2006/math" xmlns:v="urn:schemas-microsoft-com:vml" xmlns:wp14="http://schemas.microsoft.com/office/word/2010/wordprocessingDrawing" xmlns:wp="http://schemas.openxmlformats.org/drawingml/2006/wordprocessingDrawing" xmlns:w10="urn:schemas-microsoft-com:office:word" xmlns:w="http://schemas.openxmlformats.org/wordprocessingml/2006/main" xmlns:w14="http://schemas.microsoft.com/office/word/2010/wordml" xmlns:w15="http://schemas.microsoft.com/office/word/2012/wordml" xmlns:wpg="http://schemas.microsoft.com/office/word/2010/wordprocessingGroup" xmlns:wpi="http://schemas.microsoft.com/office/word/2010/wordprocessingInk" xmlns:wne="http://schemas.microsoft.com/office/word/2006/wordml" xmlns:wps="http://schemas.microsoft.com/office/word/2010/wordprocessingShape" mc:Ignorable="w14 w15 wp14">
   <w:body>
     <w:p>
       <w:r>
@@ -136,6 +136,9 @@
     <w:p/>
     <w:p>
       <w:r>
+        <w:t xml:space="preserve">ALL CORRECT mid-October 2014: </w:t>
+      </w:r>
+      <w:r>
         <w:t xml:space="preserve">COER, EPMI, </w:t>
       </w:r>
       <w:r>
@@ -155,6 +158,45 @@
       </w:r>
       <w:r>
         <w:t>PILI</w:t>
+      </w:r>
+    </w:p>
+    <w:p>
+      <w:r>
+        <w:rPr>
+          <w:color w:val="2E74B5" w:themeColor="accent1" w:themeShade="BF"/>
+        </w:rPr>
+        <w:t xml:space="preserve">EHW 26.11.14: </w:t>
+      </w:r>
+      <w:r>
+        <w:t>ALL CORRECT 26 Nov 2014: GRBU</w:t>
+      </w:r>
+      <w:r>
+        <w:t>; all previous still correct – have checked with flowering parts from second year for all species except PUTU</w:t>
+      </w:r>
+      <w:r>
+        <w:t>; waiting for other fixes to check PUTU</w:t>
+      </w:r>
+    </w:p>
+    <w:p>
+      <w:r>
+        <w:rPr>
+          <w:color w:val="2E74B5" w:themeColor="accent1" w:themeShade="BF"/>
+        </w:rPr>
+        <w:t>EHW 26.11.14:</w:t>
+      </w:r>
+      <w:r>
+        <w:rPr>
+          <w:color w:val="2E74B5" w:themeColor="accent1" w:themeShade="BF"/>
+        </w:rPr>
+        <w:t xml:space="preserve"> Did you notice that in the excel file, ALL PLANT PARTS FOR ALL SPECIES NOW SUM CORRECTLY ACROSS THE 4 OUTPUT FILES? And the last few cases where the petals don’t equal fruit parts should be fixed with the last round of tweaking!!</w:t>
+      </w:r>
+      <w:bookmarkStart w:id="0" w:name="_GoBack"/>
+      <w:bookmarkEnd w:id="0"/>
+    </w:p>
+    <w:p/>
+    <w:p>
+      <w:r>
+        <w:t>BAER</w:t>
       </w:r>
     </w:p>
     <w:p>
@@ -165,14 +207,61 @@
           <w:numId w:val="1"/>
         </w:numPr>
       </w:pPr>
-      <w:r>
-        <w:t>ALL CORRECT</w:t>
-      </w:r>
-    </w:p>
-    <w:p/>
-    <w:p>
-      <w:r>
-        <w:t>BAER</w:t>
+      <w:proofErr w:type="gramStart"/>
+      <w:r>
+        <w:t>cone_green_01</w:t>
+      </w:r>
+      <w:proofErr w:type="gramEnd"/>
+      <w:r>
+        <w:t xml:space="preserve"> not correctly progressing to </w:t>
+      </w:r>
+      <w:proofErr w:type="spellStart"/>
+      <w:r>
+        <w:t>cone_brown</w:t>
+      </w:r>
+      <w:proofErr w:type="spellEnd"/>
+      <w:r>
+        <w:t xml:space="preserve"> or </w:t>
+      </w:r>
+      <w:proofErr w:type="spellStart"/>
+      <w:r>
+        <w:t>cone_brown_DEF</w:t>
+      </w:r>
+      <w:proofErr w:type="spellEnd"/>
+      <w:r>
+        <w:t xml:space="preserve"> because 6 censuses between stages (BAER_005, 803, 806, 902, 905, 907)</w:t>
+      </w:r>
+      <w:r>
+        <w:br/>
+      </w:r>
+      <w:r>
+        <w:rPr>
+          <w:color w:val="FF6600"/>
+        </w:rPr>
+        <w:t xml:space="preserve">I would like you to be more specific with the problem. I can’t see with my math eyes what is it that makes the problem. </w:t>
+      </w:r>
+      <w:r>
+        <w:rPr>
+          <w:color w:val="FF6600"/>
+        </w:rPr>
+        <w:t>I think it works correct…</w:t>
+      </w:r>
+    </w:p>
+    <w:p>
+      <w:pPr>
+        <w:pStyle w:val="ListParagraph"/>
+      </w:pPr>
+      <w:r>
+        <w:rPr>
+          <w:color w:val="2E74B5" w:themeColor="accent1" w:themeShade="BF"/>
+        </w:rPr>
+        <w:t xml:space="preserve">EHW 26.11.14: </w:t>
+      </w:r>
+      <w:r>
+        <w:rPr>
+          <w:color w:val="2E74B5" w:themeColor="accent1" w:themeShade="BF"/>
+        </w:rPr>
+        <w:t>The problem is no longer present, so some other fix, also got this.</w:t>
       </w:r>
     </w:p>
     <w:p>
@@ -183,47 +272,50 @@
           <w:numId w:val="1"/>
         </w:numPr>
       </w:pPr>
-      <w:proofErr w:type="gramStart"/>
-      <w:r>
-        <w:t>cone</w:t>
-      </w:r>
-      <w:proofErr w:type="gramEnd"/>
-      <w:r>
-        <w:t>_green_01</w:t>
-      </w:r>
-      <w:r>
-        <w:t xml:space="preserve"> not correctly progressing to </w:t>
-      </w:r>
-      <w:proofErr w:type="spellStart"/>
-      <w:r>
-        <w:t>cone_brown</w:t>
-      </w:r>
-      <w:proofErr w:type="spellEnd"/>
-      <w:r>
-        <w:t xml:space="preserve"> or </w:t>
-      </w:r>
-      <w:proofErr w:type="spellStart"/>
-      <w:r>
-        <w:t>cone_brown_DEF</w:t>
-      </w:r>
-      <w:proofErr w:type="spellEnd"/>
-      <w:r>
-        <w:t xml:space="preserve"> because 6 censuses between stages (BAER_005, 803, 806, 902, 905, 907)</w:t>
+      <w:r>
+        <w:t>Minor issues with one cone – see error spreadsheet</w:t>
+      </w:r>
+      <w:r>
+        <w:t>.</w:t>
       </w:r>
       <w:r>
         <w:br/>
       </w:r>
       <w:r>
         <w:rPr>
-          <w:color w:val="FF6600"/>
-        </w:rPr>
-        <w:t xml:space="preserve">I would like you to be more specific with the problem. I can’t see with my math eyes what is it that makes the problem. </w:t>
-      </w:r>
-      <w:r>
-        <w:rPr>
-          <w:color w:val="FF6600"/>
-        </w:rPr>
-        <w:t>I think it works correct…</w:t>
+          <w:color w:val="008000"/>
+        </w:rPr>
+        <w:t>Possibly a coding issue. Cone aborted is on top of the map and hence will have priority over all others w</w:t>
+      </w:r>
+      <w:r>
+        <w:rPr>
+          <w:color w:val="008000"/>
+        </w:rPr>
+        <w:t xml:space="preserve">hen choosing predecessors. The </w:t>
+      </w:r>
+      <w:r>
+        <w:rPr>
+          <w:color w:val="008000"/>
+        </w:rPr>
+        <w:t xml:space="preserve">survival of the fittest do not act in the favour in this case. </w:t>
+      </w:r>
+    </w:p>
+    <w:p>
+      <w:pPr>
+        <w:pStyle w:val="ListParagraph"/>
+      </w:pPr>
+      <w:r>
+        <w:rPr>
+          <w:color w:val="2E74B5" w:themeColor="accent1" w:themeShade="BF"/>
+        </w:rPr>
+        <w:lastRenderedPageBreak/>
+        <w:t xml:space="preserve">EHW 26.11.14: </w:t>
+      </w:r>
+      <w:r>
+        <w:rPr>
+          <w:color w:val="2E74B5" w:themeColor="accent1" w:themeShade="BF"/>
+        </w:rPr>
+        <w:t>Also fixed now</w:t>
       </w:r>
     </w:p>
     <w:p>
@@ -235,50 +327,32 @@
         </w:numPr>
       </w:pPr>
       <w:r>
-        <w:t xml:space="preserve">Minor issues with one cone – see error </w:t>
-      </w:r>
-      <w:proofErr w:type="spellStart"/>
-      <w:r>
-        <w:t>spreadsheet</w:t>
-      </w:r>
-      <w:proofErr w:type="spellEnd"/>
-      <w:r>
-        <w:t>.</w:t>
+        <w:t>A handful of puzzling negative investment problems. In most cases the “To” part has an actual weight, so I assumed the problem was that the previous part had too high of a calculated weight. So I slightly reduced the dimensions of the “From” part to allow there to be a positive progression. But decreasing the dimensions didn’t change the investment numbers at all. (I reran all the bits of code that should recalculate individual weights and weights from dimensions.)</w:t>
       </w:r>
       <w:r>
         <w:br/>
       </w:r>
       <w:r>
         <w:rPr>
-          <w:color w:val="008000"/>
-        </w:rPr>
-        <w:t>Possibly a coding issue. Cone aborted is on top of the map and hence will have priority over all others w</w:t>
-      </w:r>
-      <w:r>
-        <w:rPr>
-          <w:color w:val="008000"/>
-        </w:rPr>
-        <w:t xml:space="preserve">hen choosing predecessors. The </w:t>
-      </w:r>
-      <w:r>
-        <w:rPr>
-          <w:color w:val="008000"/>
-        </w:rPr>
-        <w:t xml:space="preserve">survival of the fittest </w:t>
-      </w:r>
-      <w:proofErr w:type="gramStart"/>
-      <w:r>
-        <w:rPr>
-          <w:color w:val="008000"/>
-        </w:rPr>
-        <w:t>do</w:t>
-      </w:r>
-      <w:proofErr w:type="gramEnd"/>
-      <w:r>
-        <w:rPr>
-          <w:color w:val="008000"/>
-        </w:rPr>
-        <w:t xml:space="preserve"> not act in the favour in this case. </w:t>
+          <w:color w:val="FF6600"/>
+        </w:rPr>
+        <w:t xml:space="preserve">I see the problem for 7 investments, and few individuals. I will have a look at that. </w:t>
+      </w:r>
+      <w:r>
+        <w:rPr>
+          <w:color w:val="FF6600"/>
+        </w:rPr>
+        <w:t xml:space="preserve"> </w:t>
+      </w:r>
+    </w:p>
+    <w:p>
+      <w:pPr>
+        <w:pStyle w:val="ListParagraph"/>
+      </w:pPr>
+    </w:p>
+    <w:p>
+      <w:r>
+        <w:t>BOLE</w:t>
       </w:r>
     </w:p>
     <w:p>
@@ -289,39 +363,56 @@
           <w:numId w:val="1"/>
         </w:numPr>
       </w:pPr>
-      <w:r>
-        <w:t xml:space="preserve">A handful of puzzling negative investment problems. In most cases the “To” part has an actual weight, so I assumed the problem was that the previous part had too high of a calculated weight. So I slightly reduced the dimensions of the “From” part to allow there to be a positive progression. But decreasing the dimensions didn’t change the investment numbers at all. (I reran all the bits of code that should recalculate individual weights and </w:t>
-      </w:r>
-      <w:r>
-        <w:lastRenderedPageBreak/>
-        <w:t>weights from dimensions.)</w:t>
-      </w:r>
-      <w:r>
-        <w:br/>
-      </w:r>
-      <w:r>
-        <w:rPr>
-          <w:color w:val="FF6600"/>
-        </w:rPr>
-        <w:t xml:space="preserve">I see the problem for 7 investments, and few individuals. I will have a look at that. </w:t>
-      </w:r>
-      <w:bookmarkStart w:id="0" w:name="_GoBack"/>
-      <w:bookmarkEnd w:id="0"/>
-      <w:r>
-        <w:rPr>
-          <w:color w:val="FF6600"/>
-        </w:rPr>
-        <w:t xml:space="preserve"> </w:t>
+      <w:proofErr w:type="spellStart"/>
+      <w:r>
+        <w:t>Finished_flower</w:t>
+      </w:r>
+      <w:proofErr w:type="spellEnd"/>
+      <w:r>
+        <w:t xml:space="preserve"> has 20</w:t>
+      </w:r>
+      <w:r>
+        <w:t>44</w:t>
+      </w:r>
+      <w:r>
+        <w:t xml:space="preserve"> too many (see </w:t>
+      </w:r>
+      <w:proofErr w:type="spellStart"/>
+      <w:r>
+        <w:t>Error_summary</w:t>
+      </w:r>
+      <w:proofErr w:type="spellEnd"/>
+      <w:r>
+        <w:t xml:space="preserve"> file). Checked repro spreadsheet and #21</w:t>
+      </w:r>
+      <w:r>
+        <w:t>40</w:t>
+      </w:r>
+      <w:r>
+        <w:t xml:space="preserve"> is correct for total number that “pass through”</w:t>
+      </w:r>
+      <w:r>
+        <w:t xml:space="preserve">. </w:t>
+      </w:r>
+      <w:r>
+        <w:t>I’m at a loss to explain this</w:t>
+      </w:r>
+      <w:r>
+        <w:t>.</w:t>
       </w:r>
     </w:p>
     <w:p>
       <w:pPr>
         <w:pStyle w:val="ListParagraph"/>
-      </w:pPr>
-    </w:p>
-    <w:p>
-      <w:r>
-        <w:t>BOLE</w:t>
+        <w:rPr>
+          <w:color w:val="008000"/>
+        </w:rPr>
+      </w:pPr>
+      <w:r>
+        <w:rPr>
+          <w:color w:val="008000"/>
+        </w:rPr>
+        <w:t>Problem is possibly fixed by changes to the definition of Error. See HEPU for more explanation.</w:t>
       </w:r>
     </w:p>
     <w:p>
@@ -332,56 +423,75 @@
           <w:numId w:val="1"/>
         </w:numPr>
       </w:pPr>
-      <w:proofErr w:type="spellStart"/>
-      <w:r>
-        <w:t>Finished_flower</w:t>
-      </w:r>
-      <w:proofErr w:type="spellEnd"/>
-      <w:r>
-        <w:t xml:space="preserve"> has 20</w:t>
-      </w:r>
-      <w:r>
-        <w:t>44</w:t>
-      </w:r>
-      <w:r>
-        <w:t xml:space="preserve"> too many (see </w:t>
-      </w:r>
-      <w:proofErr w:type="spellStart"/>
-      <w:r>
-        <w:t>Error_summary</w:t>
-      </w:r>
-      <w:proofErr w:type="spellEnd"/>
-      <w:r>
-        <w:t xml:space="preserve"> file). Checked repro spreadsheet and #21</w:t>
-      </w:r>
-      <w:r>
-        <w:t>40</w:t>
-      </w:r>
-      <w:r>
-        <w:t xml:space="preserve"> is correct for total number that “pass through”</w:t>
-      </w:r>
-      <w:r>
-        <w:t xml:space="preserve">. </w:t>
-      </w:r>
-      <w:r>
-        <w:t>I’m at a loss to explain this</w:t>
-      </w:r>
-      <w:r>
-        <w:t>.</w:t>
-      </w:r>
-    </w:p>
-    <w:p>
-      <w:pPr>
-        <w:pStyle w:val="ListParagraph"/>
-        <w:rPr>
-          <w:color w:val="008000"/>
-        </w:rPr>
-      </w:pPr>
-      <w:r>
-        <w:rPr>
-          <w:color w:val="008000"/>
-        </w:rPr>
-        <w:t>Problem is possibly fixed by changes to the definition of Error. See HEPU for more explanation.</w:t>
+      <w:r>
+        <w:t>Continued problem with negative investment going from “</w:t>
+      </w:r>
+      <w:proofErr w:type="spellStart"/>
+      <w:r>
+        <w:t>flower_calyx</w:t>
+      </w:r>
+      <w:proofErr w:type="spellEnd"/>
+      <w:r>
+        <w:t>” to “</w:t>
+      </w:r>
+      <w:proofErr w:type="spellStart"/>
+      <w:r>
+        <w:t>finished_flower</w:t>
+      </w:r>
+      <w:proofErr w:type="spellEnd"/>
+      <w:r>
+        <w:t xml:space="preserve">” although sums should work: </w:t>
+      </w:r>
+      <w:proofErr w:type="spellStart"/>
+      <w:r>
+        <w:t>flower_calyx</w:t>
+      </w:r>
+      <w:proofErr w:type="spellEnd"/>
+      <w:r>
+        <w:t xml:space="preserve"> </w:t>
+      </w:r>
+      <w:r>
+        <w:sym w:font="Wingdings" w:char="F0E0"/>
+      </w:r>
+      <w:r>
+        <w:t xml:space="preserve"> </w:t>
+      </w:r>
+      <w:proofErr w:type="spellStart"/>
+      <w:r>
+        <w:t>finished_flower</w:t>
+      </w:r>
+      <w:proofErr w:type="spellEnd"/>
+      <w:r>
+        <w:t xml:space="preserve"> + 4*</w:t>
+      </w:r>
+      <w:proofErr w:type="spellStart"/>
+      <w:r>
+        <w:t>finished_flower_stigma</w:t>
+      </w:r>
+      <w:proofErr w:type="spellEnd"/>
+      <w:r>
+        <w:t xml:space="preserve"> (5.96 &lt; 4.93 + 4*.35)</w:t>
+      </w:r>
+      <w:r>
+        <w:br/>
+      </w:r>
+      <w:r>
+        <w:rPr>
+          <w:color w:val="008000"/>
+        </w:rPr>
+        <w:t>Fixed</w:t>
+      </w:r>
+      <w:r>
+        <w:rPr>
+          <w:color w:val="008000"/>
+        </w:rPr>
+        <w:t xml:space="preserve">. There was a mistake in the implementation of carbon flow, which could have affected few plants were the multiplicity changed at split points. Should be correct now and many negative investments should disappear. </w:t>
+      </w:r>
+      <w:r>
+        <w:rPr>
+          <w:color w:val="008000"/>
+        </w:rPr>
+        <w:t xml:space="preserve"> </w:t>
       </w:r>
     </w:p>
     <w:p>
@@ -391,76 +501,103 @@
           <w:ilvl w:val="0"/>
           <w:numId w:val="1"/>
         </w:numPr>
-      </w:pPr>
-      <w:r>
-        <w:t>Continued problem with negative investment going from “</w:t>
-      </w:r>
-      <w:proofErr w:type="spellStart"/>
-      <w:r>
-        <w:t>flower_calyx</w:t>
-      </w:r>
-      <w:proofErr w:type="spellEnd"/>
-      <w:r>
-        <w:t>” to “</w:t>
-      </w:r>
-      <w:proofErr w:type="spellStart"/>
-      <w:r>
-        <w:t>finished_flower</w:t>
-      </w:r>
-      <w:proofErr w:type="spellEnd"/>
-      <w:r>
-        <w:t xml:space="preserve">” although sums should work: </w:t>
-      </w:r>
-      <w:proofErr w:type="spellStart"/>
-      <w:r>
-        <w:t>flower_calyx</w:t>
-      </w:r>
-      <w:proofErr w:type="spellEnd"/>
-      <w:r>
+        <w:rPr>
+          <w:color w:val="833C0B" w:themeColor="accent2" w:themeShade="80"/>
+        </w:rPr>
+      </w:pPr>
+      <w:r>
+        <w:t xml:space="preserve">We need to add another bit to the plant map: </w:t>
+      </w:r>
+      <w:proofErr w:type="spellStart"/>
+      <w:r>
+        <w:t>Late_flower_</w:t>
+      </w:r>
+      <w:proofErr w:type="gramStart"/>
+      <w:r>
+        <w:t>petals</w:t>
+      </w:r>
+      <w:proofErr w:type="spellEnd"/>
+      <w:r>
+        <w:t xml:space="preserve"> ;</w:t>
+      </w:r>
+      <w:proofErr w:type="gramEnd"/>
+      <w:r>
+        <w:t xml:space="preserve"> I just finally weighed “</w:t>
+      </w:r>
+      <w:proofErr w:type="spellStart"/>
+      <w:r>
+        <w:t>late_finished_flower</w:t>
+      </w:r>
+      <w:proofErr w:type="spellEnd"/>
+      <w:r>
+        <w:t>” separated from the petals (enormously decreasing its weight), but in the process determined that the flower petals increase in weight by ~30% in the flowers that have growing fruits in them. It would be a progression from “</w:t>
+      </w:r>
+      <w:proofErr w:type="spellStart"/>
+      <w:r>
+        <w:t>flower_petals</w:t>
+      </w:r>
+      <w:proofErr w:type="spellEnd"/>
+      <w:r>
+        <w:t>”</w:t>
+      </w:r>
+      <w:r>
+        <w:br/>
+      </w:r>
+      <w:r>
+        <w:rPr>
+          <w:color w:val="FF6600"/>
+        </w:rPr>
+        <w:t>Could you please make</w:t>
+      </w:r>
+      <w:r>
+        <w:rPr>
+          <w:color w:val="FF6600"/>
+        </w:rPr>
+        <w:t xml:space="preserve"> first change in all the spreadsheets</w:t>
+      </w:r>
+      <w:r>
+        <w:rPr>
+          <w:color w:val="FF6600"/>
+        </w:rPr>
+        <w:t xml:space="preserve"> before we follow with the changes in the code.</w:t>
+      </w:r>
+      <w:r>
+        <w:rPr>
+          <w:color w:val="008000"/>
+        </w:rPr>
         <w:t xml:space="preserve"> </w:t>
       </w:r>
-      <w:r>
-        <w:sym w:font="Wingdings" w:char="F0E0"/>
-      </w:r>
-      <w:r>
-        <w:t xml:space="preserve"> </w:t>
-      </w:r>
-      <w:proofErr w:type="spellStart"/>
-      <w:r>
-        <w:t>finished_flower</w:t>
-      </w:r>
-      <w:proofErr w:type="spellEnd"/>
-      <w:r>
-        <w:t xml:space="preserve"> + 4*</w:t>
-      </w:r>
-      <w:proofErr w:type="spellStart"/>
-      <w:r>
-        <w:t>finished_flower_stigma</w:t>
-      </w:r>
-      <w:proofErr w:type="spellEnd"/>
-      <w:r>
-        <w:t xml:space="preserve"> (5.96 &lt; 4.93 + 4*.35)</w:t>
-      </w:r>
-      <w:r>
-        <w:br/>
-      </w:r>
-      <w:r>
-        <w:rPr>
-          <w:color w:val="008000"/>
-        </w:rPr>
-        <w:t>Fixed</w:t>
-      </w:r>
-      <w:r>
-        <w:rPr>
-          <w:color w:val="008000"/>
-        </w:rPr>
-        <w:t xml:space="preserve">. There was a mistake in the implementation of carbon flow, which could have affected few plants were the multiplicity changed at split points. Should be correct now and many negative investments should disappear. </w:t>
-      </w:r>
-      <w:r>
-        <w:rPr>
-          <w:color w:val="008000"/>
-        </w:rPr>
-        <w:t xml:space="preserve"> </w:t>
+    </w:p>
+    <w:p>
+      <w:pPr>
+        <w:pStyle w:val="ListParagraph"/>
+        <w:rPr>
+          <w:color w:val="833C0B" w:themeColor="accent2" w:themeShade="80"/>
+        </w:rPr>
+      </w:pPr>
+      <w:r>
+        <w:rPr>
+          <w:color w:val="2E74B5" w:themeColor="accent1" w:themeShade="BF"/>
+        </w:rPr>
+        <w:t xml:space="preserve">EHW 26.11.14: </w:t>
+      </w:r>
+      <w:r>
+        <w:rPr>
+          <w:color w:val="2E74B5" w:themeColor="accent1" w:themeShade="BF"/>
+        </w:rPr>
+        <w:t>DONE</w:t>
+      </w:r>
+      <w:r>
+        <w:rPr>
+          <w:color w:val="2E74B5" w:themeColor="accent1" w:themeShade="BF"/>
+        </w:rPr>
+        <w:t>. All changes also made to various look-up tables</w:t>
+      </w:r>
+      <w:r>
+        <w:rPr>
+          <w:color w:val="2E74B5" w:themeColor="accent1" w:themeShade="BF"/>
+        </w:rPr>
+        <w:t>.</w:t>
       </w:r>
     </w:p>
     <w:p>
@@ -470,82 +607,81 @@
           <w:ilvl w:val="0"/>
           <w:numId w:val="1"/>
         </w:numPr>
-      </w:pPr>
-      <w:r>
-        <w:t xml:space="preserve">We need to add another bit to the plant map: </w:t>
-      </w:r>
-      <w:proofErr w:type="spellStart"/>
-      <w:r>
-        <w:t>Late_flower_</w:t>
-      </w:r>
-      <w:proofErr w:type="gramStart"/>
-      <w:r>
-        <w:t>petals</w:t>
-      </w:r>
-      <w:proofErr w:type="spellEnd"/>
-      <w:r>
-        <w:t xml:space="preserve"> ;</w:t>
-      </w:r>
-      <w:proofErr w:type="gramEnd"/>
-      <w:r>
-        <w:t xml:space="preserve"> I just finally weighed “</w:t>
-      </w:r>
-      <w:proofErr w:type="spellStart"/>
-      <w:r>
+        <w:rPr>
+          <w:color w:val="833C0B" w:themeColor="accent2" w:themeShade="80"/>
+        </w:rPr>
+      </w:pPr>
+      <w:r>
+        <w:rPr>
+          <w:highlight w:val="yellow"/>
+        </w:rPr>
+        <w:t>NEW</w:t>
+      </w:r>
+      <w:r>
+        <w:rPr>
+          <w:highlight w:val="yellow"/>
+        </w:rPr>
+        <w:t xml:space="preserve"> ISSUE NOTED</w:t>
+      </w:r>
+      <w:r>
+        <w:rPr>
+          <w:highlight w:val="yellow"/>
+        </w:rPr>
+        <w:t>:</w:t>
+      </w:r>
+      <w:r>
+        <w:t xml:space="preserve"> </w:t>
+      </w:r>
+      <w:r>
+        <w:t>There is a problem with the flow of parts leaving “</w:t>
+      </w:r>
+      <w:proofErr w:type="spellStart"/>
+      <w:r>
+        <w:t>finished_flower</w:t>
+      </w:r>
+      <w:proofErr w:type="spellEnd"/>
+      <w:r>
+        <w:t>”.</w:t>
+      </w:r>
+      <w:r>
+        <w:rPr>
+          <w:color w:val="833C0B" w:themeColor="accent2" w:themeShade="80"/>
+        </w:rPr>
+        <w:t xml:space="preserve"> </w:t>
+      </w:r>
+      <w:r>
+        <w:rPr>
+          <w:color w:val="833C0B" w:themeColor="accent2" w:themeShade="80"/>
+        </w:rPr>
+        <w:t xml:space="preserve">There are no parts going from </w:t>
+      </w:r>
+      <w:proofErr w:type="spellStart"/>
+      <w:r>
+        <w:rPr>
+          <w:color w:val="833C0B" w:themeColor="accent2" w:themeShade="80"/>
+        </w:rPr>
+        <w:t>finished_flower</w:t>
+      </w:r>
+      <w:proofErr w:type="spellEnd"/>
+      <w:r>
+        <w:rPr>
+          <w:color w:val="833C0B" w:themeColor="accent2" w:themeShade="80"/>
+        </w:rPr>
+        <w:t xml:space="preserve"> to “</w:t>
+      </w:r>
+      <w:proofErr w:type="spellStart"/>
+      <w:r>
+        <w:rPr>
+          <w:color w:val="833C0B" w:themeColor="accent2" w:themeShade="80"/>
+        </w:rPr>
         <w:t>late_finished_flower</w:t>
       </w:r>
       <w:proofErr w:type="spellEnd"/>
       <w:r>
-        <w:t>” separated from the petals (enormously decreasing its weight), but in the process determined that the flower petals increase in weight by ~30% in the flowers that have growing fruits in them. It would be a progression from “</w:t>
-      </w:r>
-      <w:proofErr w:type="spellStart"/>
-      <w:r>
-        <w:t>flower_petals</w:t>
-      </w:r>
-      <w:proofErr w:type="spellEnd"/>
-      <w:r>
-        <w:t>”</w:t>
-      </w:r>
-      <w:r>
-        <w:br/>
-      </w:r>
-      <w:r>
-        <w:rPr>
-          <w:color w:val="FF6600"/>
-        </w:rPr>
-        <w:t>Could you please make</w:t>
-      </w:r>
-      <w:r>
-        <w:rPr>
-          <w:color w:val="FF6600"/>
-        </w:rPr>
-        <w:t xml:space="preserve"> first change in all the </w:t>
-      </w:r>
-      <w:proofErr w:type="spellStart"/>
-      <w:r>
-        <w:rPr>
-          <w:color w:val="FF6600"/>
-        </w:rPr>
-        <w:t>spread</w:t>
-      </w:r>
-      <w:r>
-        <w:rPr>
-          <w:color w:val="FF6600"/>
-        </w:rPr>
-        <w:t>sheets</w:t>
-      </w:r>
-      <w:proofErr w:type="spellEnd"/>
-      <w:r>
-        <w:rPr>
-          <w:color w:val="FF6600"/>
-        </w:rPr>
-        <w:t xml:space="preserve"> before we follow with the changes in the code.</w:t>
-      </w:r>
-      <w:r>
-        <w:rPr>
-          <w:color w:val="008000"/>
-        </w:rPr>
-        <w:t xml:space="preserve"> </w:t>
+        <w:rPr>
+          <w:color w:val="833C0B" w:themeColor="accent2" w:themeShade="80"/>
+        </w:rPr>
+        <w:t>”, although there should be.</w:t>
       </w:r>
     </w:p>
     <w:p>
@@ -677,6 +813,39 @@
       </w:r>
     </w:p>
     <w:p>
+      <w:pPr>
+        <w:ind w:firstLine="720"/>
+        <w:rPr>
+          <w:color w:val="5B9BD5" w:themeColor="accent1"/>
+        </w:rPr>
+      </w:pPr>
+      <w:r>
+        <w:rPr>
+          <w:color w:val="2E74B5" w:themeColor="accent1" w:themeShade="BF"/>
+        </w:rPr>
+        <w:t xml:space="preserve">EHW 26.11.14: </w:t>
+      </w:r>
+      <w:r>
+        <w:rPr>
+          <w:color w:val="5B9BD5" w:themeColor="accent1"/>
+        </w:rPr>
+        <w:t>FIXED.</w:t>
+      </w:r>
+    </w:p>
+    <w:p>
+      <w:pPr>
+        <w:rPr>
+          <w:color w:val="5B9BD5" w:themeColor="accent1"/>
+        </w:rPr>
+      </w:pPr>
+      <w:r>
+        <w:rPr>
+          <w:color w:val="5B9BD5" w:themeColor="accent1"/>
+        </w:rPr>
+        <w:t>26 Nov 2014 – all correct</w:t>
+      </w:r>
+    </w:p>
+    <w:p>
       <w:r>
         <w:t>HEPU</w:t>
       </w:r>
@@ -690,6 +859,7 @@
         </w:numPr>
       </w:pPr>
       <w:r>
+        <w:lastRenderedPageBreak/>
         <w:t xml:space="preserve">With HEPU there are many individuals where </w:t>
       </w:r>
       <w:proofErr w:type="spellStart"/>
@@ -813,28 +983,217 @@
         <w:t xml:space="preserve">, the latter of which are incorrect. I think a possible fix would be to use fruit_young02, fruit_large_immature02, fruit_large_immature03 to clarify progression. Is this a big mess for you to implement on the plant map? </w:t>
       </w:r>
       <w:r>
-        <w:t xml:space="preserve">If you can make the changes, I’d like to figure out exactly what added categories are needed first and then have you change </w:t>
-      </w:r>
-      <w:r>
-        <w:lastRenderedPageBreak/>
-        <w:t>things.</w:t>
+        <w:t>If you can make the changes, I’d like to figure out exactly what added categories are needed first and then have you change things.</w:t>
       </w:r>
       <w:r>
         <w:br/>
       </w:r>
-      <w:proofErr w:type="spellStart"/>
-      <w:r>
-        <w:rPr>
-          <w:color w:val="008000"/>
-        </w:rPr>
-        <w:t>Lizzy</w:t>
-      </w:r>
-      <w:proofErr w:type="spellEnd"/>
-      <w:r>
-        <w:rPr>
-          <w:color w:val="008000"/>
-        </w:rPr>
-        <w:t xml:space="preserve"> prepare the list of necessary changes and I implement them later on. </w:t>
+      <w:r>
+        <w:rPr>
+          <w:color w:val="008000"/>
+        </w:rPr>
+        <w:t>Lizzy prepare the list of necessary changes and I implement them later on.</w:t>
+      </w:r>
+      <w:r>
+        <w:rPr>
+          <w:color w:val="008000"/>
+        </w:rPr>
+        <w:t xml:space="preserve"> </w:t>
+      </w:r>
+    </w:p>
+    <w:p>
+      <w:pPr>
+        <w:ind w:firstLine="720"/>
+        <w:rPr>
+          <w:color w:val="2E74B5" w:themeColor="accent1" w:themeShade="BF"/>
+        </w:rPr>
+      </w:pPr>
+      <w:r>
+        <w:rPr>
+          <w:color w:val="2E74B5" w:themeColor="accent1" w:themeShade="BF"/>
+        </w:rPr>
+        <w:t xml:space="preserve">EHW 26.11.14: </w:t>
+      </w:r>
+      <w:r>
+        <w:rPr>
+          <w:color w:val="2E74B5" w:themeColor="accent1" w:themeShade="BF"/>
+        </w:rPr>
+        <w:t>H</w:t>
+      </w:r>
+      <w:r>
+        <w:rPr>
+          <w:color w:val="2E74B5" w:themeColor="accent1" w:themeShade="BF"/>
+        </w:rPr>
+        <w:t>ere are the changes:</w:t>
+      </w:r>
+    </w:p>
+    <w:p>
+      <w:pPr>
+        <w:pStyle w:val="ListParagraph"/>
+        <w:ind w:left="1440"/>
+        <w:rPr>
+          <w:color w:val="2E74B5" w:themeColor="accent1" w:themeShade="BF"/>
+        </w:rPr>
+      </w:pPr>
+      <w:r>
+        <w:rPr>
+          <w:color w:val="2E74B5" w:themeColor="accent1" w:themeShade="BF"/>
+        </w:rPr>
+        <w:t>I’ve a</w:t>
+      </w:r>
+      <w:r>
+        <w:rPr>
+          <w:color w:val="2E74B5" w:themeColor="accent1" w:themeShade="BF"/>
+        </w:rPr>
+        <w:t>dd</w:t>
+      </w:r>
+      <w:r>
+        <w:rPr>
+          <w:color w:val="2E74B5" w:themeColor="accent1" w:themeShade="BF"/>
+        </w:rPr>
+        <w:t>ed</w:t>
+      </w:r>
+      <w:r>
+        <w:rPr>
+          <w:color w:val="2E74B5" w:themeColor="accent1" w:themeShade="BF"/>
+        </w:rPr>
+        <w:t xml:space="preserve"> two categories</w:t>
+      </w:r>
+      <w:r>
+        <w:rPr>
+          <w:color w:val="2E74B5" w:themeColor="accent1" w:themeShade="BF"/>
+        </w:rPr>
+        <w:t xml:space="preserve"> to the reproduction spreadsheet</w:t>
+      </w:r>
+      <w:r>
+        <w:rPr>
+          <w:color w:val="2E74B5" w:themeColor="accent1" w:themeShade="BF"/>
+        </w:rPr>
+        <w:t>: “</w:t>
+      </w:r>
+      <w:proofErr w:type="spellStart"/>
+      <w:r>
+        <w:rPr>
+          <w:color w:val="2E74B5" w:themeColor="accent1" w:themeShade="BF"/>
+        </w:rPr>
+        <w:t>fruit_young_aborting</w:t>
+      </w:r>
+      <w:proofErr w:type="spellEnd"/>
+      <w:r>
+        <w:rPr>
+          <w:color w:val="2E74B5" w:themeColor="accent1" w:themeShade="BF"/>
+        </w:rPr>
+        <w:t xml:space="preserve">” which will be an alternative </w:t>
+      </w:r>
+      <w:proofErr w:type="spellStart"/>
+      <w:r>
+        <w:rPr>
+          <w:color w:val="2E74B5" w:themeColor="accent1" w:themeShade="BF"/>
+        </w:rPr>
+        <w:t>deadend</w:t>
+      </w:r>
+      <w:proofErr w:type="spellEnd"/>
+      <w:r>
+        <w:rPr>
+          <w:color w:val="2E74B5" w:themeColor="accent1" w:themeShade="BF"/>
+        </w:rPr>
+        <w:t xml:space="preserve"> to “</w:t>
+      </w:r>
+      <w:proofErr w:type="spellStart"/>
+      <w:r>
+        <w:rPr>
+          <w:color w:val="2E74B5" w:themeColor="accent1" w:themeShade="BF"/>
+        </w:rPr>
+        <w:t>fruit_young</w:t>
+      </w:r>
+      <w:proofErr w:type="spellEnd"/>
+      <w:r>
+        <w:rPr>
+          <w:color w:val="2E74B5" w:themeColor="accent1" w:themeShade="BF"/>
+        </w:rPr>
+        <w:t>” and “</w:t>
+      </w:r>
+      <w:proofErr w:type="spellStart"/>
+      <w:r>
+        <w:rPr>
+          <w:color w:val="2E74B5" w:themeColor="accent1" w:themeShade="BF"/>
+        </w:rPr>
+        <w:t>fruit_large_immature_aborting</w:t>
+      </w:r>
+      <w:proofErr w:type="spellEnd"/>
+      <w:r>
+        <w:rPr>
+          <w:color w:val="2E74B5" w:themeColor="accent1" w:themeShade="BF"/>
+        </w:rPr>
+        <w:t xml:space="preserve">” which will be an alternative </w:t>
+      </w:r>
+      <w:proofErr w:type="spellStart"/>
+      <w:r>
+        <w:rPr>
+          <w:color w:val="2E74B5" w:themeColor="accent1" w:themeShade="BF"/>
+        </w:rPr>
+        <w:t>deadend</w:t>
+      </w:r>
+      <w:proofErr w:type="spellEnd"/>
+      <w:r>
+        <w:rPr>
+          <w:color w:val="2E74B5" w:themeColor="accent1" w:themeShade="BF"/>
+        </w:rPr>
+        <w:t xml:space="preserve"> to “</w:t>
+      </w:r>
+      <w:proofErr w:type="spellStart"/>
+      <w:r>
+        <w:rPr>
+          <w:color w:val="2E74B5" w:themeColor="accent1" w:themeShade="BF"/>
+        </w:rPr>
+        <w:t>fruit_large_immature</w:t>
+      </w:r>
+      <w:proofErr w:type="spellEnd"/>
+      <w:r>
+        <w:rPr>
+          <w:color w:val="2E74B5" w:themeColor="accent1" w:themeShade="BF"/>
+        </w:rPr>
+        <w:t xml:space="preserve">”. Basically, I have gone through all the individuals and manually decided which parts are aborting/not developing versus which are, working backwards from the number of mature fruit. This ensures that a part that is shed never </w:t>
+      </w:r>
+      <w:r>
+        <w:rPr>
+          <w:color w:val="2E74B5" w:themeColor="accent1" w:themeShade="BF"/>
+        </w:rPr>
+        <w:t>is falsely assumed to progress</w:t>
+      </w:r>
+      <w:r>
+        <w:rPr>
+          <w:color w:val="2E74B5" w:themeColor="accent1" w:themeShade="BF"/>
+        </w:rPr>
+        <w:t>. In the flowering parts spreadsheet, I have simply duplicated the entries for “</w:t>
+      </w:r>
+      <w:proofErr w:type="spellStart"/>
+      <w:r>
+        <w:rPr>
+          <w:color w:val="2E74B5" w:themeColor="accent1" w:themeShade="BF"/>
+        </w:rPr>
+        <w:t>fruit_young</w:t>
+      </w:r>
+      <w:proofErr w:type="spellEnd"/>
+      <w:r>
+        <w:rPr>
+          <w:color w:val="2E74B5" w:themeColor="accent1" w:themeShade="BF"/>
+        </w:rPr>
+        <w:t>” and “</w:t>
+      </w:r>
+      <w:proofErr w:type="spellStart"/>
+      <w:r>
+        <w:rPr>
+          <w:color w:val="2E74B5" w:themeColor="accent1" w:themeShade="BF"/>
+        </w:rPr>
+        <w:t>fruit_large_immature</w:t>
+      </w:r>
+      <w:proofErr w:type="spellEnd"/>
+      <w:r>
+        <w:rPr>
+          <w:color w:val="2E74B5" w:themeColor="accent1" w:themeShade="BF"/>
+        </w:rPr>
+        <w:t>” and given the duplicate set new names so that the weights will be the same for both categories. I’ve also added the new categories to all the various lookup tables.</w:t>
       </w:r>
     </w:p>
     <w:p>
@@ -870,7 +1229,15 @@
         <w:t>HEPU_</w:t>
       </w:r>
       <w:r>
-        <w:t>004, a number of the bits that are on the plant at the beginning of the experiment are not correctly being acknowledged as “errors”. I assume this means these individuals have too high a total investment number.</w:t>
+        <w:t xml:space="preserve">004, a number of the bits that are on the plant at the beginning of the </w:t>
+      </w:r>
+      <w:proofErr w:type="gramStart"/>
+      <w:r>
+        <w:t>experiment</w:t>
+      </w:r>
+      <w:proofErr w:type="gramEnd"/>
+      <w:r>
+        <w:t xml:space="preserve"> are not correctly being acknowledged as “errors”. I assume this means these individuals have too high a total investment number.</w:t>
       </w:r>
     </w:p>
     <w:p>
@@ -1019,6 +1386,26 @@
           <w:color w:val="008000"/>
         </w:rPr>
         <w:t xml:space="preserve">The old action of the script could have affected the some of your calculations in Error_summary.xlsx. I suggest those should be redone. </w:t>
+      </w:r>
+    </w:p>
+    <w:p>
+      <w:pPr>
+        <w:pStyle w:val="ListParagraph"/>
+        <w:rPr>
+          <w:color w:val="008000"/>
+        </w:rPr>
+      </w:pPr>
+      <w:r>
+        <w:rPr>
+          <w:color w:val="2E74B5" w:themeColor="accent1" w:themeShade="BF"/>
+        </w:rPr>
+        <w:t>EHW 26.11.14:</w:t>
+      </w:r>
+      <w:r>
+        <w:rPr>
+          <w:color w:val="2E74B5" w:themeColor="accent1" w:themeShade="BF"/>
+        </w:rPr>
+        <w:t xml:space="preserve"> Will wait and check this together with rest of HEPU once new categories added</w:t>
       </w:r>
     </w:p>
     <w:p>
@@ -1137,6 +1524,7 @@
       </w:r>
       <w:proofErr w:type="spellStart"/>
       <w:r>
+        <w:lastRenderedPageBreak/>
         <w:t>fruit_aborted</w:t>
       </w:r>
       <w:proofErr w:type="spellEnd"/>
@@ -1348,11 +1736,7 @@
         <w:t>” part. I’ve gone through many of the individuals and can’t find any mistakes in the repro spreadsheet but also can’t find any pattern that would explain the error</w:t>
       </w:r>
       <w:r>
-        <w:t xml:space="preserve">. This may be the same sort of </w:t>
-      </w:r>
-      <w:r>
-        <w:lastRenderedPageBreak/>
-        <w:t xml:space="preserve">error as arises with PHPH. With both species, “seed pod” is the numerically accurate final development of the stigma </w:t>
+        <w:t xml:space="preserve">. This may be the same sort of error as arises with PHPH. With both species, “seed pod” is the numerically accurate final development of the stigma </w:t>
       </w:r>
       <w:r>
         <w:sym w:font="Wingdings" w:char="F0E0"/>
@@ -3104,7 +3488,7 @@
 </file>
 
 <file path=word/numbering.xml><?xml version="1.0" encoding="utf-8"?>
-<w:numbering xmlns:wpc="http://schemas.microsoft.com/office/word/2010/wordprocessingCanvas" xmlns:mo="http://schemas.microsoft.com/office/mac/office/2008/main" xmlns:mc="http://schemas.openxmlformats.org/markup-compatibility/2006" xmlns:mv="urn:schemas-microsoft-com:mac:vml" xmlns:o="urn:schemas-microsoft-com:office:office" xmlns:r="http://schemas.openxmlformats.org/officeDocument/2006/relationships" xmlns:m="http://schemas.openxmlformats.org/officeDocument/2006/math" xmlns:v="urn:schemas-microsoft-com:vml" xmlns:wp14="http://schemas.microsoft.com/office/word/2010/wordprocessingDrawing" xmlns:wp="http://schemas.openxmlformats.org/drawingml/2006/wordprocessingDrawing" xmlns:w10="urn:schemas-microsoft-com:office:word" xmlns:w="http://schemas.openxmlformats.org/wordprocessingml/2006/main" xmlns:w14="http://schemas.microsoft.com/office/word/2010/wordml" xmlns:wpg="http://schemas.microsoft.com/office/word/2010/wordprocessingGroup" xmlns:wpi="http://schemas.microsoft.com/office/word/2010/wordprocessingInk" xmlns:wne="http://schemas.microsoft.com/office/word/2006/wordml" xmlns:wps="http://schemas.microsoft.com/office/word/2010/wordprocessingShape" mc:Ignorable="w14 wp14">
+<w:numbering xmlns:wpc="http://schemas.microsoft.com/office/word/2010/wordprocessingCanvas" xmlns:mc="http://schemas.openxmlformats.org/markup-compatibility/2006" xmlns:o="urn:schemas-microsoft-com:office:office" xmlns:r="http://schemas.openxmlformats.org/officeDocument/2006/relationships" xmlns:m="http://schemas.openxmlformats.org/officeDocument/2006/math" xmlns:v="urn:schemas-microsoft-com:vml" xmlns:wp14="http://schemas.microsoft.com/office/word/2010/wordprocessingDrawing" xmlns:wp="http://schemas.openxmlformats.org/drawingml/2006/wordprocessingDrawing" xmlns:w10="urn:schemas-microsoft-com:office:word" xmlns:w="http://schemas.openxmlformats.org/wordprocessingml/2006/main" xmlns:w14="http://schemas.microsoft.com/office/word/2010/wordml" xmlns:w15="http://schemas.microsoft.com/office/word/2012/wordml" xmlns:wpg="http://schemas.microsoft.com/office/word/2010/wordprocessingGroup" xmlns:wpi="http://schemas.microsoft.com/office/word/2010/wordprocessingInk" xmlns:wne="http://schemas.microsoft.com/office/word/2006/wordml" xmlns:wps="http://schemas.microsoft.com/office/word/2010/wordprocessingShape" mc:Ignorable="w14 w15 wp14">
   <w:abstractNum w:abstractNumId="0">
     <w:nsid w:val="280E4FB9"/>
     <w:multiLevelType w:val="hybridMultilevel"/>
@@ -3120,7 +3504,7 @@
         <w:rFonts w:ascii="Symbol" w:eastAsiaTheme="minorHAnsi" w:hAnsi="Symbol" w:cstheme="minorBidi" w:hint="default"/>
       </w:rPr>
     </w:lvl>
-    <w:lvl w:ilvl="1" w:tplc="0C090003" w:tentative="1">
+    <w:lvl w:ilvl="1" w:tplc="0C090003">
       <w:start w:val="1"/>
       <w:numFmt w:val="bullet"/>
       <w:lvlText w:val="o"/>
@@ -3132,7 +3516,7 @@
         <w:rFonts w:ascii="Courier New" w:hAnsi="Courier New" w:cs="Courier New" w:hint="default"/>
       </w:rPr>
     </w:lvl>
-    <w:lvl w:ilvl="2" w:tplc="0C090005" w:tentative="1">
+    <w:lvl w:ilvl="2" w:tplc="0C090005">
       <w:start w:val="1"/>
       <w:numFmt w:val="bullet"/>
       <w:lvlText w:val=""/>
@@ -3224,7 +3608,7 @@
 </file>
 
 <file path=word/styles.xml><?xml version="1.0" encoding="utf-8"?>
-<w:styles xmlns:mc="http://schemas.openxmlformats.org/markup-compatibility/2006" xmlns:r="http://schemas.openxmlformats.org/officeDocument/2006/relationships" xmlns:w="http://schemas.openxmlformats.org/wordprocessingml/2006/main" xmlns:w14="http://schemas.microsoft.com/office/word/2010/wordml" mc:Ignorable="w14">
+<w:styles xmlns:mc="http://schemas.openxmlformats.org/markup-compatibility/2006" xmlns:r="http://schemas.openxmlformats.org/officeDocument/2006/relationships" xmlns:w="http://schemas.openxmlformats.org/wordprocessingml/2006/main" xmlns:w14="http://schemas.microsoft.com/office/word/2010/wordml" xmlns:w15="http://schemas.microsoft.com/office/word/2012/wordml" mc:Ignorable="w14 w15">
   <w:docDefaults>
     <w:rPrDefault>
       <w:rPr>
@@ -3240,363 +3624,369 @@
       </w:pPr>
     </w:pPrDefault>
   </w:docDefaults>
-  <w:latentStyles w:defLockedState="0" w:defUIPriority="99" w:defSemiHidden="1" w:defUnhideWhenUsed="1" w:defQFormat="0" w:count="276">
-    <w:lsdException w:name="Normal" w:semiHidden="0" w:uiPriority="0" w:unhideWhenUsed="0" w:qFormat="1"/>
-    <w:lsdException w:name="heading 1" w:semiHidden="0" w:uiPriority="9" w:unhideWhenUsed="0" w:qFormat="1"/>
-    <w:lsdException w:name="heading 2" w:uiPriority="9" w:qFormat="1"/>
-    <w:lsdException w:name="heading 3" w:uiPriority="9" w:qFormat="1"/>
-    <w:lsdException w:name="heading 4" w:uiPriority="9" w:qFormat="1"/>
-    <w:lsdException w:name="heading 5" w:uiPriority="9" w:qFormat="1"/>
-    <w:lsdException w:name="heading 6" w:uiPriority="9" w:qFormat="1"/>
-    <w:lsdException w:name="heading 7" w:uiPriority="9" w:qFormat="1"/>
-    <w:lsdException w:name="heading 8" w:uiPriority="9" w:qFormat="1"/>
-    <w:lsdException w:name="heading 9" w:uiPriority="9" w:qFormat="1"/>
-    <w:lsdException w:name="toc 1" w:uiPriority="39"/>
-    <w:lsdException w:name="toc 2" w:uiPriority="39"/>
-    <w:lsdException w:name="toc 3" w:uiPriority="39"/>
-    <w:lsdException w:name="toc 4" w:uiPriority="39"/>
-    <w:lsdException w:name="toc 5" w:uiPriority="39"/>
-    <w:lsdException w:name="toc 6" w:uiPriority="39"/>
-    <w:lsdException w:name="toc 7" w:uiPriority="39"/>
-    <w:lsdException w:name="toc 8" w:uiPriority="39"/>
-    <w:lsdException w:name="toc 9" w:uiPriority="39"/>
-    <w:lsdException w:name="caption" w:uiPriority="35" w:qFormat="1"/>
-    <w:lsdException w:name="Title" w:semiHidden="0" w:uiPriority="10" w:unhideWhenUsed="0" w:qFormat="1"/>
-    <w:lsdException w:name="Default Paragraph Font" w:uiPriority="1"/>
-    <w:lsdException w:name="Subtitle" w:semiHidden="0" w:uiPriority="11" w:unhideWhenUsed="0" w:qFormat="1"/>
-    <w:lsdException w:name="Strong" w:semiHidden="0" w:uiPriority="22" w:unhideWhenUsed="0" w:qFormat="1"/>
-    <w:lsdException w:name="Emphasis" w:semiHidden="0" w:uiPriority="20" w:unhideWhenUsed="0" w:qFormat="1"/>
-    <w:lsdException w:name="Table Grid" w:semiHidden="0" w:uiPriority="39" w:unhideWhenUsed="0"/>
-    <w:lsdException w:name="Note Level 1" w:semiHidden="0" w:unhideWhenUsed="0"/>
-    <w:lsdException w:name="Note Level 2" w:semiHidden="0" w:unhideWhenUsed="0"/>
-    <w:lsdException w:name="Note Level 3" w:semiHidden="0" w:unhideWhenUsed="0"/>
-    <w:lsdException w:name="Note Level 4" w:semiHidden="0" w:unhideWhenUsed="0"/>
-    <w:lsdException w:name="Note Level 5" w:semiHidden="0" w:unhideWhenUsed="0"/>
-    <w:lsdException w:name="Note Level 6" w:semiHidden="0" w:unhideWhenUsed="0"/>
-    <w:lsdException w:name="Note Level 7" w:semiHidden="0" w:unhideWhenUsed="0"/>
-    <w:lsdException w:name="Note Level 8" w:semiHidden="0" w:unhideWhenUsed="0"/>
-    <w:lsdException w:name="Note Level 9" w:semiHidden="0" w:unhideWhenUsed="0"/>
-    <w:lsdException w:name="Placeholder Text" w:unhideWhenUsed="0"/>
-    <w:lsdException w:name="No Spacing" w:semiHidden="0" w:uiPriority="1" w:unhideWhenUsed="0" w:qFormat="1"/>
-    <w:lsdException w:name="Light Shading" w:semiHidden="0" w:uiPriority="60" w:unhideWhenUsed="0"/>
-    <w:lsdException w:name="Light List" w:semiHidden="0" w:uiPriority="61" w:unhideWhenUsed="0"/>
-    <w:lsdException w:name="Light Grid" w:semiHidden="0" w:uiPriority="62" w:unhideWhenUsed="0"/>
-    <w:lsdException w:name="Medium Shading 1" w:semiHidden="0" w:uiPriority="63" w:unhideWhenUsed="0"/>
-    <w:lsdException w:name="Medium Shading 2" w:semiHidden="0" w:uiPriority="64" w:unhideWhenUsed="0"/>
-    <w:lsdException w:name="Medium List 1" w:semiHidden="0" w:uiPriority="65" w:unhideWhenUsed="0"/>
-    <w:lsdException w:name="Medium List 2" w:semiHidden="0" w:uiPriority="66" w:unhideWhenUsed="0"/>
-    <w:lsdException w:name="Medium Grid 1" w:semiHidden="0" w:uiPriority="67" w:unhideWhenUsed="0"/>
-    <w:lsdException w:name="Medium Grid 2" w:semiHidden="0" w:uiPriority="68" w:unhideWhenUsed="0"/>
-    <w:lsdException w:name="Medium Grid 3" w:semiHidden="0" w:uiPriority="69" w:unhideWhenUsed="0"/>
-    <w:lsdException w:name="Dark List" w:semiHidden="0" w:uiPriority="70" w:unhideWhenUsed="0"/>
-    <w:lsdException w:name="Colorful Shading" w:semiHidden="0" w:uiPriority="71" w:unhideWhenUsed="0"/>
-    <w:lsdException w:name="Colorful List" w:semiHidden="0" w:uiPriority="72" w:unhideWhenUsed="0"/>
-    <w:lsdException w:name="Colorful Grid" w:semiHidden="0" w:uiPriority="73" w:unhideWhenUsed="0"/>
-    <w:lsdException w:name="Light Shading Accent 1" w:semiHidden="0" w:uiPriority="60" w:unhideWhenUsed="0"/>
-    <w:lsdException w:name="Light List Accent 1" w:semiHidden="0" w:uiPriority="61" w:unhideWhenUsed="0"/>
-    <w:lsdException w:name="Light Grid Accent 1" w:semiHidden="0" w:uiPriority="62" w:unhideWhenUsed="0"/>
-    <w:lsdException w:name="Medium Shading 1 Accent 1" w:semiHidden="0" w:uiPriority="63" w:unhideWhenUsed="0"/>
-    <w:lsdException w:name="Medium Shading 2 Accent 1" w:semiHidden="0" w:uiPriority="64" w:unhideWhenUsed="0"/>
-    <w:lsdException w:name="Medium List 1 Accent 1" w:semiHidden="0" w:uiPriority="65" w:unhideWhenUsed="0"/>
-    <w:lsdException w:name="Revision" w:unhideWhenUsed="0"/>
-    <w:lsdException w:name="List Paragraph" w:semiHidden="0" w:uiPriority="34" w:unhideWhenUsed="0" w:qFormat="1"/>
-    <w:lsdException w:name="Quote" w:semiHidden="0" w:uiPriority="29" w:unhideWhenUsed="0" w:qFormat="1"/>
-    <w:lsdException w:name="Intense Quote" w:semiHidden="0" w:uiPriority="30" w:unhideWhenUsed="0" w:qFormat="1"/>
-    <w:lsdException w:name="Medium List 2 Accent 1" w:semiHidden="0" w:uiPriority="66" w:unhideWhenUsed="0"/>
-    <w:lsdException w:name="Medium Grid 1 Accent 1" w:semiHidden="0" w:uiPriority="67" w:unhideWhenUsed="0"/>
-    <w:lsdException w:name="Medium Grid 2 Accent 1" w:semiHidden="0" w:uiPriority="68" w:unhideWhenUsed="0"/>
-    <w:lsdException w:name="Medium Grid 3 Accent 1" w:semiHidden="0" w:uiPriority="69" w:unhideWhenUsed="0"/>
-    <w:lsdException w:name="Dark List Accent 1" w:semiHidden="0" w:uiPriority="70" w:unhideWhenUsed="0"/>
-    <w:lsdException w:name="Colorful Shading Accent 1" w:semiHidden="0" w:uiPriority="71" w:unhideWhenUsed="0"/>
-    <w:lsdException w:name="Colorful List Accent 1" w:semiHidden="0" w:uiPriority="72" w:unhideWhenUsed="0"/>
-    <w:lsdException w:name="Colorful Grid Accent 1" w:semiHidden="0" w:uiPriority="73" w:unhideWhenUsed="0"/>
-    <w:lsdException w:name="Light Shading Accent 2" w:semiHidden="0" w:uiPriority="60" w:unhideWhenUsed="0"/>
-    <w:lsdException w:name="Light List Accent 2" w:semiHidden="0" w:uiPriority="61" w:unhideWhenUsed="0"/>
-    <w:lsdException w:name="Light Grid Accent 2" w:semiHidden="0" w:uiPriority="62" w:unhideWhenUsed="0"/>
-    <w:lsdException w:name="Medium Shading 1 Accent 2" w:semiHidden="0" w:uiPriority="63" w:unhideWhenUsed="0"/>
-    <w:lsdException w:name="Medium Shading 2 Accent 2" w:semiHidden="0" w:uiPriority="64" w:unhideWhenUsed="0"/>
-    <w:lsdException w:name="Medium List 1 Accent 2" w:semiHidden="0" w:uiPriority="65" w:unhideWhenUsed="0"/>
-    <w:lsdException w:name="Medium List 2 Accent 2" w:semiHidden="0" w:uiPriority="66" w:unhideWhenUsed="0"/>
-    <w:lsdException w:name="Medium Grid 1 Accent 2" w:semiHidden="0" w:uiPriority="67" w:unhideWhenUsed="0"/>
-    <w:lsdException w:name="Medium Grid 2 Accent 2" w:semiHidden="0" w:uiPriority="68" w:unhideWhenUsed="0"/>
-    <w:lsdException w:name="Medium Grid 3 Accent 2" w:semiHidden="0" w:uiPriority="69" w:unhideWhenUsed="0"/>
-    <w:lsdException w:name="Dark List Accent 2" w:semiHidden="0" w:uiPriority="70" w:unhideWhenUsed="0"/>
-    <w:lsdException w:name="Colorful Shading Accent 2" w:semiHidden="0" w:uiPriority="71" w:unhideWhenUsed="0"/>
-    <w:lsdException w:name="Colorful List Accent 2" w:semiHidden="0" w:uiPriority="72" w:unhideWhenUsed="0"/>
-    <w:lsdException w:name="Colorful Grid Accent 2" w:semiHidden="0" w:uiPriority="73" w:unhideWhenUsed="0"/>
-    <w:lsdException w:name="Light Shading Accent 3" w:semiHidden="0" w:uiPriority="60" w:unhideWhenUsed="0"/>
-    <w:lsdException w:name="Light List Accent 3" w:semiHidden="0" w:uiPriority="61" w:unhideWhenUsed="0"/>
-    <w:lsdException w:name="Light Grid Accent 3" w:semiHidden="0" w:uiPriority="62" w:unhideWhenUsed="0"/>
-    <w:lsdException w:name="Medium Shading 1 Accent 3" w:semiHidden="0" w:uiPriority="63" w:unhideWhenUsed="0"/>
-    <w:lsdException w:name="Medium Shading 2 Accent 3" w:semiHidden="0" w:uiPriority="64" w:unhideWhenUsed="0"/>
-    <w:lsdException w:name="Medium List 1 Accent 3" w:semiHidden="0" w:uiPriority="65" w:unhideWhenUsed="0"/>
-    <w:lsdException w:name="Medium List 2 Accent 3" w:semiHidden="0" w:uiPriority="66" w:unhideWhenUsed="0"/>
-    <w:lsdException w:name="Medium Grid 1 Accent 3" w:semiHidden="0" w:uiPriority="67" w:unhideWhenUsed="0"/>
-    <w:lsdException w:name="Medium Grid 2 Accent 3" w:semiHidden="0" w:uiPriority="68" w:unhideWhenUsed="0"/>
-    <w:lsdException w:name="Medium Grid 3 Accent 3" w:semiHidden="0" w:uiPriority="69" w:unhideWhenUsed="0"/>
-    <w:lsdException w:name="Dark List Accent 3" w:semiHidden="0" w:uiPriority="70" w:unhideWhenUsed="0"/>
-    <w:lsdException w:name="Colorful Shading Accent 3" w:semiHidden="0" w:uiPriority="71" w:unhideWhenUsed="0"/>
-    <w:lsdException w:name="Colorful List Accent 3" w:semiHidden="0" w:uiPriority="72" w:unhideWhenUsed="0"/>
-    <w:lsdException w:name="Colorful Grid Accent 3" w:semiHidden="0" w:uiPriority="73" w:unhideWhenUsed="0"/>
-    <w:lsdException w:name="Light Shading Accent 4" w:semiHidden="0" w:uiPriority="60" w:unhideWhenUsed="0"/>
-    <w:lsdException w:name="Light List Accent 4" w:semiHidden="0" w:uiPriority="61" w:unhideWhenUsed="0"/>
-    <w:lsdException w:name="Light Grid Accent 4" w:semiHidden="0" w:uiPriority="62" w:unhideWhenUsed="0"/>
-    <w:lsdException w:name="Medium Shading 1 Accent 4" w:semiHidden="0" w:uiPriority="63" w:unhideWhenUsed="0"/>
-    <w:lsdException w:name="Medium Shading 2 Accent 4" w:semiHidden="0" w:uiPriority="64" w:unhideWhenUsed="0"/>
-    <w:lsdException w:name="Medium List 1 Accent 4" w:semiHidden="0" w:uiPriority="65" w:unhideWhenUsed="0"/>
-    <w:lsdException w:name="Medium List 2 Accent 4" w:semiHidden="0" w:uiPriority="66" w:unhideWhenUsed="0"/>
-    <w:lsdException w:name="Medium Grid 1 Accent 4" w:semiHidden="0" w:uiPriority="67" w:unhideWhenUsed="0"/>
-    <w:lsdException w:name="Medium Grid 2 Accent 4" w:semiHidden="0" w:uiPriority="68" w:unhideWhenUsed="0"/>
-    <w:lsdException w:name="Medium Grid 3 Accent 4" w:semiHidden="0" w:uiPriority="69" w:unhideWhenUsed="0"/>
-    <w:lsdException w:name="Dark List Accent 4" w:semiHidden="0" w:uiPriority="70" w:unhideWhenUsed="0"/>
-    <w:lsdException w:name="Colorful Shading Accent 4" w:semiHidden="0" w:uiPriority="71" w:unhideWhenUsed="0"/>
-    <w:lsdException w:name="Colorful List Accent 4" w:semiHidden="0" w:uiPriority="72" w:unhideWhenUsed="0"/>
-    <w:lsdException w:name="Colorful Grid Accent 4" w:semiHidden="0" w:uiPriority="73" w:unhideWhenUsed="0"/>
-    <w:lsdException w:name="Light Shading Accent 5" w:semiHidden="0" w:uiPriority="60" w:unhideWhenUsed="0"/>
-    <w:lsdException w:name="Light List Accent 5" w:semiHidden="0" w:uiPriority="61" w:unhideWhenUsed="0"/>
-    <w:lsdException w:name="Light Grid Accent 5" w:semiHidden="0" w:uiPriority="62" w:unhideWhenUsed="0"/>
-    <w:lsdException w:name="Medium Shading 1 Accent 5" w:semiHidden="0" w:uiPriority="63" w:unhideWhenUsed="0"/>
-    <w:lsdException w:name="Medium Shading 2 Accent 5" w:semiHidden="0" w:uiPriority="64" w:unhideWhenUsed="0"/>
-    <w:lsdException w:name="Medium List 1 Accent 5" w:semiHidden="0" w:uiPriority="65" w:unhideWhenUsed="0"/>
-    <w:lsdException w:name="Medium List 2 Accent 5" w:semiHidden="0" w:uiPriority="66" w:unhideWhenUsed="0"/>
-    <w:lsdException w:name="Medium Grid 1 Accent 5" w:semiHidden="0" w:uiPriority="67" w:unhideWhenUsed="0"/>
-    <w:lsdException w:name="Medium Grid 2 Accent 5" w:semiHidden="0" w:uiPriority="68" w:unhideWhenUsed="0"/>
-    <w:lsdException w:name="Medium Grid 3 Accent 5" w:semiHidden="0" w:uiPriority="69" w:unhideWhenUsed="0"/>
-    <w:lsdException w:name="Dark List Accent 5" w:semiHidden="0" w:uiPriority="70" w:unhideWhenUsed="0"/>
-    <w:lsdException w:name="Colorful Shading Accent 5" w:semiHidden="0" w:uiPriority="71" w:unhideWhenUsed="0"/>
-    <w:lsdException w:name="Colorful List Accent 5" w:semiHidden="0" w:uiPriority="72" w:unhideWhenUsed="0"/>
-    <w:lsdException w:name="Colorful Grid Accent 5" w:semiHidden="0" w:uiPriority="73" w:unhideWhenUsed="0"/>
-    <w:lsdException w:name="Light Shading Accent 6" w:semiHidden="0" w:uiPriority="60" w:unhideWhenUsed="0"/>
-    <w:lsdException w:name="Light List Accent 6" w:semiHidden="0" w:uiPriority="61" w:unhideWhenUsed="0"/>
-    <w:lsdException w:name="Light Grid Accent 6" w:semiHidden="0" w:uiPriority="62" w:unhideWhenUsed="0"/>
-    <w:lsdException w:name="Medium Shading 1 Accent 6" w:semiHidden="0" w:uiPriority="63" w:unhideWhenUsed="0"/>
-    <w:lsdException w:name="Medium Shading 2 Accent 6" w:semiHidden="0" w:uiPriority="64" w:unhideWhenUsed="0"/>
-    <w:lsdException w:name="Medium List 1 Accent 6" w:semiHidden="0" w:uiPriority="65" w:unhideWhenUsed="0"/>
-    <w:lsdException w:name="Medium List 2 Accent 6" w:semiHidden="0" w:uiPriority="66" w:unhideWhenUsed="0"/>
-    <w:lsdException w:name="Medium Grid 1 Accent 6" w:semiHidden="0" w:uiPriority="67" w:unhideWhenUsed="0"/>
-    <w:lsdException w:name="Medium Grid 2 Accent 6" w:semiHidden="0" w:uiPriority="68" w:unhideWhenUsed="0"/>
-    <w:lsdException w:name="Medium Grid 3 Accent 6" w:semiHidden="0" w:uiPriority="69" w:unhideWhenUsed="0"/>
-    <w:lsdException w:name="Dark List Accent 6" w:semiHidden="0" w:uiPriority="70" w:unhideWhenUsed="0"/>
-    <w:lsdException w:name="Colorful Shading Accent 6" w:semiHidden="0" w:uiPriority="71" w:unhideWhenUsed="0"/>
-    <w:lsdException w:name="Colorful List Accent 6" w:semiHidden="0" w:uiPriority="72" w:unhideWhenUsed="0"/>
-    <w:lsdException w:name="Colorful Grid Accent 6" w:semiHidden="0" w:uiPriority="73" w:unhideWhenUsed="0"/>
-    <w:lsdException w:name="Subtle Emphasis" w:semiHidden="0" w:uiPriority="19" w:unhideWhenUsed="0" w:qFormat="1"/>
-    <w:lsdException w:name="Intense Emphasis" w:semiHidden="0" w:uiPriority="21" w:unhideWhenUsed="0" w:qFormat="1"/>
-    <w:lsdException w:name="Subtle Reference" w:semiHidden="0" w:uiPriority="31" w:unhideWhenUsed="0" w:qFormat="1"/>
-    <w:lsdException w:name="Intense Reference" w:semiHidden="0" w:uiPriority="32" w:unhideWhenUsed="0" w:qFormat="1"/>
-    <w:lsdException w:name="Book Title" w:semiHidden="0" w:uiPriority="33" w:unhideWhenUsed="0" w:qFormat="1"/>
-    <w:lsdException w:name="Bibliography" w:uiPriority="37"/>
-    <w:lsdException w:name="TOC Heading" w:uiPriority="39" w:qFormat="1"/>
-  </w:latentStyles>
-  <w:style w:type="paragraph" w:default="1" w:styleId="Normal">
-    <w:name w:val="Normal"/>
-    <w:qFormat/>
-  </w:style>
-  <w:style w:type="character" w:default="1" w:styleId="DefaultParagraphFont">
-    <w:name w:val="Default Paragraph Font"/>
-    <w:uiPriority w:val="1"/>
-    <w:semiHidden/>
-    <w:unhideWhenUsed/>
-  </w:style>
-  <w:style w:type="table" w:default="1" w:styleId="TableNormal">
-    <w:name w:val="Normal Table"/>
-    <w:uiPriority w:val="99"/>
-    <w:semiHidden/>
-    <w:unhideWhenUsed/>
-    <w:tblPr>
-      <w:tblInd w:w="0" w:type="dxa"/>
-      <w:tblCellMar>
-        <w:top w:w="0" w:type="dxa"/>
-        <w:left w:w="108" w:type="dxa"/>
-        <w:bottom w:w="0" w:type="dxa"/>
-        <w:right w:w="108" w:type="dxa"/>
-      </w:tblCellMar>
-    </w:tblPr>
-  </w:style>
-  <w:style w:type="numbering" w:default="1" w:styleId="NoList">
-    <w:name w:val="No List"/>
-    <w:uiPriority w:val="99"/>
-    <w:semiHidden/>
-    <w:unhideWhenUsed/>
-  </w:style>
-  <w:style w:type="paragraph" w:styleId="ListParagraph">
-    <w:name w:val="List Paragraph"/>
-    <w:basedOn w:val="Normal"/>
-    <w:uiPriority w:val="34"/>
-    <w:qFormat/>
-    <w:rsid w:val="0065577C"/>
-    <w:pPr>
-      <w:ind w:left="720"/>
-      <w:contextualSpacing/>
-    </w:pPr>
-  </w:style>
-</w:styles>
-</file>
-
-<file path=word/stylesWithEffects.xml><?xml version="1.0" encoding="utf-8"?>
-<w:styles xmlns:wpc="http://schemas.microsoft.com/office/word/2010/wordprocessingCanvas" xmlns:mo="http://schemas.microsoft.com/office/mac/office/2008/main" xmlns:mc="http://schemas.openxmlformats.org/markup-compatibility/2006" xmlns:mv="urn:schemas-microsoft-com:mac:vml" xmlns:o="urn:schemas-microsoft-com:office:office" xmlns:r="http://schemas.openxmlformats.org/officeDocument/2006/relationships" xmlns:m="http://schemas.openxmlformats.org/officeDocument/2006/math" xmlns:v="urn:schemas-microsoft-com:vml" xmlns:wp14="http://schemas.microsoft.com/office/word/2010/wordprocessingDrawing" xmlns:wp="http://schemas.openxmlformats.org/drawingml/2006/wordprocessingDrawing" xmlns:w10="urn:schemas-microsoft-com:office:word" xmlns:w="http://schemas.openxmlformats.org/wordprocessingml/2006/main" xmlns:w14="http://schemas.microsoft.com/office/word/2010/wordml" xmlns:wpg="http://schemas.microsoft.com/office/word/2010/wordprocessingGroup" xmlns:wpi="http://schemas.microsoft.com/office/word/2010/wordprocessingInk" xmlns:wne="http://schemas.microsoft.com/office/word/2006/wordml" xmlns:wps="http://schemas.microsoft.com/office/word/2010/wordprocessingShape" mc:Ignorable="w14 wp14">
-  <w:docDefaults>
-    <w:rPrDefault>
-      <w:rPr>
-        <w:rFonts w:asciiTheme="minorHAnsi" w:eastAsiaTheme="minorHAnsi" w:hAnsiTheme="minorHAnsi" w:cstheme="minorBidi"/>
-        <w:sz w:val="22"/>
-        <w:szCs w:val="22"/>
-        <w:lang w:val="en-AU" w:eastAsia="en-US" w:bidi="ar-SA"/>
-      </w:rPr>
-    </w:rPrDefault>
-    <w:pPrDefault>
-      <w:pPr>
-        <w:spacing w:after="160" w:line="259" w:lineRule="auto"/>
-      </w:pPr>
-    </w:pPrDefault>
-  </w:docDefaults>
-  <w:latentStyles w:defLockedState="0" w:defUIPriority="99" w:defSemiHidden="1" w:defUnhideWhenUsed="1" w:defQFormat="0" w:count="276">
-    <w:lsdException w:name="Normal" w:semiHidden="0" w:uiPriority="0" w:unhideWhenUsed="0" w:qFormat="1"/>
-    <w:lsdException w:name="heading 1" w:semiHidden="0" w:uiPriority="9" w:unhideWhenUsed="0" w:qFormat="1"/>
-    <w:lsdException w:name="heading 2" w:uiPriority="9" w:qFormat="1"/>
-    <w:lsdException w:name="heading 3" w:uiPriority="9" w:qFormat="1"/>
-    <w:lsdException w:name="heading 4" w:uiPriority="9" w:qFormat="1"/>
-    <w:lsdException w:name="heading 5" w:uiPriority="9" w:qFormat="1"/>
-    <w:lsdException w:name="heading 6" w:uiPriority="9" w:qFormat="1"/>
-    <w:lsdException w:name="heading 7" w:uiPriority="9" w:qFormat="1"/>
-    <w:lsdException w:name="heading 8" w:uiPriority="9" w:qFormat="1"/>
-    <w:lsdException w:name="heading 9" w:uiPriority="9" w:qFormat="1"/>
-    <w:lsdException w:name="toc 1" w:uiPriority="39"/>
-    <w:lsdException w:name="toc 2" w:uiPriority="39"/>
-    <w:lsdException w:name="toc 3" w:uiPriority="39"/>
-    <w:lsdException w:name="toc 4" w:uiPriority="39"/>
-    <w:lsdException w:name="toc 5" w:uiPriority="39"/>
-    <w:lsdException w:name="toc 6" w:uiPriority="39"/>
-    <w:lsdException w:name="toc 7" w:uiPriority="39"/>
-    <w:lsdException w:name="toc 8" w:uiPriority="39"/>
-    <w:lsdException w:name="toc 9" w:uiPriority="39"/>
-    <w:lsdException w:name="caption" w:uiPriority="35" w:qFormat="1"/>
-    <w:lsdException w:name="Title" w:semiHidden="0" w:uiPriority="10" w:unhideWhenUsed="0" w:qFormat="1"/>
-    <w:lsdException w:name="Default Paragraph Font" w:uiPriority="1"/>
-    <w:lsdException w:name="Subtitle" w:semiHidden="0" w:uiPriority="11" w:unhideWhenUsed="0" w:qFormat="1"/>
-    <w:lsdException w:name="Strong" w:semiHidden="0" w:uiPriority="22" w:unhideWhenUsed="0" w:qFormat="1"/>
-    <w:lsdException w:name="Emphasis" w:semiHidden="0" w:uiPriority="20" w:unhideWhenUsed="0" w:qFormat="1"/>
-    <w:lsdException w:name="Table Grid" w:semiHidden="0" w:uiPriority="39" w:unhideWhenUsed="0"/>
-    <w:lsdException w:name="Note Level 1" w:semiHidden="0" w:unhideWhenUsed="0"/>
-    <w:lsdException w:name="Note Level 2" w:semiHidden="0" w:unhideWhenUsed="0"/>
-    <w:lsdException w:name="Note Level 3" w:semiHidden="0" w:unhideWhenUsed="0"/>
-    <w:lsdException w:name="Note Level 4" w:semiHidden="0" w:unhideWhenUsed="0"/>
-    <w:lsdException w:name="Note Level 5" w:semiHidden="0" w:unhideWhenUsed="0"/>
-    <w:lsdException w:name="Note Level 6" w:semiHidden="0" w:unhideWhenUsed="0"/>
-    <w:lsdException w:name="Note Level 7" w:semiHidden="0" w:unhideWhenUsed="0"/>
-    <w:lsdException w:name="Note Level 8" w:semiHidden="0" w:unhideWhenUsed="0"/>
-    <w:lsdException w:name="Note Level 9" w:semiHidden="0" w:unhideWhenUsed="0"/>
-    <w:lsdException w:name="Placeholder Text" w:unhideWhenUsed="0"/>
-    <w:lsdException w:name="No Spacing" w:semiHidden="0" w:uiPriority="1" w:unhideWhenUsed="0" w:qFormat="1"/>
-    <w:lsdException w:name="Light Shading" w:semiHidden="0" w:uiPriority="60" w:unhideWhenUsed="0"/>
-    <w:lsdException w:name="Light List" w:semiHidden="0" w:uiPriority="61" w:unhideWhenUsed="0"/>
-    <w:lsdException w:name="Light Grid" w:semiHidden="0" w:uiPriority="62" w:unhideWhenUsed="0"/>
-    <w:lsdException w:name="Medium Shading 1" w:semiHidden="0" w:uiPriority="63" w:unhideWhenUsed="0"/>
-    <w:lsdException w:name="Medium Shading 2" w:semiHidden="0" w:uiPriority="64" w:unhideWhenUsed="0"/>
-    <w:lsdException w:name="Medium List 1" w:semiHidden="0" w:uiPriority="65" w:unhideWhenUsed="0"/>
-    <w:lsdException w:name="Medium List 2" w:semiHidden="0" w:uiPriority="66" w:unhideWhenUsed="0"/>
-    <w:lsdException w:name="Medium Grid 1" w:semiHidden="0" w:uiPriority="67" w:unhideWhenUsed="0"/>
-    <w:lsdException w:name="Medium Grid 2" w:semiHidden="0" w:uiPriority="68" w:unhideWhenUsed="0"/>
-    <w:lsdException w:name="Medium Grid 3" w:semiHidden="0" w:uiPriority="69" w:unhideWhenUsed="0"/>
-    <w:lsdException w:name="Dark List" w:semiHidden="0" w:uiPriority="70" w:unhideWhenUsed="0"/>
-    <w:lsdException w:name="Colorful Shading" w:semiHidden="0" w:uiPriority="71" w:unhideWhenUsed="0"/>
-    <w:lsdException w:name="Colorful List" w:semiHidden="0" w:uiPriority="72" w:unhideWhenUsed="0"/>
-    <w:lsdException w:name="Colorful Grid" w:semiHidden="0" w:uiPriority="73" w:unhideWhenUsed="0"/>
-    <w:lsdException w:name="Light Shading Accent 1" w:semiHidden="0" w:uiPriority="60" w:unhideWhenUsed="0"/>
-    <w:lsdException w:name="Light List Accent 1" w:semiHidden="0" w:uiPriority="61" w:unhideWhenUsed="0"/>
-    <w:lsdException w:name="Light Grid Accent 1" w:semiHidden="0" w:uiPriority="62" w:unhideWhenUsed="0"/>
-    <w:lsdException w:name="Medium Shading 1 Accent 1" w:semiHidden="0" w:uiPriority="63" w:unhideWhenUsed="0"/>
-    <w:lsdException w:name="Medium Shading 2 Accent 1" w:semiHidden="0" w:uiPriority="64" w:unhideWhenUsed="0"/>
-    <w:lsdException w:name="Medium List 1 Accent 1" w:semiHidden="0" w:uiPriority="65" w:unhideWhenUsed="0"/>
-    <w:lsdException w:name="Revision" w:unhideWhenUsed="0"/>
-    <w:lsdException w:name="List Paragraph" w:semiHidden="0" w:uiPriority="34" w:unhideWhenUsed="0" w:qFormat="1"/>
-    <w:lsdException w:name="Quote" w:semiHidden="0" w:uiPriority="29" w:unhideWhenUsed="0" w:qFormat="1"/>
-    <w:lsdException w:name="Intense Quote" w:semiHidden="0" w:uiPriority="30" w:unhideWhenUsed="0" w:qFormat="1"/>
-    <w:lsdException w:name="Medium List 2 Accent 1" w:semiHidden="0" w:uiPriority="66" w:unhideWhenUsed="0"/>
-    <w:lsdException w:name="Medium Grid 1 Accent 1" w:semiHidden="0" w:uiPriority="67" w:unhideWhenUsed="0"/>
-    <w:lsdException w:name="Medium Grid 2 Accent 1" w:semiHidden="0" w:uiPriority="68" w:unhideWhenUsed="0"/>
-    <w:lsdException w:name="Medium Grid 3 Accent 1" w:semiHidden="0" w:uiPriority="69" w:unhideWhenUsed="0"/>
-    <w:lsdException w:name="Dark List Accent 1" w:semiHidden="0" w:uiPriority="70" w:unhideWhenUsed="0"/>
-    <w:lsdException w:name="Colorful Shading Accent 1" w:semiHidden="0" w:uiPriority="71" w:unhideWhenUsed="0"/>
-    <w:lsdException w:name="Colorful List Accent 1" w:semiHidden="0" w:uiPriority="72" w:unhideWhenUsed="0"/>
-    <w:lsdException w:name="Colorful Grid Accent 1" w:semiHidden="0" w:uiPriority="73" w:unhideWhenUsed="0"/>
-    <w:lsdException w:name="Light Shading Accent 2" w:semiHidden="0" w:uiPriority="60" w:unhideWhenUsed="0"/>
-    <w:lsdException w:name="Light List Accent 2" w:semiHidden="0" w:uiPriority="61" w:unhideWhenUsed="0"/>
-    <w:lsdException w:name="Light Grid Accent 2" w:semiHidden="0" w:uiPriority="62" w:unhideWhenUsed="0"/>
-    <w:lsdException w:name="Medium Shading 1 Accent 2" w:semiHidden="0" w:uiPriority="63" w:unhideWhenUsed="0"/>
-    <w:lsdException w:name="Medium Shading 2 Accent 2" w:semiHidden="0" w:uiPriority="64" w:unhideWhenUsed="0"/>
-    <w:lsdException w:name="Medium List 1 Accent 2" w:semiHidden="0" w:uiPriority="65" w:unhideWhenUsed="0"/>
-    <w:lsdException w:name="Medium List 2 Accent 2" w:semiHidden="0" w:uiPriority="66" w:unhideWhenUsed="0"/>
-    <w:lsdException w:name="Medium Grid 1 Accent 2" w:semiHidden="0" w:uiPriority="67" w:unhideWhenUsed="0"/>
-    <w:lsdException w:name="Medium Grid 2 Accent 2" w:semiHidden="0" w:uiPriority="68" w:unhideWhenUsed="0"/>
-    <w:lsdException w:name="Medium Grid 3 Accent 2" w:semiHidden="0" w:uiPriority="69" w:unhideWhenUsed="0"/>
-    <w:lsdException w:name="Dark List Accent 2" w:semiHidden="0" w:uiPriority="70" w:unhideWhenUsed="0"/>
-    <w:lsdException w:name="Colorful Shading Accent 2" w:semiHidden="0" w:uiPriority="71" w:unhideWhenUsed="0"/>
-    <w:lsdException w:name="Colorful List Accent 2" w:semiHidden="0" w:uiPriority="72" w:unhideWhenUsed="0"/>
-    <w:lsdException w:name="Colorful Grid Accent 2" w:semiHidden="0" w:uiPriority="73" w:unhideWhenUsed="0"/>
-    <w:lsdException w:name="Light Shading Accent 3" w:semiHidden="0" w:uiPriority="60" w:unhideWhenUsed="0"/>
-    <w:lsdException w:name="Light List Accent 3" w:semiHidden="0" w:uiPriority="61" w:unhideWhenUsed="0"/>
-    <w:lsdException w:name="Light Grid Accent 3" w:semiHidden="0" w:uiPriority="62" w:unhideWhenUsed="0"/>
-    <w:lsdException w:name="Medium Shading 1 Accent 3" w:semiHidden="0" w:uiPriority="63" w:unhideWhenUsed="0"/>
-    <w:lsdException w:name="Medium Shading 2 Accent 3" w:semiHidden="0" w:uiPriority="64" w:unhideWhenUsed="0"/>
-    <w:lsdException w:name="Medium List 1 Accent 3" w:semiHidden="0" w:uiPriority="65" w:unhideWhenUsed="0"/>
-    <w:lsdException w:name="Medium List 2 Accent 3" w:semiHidden="0" w:uiPriority="66" w:unhideWhenUsed="0"/>
-    <w:lsdException w:name="Medium Grid 1 Accent 3" w:semiHidden="0" w:uiPriority="67" w:unhideWhenUsed="0"/>
-    <w:lsdException w:name="Medium Grid 2 Accent 3" w:semiHidden="0" w:uiPriority="68" w:unhideWhenUsed="0"/>
-    <w:lsdException w:name="Medium Grid 3 Accent 3" w:semiHidden="0" w:uiPriority="69" w:unhideWhenUsed="0"/>
-    <w:lsdException w:name="Dark List Accent 3" w:semiHidden="0" w:uiPriority="70" w:unhideWhenUsed="0"/>
-    <w:lsdException w:name="Colorful Shading Accent 3" w:semiHidden="0" w:uiPriority="71" w:unhideWhenUsed="0"/>
-    <w:lsdException w:name="Colorful List Accent 3" w:semiHidden="0" w:uiPriority="72" w:unhideWhenUsed="0"/>
-    <w:lsdException w:name="Colorful Grid Accent 3" w:semiHidden="0" w:uiPriority="73" w:unhideWhenUsed="0"/>
-    <w:lsdException w:name="Light Shading Accent 4" w:semiHidden="0" w:uiPriority="60" w:unhideWhenUsed="0"/>
-    <w:lsdException w:name="Light List Accent 4" w:semiHidden="0" w:uiPriority="61" w:unhideWhenUsed="0"/>
-    <w:lsdException w:name="Light Grid Accent 4" w:semiHidden="0" w:uiPriority="62" w:unhideWhenUsed="0"/>
-    <w:lsdException w:name="Medium Shading 1 Accent 4" w:semiHidden="0" w:uiPriority="63" w:unhideWhenUsed="0"/>
-    <w:lsdException w:name="Medium Shading 2 Accent 4" w:semiHidden="0" w:uiPriority="64" w:unhideWhenUsed="0"/>
-    <w:lsdException w:name="Medium List 1 Accent 4" w:semiHidden="0" w:uiPriority="65" w:unhideWhenUsed="0"/>
-    <w:lsdException w:name="Medium List 2 Accent 4" w:semiHidden="0" w:uiPriority="66" w:unhideWhenUsed="0"/>
-    <w:lsdException w:name="Medium Grid 1 Accent 4" w:semiHidden="0" w:uiPriority="67" w:unhideWhenUsed="0"/>
-    <w:lsdException w:name="Medium Grid 2 Accent 4" w:semiHidden="0" w:uiPriority="68" w:unhideWhenUsed="0"/>
-    <w:lsdException w:name="Medium Grid 3 Accent 4" w:semiHidden="0" w:uiPriority="69" w:unhideWhenUsed="0"/>
-    <w:lsdException w:name="Dark List Accent 4" w:semiHidden="0" w:uiPriority="70" w:unhideWhenUsed="0"/>
-    <w:lsdException w:name="Colorful Shading Accent 4" w:semiHidden="0" w:uiPriority="71" w:unhideWhenUsed="0"/>
-    <w:lsdException w:name="Colorful List Accent 4" w:semiHidden="0" w:uiPriority="72" w:unhideWhenUsed="0"/>
-    <w:lsdException w:name="Colorful Grid Accent 4" w:semiHidden="0" w:uiPriority="73" w:unhideWhenUsed="0"/>
-    <w:lsdException w:name="Light Shading Accent 5" w:semiHidden="0" w:uiPriority="60" w:unhideWhenUsed="0"/>
-    <w:lsdException w:name="Light List Accent 5" w:semiHidden="0" w:uiPriority="61" w:unhideWhenUsed="0"/>
-    <w:lsdException w:name="Light Grid Accent 5" w:semiHidden="0" w:uiPriority="62" w:unhideWhenUsed="0"/>
-    <w:lsdException w:name="Medium Shading 1 Accent 5" w:semiHidden="0" w:uiPriority="63" w:unhideWhenUsed="0"/>
-    <w:lsdException w:name="Medium Shading 2 Accent 5" w:semiHidden="0" w:uiPriority="64" w:unhideWhenUsed="0"/>
-    <w:lsdException w:name="Medium List 1 Accent 5" w:semiHidden="0" w:uiPriority="65" w:unhideWhenUsed="0"/>
-    <w:lsdException w:name="Medium List 2 Accent 5" w:semiHidden="0" w:uiPriority="66" w:unhideWhenUsed="0"/>
-    <w:lsdException w:name="Medium Grid 1 Accent 5" w:semiHidden="0" w:uiPriority="67" w:unhideWhenUsed="0"/>
-    <w:lsdException w:name="Medium Grid 2 Accent 5" w:semiHidden="0" w:uiPriority="68" w:unhideWhenUsed="0"/>
-    <w:lsdException w:name="Medium Grid 3 Accent 5" w:semiHidden="0" w:uiPriority="69" w:unhideWhenUsed="0"/>
-    <w:lsdException w:name="Dark List Accent 5" w:semiHidden="0" w:uiPriority="70" w:unhideWhenUsed="0"/>
-    <w:lsdException w:name="Colorful Shading Accent 5" w:semiHidden="0" w:uiPriority="71" w:unhideWhenUsed="0"/>
-    <w:lsdException w:name="Colorful List Accent 5" w:semiHidden="0" w:uiPriority="72" w:unhideWhenUsed="0"/>
-    <w:lsdException w:name="Colorful Grid Accent 5" w:semiHidden="0" w:uiPriority="73" w:unhideWhenUsed="0"/>
-    <w:lsdException w:name="Light Shading Accent 6" w:semiHidden="0" w:uiPriority="60" w:unhideWhenUsed="0"/>
-    <w:lsdException w:name="Light List Accent 6" w:semiHidden="0" w:uiPriority="61" w:unhideWhenUsed="0"/>
-    <w:lsdException w:name="Light Grid Accent 6" w:semiHidden="0" w:uiPriority="62" w:unhideWhenUsed="0"/>
-    <w:lsdException w:name="Medium Shading 1 Accent 6" w:semiHidden="0" w:uiPriority="63" w:unhideWhenUsed="0"/>
-    <w:lsdException w:name="Medium Shading 2 Accent 6" w:semiHidden="0" w:uiPriority="64" w:unhideWhenUsed="0"/>
-    <w:lsdException w:name="Medium List 1 Accent 6" w:semiHidden="0" w:uiPriority="65" w:unhideWhenUsed="0"/>
-    <w:lsdException w:name="Medium List 2 Accent 6" w:semiHidden="0" w:uiPriority="66" w:unhideWhenUsed="0"/>
-    <w:lsdException w:name="Medium Grid 1 Accent 6" w:semiHidden="0" w:uiPriority="67" w:unhideWhenUsed="0"/>
-    <w:lsdException w:name="Medium Grid 2 Accent 6" w:semiHidden="0" w:uiPriority="68" w:unhideWhenUsed="0"/>
-    <w:lsdException w:name="Medium Grid 3 Accent 6" w:semiHidden="0" w:uiPriority="69" w:unhideWhenUsed="0"/>
-    <w:lsdException w:name="Dark List Accent 6" w:semiHidden="0" w:uiPriority="70" w:unhideWhenUsed="0"/>
-    <w:lsdException w:name="Colorful Shading Accent 6" w:semiHidden="0" w:uiPriority="71" w:unhideWhenUsed="0"/>
-    <w:lsdException w:name="Colorful List Accent 6" w:semiHidden="0" w:uiPriority="72" w:unhideWhenUsed="0"/>
-    <w:lsdException w:name="Colorful Grid Accent 6" w:semiHidden="0" w:uiPriority="73" w:unhideWhenUsed="0"/>
-    <w:lsdException w:name="Subtle Emphasis" w:semiHidden="0" w:uiPriority="19" w:unhideWhenUsed="0" w:qFormat="1"/>
-    <w:lsdException w:name="Intense Emphasis" w:semiHidden="0" w:uiPriority="21" w:unhideWhenUsed="0" w:qFormat="1"/>
-    <w:lsdException w:name="Subtle Reference" w:semiHidden="0" w:uiPriority="31" w:unhideWhenUsed="0" w:qFormat="1"/>
-    <w:lsdException w:name="Intense Reference" w:semiHidden="0" w:uiPriority="32" w:unhideWhenUsed="0" w:qFormat="1"/>
-    <w:lsdException w:name="Book Title" w:semiHidden="0" w:uiPriority="33" w:unhideWhenUsed="0" w:qFormat="1"/>
-    <w:lsdException w:name="Bibliography" w:uiPriority="37"/>
-    <w:lsdException w:name="TOC Heading" w:uiPriority="39" w:qFormat="1"/>
+  <w:latentStyles w:defLockedState="0" w:defUIPriority="99" w:defSemiHidden="0" w:defUnhideWhenUsed="0" w:defQFormat="0" w:count="371">
+    <w:lsdException w:name="Normal" w:uiPriority="0" w:qFormat="1"/>
+    <w:lsdException w:name="heading 1" w:uiPriority="9" w:qFormat="1"/>
+    <w:lsdException w:name="heading 2" w:semiHidden="1" w:uiPriority="9" w:unhideWhenUsed="1" w:qFormat="1"/>
+    <w:lsdException w:name="heading 3" w:semiHidden="1" w:uiPriority="9" w:unhideWhenUsed="1" w:qFormat="1"/>
+    <w:lsdException w:name="heading 4" w:semiHidden="1" w:uiPriority="9" w:unhideWhenUsed="1" w:qFormat="1"/>
+    <w:lsdException w:name="heading 5" w:semiHidden="1" w:uiPriority="9" w:unhideWhenUsed="1" w:qFormat="1"/>
+    <w:lsdException w:name="heading 6" w:semiHidden="1" w:uiPriority="9" w:unhideWhenUsed="1" w:qFormat="1"/>
+    <w:lsdException w:name="heading 7" w:semiHidden="1" w:uiPriority="9" w:unhideWhenUsed="1" w:qFormat="1"/>
+    <w:lsdException w:name="heading 8" w:semiHidden="1" w:uiPriority="9" w:unhideWhenUsed="1" w:qFormat="1"/>
+    <w:lsdException w:name="heading 9" w:semiHidden="1" w:uiPriority="9" w:unhideWhenUsed="1" w:qFormat="1"/>
+    <w:lsdException w:name="index 1" w:semiHidden="1" w:unhideWhenUsed="1"/>
+    <w:lsdException w:name="index 2" w:semiHidden="1" w:unhideWhenUsed="1"/>
+    <w:lsdException w:name="index 3" w:semiHidden="1" w:unhideWhenUsed="1"/>
+    <w:lsdException w:name="index 4" w:semiHidden="1" w:unhideWhenUsed="1"/>
+    <w:lsdException w:name="index 5" w:semiHidden="1" w:unhideWhenUsed="1"/>
+    <w:lsdException w:name="index 6" w:semiHidden="1" w:unhideWhenUsed="1"/>
+    <w:lsdException w:name="index 7" w:semiHidden="1" w:unhideWhenUsed="1"/>
+    <w:lsdException w:name="index 8" w:semiHidden="1" w:unhideWhenUsed="1"/>
+    <w:lsdException w:name="index 9" w:semiHidden="1" w:unhideWhenUsed="1"/>
+    <w:lsdException w:name="toc 1" w:semiHidden="1" w:uiPriority="39" w:unhideWhenUsed="1"/>
+    <w:lsdException w:name="toc 2" w:semiHidden="1" w:uiPriority="39" w:unhideWhenUsed="1"/>
+    <w:lsdException w:name="toc 3" w:semiHidden="1" w:uiPriority="39" w:unhideWhenUsed="1"/>
+    <w:lsdException w:name="toc 4" w:semiHidden="1" w:uiPriority="39" w:unhideWhenUsed="1"/>
+    <w:lsdException w:name="toc 5" w:semiHidden="1" w:uiPriority="39" w:unhideWhenUsed="1"/>
+    <w:lsdException w:name="toc 6" w:semiHidden="1" w:uiPriority="39" w:unhideWhenUsed="1"/>
+    <w:lsdException w:name="toc 7" w:semiHidden="1" w:uiPriority="39" w:unhideWhenUsed="1"/>
+    <w:lsdException w:name="toc 8" w:semiHidden="1" w:uiPriority="39" w:unhideWhenUsed="1"/>
+    <w:lsdException w:name="toc 9" w:semiHidden="1" w:uiPriority="39" w:unhideWhenUsed="1"/>
+    <w:lsdException w:name="Normal Indent" w:semiHidden="1" w:unhideWhenUsed="1"/>
+    <w:lsdException w:name="footnote text" w:semiHidden="1" w:unhideWhenUsed="1"/>
+    <w:lsdException w:name="annotation text" w:semiHidden="1" w:unhideWhenUsed="1"/>
+    <w:lsdException w:name="header" w:semiHidden="1" w:unhideWhenUsed="1"/>
+    <w:lsdException w:name="footer" w:semiHidden="1" w:unhideWhenUsed="1"/>
+    <w:lsdException w:name="index heading" w:semiHidden="1" w:unhideWhenUsed="1"/>
+    <w:lsdException w:name="caption" w:semiHidden="1" w:uiPriority="35" w:unhideWhenUsed="1" w:qFormat="1"/>
+    <w:lsdException w:name="table of figures" w:semiHidden="1" w:unhideWhenUsed="1"/>
+    <w:lsdException w:name="envelope address" w:semiHidden="1" w:unhideWhenUsed="1"/>
+    <w:lsdException w:name="envelope return" w:semiHidden="1" w:unhideWhenUsed="1"/>
+    <w:lsdException w:name="footnote reference" w:semiHidden="1" w:unhideWhenUsed="1"/>
+    <w:lsdException w:name="annotation reference" w:semiHidden="1" w:unhideWhenUsed="1"/>
+    <w:lsdException w:name="line number" w:semiHidden="1" w:unhideWhenUsed="1"/>
+    <w:lsdException w:name="page number" w:semiHidden="1" w:unhideWhenUsed="1"/>
+    <w:lsdException w:name="endnote reference" w:semiHidden="1" w:unhideWhenUsed="1"/>
+    <w:lsdException w:name="endnote text" w:semiHidden="1" w:unhideWhenUsed="1"/>
+    <w:lsdException w:name="table of authorities" w:semiHidden="1" w:unhideWhenUsed="1"/>
+    <w:lsdException w:name="macro" w:semiHidden="1" w:unhideWhenUsed="1"/>
+    <w:lsdException w:name="toa heading" w:semiHidden="1" w:unhideWhenUsed="1"/>
+    <w:lsdException w:name="List" w:semiHidden="1" w:unhideWhenUsed="1"/>
+    <w:lsdException w:name="List Bullet" w:semiHidden="1" w:unhideWhenUsed="1"/>
+    <w:lsdException w:name="List Number" w:semiHidden="1" w:unhideWhenUsed="1"/>
+    <w:lsdException w:name="List 2" w:semiHidden="1" w:unhideWhenUsed="1"/>
+    <w:lsdException w:name="List 3" w:semiHidden="1" w:unhideWhenUsed="1"/>
+    <w:lsdException w:name="List 4" w:semiHidden="1" w:unhideWhenUsed="1"/>
+    <w:lsdException w:name="List 5" w:semiHidden="1" w:unhideWhenUsed="1"/>
+    <w:lsdException w:name="List Bullet 2" w:semiHidden="1" w:unhideWhenUsed="1"/>
+    <w:lsdException w:name="List Bullet 3" w:semiHidden="1" w:unhideWhenUsed="1"/>
+    <w:lsdException w:name="List Bullet 4" w:semiHidden="1" w:unhideWhenUsed="1"/>
+    <w:lsdException w:name="List Bullet 5" w:semiHidden="1" w:unhideWhenUsed="1"/>
+    <w:lsdException w:name="List Number 2" w:semiHidden="1" w:unhideWhenUsed="1"/>
+    <w:lsdException w:name="List Number 3" w:semiHidden="1" w:unhideWhenUsed="1"/>
+    <w:lsdException w:name="List Number 4" w:semiHidden="1" w:unhideWhenUsed="1"/>
+    <w:lsdException w:name="List Number 5" w:semiHidden="1" w:unhideWhenUsed="1"/>
+    <w:lsdException w:name="Title" w:uiPriority="10" w:qFormat="1"/>
+    <w:lsdException w:name="Closing" w:semiHidden="1" w:unhideWhenUsed="1"/>
+    <w:lsdException w:name="Signature" w:semiHidden="1" w:unhideWhenUsed="1"/>
+    <w:lsdException w:name="Default Paragraph Font" w:semiHidden="1" w:uiPriority="1" w:unhideWhenUsed="1"/>
+    <w:lsdException w:name="Body Text" w:semiHidden="1" w:unhideWhenUsed="1"/>
+    <w:lsdException w:name="Body Text Indent" w:semiHidden="1" w:unhideWhenUsed="1"/>
+    <w:lsdException w:name="List Continue" w:semiHidden="1" w:unhideWhenUsed="1"/>
+    <w:lsdException w:name="List Continue 2" w:semiHidden="1" w:unhideWhenUsed="1"/>
+    <w:lsdException w:name="List Continue 3" w:semiHidden="1" w:unhideWhenUsed="1"/>
+    <w:lsdException w:name="List Continue 4" w:semiHidden="1" w:unhideWhenUsed="1"/>
+    <w:lsdException w:name="List Continue 5" w:semiHidden="1" w:unhideWhenUsed="1"/>
+    <w:lsdException w:name="Message Header" w:semiHidden="1" w:unhideWhenUsed="1"/>
+    <w:lsdException w:name="Subtitle" w:uiPriority="11" w:qFormat="1"/>
+    <w:lsdException w:name="Salutation" w:semiHidden="1" w:unhideWhenUsed="1"/>
+    <w:lsdException w:name="Date" w:semiHidden="1" w:unhideWhenUsed="1"/>
+    <w:lsdException w:name="Body Text First Indent" w:semiHidden="1" w:unhideWhenUsed="1"/>
+    <w:lsdException w:name="Body Text First Indent 2" w:semiHidden="1" w:unhideWhenUsed="1"/>
+    <w:lsdException w:name="Note Heading" w:semiHidden="1" w:unhideWhenUsed="1"/>
+    <w:lsdException w:name="Body Text 2" w:semiHidden="1" w:unhideWhenUsed="1"/>
+    <w:lsdException w:name="Body Text 3" w:semiHidden="1" w:unhideWhenUsed="1"/>
+    <w:lsdException w:name="Body Text Indent 2" w:semiHidden="1" w:unhideWhenUsed="1"/>
+    <w:lsdException w:name="Body Text Indent 3" w:semiHidden="1" w:unhideWhenUsed="1"/>
+    <w:lsdException w:name="Block Text" w:semiHidden="1" w:unhideWhenUsed="1"/>
+    <w:lsdException w:name="Hyperlink" w:semiHidden="1" w:unhideWhenUsed="1"/>
+    <w:lsdException w:name="FollowedHyperlink" w:semiHidden="1" w:unhideWhenUsed="1"/>
+    <w:lsdException w:name="Strong" w:uiPriority="22" w:qFormat="1"/>
+    <w:lsdException w:name="Emphasis" w:uiPriority="20" w:qFormat="1"/>
+    <w:lsdException w:name="Document Map" w:semiHidden="1" w:unhideWhenUsed="1"/>
+    <w:lsdException w:name="Plain Text" w:semiHidden="1" w:unhideWhenUsed="1"/>
+    <w:lsdException w:name="E-mail Signature" w:semiHidden="1" w:unhideWhenUsed="1"/>
+    <w:lsdException w:name="HTML Top of Form" w:semiHidden="1" w:unhideWhenUsed="1"/>
+    <w:lsdException w:name="HTML Bottom of Form" w:semiHidden="1" w:unhideWhenUsed="1"/>
+    <w:lsdException w:name="Normal (Web)" w:semiHidden="1" w:unhideWhenUsed="1"/>
+    <w:lsdException w:name="HTML Acronym" w:semiHidden="1" w:unhideWhenUsed="1"/>
+    <w:lsdException w:name="HTML Address" w:semiHidden="1" w:unhideWhenUsed="1"/>
+    <w:lsdException w:name="HTML Cite" w:semiHidden="1" w:unhideWhenUsed="1"/>
+    <w:lsdException w:name="HTML Code" w:semiHidden="1" w:unhideWhenUsed="1"/>
+    <w:lsdException w:name="HTML Definition" w:semiHidden="1" w:unhideWhenUsed="1"/>
+    <w:lsdException w:name="HTML Keyboard" w:semiHidden="1" w:unhideWhenUsed="1"/>
+    <w:lsdException w:name="HTML Preformatted" w:semiHidden="1" w:unhideWhenUsed="1"/>
+    <w:lsdException w:name="HTML Sample" w:semiHidden="1" w:unhideWhenUsed="1"/>
+    <w:lsdException w:name="HTML Typewriter" w:semiHidden="1" w:unhideWhenUsed="1"/>
+    <w:lsdException w:name="HTML Variable" w:semiHidden="1" w:unhideWhenUsed="1"/>
+    <w:lsdException w:name="Normal Table" w:semiHidden="1" w:unhideWhenUsed="1"/>
+    <w:lsdException w:name="annotation subject" w:semiHidden="1" w:unhideWhenUsed="1"/>
+    <w:lsdException w:name="No List" w:semiHidden="1" w:unhideWhenUsed="1"/>
+    <w:lsdException w:name="Outline List 1" w:semiHidden="1" w:unhideWhenUsed="1"/>
+    <w:lsdException w:name="Outline List 2" w:semiHidden="1" w:unhideWhenUsed="1"/>
+    <w:lsdException w:name="Outline List 3" w:semiHidden="1" w:unhideWhenUsed="1"/>
+    <w:lsdException w:name="Table Simple 1" w:semiHidden="1" w:unhideWhenUsed="1"/>
+    <w:lsdException w:name="Table Simple 2" w:semiHidden="1" w:unhideWhenUsed="1"/>
+    <w:lsdException w:name="Table Simple 3" w:semiHidden="1" w:unhideWhenUsed="1"/>
+    <w:lsdException w:name="Table Classic 1" w:semiHidden="1" w:unhideWhenUsed="1"/>
+    <w:lsdException w:name="Table Classic 2" w:semiHidden="1" w:unhideWhenUsed="1"/>
+    <w:lsdException w:name="Table Classic 3" w:semiHidden="1" w:unhideWhenUsed="1"/>
+    <w:lsdException w:name="Table Classic 4" w:semiHidden="1" w:unhideWhenUsed="1"/>
+    <w:lsdException w:name="Table Colorful 1" w:semiHidden="1" w:unhideWhenUsed="1"/>
+    <w:lsdException w:name="Table Colorful 2" w:semiHidden="1" w:unhideWhenUsed="1"/>
+    <w:lsdException w:name="Table Colorful 3" w:semiHidden="1" w:unhideWhenUsed="1"/>
+    <w:lsdException w:name="Table Columns 1" w:semiHidden="1" w:unhideWhenUsed="1"/>
+    <w:lsdException w:name="Table Columns 2" w:semiHidden="1" w:unhideWhenUsed="1"/>
+    <w:lsdException w:name="Table Columns 3" w:semiHidden="1" w:unhideWhenUsed="1"/>
+    <w:lsdException w:name="Table Columns 4" w:semiHidden="1" w:unhideWhenUsed="1"/>
+    <w:lsdException w:name="Table Columns 5" w:semiHidden="1" w:unhideWhenUsed="1"/>
+    <w:lsdException w:name="Table Grid 1" w:semiHidden="1" w:unhideWhenUsed="1"/>
+    <w:lsdException w:name="Table Grid 2" w:semiHidden="1" w:unhideWhenUsed="1"/>
+    <w:lsdException w:name="Table Grid 3" w:semiHidden="1" w:unhideWhenUsed="1"/>
+    <w:lsdException w:name="Table Grid 4" w:semiHidden="1" w:unhideWhenUsed="1"/>
+    <w:lsdException w:name="Table Grid 5" w:semiHidden="1" w:unhideWhenUsed="1"/>
+    <w:lsdException w:name="Table Grid 6" w:semiHidden="1" w:unhideWhenUsed="1"/>
+    <w:lsdException w:name="Table Grid 7" w:semiHidden="1" w:unhideWhenUsed="1"/>
+    <w:lsdException w:name="Table Grid 8" w:semiHidden="1" w:unhideWhenUsed="1"/>
+    <w:lsdException w:name="Table List 1" w:semiHidden="1" w:unhideWhenUsed="1"/>
+    <w:lsdException w:name="Table List 2" w:semiHidden="1" w:unhideWhenUsed="1"/>
+    <w:lsdException w:name="Table List 3" w:semiHidden="1" w:unhideWhenUsed="1"/>
+    <w:lsdException w:name="Table List 4" w:semiHidden="1" w:unhideWhenUsed="1"/>
+    <w:lsdException w:name="Table List 5" w:semiHidden="1" w:unhideWhenUsed="1"/>
+    <w:lsdException w:name="Table List 6" w:semiHidden="1" w:unhideWhenUsed="1"/>
+    <w:lsdException w:name="Table List 7" w:semiHidden="1" w:unhideWhenUsed="1"/>
+    <w:lsdException w:name="Table List 8" w:semiHidden="1" w:unhideWhenUsed="1"/>
+    <w:lsdException w:name="Table 3D effects 1" w:semiHidden="1" w:unhideWhenUsed="1"/>
+    <w:lsdException w:name="Table 3D effects 2" w:semiHidden="1" w:unhideWhenUsed="1"/>
+    <w:lsdException w:name="Table 3D effects 3" w:semiHidden="1" w:unhideWhenUsed="1"/>
+    <w:lsdException w:name="Table Contemporary" w:semiHidden="1" w:unhideWhenUsed="1"/>
+    <w:lsdException w:name="Table Elegant" w:semiHidden="1" w:unhideWhenUsed="1"/>
+    <w:lsdException w:name="Table Professional" w:semiHidden="1" w:unhideWhenUsed="1"/>
+    <w:lsdException w:name="Table Subtle 1" w:semiHidden="1" w:unhideWhenUsed="1"/>
+    <w:lsdException w:name="Table Subtle 2" w:semiHidden="1" w:unhideWhenUsed="1"/>
+    <w:lsdException w:name="Table Web 1" w:semiHidden="1" w:unhideWhenUsed="1"/>
+    <w:lsdException w:name="Table Web 2" w:semiHidden="1" w:unhideWhenUsed="1"/>
+    <w:lsdException w:name="Table Web 3" w:semiHidden="1" w:unhideWhenUsed="1"/>
+    <w:lsdException w:name="Balloon Text" w:semiHidden="1" w:unhideWhenUsed="1"/>
+    <w:lsdException w:name="Table Grid" w:uiPriority="39"/>
+    <w:lsdException w:name="Table Theme" w:semiHidden="1" w:unhideWhenUsed="1"/>
+    <w:lsdException w:name="Placeholder Text" w:semiHidden="1"/>
+    <w:lsdException w:name="No Spacing" w:uiPriority="1" w:qFormat="1"/>
+    <w:lsdException w:name="Light Shading" w:uiPriority="60"/>
+    <w:lsdException w:name="Light List" w:uiPriority="61"/>
+    <w:lsdException w:name="Light Grid" w:uiPriority="62"/>
+    <w:lsdException w:name="Medium Shading 1" w:uiPriority="63"/>
+    <w:lsdException w:name="Medium Shading 2" w:uiPriority="64"/>
+    <w:lsdException w:name="Medium List 1" w:uiPriority="65"/>
+    <w:lsdException w:name="Medium List 2" w:uiPriority="66"/>
+    <w:lsdException w:name="Medium Grid 1" w:uiPriority="67"/>
+    <w:lsdException w:name="Medium Grid 2" w:uiPriority="68"/>
+    <w:lsdException w:name="Medium Grid 3" w:uiPriority="69"/>
+    <w:lsdException w:name="Dark List" w:uiPriority="70"/>
+    <w:lsdException w:name="Colorful Shading" w:uiPriority="71"/>
+    <w:lsdException w:name="Colorful List" w:uiPriority="72"/>
+    <w:lsdException w:name="Colorful Grid" w:uiPriority="73"/>
+    <w:lsdException w:name="Light Shading Accent 1" w:uiPriority="60"/>
+    <w:lsdException w:name="Light List Accent 1" w:uiPriority="61"/>
+    <w:lsdException w:name="Light Grid Accent 1" w:uiPriority="62"/>
+    <w:lsdException w:name="Medium Shading 1 Accent 1" w:uiPriority="63"/>
+    <w:lsdException w:name="Medium Shading 2 Accent 1" w:uiPriority="64"/>
+    <w:lsdException w:name="Medium List 1 Accent 1" w:uiPriority="65"/>
+    <w:lsdException w:name="Revision" w:semiHidden="1"/>
+    <w:lsdException w:name="List Paragraph" w:uiPriority="34" w:qFormat="1"/>
+    <w:lsdException w:name="Quote" w:uiPriority="29" w:qFormat="1"/>
+    <w:lsdException w:name="Intense Quote" w:uiPriority="30" w:qFormat="1"/>
+    <w:lsdException w:name="Medium List 2 Accent 1" w:uiPriority="66"/>
+    <w:lsdException w:name="Medium Grid 1 Accent 1" w:uiPriority="67"/>
+    <w:lsdException w:name="Medium Grid 2 Accent 1" w:uiPriority="68"/>
+    <w:lsdException w:name="Medium Grid 3 Accent 1" w:uiPriority="69"/>
+    <w:lsdException w:name="Dark List Accent 1" w:uiPriority="70"/>
+    <w:lsdException w:name="Colorful Shading Accent 1" w:uiPriority="71"/>
+    <w:lsdException w:name="Colorful List Accent 1" w:uiPriority="72"/>
+    <w:lsdException w:name="Colorful Grid Accent 1" w:uiPriority="73"/>
+    <w:lsdException w:name="Light Shading Accent 2" w:uiPriority="60"/>
+    <w:lsdException w:name="Light List Accent 2" w:uiPriority="61"/>
+    <w:lsdException w:name="Light Grid Accent 2" w:uiPriority="62"/>
+    <w:lsdException w:name="Medium Shading 1 Accent 2" w:uiPriority="63"/>
+    <w:lsdException w:name="Medium Shading 2 Accent 2" w:uiPriority="64"/>
+    <w:lsdException w:name="Medium List 1 Accent 2" w:uiPriority="65"/>
+    <w:lsdException w:name="Medium List 2 Accent 2" w:uiPriority="66"/>
+    <w:lsdException w:name="Medium Grid 1 Accent 2" w:uiPriority="67"/>
+    <w:lsdException w:name="Medium Grid 2 Accent 2" w:uiPriority="68"/>
+    <w:lsdException w:name="Medium Grid 3 Accent 2" w:uiPriority="69"/>
+    <w:lsdException w:name="Dark List Accent 2" w:uiPriority="70"/>
+    <w:lsdException w:name="Colorful Shading Accent 2" w:uiPriority="71"/>
+    <w:lsdException w:name="Colorful List Accent 2" w:uiPriority="72"/>
+    <w:lsdException w:name="Colorful Grid Accent 2" w:uiPriority="73"/>
+    <w:lsdException w:name="Light Shading Accent 3" w:uiPriority="60"/>
+    <w:lsdException w:name="Light List Accent 3" w:uiPriority="61"/>
+    <w:lsdException w:name="Light Grid Accent 3" w:uiPriority="62"/>
+    <w:lsdException w:name="Medium Shading 1 Accent 3" w:uiPriority="63"/>
+    <w:lsdException w:name="Medium Shading 2 Accent 3" w:uiPriority="64"/>
+    <w:lsdException w:name="Medium List 1 Accent 3" w:uiPriority="65"/>
+    <w:lsdException w:name="Medium List 2 Accent 3" w:uiPriority="66"/>
+    <w:lsdException w:name="Medium Grid 1 Accent 3" w:uiPriority="67"/>
+    <w:lsdException w:name="Medium Grid 2 Accent 3" w:uiPriority="68"/>
+    <w:lsdException w:name="Medium Grid 3 Accent 3" w:uiPriority="69"/>
+    <w:lsdException w:name="Dark List Accent 3" w:uiPriority="70"/>
+    <w:lsdException w:name="Colorful Shading Accent 3" w:uiPriority="71"/>
+    <w:lsdException w:name="Colorful List Accent 3" w:uiPriority="72"/>
+    <w:lsdException w:name="Colorful Grid Accent 3" w:uiPriority="73"/>
+    <w:lsdException w:name="Light Shading Accent 4" w:uiPriority="60"/>
+    <w:lsdException w:name="Light List Accent 4" w:uiPriority="61"/>
+    <w:lsdException w:name="Light Grid Accent 4" w:uiPriority="62"/>
+    <w:lsdException w:name="Medium Shading 1 Accent 4" w:uiPriority="63"/>
+    <w:lsdException w:name="Medium Shading 2 Accent 4" w:uiPriority="64"/>
+    <w:lsdException w:name="Medium List 1 Accent 4" w:uiPriority="65"/>
+    <w:lsdException w:name="Medium List 2 Accent 4" w:uiPriority="66"/>
+    <w:lsdException w:name="Medium Grid 1 Accent 4" w:uiPriority="67"/>
+    <w:lsdException w:name="Medium Grid 2 Accent 4" w:uiPriority="68"/>
+    <w:lsdException w:name="Medium Grid 3 Accent 4" w:uiPriority="69"/>
+    <w:lsdException w:name="Dark List Accent 4" w:uiPriority="70"/>
+    <w:lsdException w:name="Colorful Shading Accent 4" w:uiPriority="71"/>
+    <w:lsdException w:name="Colorful List Accent 4" w:uiPriority="72"/>
+    <w:lsdException w:name="Colorful Grid Accent 4" w:uiPriority="73"/>
+    <w:lsdException w:name="Light Shading Accent 5" w:uiPriority="60"/>
+    <w:lsdException w:name="Light List Accent 5" w:uiPriority="61"/>
+    <w:lsdException w:name="Light Grid Accent 5" w:uiPriority="62"/>
+    <w:lsdException w:name="Medium Shading 1 Accent 5" w:uiPriority="63"/>
+    <w:lsdException w:name="Medium Shading 2 Accent 5" w:uiPriority="64"/>
+    <w:lsdException w:name="Medium List 1 Accent 5" w:uiPriority="65"/>
+    <w:lsdException w:name="Medium List 2 Accent 5" w:uiPriority="66"/>
+    <w:lsdException w:name="Medium Grid 1 Accent 5" w:uiPriority="67"/>
+    <w:lsdException w:name="Medium Grid 2 Accent 5" w:uiPriority="68"/>
+    <w:lsdException w:name="Medium Grid 3 Accent 5" w:uiPriority="69"/>
+    <w:lsdException w:name="Dark List Accent 5" w:uiPriority="70"/>
+    <w:lsdException w:name="Colorful Shading Accent 5" w:uiPriority="71"/>
+    <w:lsdException w:name="Colorful List Accent 5" w:uiPriority="72"/>
+    <w:lsdException w:name="Colorful Grid Accent 5" w:uiPriority="73"/>
+    <w:lsdException w:name="Light Shading Accent 6" w:uiPriority="60"/>
+    <w:lsdException w:name="Light List Accent 6" w:uiPriority="61"/>
+    <w:lsdException w:name="Light Grid Accent 6" w:uiPriority="62"/>
+    <w:lsdException w:name="Medium Shading 1 Accent 6" w:uiPriority="63"/>
+    <w:lsdException w:name="Medium Shading 2 Accent 6" w:uiPriority="64"/>
+    <w:lsdException w:name="Medium List 1 Accent 6" w:uiPriority="65"/>
+    <w:lsdException w:name="Medium List 2 Accent 6" w:uiPriority="66"/>
+    <w:lsdException w:name="Medium Grid 1 Accent 6" w:uiPriority="67"/>
+    <w:lsdException w:name="Medium Grid 2 Accent 6" w:uiPriority="68"/>
+    <w:lsdException w:name="Medium Grid 3 Accent 6" w:uiPriority="69"/>
+    <w:lsdException w:name="Dark List Accent 6" w:uiPriority="70"/>
+    <w:lsdException w:name="Colorful Shading Accent 6" w:uiPriority="71"/>
+    <w:lsdException w:name="Colorful List Accent 6" w:uiPriority="72"/>
+    <w:lsdException w:name="Colorful Grid Accent 6" w:uiPriority="73"/>
+    <w:lsdException w:name="Subtle Emphasis" w:uiPriority="19" w:qFormat="1"/>
+    <w:lsdException w:name="Intense Emphasis" w:uiPriority="21" w:qFormat="1"/>
+    <w:lsdException w:name="Subtle Reference" w:uiPriority="31" w:qFormat="1"/>
+    <w:lsdException w:name="Intense Reference" w:uiPriority="32" w:qFormat="1"/>
+    <w:lsdException w:name="Book Title" w:uiPriority="33" w:qFormat="1"/>
+    <w:lsdException w:name="Bibliography" w:semiHidden="1" w:uiPriority="37" w:unhideWhenUsed="1"/>
+    <w:lsdException w:name="TOC Heading" w:semiHidden="1" w:uiPriority="39" w:unhideWhenUsed="1" w:qFormat="1"/>
+    <w:lsdException w:name="Grid Table 4" w:uiPriority="49"/>
+    <w:lsdException w:name="Grid Table 5 Dark" w:uiPriority="50"/>
+    <w:lsdException w:name="Grid Table 6 Colorful" w:uiPriority="51"/>
+    <w:lsdException w:name="Grid Table 7 Colorful" w:uiPriority="52"/>
+    <w:lsdException w:name="Grid Table 1 Light Accent 1" w:uiPriority="46"/>
+    <w:lsdException w:name="Grid Table 2 Accent 1" w:uiPriority="47"/>
+    <w:lsdException w:name="Grid Table 3 Accent 1" w:uiPriority="48"/>
+    <w:lsdException w:name="Grid Table 4 Accent 1" w:uiPriority="49"/>
+    <w:lsdException w:name="Grid Table 5 Dark Accent 1" w:uiPriority="50"/>
+    <w:lsdException w:name="Grid Table 6 Colorful Accent 1" w:uiPriority="51"/>
+    <w:lsdException w:name="Grid Table 7 Colorful Accent 1" w:uiPriority="52"/>
+    <w:lsdException w:name="Grid Table 1 Light Accent 2" w:uiPriority="46"/>
+    <w:lsdException w:name="Grid Table 2 Accent 2" w:uiPriority="47"/>
+    <w:lsdException w:name="Grid Table 3 Accent 2" w:uiPriority="48"/>
+    <w:lsdException w:name="Grid Table 4 Accent 2" w:uiPriority="49"/>
+    <w:lsdException w:name="Grid Table 5 Dark Accent 2" w:uiPriority="50"/>
+    <w:lsdException w:name="Grid Table 6 Colorful Accent 2" w:uiPriority="51"/>
+    <w:lsdException w:name="Grid Table 7 Colorful Accent 2" w:uiPriority="52"/>
+    <w:lsdException w:name="Grid Table 1 Light Accent 3" w:uiPriority="46"/>
+    <w:lsdException w:name="Grid Table 2 Accent 3" w:uiPriority="47"/>
+    <w:lsdException w:name="Grid Table 3 Accent 3" w:uiPriority="48"/>
+    <w:lsdException w:name="Grid Table 4 Accent 3" w:uiPriority="49"/>
+    <w:lsdException w:name="Grid Table 5 Dark Accent 3" w:uiPriority="50"/>
+    <w:lsdException w:name="Grid Table 6 Colorful Accent 3" w:uiPriority="51"/>
+    <w:lsdException w:name="Grid Table 7 Colorful Accent 3" w:uiPriority="52"/>
+    <w:lsdException w:name="Grid Table 1 Light Accent 4" w:uiPriority="46"/>
+    <w:lsdException w:name="Grid Table 2 Accent 4" w:uiPriority="47"/>
+    <w:lsdException w:name="Grid Table 3 Accent 4" w:uiPriority="48"/>
+    <w:lsdException w:name="Grid Table 4 Accent 4" w:uiPriority="49"/>
+    <w:lsdException w:name="Grid Table 5 Dark Accent 4" w:uiPriority="50"/>
+    <w:lsdException w:name="Grid Table 6 Colorful Accent 4" w:uiPriority="51"/>
+    <w:lsdException w:name="Grid Table 7 Colorful Accent 4" w:uiPriority="52"/>
+    <w:lsdException w:name="Grid Table 1 Light Accent 5" w:uiPriority="46"/>
+    <w:lsdException w:name="Grid Table 2 Accent 5" w:uiPriority="47"/>
+    <w:lsdException w:name="Grid Table 3 Accent 5" w:uiPriority="48"/>
+    <w:lsdException w:name="Grid Table 4 Accent 5" w:uiPriority="49"/>
+    <w:lsdException w:name="Grid Table 5 Dark Accent 5" w:uiPriority="50"/>
+    <w:lsdException w:name="Grid Table 6 Colorful Accent 5" w:uiPriority="51"/>
+    <w:lsdException w:name="Grid Table 7 Colorful Accent 5" w:uiPriority="52"/>
+    <w:lsdException w:name="Grid Table 1 Light Accent 6" w:uiPriority="46"/>
+    <w:lsdException w:name="Grid Table 2 Accent 6" w:uiPriority="47"/>
+    <w:lsdException w:name="Grid Table 3 Accent 6" w:uiPriority="48"/>
+    <w:lsdException w:name="Grid Table 4 Accent 6" w:uiPriority="49"/>
+    <w:lsdException w:name="Grid Table 5 Dark Accent 6" w:uiPriority="50"/>
+    <w:lsdException w:name="Grid Table 6 Colorful Accent 6" w:uiPriority="51"/>
+    <w:lsdException w:name="Grid Table 7 Colorful Accent 6" w:uiPriority="52"/>
+    <w:lsdException w:name="List Table 1 Light" w:uiPriority="46"/>
+    <w:lsdException w:name="List Table 2" w:uiPriority="47"/>
+    <w:lsdException w:name="List Table 3" w:uiPriority="48"/>
+    <w:lsdException w:name="List Table 4" w:uiPriority="49"/>
+    <w:lsdException w:name="List Table 5 Dark" w:uiPriority="50"/>
+    <w:lsdException w:name="List Table 6 Colorful" w:uiPriority="51"/>
+    <w:lsdException w:name="List Table 7 Colorful" w:uiPriority="52"/>
+    <w:lsdException w:name="List Table 1 Light Accent 1" w:uiPriority="46"/>
+    <w:lsdException w:name="List Table 2 Accent 1" w:uiPriority="47"/>
+    <w:lsdException w:name="List Table 3 Accent 1" w:uiPriority="48"/>
+    <w:lsdException w:name="List Table 4 Accent 1" w:uiPriority="49"/>
+    <w:lsdException w:name="List Table 5 Dark Accent 1" w:uiPriority="50"/>
+    <w:lsdException w:name="List Table 6 Colorful Accent 1" w:uiPriority="51"/>
+    <w:lsdException w:name="List Table 7 Colorful Accent 1" w:uiPriority="52"/>
+    <w:lsdException w:name="List Table 1 Light Accent 2" w:uiPriority="46"/>
+    <w:lsdException w:name="List Table 2 Accent 2" w:uiPriority="47"/>
+    <w:lsdException w:name="List Table 3 Accent 2" w:uiPriority="48"/>
+    <w:lsdException w:name="List Table 4 Accent 2" w:uiPriority="49"/>
+    <w:lsdException w:name="List Table 5 Dark Accent 2" w:uiPriority="50"/>
+    <w:lsdException w:name="List Table 6 Colorful Accent 2" w:uiPriority="51"/>
+    <w:lsdException w:name="List Table 7 Colorful Accent 2" w:uiPriority="52"/>
+    <w:lsdException w:name="List Table 1 Light Accent 3" w:uiPriority="46"/>
+    <w:lsdException w:name="List Table 2 Accent 3" w:uiPriority="47"/>
+    <w:lsdException w:name="List Table 3 Accent 3" w:uiPriority="48"/>
+    <w:lsdException w:name="List Table 4 Accent 3" w:uiPriority="49"/>
+    <w:lsdException w:name="List Table 5 Dark Accent 3" w:uiPriority="50"/>
+    <w:lsdException w:name="List Table 6 Colorful Accent 3" w:uiPriority="51"/>
+    <w:lsdException w:name="List Table 7 Colorful Accent 3" w:uiPriority="52"/>
+    <w:lsdException w:name="List Table 1 Light Accent 4" w:uiPriority="46"/>
+    <w:lsdException w:name="List Table 2 Accent 4" w:uiPriority="47"/>
+    <w:lsdException w:name="List Table 3 Accent 4" w:uiPriority="48"/>
+    <w:lsdException w:name="List Table 4 Accent 4" w:uiPriority="49"/>
+    <w:lsdException w:name="List Table 5 Dark Accent 4" w:uiPriority="50"/>
+    <w:lsdException w:name="List Table 6 Colorful Accent 4" w:uiPriority="51"/>
+    <w:lsdException w:name="List Table 7 Colorful Accent 4" w:uiPriority="52"/>
+    <w:lsdException w:name="List Table 1 Light Accent 5" w:uiPriority="46"/>
+    <w:lsdException w:name="List Table 2 Accent 5" w:uiPriority="47"/>
+    <w:lsdException w:name="List Table 3 Accent 5" w:uiPriority="48"/>
+    <w:lsdException w:name="List Table 4 Accent 5" w:uiPriority="49"/>
+    <w:lsdException w:name="List Table 5 Dark Accent 5" w:uiPriority="50"/>
+    <w:lsdException w:name="List Table 6 Colorful Accent 5" w:uiPriority="51"/>
+    <w:lsdException w:name="List Table 7 Colorful Accent 5" w:uiPriority="52"/>
+    <w:lsdException w:name="List Table 1 Light Accent 6" w:uiPriority="46"/>
+    <w:lsdException w:name="List Table 2 Accent 6" w:uiPriority="47"/>
+    <w:lsdException w:name="List Table 3 Accent 6" w:uiPriority="48"/>
+    <w:lsdException w:name="List Table 4 Accent 6" w:uiPriority="49"/>
+    <w:lsdException w:name="List Table 5 Dark Accent 6" w:uiPriority="50"/>
+    <w:lsdException w:name="List Table 6 Colorful Accent 6" w:uiPriority="51"/>
+    <w:lsdException w:name="List Table 7 Colorful Accent 6" w:uiPriority="52"/>
   </w:latentStyles>
   <w:style w:type="paragraph" w:default="1" w:styleId="Normal">
     <w:name w:val="Normal"/>
@@ -3898,7 +4288,7 @@
   <a:extraClrSchemeLst/>
   <a:extLst>
     <a:ext uri="{05A4C25C-085E-4340-85A3-A5531E510DB2}">
-      <thm15:themeFamily xmlns="" xmlns:thm15="http://schemas.microsoft.com/office/thememl/2012/main" name="Office Theme" id="{62F939B6-93AF-4DB8-9C6B-D6C7DFDC589F}" vid="{4A3C46E8-61CC-4603-A589-7422A47A8E4A}"/>
+      <thm15:themeFamily xmlns:thm15="http://schemas.microsoft.com/office/thememl/2012/main" name="Office Theme" id="{62F939B6-93AF-4DB8-9C6B-D6C7DFDC589F}" vid="{4A3C46E8-61CC-4603-A589-7422A47A8E4A}"/>
     </a:ext>
   </a:extLst>
 </a:theme>

</xml_diff>

<commit_message>
more changes to HEPU - as described in "Notes on errors"
</commit_message>
<xml_diff>
--- a/docs/notes_on_errors_20141015.docx
+++ b/docs/notes_on_errors_20141015.docx
@@ -76,23 +76,7 @@
         <w:t>across stages</w:t>
       </w:r>
       <w:r>
-        <w:t xml:space="preserve"> where a large number of parts are shed – for instance between </w:t>
-      </w:r>
-      <w:proofErr w:type="spellStart"/>
-      <w:r>
-        <w:t>finished_flower_stigma</w:t>
-      </w:r>
-      <w:proofErr w:type="spellEnd"/>
-      <w:r>
-        <w:t xml:space="preserve"> and </w:t>
-      </w:r>
-      <w:proofErr w:type="spellStart"/>
-      <w:r>
-        <w:t>fruit_just_starting</w:t>
-      </w:r>
-      <w:proofErr w:type="spellEnd"/>
-      <w:r>
-        <w:t xml:space="preserve">. Then for </w:t>
+        <w:t xml:space="preserve"> where a large number of parts are shed – for instance between finished_flower_stigma and fruit_just_starting. Then for </w:t>
       </w:r>
       <w:r>
         <w:t xml:space="preserve">parts </w:t>
@@ -182,16 +166,8 @@
         <w:rPr>
           <w:color w:val="2E74B5" w:themeColor="accent1" w:themeShade="BF"/>
         </w:rPr>
-        <w:t>EHW 26.11.14:</w:t>
-      </w:r>
-      <w:r>
-        <w:rPr>
-          <w:color w:val="2E74B5" w:themeColor="accent1" w:themeShade="BF"/>
-        </w:rPr>
-        <w:t xml:space="preserve"> Did you notice that in the excel file, ALL PLANT PARTS FOR ALL SPECIES NOW SUM CORRECTLY ACROSS THE 4 OUTPUT FILES? And the last few cases where the petals don’t equal fruit parts should be fixed with the last round of tweaking!!</w:t>
-      </w:r>
-      <w:bookmarkStart w:id="0" w:name="_GoBack"/>
-      <w:bookmarkEnd w:id="0"/>
+        <w:t>EHW 26.11.14: Did you notice that in the excel file, ALL PLANT PARTS FOR ALL SPECIES NOW SUM CORRECTLY ACROSS THE 4 OUTPUT FILES? And the last few cases where the petals don’t equal fruit parts should be fixed with the last round of tweaking!!</w:t>
+      </w:r>
     </w:p>
     <w:p/>
     <w:p>
@@ -207,29 +183,11 @@
           <w:numId w:val="1"/>
         </w:numPr>
       </w:pPr>
-      <w:proofErr w:type="gramStart"/>
       <w:r>
         <w:t>cone_green_01</w:t>
       </w:r>
-      <w:proofErr w:type="gramEnd"/>
-      <w:r>
-        <w:t xml:space="preserve"> not correctly progressing to </w:t>
-      </w:r>
-      <w:proofErr w:type="spellStart"/>
-      <w:r>
-        <w:t>cone_brown</w:t>
-      </w:r>
-      <w:proofErr w:type="spellEnd"/>
-      <w:r>
-        <w:t xml:space="preserve"> or </w:t>
-      </w:r>
-      <w:proofErr w:type="spellStart"/>
-      <w:r>
-        <w:t>cone_brown_DEF</w:t>
-      </w:r>
-      <w:proofErr w:type="spellEnd"/>
-      <w:r>
-        <w:t xml:space="preserve"> because 6 censuses between stages (BAER_005, 803, 806, 902, 905, 907)</w:t>
+      <w:r>
+        <w:t xml:space="preserve"> not correctly progressing to cone_brown or cone_brown_DEF because 6 censuses between stages (BAER_005, 803, 806, 902, 905, 907)</w:t>
       </w:r>
       <w:r>
         <w:br/>
@@ -363,27 +321,14 @@
           <w:numId w:val="1"/>
         </w:numPr>
       </w:pPr>
-      <w:proofErr w:type="spellStart"/>
-      <w:r>
-        <w:t>Finished_flower</w:t>
-      </w:r>
-      <w:proofErr w:type="spellEnd"/>
-      <w:r>
-        <w:t xml:space="preserve"> has 20</w:t>
+      <w:r>
+        <w:t>Finished_flower has 20</w:t>
       </w:r>
       <w:r>
         <w:t>44</w:t>
       </w:r>
       <w:r>
-        <w:t xml:space="preserve"> too many (see </w:t>
-      </w:r>
-      <w:proofErr w:type="spellStart"/>
-      <w:r>
-        <w:t>Error_summary</w:t>
-      </w:r>
-      <w:proofErr w:type="spellEnd"/>
-      <w:r>
-        <w:t xml:space="preserve"> file). Checked repro spreadsheet and #21</w:t>
+        <w:t xml:space="preserve"> too many (see Error_summary file). Checked repro spreadsheet and #21</w:t>
       </w:r>
       <w:r>
         <w:t>40</w:t>
@@ -424,53 +369,13 @@
         </w:numPr>
       </w:pPr>
       <w:r>
-        <w:t>Continued problem with negative investment going from “</w:t>
-      </w:r>
-      <w:proofErr w:type="spellStart"/>
-      <w:r>
-        <w:t>flower_calyx</w:t>
-      </w:r>
-      <w:proofErr w:type="spellEnd"/>
-      <w:r>
-        <w:t>” to “</w:t>
-      </w:r>
-      <w:proofErr w:type="spellStart"/>
-      <w:r>
-        <w:t>finished_flower</w:t>
-      </w:r>
-      <w:proofErr w:type="spellEnd"/>
-      <w:r>
-        <w:t xml:space="preserve">” although sums should work: </w:t>
-      </w:r>
-      <w:proofErr w:type="spellStart"/>
-      <w:r>
-        <w:t>flower_calyx</w:t>
-      </w:r>
-      <w:proofErr w:type="spellEnd"/>
-      <w:r>
-        <w:t xml:space="preserve"> </w:t>
+        <w:t xml:space="preserve">Continued problem with negative investment going from “flower_calyx” to “finished_flower” although sums should work: flower_calyx </w:t>
       </w:r>
       <w:r>
         <w:sym w:font="Wingdings" w:char="F0E0"/>
       </w:r>
       <w:r>
-        <w:t xml:space="preserve"> </w:t>
-      </w:r>
-      <w:proofErr w:type="spellStart"/>
-      <w:r>
-        <w:t>finished_flower</w:t>
-      </w:r>
-      <w:proofErr w:type="spellEnd"/>
-      <w:r>
-        <w:t xml:space="preserve"> + 4*</w:t>
-      </w:r>
-      <w:proofErr w:type="spellStart"/>
-      <w:r>
-        <w:t>finished_flower_stigma</w:t>
-      </w:r>
-      <w:proofErr w:type="spellEnd"/>
-      <w:r>
-        <w:t xml:space="preserve"> (5.96 &lt; 4.93 + 4*.35)</w:t>
+        <w:t xml:space="preserve"> finished_flower + 4*finished_flower_stigma (5.96 &lt; 4.93 + 4*.35)</w:t>
       </w:r>
       <w:r>
         <w:br/>
@@ -506,39 +411,7 @@
         </w:rPr>
       </w:pPr>
       <w:r>
-        <w:t xml:space="preserve">We need to add another bit to the plant map: </w:t>
-      </w:r>
-      <w:proofErr w:type="spellStart"/>
-      <w:r>
-        <w:t>Late_flower_</w:t>
-      </w:r>
-      <w:proofErr w:type="gramStart"/>
-      <w:r>
-        <w:t>petals</w:t>
-      </w:r>
-      <w:proofErr w:type="spellEnd"/>
-      <w:r>
-        <w:t xml:space="preserve"> ;</w:t>
-      </w:r>
-      <w:proofErr w:type="gramEnd"/>
-      <w:r>
-        <w:t xml:space="preserve"> I just finally weighed “</w:t>
-      </w:r>
-      <w:proofErr w:type="spellStart"/>
-      <w:r>
-        <w:t>late_finished_flower</w:t>
-      </w:r>
-      <w:proofErr w:type="spellEnd"/>
-      <w:r>
-        <w:t>” separated from the petals (enormously decreasing its weight), but in the process determined that the flower petals increase in weight by ~30% in the flowers that have growing fruits in them. It would be a progression from “</w:t>
-      </w:r>
-      <w:proofErr w:type="spellStart"/>
-      <w:r>
-        <w:t>flower_petals</w:t>
-      </w:r>
-      <w:proofErr w:type="spellEnd"/>
-      <w:r>
-        <w:t>”</w:t>
+        <w:t>We need to add another bit to the plant map: Late_flower_petals ; I just finally weighed “late_finished_flower” separated from the petals (enormously decreasing its weight), but in the process determined that the flower petals increase in weight by ~30% in the flowers that have growing fruits in them. It would be a progression from “flower_petals”</w:t>
       </w:r>
       <w:r>
         <w:br/>
@@ -633,15 +506,7 @@
         <w:t xml:space="preserve"> </w:t>
       </w:r>
       <w:r>
-        <w:t>There is a problem with the flow of parts leaving “</w:t>
-      </w:r>
-      <w:proofErr w:type="spellStart"/>
-      <w:r>
-        <w:t>finished_flower</w:t>
-      </w:r>
-      <w:proofErr w:type="spellEnd"/>
-      <w:r>
-        <w:t>”.</w:t>
+        <w:t>There is a problem with the flow of parts leaving “finished_flower”.</w:t>
       </w:r>
       <w:r>
         <w:rPr>
@@ -653,35 +518,7 @@
         <w:rPr>
           <w:color w:val="833C0B" w:themeColor="accent2" w:themeShade="80"/>
         </w:rPr>
-        <w:t xml:space="preserve">There are no parts going from </w:t>
-      </w:r>
-      <w:proofErr w:type="spellStart"/>
-      <w:r>
-        <w:rPr>
-          <w:color w:val="833C0B" w:themeColor="accent2" w:themeShade="80"/>
-        </w:rPr>
-        <w:t>finished_flower</w:t>
-      </w:r>
-      <w:proofErr w:type="spellEnd"/>
-      <w:r>
-        <w:rPr>
-          <w:color w:val="833C0B" w:themeColor="accent2" w:themeShade="80"/>
-        </w:rPr>
-        <w:t xml:space="preserve"> to “</w:t>
-      </w:r>
-      <w:proofErr w:type="spellStart"/>
-      <w:r>
-        <w:rPr>
-          <w:color w:val="833C0B" w:themeColor="accent2" w:themeShade="80"/>
-        </w:rPr>
-        <w:t>late_finished_flower</w:t>
-      </w:r>
-      <w:proofErr w:type="spellEnd"/>
-      <w:r>
-        <w:rPr>
-          <w:color w:val="833C0B" w:themeColor="accent2" w:themeShade="80"/>
-        </w:rPr>
-        <w:t>”, although there should be.</w:t>
+        <w:t>There are no parts going from finished_flower to “late_finished_flower”, although there should be.</w:t>
       </w:r>
     </w:p>
     <w:p>
@@ -712,13 +549,8 @@
           <w:numId w:val="1"/>
         </w:numPr>
       </w:pPr>
-      <w:proofErr w:type="spellStart"/>
-      <w:r>
-        <w:t>Finished_flower_stigma</w:t>
-      </w:r>
-      <w:proofErr w:type="spellEnd"/>
-      <w:r>
-        <w:t xml:space="preserve"> has negative “lost”</w:t>
+      <w:r>
+        <w:t>Finished_flower_stigma has negative “lost”</w:t>
       </w:r>
       <w:r>
         <w:t xml:space="preserve"> </w:t>
@@ -736,26 +568,10 @@
         <w:t>map that</w:t>
       </w:r>
       <w:r>
-        <w:t xml:space="preserve"> skips some part of the pathway leading to or from “</w:t>
-      </w:r>
-      <w:proofErr w:type="spellStart"/>
-      <w:r>
-        <w:t>finished_flower_stigma</w:t>
-      </w:r>
-      <w:proofErr w:type="spellEnd"/>
-      <w:r>
-        <w:t xml:space="preserve">”. </w:t>
-      </w:r>
-      <w:r>
-        <w:t xml:space="preserve"> I think part of this problem may be because until yesterday (Oct 22) afternoon, there were no weights for “</w:t>
-      </w:r>
-      <w:proofErr w:type="spellStart"/>
-      <w:r>
-        <w:t>finished_flower_stigma</w:t>
-      </w:r>
-      <w:proofErr w:type="spellEnd"/>
-      <w:r>
-        <w:t>”, but these have now been added and the problems haven’t disappeared.</w:t>
+        <w:t xml:space="preserve"> skips some part of the pathway leading to or from “finished_flower_stigma”. </w:t>
+      </w:r>
+      <w:r>
+        <w:t xml:space="preserve"> I think part of this problem may be because until yesterday (Oct 22) afternoon, there were no weights for “finished_flower_stigma”, but these have now been added and the problems haven’t disappeared.</w:t>
       </w:r>
       <w:r>
         <w:br/>
@@ -764,21 +580,7 @@
         <w:rPr>
           <w:color w:val="008000"/>
         </w:rPr>
-        <w:t>Fixed. Missing information in the “</w:t>
-      </w:r>
-      <w:proofErr w:type="spellStart"/>
-      <w:r>
-        <w:rPr>
-          <w:color w:val="008000"/>
-        </w:rPr>
-        <w:t>OrderedListOfParts.R</w:t>
-      </w:r>
-      <w:proofErr w:type="spellEnd"/>
-      <w:r>
-        <w:rPr>
-          <w:color w:val="008000"/>
-        </w:rPr>
-        <w:t xml:space="preserve">” file has been now added.  </w:t>
+        <w:t xml:space="preserve">Fixed. Missing information in the “OrderedListOfParts.R” file has been now added.  </w:t>
       </w:r>
     </w:p>
     <w:p>
@@ -789,21 +591,8 @@
           <w:numId w:val="1"/>
         </w:numPr>
       </w:pPr>
-      <w:proofErr w:type="spellStart"/>
-      <w:r>
-        <w:t>Infl_bud_small</w:t>
-      </w:r>
-      <w:proofErr w:type="spellEnd"/>
-      <w:r>
-        <w:t xml:space="preserve"> weighs more than </w:t>
-      </w:r>
-      <w:proofErr w:type="spellStart"/>
-      <w:r>
-        <w:t>infl_stalk</w:t>
-      </w:r>
-      <w:proofErr w:type="spellEnd"/>
-      <w:r>
-        <w:t xml:space="preserve"> (Lizzy to fix</w:t>
+      <w:r>
+        <w:t>Infl_bud_small weighs more than infl_stalk (Lizzy to fix</w:t>
       </w:r>
       <w:r>
         <w:t>; to begin with I’ll collect some new stalks and see if I collected different bits for just the stalk versus when I call it a “bud”</w:t>
@@ -860,146 +649,26 @@
       </w:pPr>
       <w:r>
         <w:lastRenderedPageBreak/>
-        <w:t xml:space="preserve">With HEPU there are many individuals where </w:t>
-      </w:r>
-      <w:proofErr w:type="spellStart"/>
-      <w:r>
-        <w:t>Fin_Dev</w:t>
-      </w:r>
-      <w:proofErr w:type="spellEnd"/>
-      <w:r>
+        <w:t xml:space="preserve">With HEPU there are many individuals where Fin_Dev calyx_fruit does not add up to the sum of Fin_Dev for (fruit_young + fruit_large_immature + fruit_mature). In most of these cases it is a “survival of the fittest” problem, where some of the previous censuses fruit_young + fruit_large_immature have shed, and there are new fruit_young + fruit_large_immature (+ calyx_fruit) that have developed. However the exact development pattern means that the program assumes it is the previous ones developing further. The problem is that it knows the calyx_fruit are new, so the number of calyx_fruit exceeds the number of fruit_young + fruit_large_immature, the latter of which are incorrect. I think a possible fix would be to use fruit_young02, fruit_large_immature02, fruit_large_immature03 to clarify progression. Is this a big mess for you to implement on the plant map? </w:t>
+      </w:r>
+      <w:r>
+        <w:t>If you can make the changes, I’d like to figure out exactly what added categories are needed first and then have you change things.</w:t>
+      </w:r>
+      <w:r>
+        <w:br/>
+      </w:r>
+      <w:r>
+        <w:rPr>
+          <w:color w:val="008000"/>
+        </w:rPr>
+        <w:t>Lizzy prepare the list of necessary changes and I implement them later on.</w:t>
+      </w:r>
+      <w:r>
+        <w:rPr>
+          <w:color w:val="008000"/>
+        </w:rPr>
         <w:t xml:space="preserve"> </w:t>
       </w:r>
-      <w:proofErr w:type="spellStart"/>
-      <w:r>
-        <w:t>calyx_fruit</w:t>
-      </w:r>
-      <w:proofErr w:type="spellEnd"/>
-      <w:r>
-        <w:t xml:space="preserve"> does not add up to the sum of </w:t>
-      </w:r>
-      <w:proofErr w:type="spellStart"/>
-      <w:r>
-        <w:t>Fin_Dev</w:t>
-      </w:r>
-      <w:proofErr w:type="spellEnd"/>
-      <w:r>
-        <w:t xml:space="preserve"> for (</w:t>
-      </w:r>
-      <w:proofErr w:type="spellStart"/>
-      <w:r>
-        <w:t>fruit_young</w:t>
-      </w:r>
-      <w:proofErr w:type="spellEnd"/>
-      <w:r>
-        <w:t xml:space="preserve"> + </w:t>
-      </w:r>
-      <w:proofErr w:type="spellStart"/>
-      <w:r>
-        <w:t>fruit_large_immature</w:t>
-      </w:r>
-      <w:proofErr w:type="spellEnd"/>
-      <w:r>
-        <w:t xml:space="preserve"> + </w:t>
-      </w:r>
-      <w:proofErr w:type="spellStart"/>
-      <w:r>
-        <w:t>fruit_mature</w:t>
-      </w:r>
-      <w:proofErr w:type="spellEnd"/>
-      <w:r>
-        <w:t xml:space="preserve">). In most of these cases it is a “survival of the fittest” problem, where some of the previous censuses </w:t>
-      </w:r>
-      <w:proofErr w:type="spellStart"/>
-      <w:r>
-        <w:t>fruit_young</w:t>
-      </w:r>
-      <w:proofErr w:type="spellEnd"/>
-      <w:r>
-        <w:t xml:space="preserve"> + </w:t>
-      </w:r>
-      <w:proofErr w:type="spellStart"/>
-      <w:r>
-        <w:t>fruit_large_immature</w:t>
-      </w:r>
-      <w:proofErr w:type="spellEnd"/>
-      <w:r>
-        <w:t xml:space="preserve"> have shed, and there are new </w:t>
-      </w:r>
-      <w:proofErr w:type="spellStart"/>
-      <w:r>
-        <w:t>fruit_young</w:t>
-      </w:r>
-      <w:proofErr w:type="spellEnd"/>
-      <w:r>
-        <w:t xml:space="preserve"> + </w:t>
-      </w:r>
-      <w:proofErr w:type="spellStart"/>
-      <w:r>
-        <w:t>fruit_large_immature</w:t>
-      </w:r>
-      <w:proofErr w:type="spellEnd"/>
-      <w:r>
-        <w:t xml:space="preserve"> (+ </w:t>
-      </w:r>
-      <w:proofErr w:type="spellStart"/>
-      <w:r>
-        <w:t>calyx_fruit</w:t>
-      </w:r>
-      <w:proofErr w:type="spellEnd"/>
-      <w:r>
-        <w:t xml:space="preserve">) that have developed. However the exact development pattern means that the program assumes it is the previous ones developing further. The problem is that it knows the </w:t>
-      </w:r>
-      <w:proofErr w:type="spellStart"/>
-      <w:r>
-        <w:t>calyx_fruit</w:t>
-      </w:r>
-      <w:proofErr w:type="spellEnd"/>
-      <w:r>
-        <w:t xml:space="preserve"> are new, so the number of </w:t>
-      </w:r>
-      <w:proofErr w:type="spellStart"/>
-      <w:r>
-        <w:t>calyx_fruit</w:t>
-      </w:r>
-      <w:proofErr w:type="spellEnd"/>
-      <w:r>
-        <w:t xml:space="preserve"> exceeds the number of </w:t>
-      </w:r>
-      <w:proofErr w:type="spellStart"/>
-      <w:r>
-        <w:t>fruit_young</w:t>
-      </w:r>
-      <w:proofErr w:type="spellEnd"/>
-      <w:r>
-        <w:t xml:space="preserve"> + </w:t>
-      </w:r>
-      <w:proofErr w:type="spellStart"/>
-      <w:r>
-        <w:t>fruit_large_immature</w:t>
-      </w:r>
-      <w:proofErr w:type="spellEnd"/>
-      <w:r>
-        <w:t xml:space="preserve">, the latter of which are incorrect. I think a possible fix would be to use fruit_young02, fruit_large_immature02, fruit_large_immature03 to clarify progression. Is this a big mess for you to implement on the plant map? </w:t>
-      </w:r>
-      <w:r>
-        <w:t>If you can make the changes, I’d like to figure out exactly what added categories are needed first and then have you change things.</w:t>
-      </w:r>
-      <w:r>
-        <w:br/>
-      </w:r>
-      <w:r>
-        <w:rPr>
-          <w:color w:val="008000"/>
-        </w:rPr>
-        <w:t>Lizzy prepare the list of necessary changes and I implement them later on.</w:t>
-      </w:r>
-      <w:r>
-        <w:rPr>
-          <w:color w:val="008000"/>
-        </w:rPr>
-        <w:t xml:space="preserve"> </w:t>
-      </w:r>
     </w:p>
     <w:p>
       <w:pPr>
@@ -1012,13 +681,7 @@
         <w:rPr>
           <w:color w:val="2E74B5" w:themeColor="accent1" w:themeShade="BF"/>
         </w:rPr>
-        <w:t xml:space="preserve">EHW 26.11.14: </w:t>
-      </w:r>
-      <w:r>
-        <w:rPr>
-          <w:color w:val="2E74B5" w:themeColor="accent1" w:themeShade="BF"/>
-        </w:rPr>
-        <w:t>H</w:t>
+        <w:t>EHW 26.11.14: H</w:t>
       </w:r>
       <w:r>
         <w:rPr>
@@ -1069,131 +732,85 @@
         <w:rPr>
           <w:color w:val="2E74B5" w:themeColor="accent1" w:themeShade="BF"/>
         </w:rPr>
-        <w:t>: “</w:t>
-      </w:r>
-      <w:proofErr w:type="spellStart"/>
+        <w:t xml:space="preserve">: “fruit_young_aborting” which will be an alternative deadend to “fruit_young” and “fruit_large_immature_aborting” which will be an alternative deadend to “fruit_large_immature”. Basically, I have gone through all the individuals and manually decided which parts are aborting/not developing versus which are, working backwards from the number of mature fruit. This ensures that a part that is shed never </w:t>
+      </w:r>
       <w:r>
         <w:rPr>
           <w:color w:val="2E74B5" w:themeColor="accent1" w:themeShade="BF"/>
         </w:rPr>
-        <w:t>fruit_young_aborting</w:t>
-      </w:r>
-      <w:proofErr w:type="spellEnd"/>
+        <w:t>is falsely assumed to progress</w:t>
+      </w:r>
       <w:r>
         <w:rPr>
           <w:color w:val="2E74B5" w:themeColor="accent1" w:themeShade="BF"/>
         </w:rPr>
-        <w:t xml:space="preserve">” which will be an alternative </w:t>
-      </w:r>
-      <w:proofErr w:type="spellStart"/>
-      <w:r>
+        <w:t>. In the flowering parts spreadsheet, I have simply duplicated the entries for “fruit_young” and “fruit_large_immature” and given the duplicate set new names so that the weights will be the same for both categories. I’ve also added the new categories to all the various lookup tables.</w:t>
+      </w:r>
+    </w:p>
+    <w:p>
+      <w:pPr>
         <w:rPr>
           <w:color w:val="2E74B5" w:themeColor="accent1" w:themeShade="BF"/>
         </w:rPr>
-        <w:t>deadend</w:t>
-      </w:r>
-      <w:proofErr w:type="spellEnd"/>
+      </w:pPr>
       <w:r>
         <w:rPr>
           <w:color w:val="2E74B5" w:themeColor="accent1" w:themeShade="BF"/>
         </w:rPr>
-        <w:t xml:space="preserve"> to “</w:t>
-      </w:r>
-      <w:proofErr w:type="spellStart"/>
-      <w:r>
+        <w:tab/>
+        <w:t>EHW 27.11.14: More changes:</w:t>
+      </w:r>
+    </w:p>
+    <w:p>
+      <w:pPr>
+        <w:ind w:left="1440"/>
         <w:rPr>
           <w:color w:val="2E74B5" w:themeColor="accent1" w:themeShade="BF"/>
         </w:rPr>
-        <w:t>fruit_young</w:t>
-      </w:r>
-      <w:proofErr w:type="spellEnd"/>
+      </w:pPr>
       <w:r>
         <w:rPr>
           <w:color w:val="2E74B5" w:themeColor="accent1" w:themeShade="BF"/>
         </w:rPr>
-        <w:t>” and “</w:t>
-      </w:r>
-      <w:proofErr w:type="spellStart"/>
+        <w:t>Have also added categories “flower_calyx_aborting” and “finished flower_aborting”. As with categories described in the previous paragraph, these parts have the same weights as the “normal” versions of the categories, but some parts are called “aborting” because I know they don’t progress. After implementing the changes to all the fruits, it solved the “survival of the fittest” problems there, but still problems with flowers. I think it will all work now – I’ve manually added up counts in different columns.</w:t>
+      </w:r>
       <w:r>
         <w:rPr>
           <w:color w:val="2E74B5" w:themeColor="accent1" w:themeShade="BF"/>
         </w:rPr>
-        <w:t>fruit_large_immature_aborting</w:t>
-      </w:r>
-      <w:proofErr w:type="spellEnd"/>
+        <w:t xml:space="preserve"> </w:t>
+      </w:r>
       <w:r>
         <w:rPr>
           <w:color w:val="2E74B5" w:themeColor="accent1" w:themeShade="BF"/>
         </w:rPr>
-        <w:t xml:space="preserve">” which will be an alternative </w:t>
-      </w:r>
-      <w:proofErr w:type="spellStart"/>
-      <w:r>
+        <w:t>I’ve also added the new categories to all the various lookup tables.</w:t>
+      </w:r>
+    </w:p>
+    <w:p>
+      <w:pPr>
+        <w:pStyle w:val="ListParagraph"/>
+        <w:numPr>
+          <w:ilvl w:val="1"/>
+          <w:numId w:val="1"/>
+        </w:numPr>
         <w:rPr>
           <w:color w:val="2E74B5" w:themeColor="accent1" w:themeShade="BF"/>
         </w:rPr>
-        <w:t>deadend</w:t>
-      </w:r>
-      <w:proofErr w:type="spellEnd"/>
+      </w:pPr>
       <w:r>
         <w:rPr>
           <w:color w:val="2E74B5" w:themeColor="accent1" w:themeShade="BF"/>
         </w:rPr>
-        <w:t xml:space="preserve"> to “</w:t>
-      </w:r>
-      <w:proofErr w:type="spellStart"/>
+        <w:t>Another odd t</w:t>
+      </w:r>
+      <w:bookmarkStart w:id="0" w:name="_GoBack"/>
+      <w:bookmarkEnd w:id="0"/>
       <w:r>
         <w:rPr>
           <w:color w:val="2E74B5" w:themeColor="accent1" w:themeShade="BF"/>
         </w:rPr>
-        <w:t>fruit_large_immature</w:t>
-      </w:r>
-      <w:proofErr w:type="spellEnd"/>
-      <w:r>
-        <w:rPr>
-          <w:color w:val="2E74B5" w:themeColor="accent1" w:themeShade="BF"/>
-        </w:rPr>
-        <w:t xml:space="preserve">”. Basically, I have gone through all the individuals and manually decided which parts are aborting/not developing versus which are, working backwards from the number of mature fruit. This ensures that a part that is shed never </w:t>
-      </w:r>
-      <w:r>
-        <w:rPr>
-          <w:color w:val="2E74B5" w:themeColor="accent1" w:themeShade="BF"/>
-        </w:rPr>
-        <w:t>is falsely assumed to progress</w:t>
-      </w:r>
-      <w:r>
-        <w:rPr>
-          <w:color w:val="2E74B5" w:themeColor="accent1" w:themeShade="BF"/>
-        </w:rPr>
-        <w:t>. In the flowering parts spreadsheet, I have simply duplicated the entries for “</w:t>
-      </w:r>
-      <w:proofErr w:type="spellStart"/>
-      <w:r>
-        <w:rPr>
-          <w:color w:val="2E74B5" w:themeColor="accent1" w:themeShade="BF"/>
-        </w:rPr>
-        <w:t>fruit_young</w:t>
-      </w:r>
-      <w:proofErr w:type="spellEnd"/>
-      <w:r>
-        <w:rPr>
-          <w:color w:val="2E74B5" w:themeColor="accent1" w:themeShade="BF"/>
-        </w:rPr>
-        <w:t>” and “</w:t>
-      </w:r>
-      <w:proofErr w:type="spellStart"/>
-      <w:r>
-        <w:rPr>
-          <w:color w:val="2E74B5" w:themeColor="accent1" w:themeShade="BF"/>
-        </w:rPr>
-        <w:t>fruit_large_immature</w:t>
-      </w:r>
-      <w:proofErr w:type="spellEnd"/>
-      <w:r>
-        <w:rPr>
-          <w:color w:val="2E74B5" w:themeColor="accent1" w:themeShade="BF"/>
-        </w:rPr>
-        <w:t>” and given the duplicate set new names so that the weights will be the same for both categories. I’ve also added the new categories to all the various lookup tables.</w:t>
+        <w:t>hing, in HEPU, the count of “fruit_aborted” is always 12, but there are only 6 of them. And nothing in the multiplier table should cause this count to be doubled.</w:t>
       </w:r>
     </w:p>
     <w:p>
@@ -1229,15 +846,7 @@
         <w:t>HEPU_</w:t>
       </w:r>
       <w:r>
-        <w:t xml:space="preserve">004, a number of the bits that are on the plant at the beginning of the </w:t>
-      </w:r>
-      <w:proofErr w:type="gramStart"/>
-      <w:r>
-        <w:t>experiment</w:t>
-      </w:r>
-      <w:proofErr w:type="gramEnd"/>
-      <w:r>
-        <w:t xml:space="preserve"> are not correctly being acknowledged as “errors”. I assume this means these individuals have too high a total investment number.</w:t>
+        <w:t>004, a number of the bits that are on the plant at the beginning of the experiment are not correctly being acknowledged as “errors”. I assume this means these individuals have too high a total investment number.</w:t>
       </w:r>
     </w:p>
     <w:p>
@@ -1399,13 +1008,8 @@
         <w:rPr>
           <w:color w:val="2E74B5" w:themeColor="accent1" w:themeShade="BF"/>
         </w:rPr>
-        <w:t>EHW 26.11.14:</w:t>
-      </w:r>
-      <w:r>
-        <w:rPr>
-          <w:color w:val="2E74B5" w:themeColor="accent1" w:themeShade="BF"/>
-        </w:rPr>
-        <w:t xml:space="preserve"> Will wait and check this together with rest of HEPU once new categories added</w:t>
+        <w:lastRenderedPageBreak/>
+        <w:t>EHW 26.11.14: Will wait and check this together with rest of HEPU once new categories added</w:t>
       </w:r>
     </w:p>
     <w:p>
@@ -1422,15 +1026,7 @@
         </w:numPr>
       </w:pPr>
       <w:r>
-        <w:t>Remove “</w:t>
-      </w:r>
-      <w:proofErr w:type="spellStart"/>
-      <w:r>
-        <w:t>bud_aborted</w:t>
-      </w:r>
-      <w:proofErr w:type="spellEnd"/>
-      <w:r>
-        <w:t>” from plant map; never used</w:t>
+        <w:t>Remove “bud_aborted” from plant map; never used</w:t>
       </w:r>
       <w:r>
         <w:br/>
@@ -1480,72 +1076,7 @@
         </w:numPr>
       </w:pPr>
       <w:r>
-        <w:t>The number of flower petals does not equal the sum of (</w:t>
-      </w:r>
-      <w:proofErr w:type="spellStart"/>
-      <w:r>
-        <w:t>flower_stigma</w:t>
-      </w:r>
-      <w:proofErr w:type="spellEnd"/>
-      <w:r>
-        <w:t xml:space="preserve"> + </w:t>
-      </w:r>
-      <w:proofErr w:type="spellStart"/>
-      <w:r>
-        <w:t>finished_flower_stigma</w:t>
-      </w:r>
-      <w:proofErr w:type="spellEnd"/>
-      <w:r>
-        <w:t xml:space="preserve"> + </w:t>
-      </w:r>
-      <w:proofErr w:type="spellStart"/>
-      <w:r>
-        <w:t>fruit_just_starting</w:t>
-      </w:r>
-      <w:proofErr w:type="spellEnd"/>
-      <w:r>
-        <w:t xml:space="preserve"> + </w:t>
-      </w:r>
-      <w:proofErr w:type="spellStart"/>
-      <w:r>
-        <w:t>fruit_young</w:t>
-      </w:r>
-      <w:proofErr w:type="spellEnd"/>
-      <w:r>
-        <w:t xml:space="preserve"> + </w:t>
-      </w:r>
-      <w:proofErr w:type="spellStart"/>
-      <w:r>
-        <w:t>fruit_large_immature</w:t>
-      </w:r>
-      <w:proofErr w:type="spellEnd"/>
-      <w:r>
-        <w:t xml:space="preserve"> + </w:t>
-      </w:r>
-      <w:proofErr w:type="spellStart"/>
-      <w:r>
-        <w:lastRenderedPageBreak/>
-        <w:t>fruit_aborted</w:t>
-      </w:r>
-      <w:proofErr w:type="spellEnd"/>
-      <w:r>
-        <w:t xml:space="preserve"> + </w:t>
-      </w:r>
-      <w:proofErr w:type="spellStart"/>
-      <w:r>
-        <w:t>seed_pod</w:t>
-      </w:r>
-      <w:proofErr w:type="spellEnd"/>
-      <w:r>
-        <w:t xml:space="preserve">). It does equal if seed + </w:t>
-      </w:r>
-      <w:proofErr w:type="spellStart"/>
-      <w:r>
-        <w:t>seed_aborted</w:t>
-      </w:r>
-      <w:proofErr w:type="spellEnd"/>
-      <w:r>
-        <w:t xml:space="preserve"> is substituted for seed pod. </w:t>
+        <w:t xml:space="preserve">The number of flower petals does not equal the sum of (flower_stigma + finished_flower_stigma + fruit_just_starting + fruit_young + fruit_large_immature + fruit_aborted + seed_pod). It does equal if seed + seed_aborted is substituted for seed pod. </w:t>
       </w:r>
       <w:r>
         <w:t>I think this is because the plant map is following backwards from the seed/aborted seed, rather than the seed pod. Since seed pods have variable seed number</w:t>
@@ -1554,23 +1085,7 @@
         <w:t xml:space="preserve"> (0,1,2)</w:t>
       </w:r>
       <w:r>
-        <w:t xml:space="preserve">, but map assumes there are always 2, it makes the assumption that there are some </w:t>
-      </w:r>
-      <w:proofErr w:type="spellStart"/>
-      <w:r>
-        <w:t>fruit_young</w:t>
-      </w:r>
-      <w:proofErr w:type="spellEnd"/>
-      <w:r>
-        <w:t xml:space="preserve"> and </w:t>
-      </w:r>
-      <w:proofErr w:type="spellStart"/>
-      <w:r>
-        <w:t>fruit_large_immature</w:t>
-      </w:r>
-      <w:proofErr w:type="spellEnd"/>
-      <w:r>
-        <w:t xml:space="preserve"> that have been "lost" when in reality they have turned into empty seed pods. However, if you consider "seed pod" the end of the developmental trajectory, then the numbers should add up. I'm guessing this is a change to the plant map.</w:t>
+        <w:t>, but map assumes there are always 2, it makes the assumption that there are some fruit_young and fruit_large_immature that have been "lost" when in reality they have turned into empty seed pods. However, if you consider "seed pod" the end of the developmental trajectory, then the numbers should add up. I'm guessing this is a change to the plant map.</w:t>
       </w:r>
       <w:r>
         <w:br/>
@@ -1626,15 +1141,7 @@
         </w:numPr>
       </w:pPr>
       <w:r>
-        <w:t>Quite a few “seed pods” are very lightweight, creating lots of negative investment issues. I’m tempted to leave this. Same issue for “</w:t>
-      </w:r>
-      <w:proofErr w:type="spellStart"/>
-      <w:r>
-        <w:t>fruit_aborted</w:t>
-      </w:r>
-      <w:proofErr w:type="spellEnd"/>
-      <w:r>
-        <w:t>”.</w:t>
+        <w:t>Quite a few “seed pods” are very lightweight, creating lots of negative investment issues. I’m tempted to leave this. Same issue for “fruit_aborted”.</w:t>
       </w:r>
     </w:p>
     <w:p>
@@ -1662,29 +1169,11 @@
       <w:r>
         <w:t>Also quite a few negative investment issues with the lightest weight “</w:t>
       </w:r>
-      <w:proofErr w:type="spellStart"/>
       <w:r>
         <w:t>bract_flower_or_finished_flower</w:t>
       </w:r>
-      <w:proofErr w:type="spellEnd"/>
-      <w:r>
-        <w:t>” and “</w:t>
-      </w:r>
-      <w:proofErr w:type="spellStart"/>
-      <w:r>
-        <w:t>flower_calyx</w:t>
-      </w:r>
-      <w:proofErr w:type="spellEnd"/>
-      <w:r>
-        <w:t>”, but these values are all high enough that they shouldn’t result in negative investment from the “</w:t>
-      </w:r>
-      <w:proofErr w:type="spellStart"/>
-      <w:r>
-        <w:t>big_bud</w:t>
-      </w:r>
-      <w:proofErr w:type="spellEnd"/>
-      <w:r>
-        <w:t xml:space="preserve">” stage. </w:t>
+      <w:r>
+        <w:t xml:space="preserve">” and “flower_calyx”, but these values are all high enough that they shouldn’t result in negative investment from the “big_bud” stage. </w:t>
       </w:r>
       <w:r>
         <w:t xml:space="preserve">There is also an instance of this for PHPH. </w:t>
@@ -1717,23 +1206,7 @@
         </w:numPr>
       </w:pPr>
       <w:r>
-        <w:t>Still an error with too many “</w:t>
-      </w:r>
-      <w:proofErr w:type="spellStart"/>
-      <w:r>
-        <w:t>Finished_flower_stigma</w:t>
-      </w:r>
-      <w:proofErr w:type="spellEnd"/>
-      <w:r>
-        <w:t>” ended up as a “</w:t>
-      </w:r>
-      <w:proofErr w:type="spellStart"/>
-      <w:r>
-        <w:t>Fin_Dev</w:t>
-      </w:r>
-      <w:proofErr w:type="spellEnd"/>
-      <w:r>
-        <w:t>” part. I’ve gone through many of the individuals and can’t find any mistakes in the repro spreadsheet but also can’t find any pattern that would explain the error</w:t>
+        <w:t>Still an error with too many “Finished_flower_stigma” ended up as a “Fin_Dev” part. I’ve gone through many of the individuals and can’t find any mistakes in the repro spreadsheet but also can’t find any pattern that would explain the error</w:t>
       </w:r>
       <w:r>
         <w:t xml:space="preserve">. This may be the same sort of error as arises with PHPH. With both species, “seed pod” is the numerically accurate final development of the stigma </w:t>
@@ -1772,15 +1245,7 @@
         <w:pStyle w:val="ListParagraph"/>
       </w:pPr>
       <w:r>
-        <w:t>(</w:t>
-      </w:r>
-      <w:proofErr w:type="gramStart"/>
-      <w:r>
-        <w:t>parts</w:t>
-      </w:r>
-      <w:proofErr w:type="gramEnd"/>
-      <w:r>
-        <w:t xml:space="preserve"> are 2x numbers in repro spreadsheet)</w:t>
+        <w:t>(parts are 2x numbers in repro spreadsheet)</w:t>
       </w:r>
     </w:p>
     <w:tbl>
@@ -2104,6 +1569,7 @@
                 <w:color w:val="000000"/>
                 <w:lang w:eastAsia="en-AU"/>
               </w:rPr>
+              <w:lastRenderedPageBreak/>
               <w:t>PUTU_005</w:t>
             </w:r>
           </w:p>

</xml_diff>

<commit_message>
Updates to small fixes. See the notes_on_errors for more details.
</commit_message>
<xml_diff>
--- a/docs/notes_on_errors_20141015.docx
+++ b/docs/notes_on_errors_20141015.docx
@@ -1,6 +1,6 @@
 
 <file path=word/document.xml><?xml version="1.0" encoding="utf-8"?>
-<w:document xmlns:wpc="http://schemas.microsoft.com/office/word/2010/wordprocessingCanvas" xmlns:mc="http://schemas.openxmlformats.org/markup-compatibility/2006" xmlns:o="urn:schemas-microsoft-com:office:office" xmlns:r="http://schemas.openxmlformats.org/officeDocument/2006/relationships" xmlns:m="http://schemas.openxmlformats.org/officeDocument/2006/math" xmlns:v="urn:schemas-microsoft-com:vml" xmlns:wp14="http://schemas.microsoft.com/office/word/2010/wordprocessingDrawing" xmlns:wp="http://schemas.openxmlformats.org/drawingml/2006/wordprocessingDrawing" xmlns:w10="urn:schemas-microsoft-com:office:word" xmlns:w="http://schemas.openxmlformats.org/wordprocessingml/2006/main" xmlns:w14="http://schemas.microsoft.com/office/word/2010/wordml" xmlns:w15="http://schemas.microsoft.com/office/word/2012/wordml" xmlns:wpg="http://schemas.microsoft.com/office/word/2010/wordprocessingGroup" xmlns:wpi="http://schemas.microsoft.com/office/word/2010/wordprocessingInk" xmlns:wne="http://schemas.microsoft.com/office/word/2006/wordml" xmlns:wps="http://schemas.microsoft.com/office/word/2010/wordprocessingShape" mc:Ignorable="w14 w15 wp14">
+<w:document xmlns:wpc="http://schemas.microsoft.com/office/word/2010/wordprocessingCanvas" xmlns:mo="http://schemas.microsoft.com/office/mac/office/2008/main" xmlns:mc="http://schemas.openxmlformats.org/markup-compatibility/2006" xmlns:mv="urn:schemas-microsoft-com:mac:vml" xmlns:o="urn:schemas-microsoft-com:office:office" xmlns:r="http://schemas.openxmlformats.org/officeDocument/2006/relationships" xmlns:m="http://schemas.openxmlformats.org/officeDocument/2006/math" xmlns:v="urn:schemas-microsoft-com:vml" xmlns:wp14="http://schemas.microsoft.com/office/word/2010/wordprocessingDrawing" xmlns:wp="http://schemas.openxmlformats.org/drawingml/2006/wordprocessingDrawing" xmlns:w10="urn:schemas-microsoft-com:office:word" xmlns:w="http://schemas.openxmlformats.org/wordprocessingml/2006/main" xmlns:w14="http://schemas.microsoft.com/office/word/2010/wordml" xmlns:wpg="http://schemas.microsoft.com/office/word/2010/wordprocessingGroup" xmlns:wpi="http://schemas.microsoft.com/office/word/2010/wordprocessingInk" xmlns:wne="http://schemas.microsoft.com/office/word/2006/wordml" xmlns:wps="http://schemas.microsoft.com/office/word/2010/wordprocessingShape" mc:Ignorable="w14 wp14">
   <w:body>
     <w:p>
       <w:r>
@@ -32,7 +32,15 @@
         <w:t xml:space="preserve">all other error issues into </w:t>
       </w:r>
       <w:r>
-        <w:t>this file, a file with a summary of negative investment problems (very few), and a file “Error summary” which shows all my various cross checks, indicating which ones don</w:t>
+        <w:t xml:space="preserve">this file, a file with a summary of negative investment problems (very few), and a file “Error summary” which shows </w:t>
+      </w:r>
+      <w:proofErr w:type="gramStart"/>
+      <w:r>
+        <w:t>all my</w:t>
+      </w:r>
+      <w:proofErr w:type="gramEnd"/>
+      <w:r>
+        <w:t xml:space="preserve"> various cross checks, indicating which ones don</w:t>
       </w:r>
       <w:r>
         <w:t>’t work. I’ve tried to describe</w:t>
@@ -76,7 +84,23 @@
         <w:t>across stages</w:t>
       </w:r>
       <w:r>
-        <w:t xml:space="preserve"> where a large number of parts are shed – for instance between finished_flower_stigma and fruit_just_starting. Then for </w:t>
+        <w:t xml:space="preserve"> where a large number of parts are shed – for instance between </w:t>
+      </w:r>
+      <w:proofErr w:type="spellStart"/>
+      <w:r>
+        <w:t>finished_flower_stigma</w:t>
+      </w:r>
+      <w:proofErr w:type="spellEnd"/>
+      <w:r>
+        <w:t xml:space="preserve"> and </w:t>
+      </w:r>
+      <w:proofErr w:type="spellStart"/>
+      <w:r>
+        <w:t>fruit_just_starting</w:t>
+      </w:r>
+      <w:proofErr w:type="spellEnd"/>
+      <w:r>
+        <w:t xml:space="preserve">. Then for </w:t>
       </w:r>
       <w:r>
         <w:t xml:space="preserve">parts </w:t>
@@ -108,7 +132,15 @@
         <w:t xml:space="preserve">indicating </w:t>
       </w:r>
       <w:r>
-        <w:t>how many progression steps a given species*part combination can “exist” before being counted as lost. Then parts that always progress could be coded as “1”, while others (like the BAER cones creat</w:t>
+        <w:t xml:space="preserve">how many </w:t>
+      </w:r>
+      <w:proofErr w:type="gramStart"/>
+      <w:r>
+        <w:t>progression</w:t>
+      </w:r>
+      <w:proofErr w:type="gramEnd"/>
+      <w:r>
+        <w:t xml:space="preserve"> steps a given species*part combination can “exist” before being counted as lost. Then parts that always progress could be coded as “1”, while others (like the BAER cones creat</w:t>
       </w:r>
       <w:r>
         <w:t>ing problems) can be coded as “8</w:t>
@@ -183,11 +215,32 @@
           <w:numId w:val="1"/>
         </w:numPr>
       </w:pPr>
-      <w:r>
-        <w:t>cone_green_01</w:t>
-      </w:r>
-      <w:r>
-        <w:t xml:space="preserve"> not correctly progressing to cone_brown or cone_brown_DEF because 6 censuses between stages (BAER_005, 803, 806, 902, 905, 907)</w:t>
+      <w:proofErr w:type="gramStart"/>
+      <w:r>
+        <w:t>cone</w:t>
+      </w:r>
+      <w:proofErr w:type="gramEnd"/>
+      <w:r>
+        <w:t>_green_01</w:t>
+      </w:r>
+      <w:r>
+        <w:t xml:space="preserve"> not correctly progressing to </w:t>
+      </w:r>
+      <w:proofErr w:type="spellStart"/>
+      <w:r>
+        <w:t>cone_brown</w:t>
+      </w:r>
+      <w:proofErr w:type="spellEnd"/>
+      <w:r>
+        <w:t xml:space="preserve"> or </w:t>
+      </w:r>
+      <w:proofErr w:type="spellStart"/>
+      <w:r>
+        <w:t>cone_brown_DEF</w:t>
+      </w:r>
+      <w:proofErr w:type="spellEnd"/>
+      <w:r>
+        <w:t xml:space="preserve"> because 6 censuses between stages (BAER_005, 803, 806, 902, 905, 907)</w:t>
       </w:r>
       <w:r>
         <w:br/>
@@ -231,8 +284,13 @@
         </w:numPr>
       </w:pPr>
       <w:r>
-        <w:t>Minor issues with one cone – see error spreadsheet</w:t>
-      </w:r>
+        <w:t xml:space="preserve">Minor issues with one cone – see error </w:t>
+      </w:r>
+      <w:proofErr w:type="spellStart"/>
+      <w:r>
+        <w:t>spreadsheet</w:t>
+      </w:r>
+      <w:proofErr w:type="spellEnd"/>
       <w:r>
         <w:t>.</w:t>
       </w:r>
@@ -255,7 +313,21 @@
         <w:rPr>
           <w:color w:val="008000"/>
         </w:rPr>
-        <w:t xml:space="preserve">survival of the fittest do not act in the favour in this case. </w:t>
+        <w:t xml:space="preserve">survival of the fittest </w:t>
+      </w:r>
+      <w:proofErr w:type="gramStart"/>
+      <w:r>
+        <w:rPr>
+          <w:color w:val="008000"/>
+        </w:rPr>
+        <w:t>do</w:t>
+      </w:r>
+      <w:proofErr w:type="gramEnd"/>
+      <w:r>
+        <w:rPr>
+          <w:color w:val="008000"/>
+        </w:rPr>
+        <w:t xml:space="preserve"> not act in the favour in this case. </w:t>
       </w:r>
     </w:p>
     <w:p>
@@ -309,7 +381,15 @@
       </w:pPr>
     </w:p>
     <w:p>
-      <w:r>
+      <w:pPr>
+        <w:rPr>
+          <w:strike/>
+        </w:rPr>
+      </w:pPr>
+      <w:r>
+        <w:rPr>
+          <w:strike/>
+        </w:rPr>
         <w:t>BOLE</w:t>
       </w:r>
     </w:p>
@@ -321,20 +401,49 @@
           <w:numId w:val="1"/>
         </w:numPr>
       </w:pPr>
-      <w:r>
-        <w:t>Finished_flower has 20</w:t>
+      <w:proofErr w:type="spellStart"/>
+      <w:r>
+        <w:t>Finished_flower</w:t>
+      </w:r>
+      <w:proofErr w:type="spellEnd"/>
+      <w:r>
+        <w:t xml:space="preserve"> has 20</w:t>
       </w:r>
       <w:r>
         <w:t>44</w:t>
       </w:r>
       <w:r>
-        <w:t xml:space="preserve"> too many (see Error_summary file). Checked repro spreadsheet and #21</w:t>
+        <w:t xml:space="preserve"> too many (see </w:t>
+      </w:r>
+      <w:proofErr w:type="spellStart"/>
+      <w:r>
+        <w:t>Error_summary</w:t>
+      </w:r>
+      <w:proofErr w:type="spellEnd"/>
+      <w:r>
+        <w:t xml:space="preserve"> file). Checked repro </w:t>
+      </w:r>
+      <w:proofErr w:type="spellStart"/>
+      <w:r>
+        <w:t>spreadsheet</w:t>
+      </w:r>
+      <w:proofErr w:type="spellEnd"/>
+      <w:r>
+        <w:t xml:space="preserve"> and #21</w:t>
       </w:r>
       <w:r>
         <w:t>40</w:t>
       </w:r>
       <w:r>
-        <w:t xml:space="preserve"> is correct for total number that “pass through”</w:t>
+        <w:t xml:space="preserve"> is correct for total </w:t>
+      </w:r>
+      <w:proofErr w:type="gramStart"/>
+      <w:r>
+        <w:t>number that “pass</w:t>
+      </w:r>
+      <w:proofErr w:type="gramEnd"/>
+      <w:r>
+        <w:t xml:space="preserve"> through”</w:t>
       </w:r>
       <w:r>
         <w:t xml:space="preserve">. </w:t>
@@ -369,13 +478,53 @@
         </w:numPr>
       </w:pPr>
       <w:r>
-        <w:t xml:space="preserve">Continued problem with negative investment going from “flower_calyx” to “finished_flower” although sums should work: flower_calyx </w:t>
+        <w:t>Continued problem with negative investment going from “</w:t>
+      </w:r>
+      <w:proofErr w:type="spellStart"/>
+      <w:r>
+        <w:t>flower_calyx</w:t>
+      </w:r>
+      <w:proofErr w:type="spellEnd"/>
+      <w:r>
+        <w:t>” to “</w:t>
+      </w:r>
+      <w:proofErr w:type="spellStart"/>
+      <w:r>
+        <w:t>finished_flower</w:t>
+      </w:r>
+      <w:proofErr w:type="spellEnd"/>
+      <w:r>
+        <w:t xml:space="preserve">” although sums should work: </w:t>
+      </w:r>
+      <w:proofErr w:type="spellStart"/>
+      <w:r>
+        <w:t>flower_calyx</w:t>
+      </w:r>
+      <w:proofErr w:type="spellEnd"/>
+      <w:r>
+        <w:t xml:space="preserve"> </w:t>
       </w:r>
       <w:r>
         <w:sym w:font="Wingdings" w:char="F0E0"/>
       </w:r>
       <w:r>
-        <w:t xml:space="preserve"> finished_flower + 4*finished_flower_stigma (5.96 &lt; 4.93 + 4*.35)</w:t>
+        <w:t xml:space="preserve"> </w:t>
+      </w:r>
+      <w:proofErr w:type="spellStart"/>
+      <w:r>
+        <w:t>finished_flower</w:t>
+      </w:r>
+      <w:proofErr w:type="spellEnd"/>
+      <w:r>
+        <w:t xml:space="preserve"> + 4*</w:t>
+      </w:r>
+      <w:proofErr w:type="spellStart"/>
+      <w:r>
+        <w:t>finished_flower_stigma</w:t>
+      </w:r>
+      <w:proofErr w:type="spellEnd"/>
+      <w:r>
+        <w:t xml:space="preserve"> (5.96 &lt; 4.93 + 4*.35)</w:t>
       </w:r>
       <w:r>
         <w:br/>
@@ -411,7 +560,39 @@
         </w:rPr>
       </w:pPr>
       <w:r>
-        <w:t>We need to add another bit to the plant map: Late_flower_petals ; I just finally weighed “late_finished_flower” separated from the petals (enormously decreasing its weight), but in the process determined that the flower petals increase in weight by ~30% in the flowers that have growing fruits in them. It would be a progression from “flower_petals”</w:t>
+        <w:t xml:space="preserve">We need to add another bit to the plant map: </w:t>
+      </w:r>
+      <w:proofErr w:type="spellStart"/>
+      <w:r>
+        <w:t>Late_flower_</w:t>
+      </w:r>
+      <w:proofErr w:type="gramStart"/>
+      <w:r>
+        <w:t>petals</w:t>
+      </w:r>
+      <w:proofErr w:type="spellEnd"/>
+      <w:r>
+        <w:t xml:space="preserve"> ;</w:t>
+      </w:r>
+      <w:proofErr w:type="gramEnd"/>
+      <w:r>
+        <w:t xml:space="preserve"> I just finally weighed “</w:t>
+      </w:r>
+      <w:proofErr w:type="spellStart"/>
+      <w:r>
+        <w:t>late_finished_flower</w:t>
+      </w:r>
+      <w:proofErr w:type="spellEnd"/>
+      <w:r>
+        <w:t>” separated from the petals (enormously decreasing its weight), but in the process determined that the flower petals increase in weight by ~30% in the flowers that have growing fruits in them. It would be a progression from “</w:t>
+      </w:r>
+      <w:proofErr w:type="spellStart"/>
+      <w:r>
+        <w:t>flower_petals</w:t>
+      </w:r>
+      <w:proofErr w:type="spellEnd"/>
+      <w:r>
+        <w:t>”</w:t>
       </w:r>
       <w:r>
         <w:br/>
@@ -426,12 +607,20 @@
         <w:rPr>
           <w:color w:val="FF6600"/>
         </w:rPr>
-        <w:t xml:space="preserve"> first change in all the spreadsheets</w:t>
-      </w:r>
+        <w:t xml:space="preserve"> first change in all the </w:t>
+      </w:r>
+      <w:proofErr w:type="spellStart"/>
       <w:r>
         <w:rPr>
           <w:color w:val="FF6600"/>
         </w:rPr>
+        <w:t>spreadsheets</w:t>
+      </w:r>
+      <w:proofErr w:type="spellEnd"/>
+      <w:r>
+        <w:rPr>
+          <w:color w:val="FF6600"/>
+        </w:rPr>
         <w:t xml:space="preserve"> before we follow with the changes in the code.</w:t>
       </w:r>
       <w:r>
@@ -445,7 +634,7 @@
       <w:pPr>
         <w:pStyle w:val="ListParagraph"/>
         <w:rPr>
-          <w:color w:val="833C0B" w:themeColor="accent2" w:themeShade="80"/>
+          <w:color w:val="2E74B5" w:themeColor="accent1" w:themeShade="BF"/>
         </w:rPr>
       </w:pPr>
       <w:r>
@@ -471,6 +660,40 @@
           <w:color w:val="2E74B5" w:themeColor="accent1" w:themeShade="BF"/>
         </w:rPr>
         <w:t>.</w:t>
+      </w:r>
+    </w:p>
+    <w:p>
+      <w:pPr>
+        <w:pStyle w:val="ListParagraph"/>
+        <w:rPr>
+          <w:color w:val="008000"/>
+        </w:rPr>
+      </w:pPr>
+      <w:r>
+        <w:rPr>
+          <w:color w:val="008000"/>
+        </w:rPr>
+        <w:t xml:space="preserve">Fixed. </w:t>
+      </w:r>
+      <w:r>
+        <w:rPr>
+          <w:color w:val="008000"/>
+        </w:rPr>
+        <w:t xml:space="preserve">Late flower petals needs to be added to repro </w:t>
+      </w:r>
+      <w:proofErr w:type="spellStart"/>
+      <w:r>
+        <w:rPr>
+          <w:color w:val="008000"/>
+        </w:rPr>
+        <w:t>spreadsheet</w:t>
+      </w:r>
+      <w:proofErr w:type="spellEnd"/>
+      <w:r>
+        <w:rPr>
+          <w:color w:val="008000"/>
+        </w:rPr>
+        <w:t xml:space="preserve"> too. </w:t>
       </w:r>
     </w:p>
     <w:p>
@@ -506,7 +729,15 @@
         <w:t xml:space="preserve"> </w:t>
       </w:r>
       <w:r>
-        <w:t>There is a problem with the flow of parts leaving “finished_flower”.</w:t>
+        <w:t>There is a problem with the flow of parts leaving “</w:t>
+      </w:r>
+      <w:proofErr w:type="spellStart"/>
+      <w:r>
+        <w:t>finished_flower</w:t>
+      </w:r>
+      <w:proofErr w:type="spellEnd"/>
+      <w:r>
+        <w:t>”.</w:t>
       </w:r>
       <w:r>
         <w:rPr>
@@ -518,7 +749,47 @@
         <w:rPr>
           <w:color w:val="833C0B" w:themeColor="accent2" w:themeShade="80"/>
         </w:rPr>
-        <w:t>There are no parts going from finished_flower to “late_finished_flower”, although there should be.</w:t>
+        <w:t xml:space="preserve">There are no parts going from </w:t>
+      </w:r>
+      <w:proofErr w:type="spellStart"/>
+      <w:r>
+        <w:rPr>
+          <w:color w:val="833C0B" w:themeColor="accent2" w:themeShade="80"/>
+        </w:rPr>
+        <w:t>finished_flower</w:t>
+      </w:r>
+      <w:proofErr w:type="spellEnd"/>
+      <w:r>
+        <w:rPr>
+          <w:color w:val="833C0B" w:themeColor="accent2" w:themeShade="80"/>
+        </w:rPr>
+        <w:t xml:space="preserve"> to “</w:t>
+      </w:r>
+      <w:proofErr w:type="spellStart"/>
+      <w:r>
+        <w:rPr>
+          <w:color w:val="833C0B" w:themeColor="accent2" w:themeShade="80"/>
+        </w:rPr>
+        <w:t>late_finished_flower</w:t>
+      </w:r>
+      <w:proofErr w:type="spellEnd"/>
+      <w:r>
+        <w:rPr>
+          <w:color w:val="833C0B" w:themeColor="accent2" w:themeShade="80"/>
+        </w:rPr>
+        <w:t>”, although there should be.</w:t>
+      </w:r>
+      <w:r>
+        <w:rPr>
+          <w:color w:val="833C0B" w:themeColor="accent2" w:themeShade="80"/>
+        </w:rPr>
+        <w:br/>
+      </w:r>
+      <w:r>
+        <w:rPr>
+          <w:color w:val="008000"/>
+        </w:rPr>
+        <w:t xml:space="preserve">I don’t understand that. I see that in my calculations. Consider rerunning. </w:t>
       </w:r>
     </w:p>
     <w:p>
@@ -549,8 +820,13 @@
           <w:numId w:val="1"/>
         </w:numPr>
       </w:pPr>
-      <w:r>
-        <w:t>Finished_flower_stigma has negative “lost”</w:t>
+      <w:proofErr w:type="spellStart"/>
+      <w:r>
+        <w:t>Finished_flower_stigma</w:t>
+      </w:r>
+      <w:proofErr w:type="spellEnd"/>
+      <w:r>
+        <w:t xml:space="preserve"> has negative “lost”</w:t>
       </w:r>
       <w:r>
         <w:t xml:space="preserve"> </w:t>
@@ -568,10 +844,26 @@
         <w:t>map that</w:t>
       </w:r>
       <w:r>
-        <w:t xml:space="preserve"> skips some part of the pathway leading to or from “finished_flower_stigma”. </w:t>
-      </w:r>
-      <w:r>
-        <w:t xml:space="preserve"> I think part of this problem may be because until yesterday (Oct 22) afternoon, there were no weights for “finished_flower_stigma”, but these have now been added and the problems haven’t disappeared.</w:t>
+        <w:t xml:space="preserve"> skips some part of the pathway leading to or from “</w:t>
+      </w:r>
+      <w:proofErr w:type="spellStart"/>
+      <w:r>
+        <w:t>finished_flower_stigma</w:t>
+      </w:r>
+      <w:proofErr w:type="spellEnd"/>
+      <w:r>
+        <w:t xml:space="preserve">”. </w:t>
+      </w:r>
+      <w:r>
+        <w:t xml:space="preserve"> I think part of this problem may be because until yesterday (Oct 22) afternoon, there were no weights for “</w:t>
+      </w:r>
+      <w:proofErr w:type="spellStart"/>
+      <w:r>
+        <w:t>finished_flower_stigma</w:t>
+      </w:r>
+      <w:proofErr w:type="spellEnd"/>
+      <w:r>
+        <w:t>”, but these have now been added and the problems haven’t disappeared.</w:t>
       </w:r>
       <w:r>
         <w:br/>
@@ -580,7 +872,21 @@
         <w:rPr>
           <w:color w:val="008000"/>
         </w:rPr>
-        <w:t xml:space="preserve">Fixed. Missing information in the “OrderedListOfParts.R” file has been now added.  </w:t>
+        <w:t>Fixed. Missing information in the “</w:t>
+      </w:r>
+      <w:proofErr w:type="spellStart"/>
+      <w:r>
+        <w:rPr>
+          <w:color w:val="008000"/>
+        </w:rPr>
+        <w:t>OrderedListOfParts.R</w:t>
+      </w:r>
+      <w:proofErr w:type="spellEnd"/>
+      <w:r>
+        <w:rPr>
+          <w:color w:val="008000"/>
+        </w:rPr>
+        <w:t xml:space="preserve">” file has been now added.  </w:t>
       </w:r>
     </w:p>
     <w:p>
@@ -591,8 +897,29 @@
           <w:numId w:val="1"/>
         </w:numPr>
       </w:pPr>
-      <w:r>
-        <w:t>Infl_bud_small weighs more than infl_stalk (Lizzy to fix</w:t>
+      <w:proofErr w:type="spellStart"/>
+      <w:r>
+        <w:t>Infl_bud_small</w:t>
+      </w:r>
+      <w:proofErr w:type="spellEnd"/>
+      <w:r>
+        <w:t xml:space="preserve"> weighs more than </w:t>
+      </w:r>
+      <w:proofErr w:type="spellStart"/>
+      <w:r>
+        <w:t>infl_stalk</w:t>
+      </w:r>
+      <w:proofErr w:type="spellEnd"/>
+      <w:r>
+        <w:t xml:space="preserve"> (</w:t>
+      </w:r>
+      <w:proofErr w:type="spellStart"/>
+      <w:r>
+        <w:t>Lizzy</w:t>
+      </w:r>
+      <w:proofErr w:type="spellEnd"/>
+      <w:r>
+        <w:t xml:space="preserve"> to fix</w:t>
       </w:r>
       <w:r>
         <w:t>; to begin with I’ll collect some new stalks and see if I collected different bits for just the stalk versus when I call it a “bud”</w:t>
@@ -631,6 +958,7 @@
         <w:rPr>
           <w:color w:val="5B9BD5" w:themeColor="accent1"/>
         </w:rPr>
+        <w:lastRenderedPageBreak/>
         <w:t>26 Nov 2014 – all correct</w:t>
       </w:r>
     </w:p>
@@ -648,8 +976,127 @@
         </w:numPr>
       </w:pPr>
       <w:r>
-        <w:lastRenderedPageBreak/>
-        <w:t xml:space="preserve">With HEPU there are many individuals where Fin_Dev calyx_fruit does not add up to the sum of Fin_Dev for (fruit_young + fruit_large_immature + fruit_mature). In most of these cases it is a “survival of the fittest” problem, where some of the previous censuses fruit_young + fruit_large_immature have shed, and there are new fruit_young + fruit_large_immature (+ calyx_fruit) that have developed. However the exact development pattern means that the program assumes it is the previous ones developing further. The problem is that it knows the calyx_fruit are new, so the number of calyx_fruit exceeds the number of fruit_young + fruit_large_immature, the latter of which are incorrect. I think a possible fix would be to use fruit_young02, fruit_large_immature02, fruit_large_immature03 to clarify progression. Is this a big mess for you to implement on the plant map? </w:t>
+        <w:t xml:space="preserve">With HEPU there are many individuals where </w:t>
+      </w:r>
+      <w:proofErr w:type="spellStart"/>
+      <w:r>
+        <w:t>Fin_Dev</w:t>
+      </w:r>
+      <w:proofErr w:type="spellEnd"/>
+      <w:r>
+        <w:t xml:space="preserve"> </w:t>
+      </w:r>
+      <w:proofErr w:type="spellStart"/>
+      <w:r>
+        <w:t>calyx_fruit</w:t>
+      </w:r>
+      <w:proofErr w:type="spellEnd"/>
+      <w:r>
+        <w:t xml:space="preserve"> does not add up to the sum of </w:t>
+      </w:r>
+      <w:proofErr w:type="spellStart"/>
+      <w:r>
+        <w:t>Fin_Dev</w:t>
+      </w:r>
+      <w:proofErr w:type="spellEnd"/>
+      <w:r>
+        <w:t xml:space="preserve"> for (</w:t>
+      </w:r>
+      <w:proofErr w:type="spellStart"/>
+      <w:r>
+        <w:t>fruit_young</w:t>
+      </w:r>
+      <w:proofErr w:type="spellEnd"/>
+      <w:r>
+        <w:t xml:space="preserve"> + </w:t>
+      </w:r>
+      <w:proofErr w:type="spellStart"/>
+      <w:r>
+        <w:t>fruit_large_immature</w:t>
+      </w:r>
+      <w:proofErr w:type="spellEnd"/>
+      <w:r>
+        <w:t xml:space="preserve"> + </w:t>
+      </w:r>
+      <w:proofErr w:type="spellStart"/>
+      <w:r>
+        <w:t>fruit_mature</w:t>
+      </w:r>
+      <w:proofErr w:type="spellEnd"/>
+      <w:r>
+        <w:t xml:space="preserve">). In most of these cases it is a “survival of the fittest” problem, where some of the previous censuses </w:t>
+      </w:r>
+      <w:proofErr w:type="spellStart"/>
+      <w:r>
+        <w:t>fruit_young</w:t>
+      </w:r>
+      <w:proofErr w:type="spellEnd"/>
+      <w:r>
+        <w:t xml:space="preserve"> + </w:t>
+      </w:r>
+      <w:proofErr w:type="spellStart"/>
+      <w:r>
+        <w:t>fruit_large_immature</w:t>
+      </w:r>
+      <w:proofErr w:type="spellEnd"/>
+      <w:r>
+        <w:t xml:space="preserve"> have shed, and there are new </w:t>
+      </w:r>
+      <w:proofErr w:type="spellStart"/>
+      <w:r>
+        <w:t>fruit_young</w:t>
+      </w:r>
+      <w:proofErr w:type="spellEnd"/>
+      <w:r>
+        <w:t xml:space="preserve"> + </w:t>
+      </w:r>
+      <w:proofErr w:type="spellStart"/>
+      <w:r>
+        <w:t>fruit_large_immature</w:t>
+      </w:r>
+      <w:proofErr w:type="spellEnd"/>
+      <w:r>
+        <w:t xml:space="preserve"> (+ </w:t>
+      </w:r>
+      <w:proofErr w:type="spellStart"/>
+      <w:r>
+        <w:t>calyx_fruit</w:t>
+      </w:r>
+      <w:proofErr w:type="spellEnd"/>
+      <w:r>
+        <w:t xml:space="preserve">) that have developed. However the exact development pattern means that the program assumes it is the previous ones developing further. The problem is that it knows the </w:t>
+      </w:r>
+      <w:proofErr w:type="spellStart"/>
+      <w:r>
+        <w:t>calyx_fruit</w:t>
+      </w:r>
+      <w:proofErr w:type="spellEnd"/>
+      <w:r>
+        <w:t xml:space="preserve"> are new, so the number of </w:t>
+      </w:r>
+      <w:proofErr w:type="spellStart"/>
+      <w:r>
+        <w:t>calyx_fruit</w:t>
+      </w:r>
+      <w:proofErr w:type="spellEnd"/>
+      <w:r>
+        <w:t xml:space="preserve"> exceeds the number of </w:t>
+      </w:r>
+      <w:proofErr w:type="spellStart"/>
+      <w:r>
+        <w:t>fruit_young</w:t>
+      </w:r>
+      <w:proofErr w:type="spellEnd"/>
+      <w:r>
+        <w:t xml:space="preserve"> + </w:t>
+      </w:r>
+      <w:proofErr w:type="spellStart"/>
+      <w:r>
+        <w:t>fruit_large_immature</w:t>
+      </w:r>
+      <w:proofErr w:type="spellEnd"/>
+      <w:r>
+        <w:t xml:space="preserve">, the latter of which are incorrect. I think a possible fix would be to use fruit_young02, fruit_large_immature02, fruit_large_immature03 to clarify progression. Is this a big mess for you to implement on the plant map? </w:t>
       </w:r>
       <w:r>
         <w:t>If you can make the changes, I’d like to figure out exactly what added categories are needed first and then have you change things.</w:t>
@@ -657,11 +1104,19 @@
       <w:r>
         <w:br/>
       </w:r>
-      <w:r>
-        <w:rPr>
-          <w:color w:val="008000"/>
-        </w:rPr>
-        <w:t>Lizzy prepare the list of necessary changes and I implement them later on.</w:t>
+      <w:proofErr w:type="spellStart"/>
+      <w:r>
+        <w:rPr>
+          <w:color w:val="008000"/>
+        </w:rPr>
+        <w:t>Lizzy</w:t>
+      </w:r>
+      <w:proofErr w:type="spellEnd"/>
+      <w:r>
+        <w:rPr>
+          <w:color w:val="008000"/>
+        </w:rPr>
+        <w:t xml:space="preserve"> prepare the list of necessary changes and I implement them later on.</w:t>
       </w:r>
       <w:r>
         <w:rPr>
@@ -726,13 +1181,105 @@
         <w:rPr>
           <w:color w:val="2E74B5" w:themeColor="accent1" w:themeShade="BF"/>
         </w:rPr>
-        <w:t xml:space="preserve"> to the reproduction spreadsheet</w:t>
-      </w:r>
-      <w:r>
-        <w:rPr>
-          <w:color w:val="2E74B5" w:themeColor="accent1" w:themeShade="BF"/>
-        </w:rPr>
-        <w:t xml:space="preserve">: “fruit_young_aborting” which will be an alternative deadend to “fruit_young” and “fruit_large_immature_aborting” which will be an alternative deadend to “fruit_large_immature”. Basically, I have gone through all the individuals and manually decided which parts are aborting/not developing versus which are, working backwards from the number of mature fruit. This ensures that a part that is shed never </w:t>
+        <w:t xml:space="preserve"> to the reproduction </w:t>
+      </w:r>
+      <w:proofErr w:type="spellStart"/>
+      <w:r>
+        <w:rPr>
+          <w:color w:val="2E74B5" w:themeColor="accent1" w:themeShade="BF"/>
+        </w:rPr>
+        <w:t>spreadsheet</w:t>
+      </w:r>
+      <w:proofErr w:type="spellEnd"/>
+      <w:r>
+        <w:rPr>
+          <w:color w:val="2E74B5" w:themeColor="accent1" w:themeShade="BF"/>
+        </w:rPr>
+        <w:t>: “</w:t>
+      </w:r>
+      <w:proofErr w:type="spellStart"/>
+      <w:r>
+        <w:rPr>
+          <w:color w:val="2E74B5" w:themeColor="accent1" w:themeShade="BF"/>
+        </w:rPr>
+        <w:t>fruit_young_aborting</w:t>
+      </w:r>
+      <w:proofErr w:type="spellEnd"/>
+      <w:r>
+        <w:rPr>
+          <w:color w:val="2E74B5" w:themeColor="accent1" w:themeShade="BF"/>
+        </w:rPr>
+        <w:t xml:space="preserve">” which will be an alternative </w:t>
+      </w:r>
+      <w:proofErr w:type="spellStart"/>
+      <w:r>
+        <w:rPr>
+          <w:color w:val="2E74B5" w:themeColor="accent1" w:themeShade="BF"/>
+        </w:rPr>
+        <w:t>deadend</w:t>
+      </w:r>
+      <w:proofErr w:type="spellEnd"/>
+      <w:r>
+        <w:rPr>
+          <w:color w:val="2E74B5" w:themeColor="accent1" w:themeShade="BF"/>
+        </w:rPr>
+        <w:t xml:space="preserve"> to “</w:t>
+      </w:r>
+      <w:proofErr w:type="spellStart"/>
+      <w:r>
+        <w:rPr>
+          <w:color w:val="2E74B5" w:themeColor="accent1" w:themeShade="BF"/>
+        </w:rPr>
+        <w:t>fruit_young</w:t>
+      </w:r>
+      <w:proofErr w:type="spellEnd"/>
+      <w:r>
+        <w:rPr>
+          <w:color w:val="2E74B5" w:themeColor="accent1" w:themeShade="BF"/>
+        </w:rPr>
+        <w:t>” and “</w:t>
+      </w:r>
+      <w:proofErr w:type="spellStart"/>
+      <w:r>
+        <w:rPr>
+          <w:color w:val="2E74B5" w:themeColor="accent1" w:themeShade="BF"/>
+        </w:rPr>
+        <w:t>fruit_large_immature_aborting</w:t>
+      </w:r>
+      <w:proofErr w:type="spellEnd"/>
+      <w:r>
+        <w:rPr>
+          <w:color w:val="2E74B5" w:themeColor="accent1" w:themeShade="BF"/>
+        </w:rPr>
+        <w:t xml:space="preserve">” which will be an alternative </w:t>
+      </w:r>
+      <w:proofErr w:type="spellStart"/>
+      <w:r>
+        <w:rPr>
+          <w:color w:val="2E74B5" w:themeColor="accent1" w:themeShade="BF"/>
+        </w:rPr>
+        <w:t>deadend</w:t>
+      </w:r>
+      <w:proofErr w:type="spellEnd"/>
+      <w:r>
+        <w:rPr>
+          <w:color w:val="2E74B5" w:themeColor="accent1" w:themeShade="BF"/>
+        </w:rPr>
+        <w:t xml:space="preserve"> to “</w:t>
+      </w:r>
+      <w:proofErr w:type="spellStart"/>
+      <w:r>
+        <w:rPr>
+          <w:color w:val="2E74B5" w:themeColor="accent1" w:themeShade="BF"/>
+        </w:rPr>
+        <w:t>fruit_large_immature</w:t>
+      </w:r>
+      <w:proofErr w:type="spellEnd"/>
+      <w:r>
+        <w:rPr>
+          <w:color w:val="2E74B5" w:themeColor="accent1" w:themeShade="BF"/>
+        </w:rPr>
+        <w:t xml:space="preserve">”. Basically, I have gone through all the individuals and manually decided which parts are aborting/not developing versus which are, working backwards from the number of mature fruit. This ensures that a part that is shed never </w:t>
       </w:r>
       <w:r>
         <w:rPr>
@@ -744,7 +1291,49 @@
         <w:rPr>
           <w:color w:val="2E74B5" w:themeColor="accent1" w:themeShade="BF"/>
         </w:rPr>
-        <w:t>. In the flowering parts spreadsheet, I have simply duplicated the entries for “fruit_young” and “fruit_large_immature” and given the duplicate set new names so that the weights will be the same for both categories. I’ve also added the new categories to all the various lookup tables.</w:t>
+        <w:t xml:space="preserve">. In the flowering parts </w:t>
+      </w:r>
+      <w:proofErr w:type="spellStart"/>
+      <w:r>
+        <w:rPr>
+          <w:color w:val="2E74B5" w:themeColor="accent1" w:themeShade="BF"/>
+        </w:rPr>
+        <w:t>spreadsheet</w:t>
+      </w:r>
+      <w:proofErr w:type="spellEnd"/>
+      <w:r>
+        <w:rPr>
+          <w:color w:val="2E74B5" w:themeColor="accent1" w:themeShade="BF"/>
+        </w:rPr>
+        <w:t>, I have simply duplicated the entries for “</w:t>
+      </w:r>
+      <w:proofErr w:type="spellStart"/>
+      <w:r>
+        <w:rPr>
+          <w:color w:val="2E74B5" w:themeColor="accent1" w:themeShade="BF"/>
+        </w:rPr>
+        <w:t>fruit_young</w:t>
+      </w:r>
+      <w:proofErr w:type="spellEnd"/>
+      <w:r>
+        <w:rPr>
+          <w:color w:val="2E74B5" w:themeColor="accent1" w:themeShade="BF"/>
+        </w:rPr>
+        <w:t>” and “</w:t>
+      </w:r>
+      <w:proofErr w:type="spellStart"/>
+      <w:r>
+        <w:rPr>
+          <w:color w:val="2E74B5" w:themeColor="accent1" w:themeShade="BF"/>
+        </w:rPr>
+        <w:t>fruit_large_immature</w:t>
+      </w:r>
+      <w:proofErr w:type="spellEnd"/>
+      <w:r>
+        <w:rPr>
+          <w:color w:val="2E74B5" w:themeColor="accent1" w:themeShade="BF"/>
+        </w:rPr>
+        <w:t>” and given the duplicate set new names so that the weights will be the same for both categories. I’ve also added the new categories to all the various lookup tables.</w:t>
       </w:r>
     </w:p>
     <w:p>
@@ -772,7 +1361,35 @@
         <w:rPr>
           <w:color w:val="2E74B5" w:themeColor="accent1" w:themeShade="BF"/>
         </w:rPr>
-        <w:t>Have also added categories “flower_calyx_aborting” and “finished flower_aborting”. As with categories described in the previous paragraph, these parts have the same weights as the “normal” versions of the categories, but some parts are called “aborting” because I know they don’t progress. After implementing the changes to all the fruits, it solved the “survival of the fittest” problems there, but still problems with flowers. I think it will all work now – I’ve manually added up counts in different columns.</w:t>
+        <w:t>Have also added categories “</w:t>
+      </w:r>
+      <w:proofErr w:type="spellStart"/>
+      <w:r>
+        <w:rPr>
+          <w:color w:val="2E74B5" w:themeColor="accent1" w:themeShade="BF"/>
+        </w:rPr>
+        <w:t>flower_calyx_aborting</w:t>
+      </w:r>
+      <w:proofErr w:type="spellEnd"/>
+      <w:r>
+        <w:rPr>
+          <w:color w:val="2E74B5" w:themeColor="accent1" w:themeShade="BF"/>
+        </w:rPr>
+        <w:t xml:space="preserve">” and “finished </w:t>
+      </w:r>
+      <w:proofErr w:type="spellStart"/>
+      <w:r>
+        <w:rPr>
+          <w:color w:val="2E74B5" w:themeColor="accent1" w:themeShade="BF"/>
+        </w:rPr>
+        <w:t>flower_aborting</w:t>
+      </w:r>
+      <w:proofErr w:type="spellEnd"/>
+      <w:r>
+        <w:rPr>
+          <w:color w:val="2E74B5" w:themeColor="accent1" w:themeShade="BF"/>
+        </w:rPr>
+        <w:t>”. As with categories described in the previous paragraph, these parts have the same weights as the “normal” versions of the categories, but some parts are called “aborting” because I know they don’t progress. After implementing the changes to all the fruits, it solved the “survival of the fittest” problems there, but still problems with flowers. I think it will all work now – I’ve manually added up counts in different columns.</w:t>
       </w:r>
       <w:r>
         <w:rPr>
@@ -785,6 +1402,46 @@
           <w:color w:val="2E74B5" w:themeColor="accent1" w:themeShade="BF"/>
         </w:rPr>
         <w:t>I’ve also added the new categories to all the various lookup tables.</w:t>
+      </w:r>
+      <w:r>
+        <w:rPr>
+          <w:color w:val="2E74B5" w:themeColor="accent1" w:themeShade="BF"/>
+        </w:rPr>
+        <w:br/>
+      </w:r>
+      <w:r>
+        <w:rPr>
+          <w:color w:val="008000"/>
+        </w:rPr>
+        <w:t xml:space="preserve">Implemented the changes. </w:t>
+      </w:r>
+      <w:proofErr w:type="spellStart"/>
+      <w:r>
+        <w:rPr>
+          <w:color w:val="008000"/>
+        </w:rPr>
+        <w:t>Lizzy</w:t>
+      </w:r>
+      <w:proofErr w:type="spellEnd"/>
+      <w:r>
+        <w:rPr>
+          <w:color w:val="008000"/>
+        </w:rPr>
+        <w:t xml:space="preserve"> needs to check if they give the expected results. Updated plant map uploaded on git to check if </w:t>
+      </w:r>
+      <w:proofErr w:type="gramStart"/>
+      <w:r>
+        <w:rPr>
+          <w:color w:val="008000"/>
+        </w:rPr>
+        <w:t>this are</w:t>
+      </w:r>
+      <w:proofErr w:type="gramEnd"/>
+      <w:r>
+        <w:rPr>
+          <w:color w:val="008000"/>
+        </w:rPr>
+        <w:t xml:space="preserve"> the changes expected. </w:t>
       </w:r>
     </w:p>
     <w:p>
@@ -800,17 +1457,53 @@
       </w:pPr>
       <w:r>
         <w:rPr>
-          <w:color w:val="2E74B5" w:themeColor="accent1" w:themeShade="BF"/>
-        </w:rPr>
-        <w:t>Another odd t</w:t>
-      </w:r>
-      <w:bookmarkStart w:id="0" w:name="_GoBack"/>
-      <w:bookmarkEnd w:id="0"/>
-      <w:r>
-        <w:rPr>
-          <w:color w:val="2E74B5" w:themeColor="accent1" w:themeShade="BF"/>
-        </w:rPr>
-        <w:t>hing, in HEPU, the count of “fruit_aborted” is always 12, but there are only 6 of them. And nothing in the multiplier table should cause this count to be doubled.</w:t>
+          <w:color w:val="833C0B" w:themeColor="accent2" w:themeShade="80"/>
+        </w:rPr>
+        <w:t>Another odd thing, in HEPU, the count of “</w:t>
+      </w:r>
+      <w:proofErr w:type="spellStart"/>
+      <w:r>
+        <w:rPr>
+          <w:color w:val="833C0B" w:themeColor="accent2" w:themeShade="80"/>
+        </w:rPr>
+        <w:t>fruit_aborted</w:t>
+      </w:r>
+      <w:proofErr w:type="spellEnd"/>
+      <w:r>
+        <w:rPr>
+          <w:color w:val="833C0B" w:themeColor="accent2" w:themeShade="80"/>
+        </w:rPr>
+        <w:t>” is always 12, but there are only 6 of them. And nothing in the multiplier table should cause this count to be double</w:t>
+      </w:r>
+      <w:r>
+        <w:rPr>
+          <w:color w:val="833C0B" w:themeColor="accent2" w:themeShade="80"/>
+        </w:rPr>
+        <w:t>s. Each individual.</w:t>
+      </w:r>
+      <w:r>
+        <w:rPr>
+          <w:color w:val="833C0B" w:themeColor="accent2" w:themeShade="80"/>
+        </w:rPr>
+        <w:br/>
+      </w:r>
+      <w:r>
+        <w:rPr>
+          <w:color w:val="008000"/>
+        </w:rPr>
+        <w:t xml:space="preserve">To be re-run and verified again. </w:t>
+      </w:r>
+      <w:r>
+        <w:rPr>
+          <w:color w:val="008000"/>
+        </w:rPr>
+        <w:t>I see no problem.</w:t>
+      </w:r>
+      <w:r>
+        <w:rPr>
+          <w:color w:val="2E74B5" w:themeColor="accent1" w:themeShade="BF"/>
+        </w:rPr>
+        <w:t xml:space="preserve"> </w:t>
       </w:r>
     </w:p>
     <w:p>
@@ -860,6 +1553,7 @@
         <w:rPr>
           <w:color w:val="008000"/>
         </w:rPr>
+        <w:lastRenderedPageBreak/>
         <w:t xml:space="preserve">- </w:t>
       </w:r>
       <w:r>
@@ -1008,7 +1702,6 @@
         <w:rPr>
           <w:color w:val="2E74B5" w:themeColor="accent1" w:themeShade="BF"/>
         </w:rPr>
-        <w:lastRenderedPageBreak/>
         <w:t>EHW 26.11.14: Will wait and check this together with rest of HEPU once new categories added</w:t>
       </w:r>
     </w:p>
@@ -1026,7 +1719,15 @@
         </w:numPr>
       </w:pPr>
       <w:r>
-        <w:t>Remove “bud_aborted” from plant map; never used</w:t>
+        <w:t>Remove “</w:t>
+      </w:r>
+      <w:proofErr w:type="spellStart"/>
+      <w:r>
+        <w:t>bud_aborted</w:t>
+      </w:r>
+      <w:proofErr w:type="spellEnd"/>
+      <w:r>
+        <w:t>” from plant map; never used</w:t>
       </w:r>
       <w:r>
         <w:br/>
@@ -1076,16 +1777,120 @@
         </w:numPr>
       </w:pPr>
       <w:r>
-        <w:t xml:space="preserve">The number of flower petals does not equal the sum of (flower_stigma + finished_flower_stigma + fruit_just_starting + fruit_young + fruit_large_immature + fruit_aborted + seed_pod). It does equal if seed + seed_aborted is substituted for seed pod. </w:t>
-      </w:r>
-      <w:r>
-        <w:t>I think this is because the plant map is following backwards from the seed/aborted seed, rather than the seed pod. Since seed pods have variable seed number</w:t>
+        <w:t>The number of flower petals does not equal the sum of (</w:t>
+      </w:r>
+      <w:proofErr w:type="spellStart"/>
+      <w:r>
+        <w:t>flower_stigma</w:t>
+      </w:r>
+      <w:proofErr w:type="spellEnd"/>
+      <w:r>
+        <w:t xml:space="preserve"> + </w:t>
+      </w:r>
+      <w:proofErr w:type="spellStart"/>
+      <w:r>
+        <w:t>finished_flower_stigma</w:t>
+      </w:r>
+      <w:proofErr w:type="spellEnd"/>
+      <w:r>
+        <w:t xml:space="preserve"> + </w:t>
+      </w:r>
+      <w:proofErr w:type="spellStart"/>
+      <w:r>
+        <w:t>fruit_just_starting</w:t>
+      </w:r>
+      <w:proofErr w:type="spellEnd"/>
+      <w:r>
+        <w:t xml:space="preserve"> + </w:t>
+      </w:r>
+      <w:proofErr w:type="spellStart"/>
+      <w:r>
+        <w:t>fruit_young</w:t>
+      </w:r>
+      <w:proofErr w:type="spellEnd"/>
+      <w:r>
+        <w:t xml:space="preserve"> + </w:t>
+      </w:r>
+      <w:proofErr w:type="spellStart"/>
+      <w:r>
+        <w:t>fruit_large_immature</w:t>
+      </w:r>
+      <w:proofErr w:type="spellEnd"/>
+      <w:r>
+        <w:t xml:space="preserve"> + </w:t>
+      </w:r>
+      <w:proofErr w:type="spellStart"/>
+      <w:r>
+        <w:t>fruit_aborted</w:t>
+      </w:r>
+      <w:proofErr w:type="spellEnd"/>
+      <w:r>
+        <w:t xml:space="preserve"> + </w:t>
+      </w:r>
+      <w:proofErr w:type="spellStart"/>
+      <w:r>
+        <w:t>seed_pod</w:t>
+      </w:r>
+      <w:proofErr w:type="spellEnd"/>
+      <w:r>
+        <w:t xml:space="preserve">). It does equal if seed + </w:t>
+      </w:r>
+      <w:proofErr w:type="spellStart"/>
+      <w:r>
+        <w:t>seed_aborted</w:t>
+      </w:r>
+      <w:proofErr w:type="spellEnd"/>
+      <w:r>
+        <w:t xml:space="preserve"> is substituted for </w:t>
+      </w:r>
+      <w:proofErr w:type="gramStart"/>
+      <w:r>
+        <w:t>seed pod</w:t>
+      </w:r>
+      <w:proofErr w:type="gramEnd"/>
+      <w:r>
+        <w:t xml:space="preserve">. </w:t>
+      </w:r>
+      <w:r>
+        <w:t xml:space="preserve">I think this is because the plant map is following backwards from the seed/aborted seed, rather than the </w:t>
+      </w:r>
+      <w:proofErr w:type="gramStart"/>
+      <w:r>
+        <w:t>seed pod</w:t>
+      </w:r>
+      <w:proofErr w:type="gramEnd"/>
+      <w:r>
+        <w:t xml:space="preserve">. Since </w:t>
+      </w:r>
+      <w:proofErr w:type="gramStart"/>
+      <w:r>
+        <w:t>seed pods</w:t>
+      </w:r>
+      <w:proofErr w:type="gramEnd"/>
+      <w:r>
+        <w:t xml:space="preserve"> have variable seed number</w:t>
       </w:r>
       <w:r>
         <w:t xml:space="preserve"> (0,1,2)</w:t>
       </w:r>
       <w:r>
-        <w:t>, but map assumes there are always 2, it makes the assumption that there are some fruit_young and fruit_large_immature that have been "lost" when in reality they have turned into empty seed pods. However, if you consider "seed pod" the end of the developmental trajectory, then the numbers should add up. I'm guessing this is a change to the plant map.</w:t>
+        <w:t xml:space="preserve">, but map assumes there are always 2, it makes the assumption that there are some </w:t>
+      </w:r>
+      <w:proofErr w:type="spellStart"/>
+      <w:r>
+        <w:t>fruit_young</w:t>
+      </w:r>
+      <w:proofErr w:type="spellEnd"/>
+      <w:r>
+        <w:t xml:space="preserve"> and </w:t>
+      </w:r>
+      <w:proofErr w:type="spellStart"/>
+      <w:r>
+        <w:t>fruit_large_immature</w:t>
+      </w:r>
+      <w:proofErr w:type="spellEnd"/>
+      <w:r>
+        <w:t xml:space="preserve"> that have been "lost" when in reality they have turned into empty seed pods. However, if you consider "seed pod" the end of the developmental trajectory, then the numbers should add up. I'm guessing this is a change to the plant map.</w:t>
       </w:r>
       <w:r>
         <w:br/>
@@ -1106,13 +1911,45 @@
         <w:rPr>
           <w:color w:val="FF6600"/>
         </w:rPr>
-        <w:t xml:space="preserve"> Spontaneously, I believe it should be plausible to code the seed pod as the final thing and the seeds as accessories </w:t>
-      </w:r>
+        <w:t xml:space="preserve"> Spontaneously, I believe it should be plausible to code the </w:t>
+      </w:r>
+      <w:proofErr w:type="gramStart"/>
       <w:r>
         <w:rPr>
           <w:color w:val="FF6600"/>
         </w:rPr>
+        <w:t>seed pod</w:t>
+      </w:r>
+      <w:proofErr w:type="gramEnd"/>
+      <w:r>
+        <w:rPr>
+          <w:color w:val="FF6600"/>
+        </w:rPr>
+        <w:t xml:space="preserve"> as the final thi</w:t>
+      </w:r>
+      <w:r>
+        <w:rPr>
+          <w:color w:val="FF6600"/>
+        </w:rPr>
+        <w:t>ng and the seeds as accessories.</w:t>
+      </w:r>
+      <w:r>
+        <w:rPr>
+          <w:color w:val="FF6600"/>
+        </w:rPr>
         <w:t xml:space="preserve"> </w:t>
+      </w:r>
+      <w:r>
+        <w:rPr>
+          <w:color w:val="FF6600"/>
+        </w:rPr>
+        <w:br/>
+      </w:r>
+      <w:r>
+        <w:rPr>
+          <w:color w:val="008000"/>
+        </w:rPr>
+        <w:t xml:space="preserve">The change is made. To be verified if it solves the problem. </w:t>
       </w:r>
     </w:p>
     <w:p>
@@ -1141,7 +1978,15 @@
         </w:numPr>
       </w:pPr>
       <w:r>
-        <w:t>Quite a few “seed pods” are very lightweight, creating lots of negative investment issues. I’m tempted to leave this. Same issue for “fruit_aborted”.</w:t>
+        <w:t>Quite a few “seed pods” are very lightweight, creating lots of negative investment issues. I’m tempted to leave this. Same issue for “</w:t>
+      </w:r>
+      <w:proofErr w:type="spellStart"/>
+      <w:r>
+        <w:t>fruit_aborted</w:t>
+      </w:r>
+      <w:proofErr w:type="spellEnd"/>
+      <w:r>
+        <w:t>”.</w:t>
       </w:r>
     </w:p>
     <w:p>
@@ -1169,11 +2014,29 @@
       <w:r>
         <w:t>Also quite a few negative investment issues with the lightest weight “</w:t>
       </w:r>
+      <w:proofErr w:type="spellStart"/>
       <w:r>
         <w:t>bract_flower_or_finished_flower</w:t>
       </w:r>
-      <w:r>
-        <w:t xml:space="preserve">” and “flower_calyx”, but these values are all high enough that they shouldn’t result in negative investment from the “big_bud” stage. </w:t>
+      <w:proofErr w:type="spellEnd"/>
+      <w:r>
+        <w:t>” and “</w:t>
+      </w:r>
+      <w:proofErr w:type="spellStart"/>
+      <w:r>
+        <w:t>flower_calyx</w:t>
+      </w:r>
+      <w:proofErr w:type="spellEnd"/>
+      <w:r>
+        <w:t>”, but these values are all high enough that they shouldn’t result in negative investment from the “</w:t>
+      </w:r>
+      <w:proofErr w:type="spellStart"/>
+      <w:r>
+        <w:t>big_bud</w:t>
+      </w:r>
+      <w:proofErr w:type="spellEnd"/>
+      <w:r>
+        <w:t xml:space="preserve">” stage. </w:t>
       </w:r>
       <w:r>
         <w:t xml:space="preserve">There is also an instance of this for PHPH. </w:t>
@@ -1206,7 +2069,31 @@
         </w:numPr>
       </w:pPr>
       <w:r>
-        <w:t>Still an error with too many “Finished_flower_stigma” ended up as a “Fin_Dev” part. I’ve gone through many of the individuals and can’t find any mistakes in the repro spreadsheet but also can’t find any pattern that would explain the error</w:t>
+        <w:t>Still an error with too many “</w:t>
+      </w:r>
+      <w:proofErr w:type="spellStart"/>
+      <w:r>
+        <w:t>Finished_flower_stigma</w:t>
+      </w:r>
+      <w:proofErr w:type="spellEnd"/>
+      <w:r>
+        <w:t>” ended up as a “</w:t>
+      </w:r>
+      <w:proofErr w:type="spellStart"/>
+      <w:r>
+        <w:t>Fin_Dev</w:t>
+      </w:r>
+      <w:proofErr w:type="spellEnd"/>
+      <w:r>
+        <w:t xml:space="preserve">” part. I’ve gone through many of the individuals and can’t find any mistakes in the repro </w:t>
+      </w:r>
+      <w:proofErr w:type="spellStart"/>
+      <w:r>
+        <w:t>spreadsheet</w:t>
+      </w:r>
+      <w:proofErr w:type="spellEnd"/>
+      <w:r>
+        <w:t xml:space="preserve"> but also can’t find any pattern that would explain the error</w:t>
       </w:r>
       <w:r>
         <w:t xml:space="preserve">. This may be the same sort of error as arises with PHPH. With both species, “seed pod” is the numerically accurate final development of the stigma </w:t>
@@ -1224,7 +2111,66 @@
         <w:rPr>
           <w:color w:val="FF6600"/>
         </w:rPr>
-        <w:t xml:space="preserve">To be continued. Spontaneously, I believe it should be plausible to code the seed pod as the final thing and the seeds as accessories  </w:t>
+        <w:t xml:space="preserve">To be continued. Spontaneously, I believe it should be plausible to code the </w:t>
+      </w:r>
+      <w:proofErr w:type="gramStart"/>
+      <w:r>
+        <w:rPr>
+          <w:color w:val="FF6600"/>
+        </w:rPr>
+        <w:t>seed pod</w:t>
+      </w:r>
+      <w:proofErr w:type="gramEnd"/>
+      <w:r>
+        <w:rPr>
+          <w:color w:val="FF6600"/>
+        </w:rPr>
+        <w:t xml:space="preserve"> as the </w:t>
+      </w:r>
+      <w:r>
+        <w:rPr>
+          <w:color w:val="FF6600"/>
+        </w:rPr>
+        <w:lastRenderedPageBreak/>
+        <w:t>final thing and the seeds as accessories</w:t>
+      </w:r>
+      <w:r>
+        <w:rPr>
+          <w:color w:val="FF6600"/>
+        </w:rPr>
+        <w:t>.</w:t>
+      </w:r>
+      <w:r>
+        <w:rPr>
+          <w:color w:val="FF6600"/>
+        </w:rPr>
+        <w:t xml:space="preserve">  </w:t>
+      </w:r>
+      <w:r>
+        <w:rPr>
+          <w:color w:val="FF6600"/>
+        </w:rPr>
+        <w:br/>
+      </w:r>
+      <w:r>
+        <w:rPr>
+          <w:color w:val="008000"/>
+        </w:rPr>
+        <w:t xml:space="preserve">Change </w:t>
+      </w:r>
+      <w:proofErr w:type="gramStart"/>
+      <w:r>
+        <w:rPr>
+          <w:color w:val="008000"/>
+        </w:rPr>
+        <w:t>done, to be verified</w:t>
+      </w:r>
+      <w:proofErr w:type="gramEnd"/>
+      <w:r>
+        <w:rPr>
+          <w:color w:val="008000"/>
+        </w:rPr>
+        <w:t xml:space="preserve"> if it results in the required. </w:t>
       </w:r>
     </w:p>
     <w:p>
@@ -1245,7 +2191,23 @@
         <w:pStyle w:val="ListParagraph"/>
       </w:pPr>
       <w:r>
-        <w:t>(parts are 2x numbers in repro spreadsheet)</w:t>
+        <w:t>(</w:t>
+      </w:r>
+      <w:proofErr w:type="gramStart"/>
+      <w:r>
+        <w:t>parts</w:t>
+      </w:r>
+      <w:proofErr w:type="gramEnd"/>
+      <w:r>
+        <w:t xml:space="preserve"> are 2x numbers in repro </w:t>
+      </w:r>
+      <w:proofErr w:type="spellStart"/>
+      <w:r>
+        <w:t>spreadsheet</w:t>
+      </w:r>
+      <w:proofErr w:type="spellEnd"/>
+      <w:r>
+        <w:t>)</w:t>
       </w:r>
     </w:p>
     <w:tbl>
@@ -1319,6 +2281,7 @@
                 <w:lang w:eastAsia="en-AU"/>
               </w:rPr>
             </w:pPr>
+            <w:proofErr w:type="gramStart"/>
             <w:r>
               <w:rPr>
                 <w:rFonts w:ascii="Calibri" w:eastAsia="Times New Roman" w:hAnsi="Calibri" w:cs="Times New Roman"/>
@@ -1327,6 +2290,7 @@
               </w:rPr>
               <w:t>petals</w:t>
             </w:r>
+            <w:proofErr w:type="gramEnd"/>
           </w:p>
         </w:tc>
         <w:tc>
@@ -1352,13 +2316,23 @@
                 <w:lang w:eastAsia="en-AU"/>
               </w:rPr>
             </w:pPr>
+            <w:proofErr w:type="gramStart"/>
             <w:r>
               <w:rPr>
                 <w:rFonts w:ascii="Calibri" w:eastAsia="Times New Roman" w:hAnsi="Calibri" w:cs="Times New Roman"/>
                 <w:color w:val="000000"/>
                 <w:lang w:eastAsia="en-AU"/>
               </w:rPr>
-              <w:t>derived parts</w:t>
+              <w:t>derived</w:t>
+            </w:r>
+            <w:proofErr w:type="gramEnd"/>
+            <w:r>
+              <w:rPr>
+                <w:rFonts w:ascii="Calibri" w:eastAsia="Times New Roman" w:hAnsi="Calibri" w:cs="Times New Roman"/>
+                <w:color w:val="000000"/>
+                <w:lang w:eastAsia="en-AU"/>
+              </w:rPr>
+              <w:t xml:space="preserve"> parts</w:t>
             </w:r>
           </w:p>
         </w:tc>
@@ -1385,6 +2359,7 @@
                 <w:lang w:eastAsia="en-AU"/>
               </w:rPr>
             </w:pPr>
+            <w:proofErr w:type="gramStart"/>
             <w:r>
               <w:rPr>
                 <w:rFonts w:ascii="Calibri" w:eastAsia="Times New Roman" w:hAnsi="Calibri" w:cs="Times New Roman"/>
@@ -1393,6 +2368,7 @@
               </w:rPr>
               <w:t>diff</w:t>
             </w:r>
+            <w:proofErr w:type="gramEnd"/>
           </w:p>
         </w:tc>
       </w:tr>
@@ -1569,7 +2545,6 @@
                 <w:color w:val="000000"/>
                 <w:lang w:eastAsia="en-AU"/>
               </w:rPr>
-              <w:lastRenderedPageBreak/>
               <w:t>PUTU_005</w:t>
             </w:r>
           </w:p>
@@ -2943,6 +3918,67 @@
         <w:pStyle w:val="ListParagraph"/>
       </w:pPr>
     </w:p>
+    <w:p>
+      <w:pPr>
+        <w:pStyle w:val="ListParagraph"/>
+      </w:pPr>
+    </w:p>
+    <w:p>
+      <w:pPr>
+        <w:pStyle w:val="ListParagraph"/>
+      </w:pPr>
+      <w:r>
+        <w:t>To do priorities:</w:t>
+      </w:r>
+    </w:p>
+    <w:p>
+      <w:pPr>
+        <w:pStyle w:val="ListParagraph"/>
+        <w:numPr>
+          <w:ilvl w:val="0"/>
+          <w:numId w:val="2"/>
+        </w:numPr>
+      </w:pPr>
+      <w:r>
+        <w:t>Small error fixes</w:t>
+      </w:r>
+      <w:r>
+        <w:t xml:space="preserve"> </w:t>
+      </w:r>
+      <w:r>
+        <w:rPr>
+          <w:color w:val="008000"/>
+        </w:rPr>
+        <w:t>done</w:t>
+      </w:r>
+    </w:p>
+    <w:p>
+      <w:pPr>
+        <w:pStyle w:val="ListParagraph"/>
+        <w:numPr>
+          <w:ilvl w:val="0"/>
+          <w:numId w:val="2"/>
+        </w:numPr>
+      </w:pPr>
+      <w:r>
+        <w:t>The 3-year olds</w:t>
+      </w:r>
+      <w:bookmarkStart w:id="0" w:name="_GoBack"/>
+      <w:bookmarkEnd w:id="0"/>
+    </w:p>
+    <w:p>
+      <w:pPr>
+        <w:pStyle w:val="ListParagraph"/>
+        <w:numPr>
+          <w:ilvl w:val="0"/>
+          <w:numId w:val="2"/>
+        </w:numPr>
+      </w:pPr>
+      <w:r>
+        <w:t>The higher resolutions.</w:t>
+      </w:r>
+    </w:p>
+    <w:p/>
     <w:sectPr>
       <w:pgSz w:w="11906" w:h="16838"/>
       <w:pgMar w:top="1440" w:right="1440" w:bottom="1440" w:left="1440" w:header="708" w:footer="708" w:gutter="0"/>
@@ -2954,7 +3990,7 @@
 </file>
 
 <file path=word/numbering.xml><?xml version="1.0" encoding="utf-8"?>
-<w:numbering xmlns:wpc="http://schemas.microsoft.com/office/word/2010/wordprocessingCanvas" xmlns:mc="http://schemas.openxmlformats.org/markup-compatibility/2006" xmlns:o="urn:schemas-microsoft-com:office:office" xmlns:r="http://schemas.openxmlformats.org/officeDocument/2006/relationships" xmlns:m="http://schemas.openxmlformats.org/officeDocument/2006/math" xmlns:v="urn:schemas-microsoft-com:vml" xmlns:wp14="http://schemas.microsoft.com/office/word/2010/wordprocessingDrawing" xmlns:wp="http://schemas.openxmlformats.org/drawingml/2006/wordprocessingDrawing" xmlns:w10="urn:schemas-microsoft-com:office:word" xmlns:w="http://schemas.openxmlformats.org/wordprocessingml/2006/main" xmlns:w14="http://schemas.microsoft.com/office/word/2010/wordml" xmlns:w15="http://schemas.microsoft.com/office/word/2012/wordml" xmlns:wpg="http://schemas.microsoft.com/office/word/2010/wordprocessingGroup" xmlns:wpi="http://schemas.microsoft.com/office/word/2010/wordprocessingInk" xmlns:wne="http://schemas.microsoft.com/office/word/2006/wordml" xmlns:wps="http://schemas.microsoft.com/office/word/2010/wordprocessingShape" mc:Ignorable="w14 w15 wp14">
+<w:numbering xmlns:wpc="http://schemas.microsoft.com/office/word/2010/wordprocessingCanvas" xmlns:mo="http://schemas.microsoft.com/office/mac/office/2008/main" xmlns:mc="http://schemas.openxmlformats.org/markup-compatibility/2006" xmlns:mv="urn:schemas-microsoft-com:mac:vml" xmlns:o="urn:schemas-microsoft-com:office:office" xmlns:r="http://schemas.openxmlformats.org/officeDocument/2006/relationships" xmlns:m="http://schemas.openxmlformats.org/officeDocument/2006/math" xmlns:v="urn:schemas-microsoft-com:vml" xmlns:wp14="http://schemas.microsoft.com/office/word/2010/wordprocessingDrawing" xmlns:wp="http://schemas.openxmlformats.org/drawingml/2006/wordprocessingDrawing" xmlns:w10="urn:schemas-microsoft-com:office:word" xmlns:w="http://schemas.openxmlformats.org/wordprocessingml/2006/main" xmlns:w14="http://schemas.microsoft.com/office/word/2010/wordml" xmlns:wpg="http://schemas.microsoft.com/office/word/2010/wordprocessingGroup" xmlns:wpi="http://schemas.microsoft.com/office/word/2010/wordprocessingInk" xmlns:wne="http://schemas.microsoft.com/office/word/2006/wordml" xmlns:wps="http://schemas.microsoft.com/office/word/2010/wordprocessingShape" mc:Ignorable="w14 wp14">
   <w:abstractNum w:abstractNumId="0">
     <w:nsid w:val="280E4FB9"/>
     <w:multiLevelType w:val="hybridMultilevel"/>
@@ -3067,14 +4103,106 @@
       </w:rPr>
     </w:lvl>
   </w:abstractNum>
+  <w:abstractNum w:abstractNumId="1">
+    <w:nsid w:val="3CFA063F"/>
+    <w:multiLevelType w:val="hybridMultilevel"/>
+    <w:tmpl w:val="7924F402"/>
+    <w:lvl w:ilvl="0" w:tplc="9AAAF108">
+      <w:start w:val="1"/>
+      <w:numFmt w:val="decimal"/>
+      <w:lvlText w:val="%1."/>
+      <w:lvlJc w:val="left"/>
+      <w:pPr>
+        <w:ind w:left="1080" w:hanging="360"/>
+      </w:pPr>
+      <w:rPr>
+        <w:rFonts w:hint="default"/>
+      </w:rPr>
+    </w:lvl>
+    <w:lvl w:ilvl="1" w:tplc="04090019" w:tentative="1">
+      <w:start w:val="1"/>
+      <w:numFmt w:val="lowerLetter"/>
+      <w:lvlText w:val="%2."/>
+      <w:lvlJc w:val="left"/>
+      <w:pPr>
+        <w:ind w:left="1800" w:hanging="360"/>
+      </w:pPr>
+    </w:lvl>
+    <w:lvl w:ilvl="2" w:tplc="0409001B" w:tentative="1">
+      <w:start w:val="1"/>
+      <w:numFmt w:val="lowerRoman"/>
+      <w:lvlText w:val="%3."/>
+      <w:lvlJc w:val="right"/>
+      <w:pPr>
+        <w:ind w:left="2520" w:hanging="180"/>
+      </w:pPr>
+    </w:lvl>
+    <w:lvl w:ilvl="3" w:tplc="0409000F" w:tentative="1">
+      <w:start w:val="1"/>
+      <w:numFmt w:val="decimal"/>
+      <w:lvlText w:val="%4."/>
+      <w:lvlJc w:val="left"/>
+      <w:pPr>
+        <w:ind w:left="3240" w:hanging="360"/>
+      </w:pPr>
+    </w:lvl>
+    <w:lvl w:ilvl="4" w:tplc="04090019" w:tentative="1">
+      <w:start w:val="1"/>
+      <w:numFmt w:val="lowerLetter"/>
+      <w:lvlText w:val="%5."/>
+      <w:lvlJc w:val="left"/>
+      <w:pPr>
+        <w:ind w:left="3960" w:hanging="360"/>
+      </w:pPr>
+    </w:lvl>
+    <w:lvl w:ilvl="5" w:tplc="0409001B" w:tentative="1">
+      <w:start w:val="1"/>
+      <w:numFmt w:val="lowerRoman"/>
+      <w:lvlText w:val="%6."/>
+      <w:lvlJc w:val="right"/>
+      <w:pPr>
+        <w:ind w:left="4680" w:hanging="180"/>
+      </w:pPr>
+    </w:lvl>
+    <w:lvl w:ilvl="6" w:tplc="0409000F" w:tentative="1">
+      <w:start w:val="1"/>
+      <w:numFmt w:val="decimal"/>
+      <w:lvlText w:val="%7."/>
+      <w:lvlJc w:val="left"/>
+      <w:pPr>
+        <w:ind w:left="5400" w:hanging="360"/>
+      </w:pPr>
+    </w:lvl>
+    <w:lvl w:ilvl="7" w:tplc="04090019" w:tentative="1">
+      <w:start w:val="1"/>
+      <w:numFmt w:val="lowerLetter"/>
+      <w:lvlText w:val="%8."/>
+      <w:lvlJc w:val="left"/>
+      <w:pPr>
+        <w:ind w:left="6120" w:hanging="360"/>
+      </w:pPr>
+    </w:lvl>
+    <w:lvl w:ilvl="8" w:tplc="0409001B" w:tentative="1">
+      <w:start w:val="1"/>
+      <w:numFmt w:val="lowerRoman"/>
+      <w:lvlText w:val="%9."/>
+      <w:lvlJc w:val="right"/>
+      <w:pPr>
+        <w:ind w:left="6840" w:hanging="180"/>
+      </w:pPr>
+    </w:lvl>
+  </w:abstractNum>
   <w:num w:numId="1">
     <w:abstractNumId w:val="0"/>
+  </w:num>
+  <w:num w:numId="2">
+    <w:abstractNumId w:val="1"/>
   </w:num>
 </w:numbering>
 </file>
 
 <file path=word/styles.xml><?xml version="1.0" encoding="utf-8"?>
-<w:styles xmlns:mc="http://schemas.openxmlformats.org/markup-compatibility/2006" xmlns:r="http://schemas.openxmlformats.org/officeDocument/2006/relationships" xmlns:w="http://schemas.openxmlformats.org/wordprocessingml/2006/main" xmlns:w14="http://schemas.microsoft.com/office/word/2010/wordml" xmlns:w15="http://schemas.microsoft.com/office/word/2012/wordml" mc:Ignorable="w14 w15">
+<w:styles xmlns:mc="http://schemas.openxmlformats.org/markup-compatibility/2006" xmlns:r="http://schemas.openxmlformats.org/officeDocument/2006/relationships" xmlns:w="http://schemas.openxmlformats.org/wordprocessingml/2006/main" xmlns:w14="http://schemas.microsoft.com/office/word/2010/wordml" mc:Ignorable="w14">
   <w:docDefaults>
     <w:rPrDefault>
       <w:rPr>
@@ -3090,369 +4218,363 @@
       </w:pPr>
     </w:pPrDefault>
   </w:docDefaults>
-  <w:latentStyles w:defLockedState="0" w:defUIPriority="99" w:defSemiHidden="0" w:defUnhideWhenUsed="0" w:defQFormat="0" w:count="371">
-    <w:lsdException w:name="Normal" w:uiPriority="0" w:qFormat="1"/>
-    <w:lsdException w:name="heading 1" w:uiPriority="9" w:qFormat="1"/>
-    <w:lsdException w:name="heading 2" w:semiHidden="1" w:uiPriority="9" w:unhideWhenUsed="1" w:qFormat="1"/>
-    <w:lsdException w:name="heading 3" w:semiHidden="1" w:uiPriority="9" w:unhideWhenUsed="1" w:qFormat="1"/>
-    <w:lsdException w:name="heading 4" w:semiHidden="1" w:uiPriority="9" w:unhideWhenUsed="1" w:qFormat="1"/>
-    <w:lsdException w:name="heading 5" w:semiHidden="1" w:uiPriority="9" w:unhideWhenUsed="1" w:qFormat="1"/>
-    <w:lsdException w:name="heading 6" w:semiHidden="1" w:uiPriority="9" w:unhideWhenUsed="1" w:qFormat="1"/>
-    <w:lsdException w:name="heading 7" w:semiHidden="1" w:uiPriority="9" w:unhideWhenUsed="1" w:qFormat="1"/>
-    <w:lsdException w:name="heading 8" w:semiHidden="1" w:uiPriority="9" w:unhideWhenUsed="1" w:qFormat="1"/>
-    <w:lsdException w:name="heading 9" w:semiHidden="1" w:uiPriority="9" w:unhideWhenUsed="1" w:qFormat="1"/>
-    <w:lsdException w:name="index 1" w:semiHidden="1" w:unhideWhenUsed="1"/>
-    <w:lsdException w:name="index 2" w:semiHidden="1" w:unhideWhenUsed="1"/>
-    <w:lsdException w:name="index 3" w:semiHidden="1" w:unhideWhenUsed="1"/>
-    <w:lsdException w:name="index 4" w:semiHidden="1" w:unhideWhenUsed="1"/>
-    <w:lsdException w:name="index 5" w:semiHidden="1" w:unhideWhenUsed="1"/>
-    <w:lsdException w:name="index 6" w:semiHidden="1" w:unhideWhenUsed="1"/>
-    <w:lsdException w:name="index 7" w:semiHidden="1" w:unhideWhenUsed="1"/>
-    <w:lsdException w:name="index 8" w:semiHidden="1" w:unhideWhenUsed="1"/>
-    <w:lsdException w:name="index 9" w:semiHidden="1" w:unhideWhenUsed="1"/>
-    <w:lsdException w:name="toc 1" w:semiHidden="1" w:uiPriority="39" w:unhideWhenUsed="1"/>
-    <w:lsdException w:name="toc 2" w:semiHidden="1" w:uiPriority="39" w:unhideWhenUsed="1"/>
-    <w:lsdException w:name="toc 3" w:semiHidden="1" w:uiPriority="39" w:unhideWhenUsed="1"/>
-    <w:lsdException w:name="toc 4" w:semiHidden="1" w:uiPriority="39" w:unhideWhenUsed="1"/>
-    <w:lsdException w:name="toc 5" w:semiHidden="1" w:uiPriority="39" w:unhideWhenUsed="1"/>
-    <w:lsdException w:name="toc 6" w:semiHidden="1" w:uiPriority="39" w:unhideWhenUsed="1"/>
-    <w:lsdException w:name="toc 7" w:semiHidden="1" w:uiPriority="39" w:unhideWhenUsed="1"/>
-    <w:lsdException w:name="toc 8" w:semiHidden="1" w:uiPriority="39" w:unhideWhenUsed="1"/>
-    <w:lsdException w:name="toc 9" w:semiHidden="1" w:uiPriority="39" w:unhideWhenUsed="1"/>
-    <w:lsdException w:name="Normal Indent" w:semiHidden="1" w:unhideWhenUsed="1"/>
-    <w:lsdException w:name="footnote text" w:semiHidden="1" w:unhideWhenUsed="1"/>
-    <w:lsdException w:name="annotation text" w:semiHidden="1" w:unhideWhenUsed="1"/>
-    <w:lsdException w:name="header" w:semiHidden="1" w:unhideWhenUsed="1"/>
-    <w:lsdException w:name="footer" w:semiHidden="1" w:unhideWhenUsed="1"/>
-    <w:lsdException w:name="index heading" w:semiHidden="1" w:unhideWhenUsed="1"/>
-    <w:lsdException w:name="caption" w:semiHidden="1" w:uiPriority="35" w:unhideWhenUsed="1" w:qFormat="1"/>
-    <w:lsdException w:name="table of figures" w:semiHidden="1" w:unhideWhenUsed="1"/>
-    <w:lsdException w:name="envelope address" w:semiHidden="1" w:unhideWhenUsed="1"/>
-    <w:lsdException w:name="envelope return" w:semiHidden="1" w:unhideWhenUsed="1"/>
-    <w:lsdException w:name="footnote reference" w:semiHidden="1" w:unhideWhenUsed="1"/>
-    <w:lsdException w:name="annotation reference" w:semiHidden="1" w:unhideWhenUsed="1"/>
-    <w:lsdException w:name="line number" w:semiHidden="1" w:unhideWhenUsed="1"/>
-    <w:lsdException w:name="page number" w:semiHidden="1" w:unhideWhenUsed="1"/>
-    <w:lsdException w:name="endnote reference" w:semiHidden="1" w:unhideWhenUsed="1"/>
-    <w:lsdException w:name="endnote text" w:semiHidden="1" w:unhideWhenUsed="1"/>
-    <w:lsdException w:name="table of authorities" w:semiHidden="1" w:unhideWhenUsed="1"/>
-    <w:lsdException w:name="macro" w:semiHidden="1" w:unhideWhenUsed="1"/>
-    <w:lsdException w:name="toa heading" w:semiHidden="1" w:unhideWhenUsed="1"/>
-    <w:lsdException w:name="List" w:semiHidden="1" w:unhideWhenUsed="1"/>
-    <w:lsdException w:name="List Bullet" w:semiHidden="1" w:unhideWhenUsed="1"/>
-    <w:lsdException w:name="List Number" w:semiHidden="1" w:unhideWhenUsed="1"/>
-    <w:lsdException w:name="List 2" w:semiHidden="1" w:unhideWhenUsed="1"/>
-    <w:lsdException w:name="List 3" w:semiHidden="1" w:unhideWhenUsed="1"/>
-    <w:lsdException w:name="List 4" w:semiHidden="1" w:unhideWhenUsed="1"/>
-    <w:lsdException w:name="List 5" w:semiHidden="1" w:unhideWhenUsed="1"/>
-    <w:lsdException w:name="List Bullet 2" w:semiHidden="1" w:unhideWhenUsed="1"/>
-    <w:lsdException w:name="List Bullet 3" w:semiHidden="1" w:unhideWhenUsed="1"/>
-    <w:lsdException w:name="List Bullet 4" w:semiHidden="1" w:unhideWhenUsed="1"/>
-    <w:lsdException w:name="List Bullet 5" w:semiHidden="1" w:unhideWhenUsed="1"/>
-    <w:lsdException w:name="List Number 2" w:semiHidden="1" w:unhideWhenUsed="1"/>
-    <w:lsdException w:name="List Number 3" w:semiHidden="1" w:unhideWhenUsed="1"/>
-    <w:lsdException w:name="List Number 4" w:semiHidden="1" w:unhideWhenUsed="1"/>
-    <w:lsdException w:name="List Number 5" w:semiHidden="1" w:unhideWhenUsed="1"/>
-    <w:lsdException w:name="Title" w:uiPriority="10" w:qFormat="1"/>
-    <w:lsdException w:name="Closing" w:semiHidden="1" w:unhideWhenUsed="1"/>
-    <w:lsdException w:name="Signature" w:semiHidden="1" w:unhideWhenUsed="1"/>
-    <w:lsdException w:name="Default Paragraph Font" w:semiHidden="1" w:uiPriority="1" w:unhideWhenUsed="1"/>
-    <w:lsdException w:name="Body Text" w:semiHidden="1" w:unhideWhenUsed="1"/>
-    <w:lsdException w:name="Body Text Indent" w:semiHidden="1" w:unhideWhenUsed="1"/>
-    <w:lsdException w:name="List Continue" w:semiHidden="1" w:unhideWhenUsed="1"/>
-    <w:lsdException w:name="List Continue 2" w:semiHidden="1" w:unhideWhenUsed="1"/>
-    <w:lsdException w:name="List Continue 3" w:semiHidden="1" w:unhideWhenUsed="1"/>
-    <w:lsdException w:name="List Continue 4" w:semiHidden="1" w:unhideWhenUsed="1"/>
-    <w:lsdException w:name="List Continue 5" w:semiHidden="1" w:unhideWhenUsed="1"/>
-    <w:lsdException w:name="Message Header" w:semiHidden="1" w:unhideWhenUsed="1"/>
-    <w:lsdException w:name="Subtitle" w:uiPriority="11" w:qFormat="1"/>
-    <w:lsdException w:name="Salutation" w:semiHidden="1" w:unhideWhenUsed="1"/>
-    <w:lsdException w:name="Date" w:semiHidden="1" w:unhideWhenUsed="1"/>
-    <w:lsdException w:name="Body Text First Indent" w:semiHidden="1" w:unhideWhenUsed="1"/>
-    <w:lsdException w:name="Body Text First Indent 2" w:semiHidden="1" w:unhideWhenUsed="1"/>
-    <w:lsdException w:name="Note Heading" w:semiHidden="1" w:unhideWhenUsed="1"/>
-    <w:lsdException w:name="Body Text 2" w:semiHidden="1" w:unhideWhenUsed="1"/>
-    <w:lsdException w:name="Body Text 3" w:semiHidden="1" w:unhideWhenUsed="1"/>
-    <w:lsdException w:name="Body Text Indent 2" w:semiHidden="1" w:unhideWhenUsed="1"/>
-    <w:lsdException w:name="Body Text Indent 3" w:semiHidden="1" w:unhideWhenUsed="1"/>
-    <w:lsdException w:name="Block Text" w:semiHidden="1" w:unhideWhenUsed="1"/>
-    <w:lsdException w:name="Hyperlink" w:semiHidden="1" w:unhideWhenUsed="1"/>
-    <w:lsdException w:name="FollowedHyperlink" w:semiHidden="1" w:unhideWhenUsed="1"/>
-    <w:lsdException w:name="Strong" w:uiPriority="22" w:qFormat="1"/>
-    <w:lsdException w:name="Emphasis" w:uiPriority="20" w:qFormat="1"/>
-    <w:lsdException w:name="Document Map" w:semiHidden="1" w:unhideWhenUsed="1"/>
-    <w:lsdException w:name="Plain Text" w:semiHidden="1" w:unhideWhenUsed="1"/>
-    <w:lsdException w:name="E-mail Signature" w:semiHidden="1" w:unhideWhenUsed="1"/>
-    <w:lsdException w:name="HTML Top of Form" w:semiHidden="1" w:unhideWhenUsed="1"/>
-    <w:lsdException w:name="HTML Bottom of Form" w:semiHidden="1" w:unhideWhenUsed="1"/>
-    <w:lsdException w:name="Normal (Web)" w:semiHidden="1" w:unhideWhenUsed="1"/>
-    <w:lsdException w:name="HTML Acronym" w:semiHidden="1" w:unhideWhenUsed="1"/>
-    <w:lsdException w:name="HTML Address" w:semiHidden="1" w:unhideWhenUsed="1"/>
-    <w:lsdException w:name="HTML Cite" w:semiHidden="1" w:unhideWhenUsed="1"/>
-    <w:lsdException w:name="HTML Code" w:semiHidden="1" w:unhideWhenUsed="1"/>
-    <w:lsdException w:name="HTML Definition" w:semiHidden="1" w:unhideWhenUsed="1"/>
-    <w:lsdException w:name="HTML Keyboard" w:semiHidden="1" w:unhideWhenUsed="1"/>
-    <w:lsdException w:name="HTML Preformatted" w:semiHidden="1" w:unhideWhenUsed="1"/>
-    <w:lsdException w:name="HTML Sample" w:semiHidden="1" w:unhideWhenUsed="1"/>
-    <w:lsdException w:name="HTML Typewriter" w:semiHidden="1" w:unhideWhenUsed="1"/>
-    <w:lsdException w:name="HTML Variable" w:semiHidden="1" w:unhideWhenUsed="1"/>
-    <w:lsdException w:name="Normal Table" w:semiHidden="1" w:unhideWhenUsed="1"/>
-    <w:lsdException w:name="annotation subject" w:semiHidden="1" w:unhideWhenUsed="1"/>
-    <w:lsdException w:name="No List" w:semiHidden="1" w:unhideWhenUsed="1"/>
-    <w:lsdException w:name="Outline List 1" w:semiHidden="1" w:unhideWhenUsed="1"/>
-    <w:lsdException w:name="Outline List 2" w:semiHidden="1" w:unhideWhenUsed="1"/>
-    <w:lsdException w:name="Outline List 3" w:semiHidden="1" w:unhideWhenUsed="1"/>
-    <w:lsdException w:name="Table Simple 1" w:semiHidden="1" w:unhideWhenUsed="1"/>
-    <w:lsdException w:name="Table Simple 2" w:semiHidden="1" w:unhideWhenUsed="1"/>
-    <w:lsdException w:name="Table Simple 3" w:semiHidden="1" w:unhideWhenUsed="1"/>
-    <w:lsdException w:name="Table Classic 1" w:semiHidden="1" w:unhideWhenUsed="1"/>
-    <w:lsdException w:name="Table Classic 2" w:semiHidden="1" w:unhideWhenUsed="1"/>
-    <w:lsdException w:name="Table Classic 3" w:semiHidden="1" w:unhideWhenUsed="1"/>
-    <w:lsdException w:name="Table Classic 4" w:semiHidden="1" w:unhideWhenUsed="1"/>
-    <w:lsdException w:name="Table Colorful 1" w:semiHidden="1" w:unhideWhenUsed="1"/>
-    <w:lsdException w:name="Table Colorful 2" w:semiHidden="1" w:unhideWhenUsed="1"/>
-    <w:lsdException w:name="Table Colorful 3" w:semiHidden="1" w:unhideWhenUsed="1"/>
-    <w:lsdException w:name="Table Columns 1" w:semiHidden="1" w:unhideWhenUsed="1"/>
-    <w:lsdException w:name="Table Columns 2" w:semiHidden="1" w:unhideWhenUsed="1"/>
-    <w:lsdException w:name="Table Columns 3" w:semiHidden="1" w:unhideWhenUsed="1"/>
-    <w:lsdException w:name="Table Columns 4" w:semiHidden="1" w:unhideWhenUsed="1"/>
-    <w:lsdException w:name="Table Columns 5" w:semiHidden="1" w:unhideWhenUsed="1"/>
-    <w:lsdException w:name="Table Grid 1" w:semiHidden="1" w:unhideWhenUsed="1"/>
-    <w:lsdException w:name="Table Grid 2" w:semiHidden="1" w:unhideWhenUsed="1"/>
-    <w:lsdException w:name="Table Grid 3" w:semiHidden="1" w:unhideWhenUsed="1"/>
-    <w:lsdException w:name="Table Grid 4" w:semiHidden="1" w:unhideWhenUsed="1"/>
-    <w:lsdException w:name="Table Grid 5" w:semiHidden="1" w:unhideWhenUsed="1"/>
-    <w:lsdException w:name="Table Grid 6" w:semiHidden="1" w:unhideWhenUsed="1"/>
-    <w:lsdException w:name="Table Grid 7" w:semiHidden="1" w:unhideWhenUsed="1"/>
-    <w:lsdException w:name="Table Grid 8" w:semiHidden="1" w:unhideWhenUsed="1"/>
-    <w:lsdException w:name="Table List 1" w:semiHidden="1" w:unhideWhenUsed="1"/>
-    <w:lsdException w:name="Table List 2" w:semiHidden="1" w:unhideWhenUsed="1"/>
-    <w:lsdException w:name="Table List 3" w:semiHidden="1" w:unhideWhenUsed="1"/>
-    <w:lsdException w:name="Table List 4" w:semiHidden="1" w:unhideWhenUsed="1"/>
-    <w:lsdException w:name="Table List 5" w:semiHidden="1" w:unhideWhenUsed="1"/>
-    <w:lsdException w:name="Table List 6" w:semiHidden="1" w:unhideWhenUsed="1"/>
-    <w:lsdException w:name="Table List 7" w:semiHidden="1" w:unhideWhenUsed="1"/>
-    <w:lsdException w:name="Table List 8" w:semiHidden="1" w:unhideWhenUsed="1"/>
-    <w:lsdException w:name="Table 3D effects 1" w:semiHidden="1" w:unhideWhenUsed="1"/>
-    <w:lsdException w:name="Table 3D effects 2" w:semiHidden="1" w:unhideWhenUsed="1"/>
-    <w:lsdException w:name="Table 3D effects 3" w:semiHidden="1" w:unhideWhenUsed="1"/>
-    <w:lsdException w:name="Table Contemporary" w:semiHidden="1" w:unhideWhenUsed="1"/>
-    <w:lsdException w:name="Table Elegant" w:semiHidden="1" w:unhideWhenUsed="1"/>
-    <w:lsdException w:name="Table Professional" w:semiHidden="1" w:unhideWhenUsed="1"/>
-    <w:lsdException w:name="Table Subtle 1" w:semiHidden="1" w:unhideWhenUsed="1"/>
-    <w:lsdException w:name="Table Subtle 2" w:semiHidden="1" w:unhideWhenUsed="1"/>
-    <w:lsdException w:name="Table Web 1" w:semiHidden="1" w:unhideWhenUsed="1"/>
-    <w:lsdException w:name="Table Web 2" w:semiHidden="1" w:unhideWhenUsed="1"/>
-    <w:lsdException w:name="Table Web 3" w:semiHidden="1" w:unhideWhenUsed="1"/>
-    <w:lsdException w:name="Balloon Text" w:semiHidden="1" w:unhideWhenUsed="1"/>
-    <w:lsdException w:name="Table Grid" w:uiPriority="39"/>
-    <w:lsdException w:name="Table Theme" w:semiHidden="1" w:unhideWhenUsed="1"/>
-    <w:lsdException w:name="Placeholder Text" w:semiHidden="1"/>
-    <w:lsdException w:name="No Spacing" w:uiPriority="1" w:qFormat="1"/>
-    <w:lsdException w:name="Light Shading" w:uiPriority="60"/>
-    <w:lsdException w:name="Light List" w:uiPriority="61"/>
-    <w:lsdException w:name="Light Grid" w:uiPriority="62"/>
-    <w:lsdException w:name="Medium Shading 1" w:uiPriority="63"/>
-    <w:lsdException w:name="Medium Shading 2" w:uiPriority="64"/>
-    <w:lsdException w:name="Medium List 1" w:uiPriority="65"/>
-    <w:lsdException w:name="Medium List 2" w:uiPriority="66"/>
-    <w:lsdException w:name="Medium Grid 1" w:uiPriority="67"/>
-    <w:lsdException w:name="Medium Grid 2" w:uiPriority="68"/>
-    <w:lsdException w:name="Medium Grid 3" w:uiPriority="69"/>
-    <w:lsdException w:name="Dark List" w:uiPriority="70"/>
-    <w:lsdException w:name="Colorful Shading" w:uiPriority="71"/>
-    <w:lsdException w:name="Colorful List" w:uiPriority="72"/>
-    <w:lsdException w:name="Colorful Grid" w:uiPriority="73"/>
-    <w:lsdException w:name="Light Shading Accent 1" w:uiPriority="60"/>
-    <w:lsdException w:name="Light List Accent 1" w:uiPriority="61"/>
-    <w:lsdException w:name="Light Grid Accent 1" w:uiPriority="62"/>
-    <w:lsdException w:name="Medium Shading 1 Accent 1" w:uiPriority="63"/>
-    <w:lsdException w:name="Medium Shading 2 Accent 1" w:uiPriority="64"/>
-    <w:lsdException w:name="Medium List 1 Accent 1" w:uiPriority="65"/>
-    <w:lsdException w:name="Revision" w:semiHidden="1"/>
-    <w:lsdException w:name="List Paragraph" w:uiPriority="34" w:qFormat="1"/>
-    <w:lsdException w:name="Quote" w:uiPriority="29" w:qFormat="1"/>
-    <w:lsdException w:name="Intense Quote" w:uiPriority="30" w:qFormat="1"/>
-    <w:lsdException w:name="Medium List 2 Accent 1" w:uiPriority="66"/>
-    <w:lsdException w:name="Medium Grid 1 Accent 1" w:uiPriority="67"/>
-    <w:lsdException w:name="Medium Grid 2 Accent 1" w:uiPriority="68"/>
-    <w:lsdException w:name="Medium Grid 3 Accent 1" w:uiPriority="69"/>
-    <w:lsdException w:name="Dark List Accent 1" w:uiPriority="70"/>
-    <w:lsdException w:name="Colorful Shading Accent 1" w:uiPriority="71"/>
-    <w:lsdException w:name="Colorful List Accent 1" w:uiPriority="72"/>
-    <w:lsdException w:name="Colorful Grid Accent 1" w:uiPriority="73"/>
-    <w:lsdException w:name="Light Shading Accent 2" w:uiPriority="60"/>
-    <w:lsdException w:name="Light List Accent 2" w:uiPriority="61"/>
-    <w:lsdException w:name="Light Grid Accent 2" w:uiPriority="62"/>
-    <w:lsdException w:name="Medium Shading 1 Accent 2" w:uiPriority="63"/>
-    <w:lsdException w:name="Medium Shading 2 Accent 2" w:uiPriority="64"/>
-    <w:lsdException w:name="Medium List 1 Accent 2" w:uiPriority="65"/>
-    <w:lsdException w:name="Medium List 2 Accent 2" w:uiPriority="66"/>
-    <w:lsdException w:name="Medium Grid 1 Accent 2" w:uiPriority="67"/>
-    <w:lsdException w:name="Medium Grid 2 Accent 2" w:uiPriority="68"/>
-    <w:lsdException w:name="Medium Grid 3 Accent 2" w:uiPriority="69"/>
-    <w:lsdException w:name="Dark List Accent 2" w:uiPriority="70"/>
-    <w:lsdException w:name="Colorful Shading Accent 2" w:uiPriority="71"/>
-    <w:lsdException w:name="Colorful List Accent 2" w:uiPriority="72"/>
-    <w:lsdException w:name="Colorful Grid Accent 2" w:uiPriority="73"/>
-    <w:lsdException w:name="Light Shading Accent 3" w:uiPriority="60"/>
-    <w:lsdException w:name="Light List Accent 3" w:uiPriority="61"/>
-    <w:lsdException w:name="Light Grid Accent 3" w:uiPriority="62"/>
-    <w:lsdException w:name="Medium Shading 1 Accent 3" w:uiPriority="63"/>
-    <w:lsdException w:name="Medium Shading 2 Accent 3" w:uiPriority="64"/>
-    <w:lsdException w:name="Medium List 1 Accent 3" w:uiPriority="65"/>
-    <w:lsdException w:name="Medium List 2 Accent 3" w:uiPriority="66"/>
-    <w:lsdException w:name="Medium Grid 1 Accent 3" w:uiPriority="67"/>
-    <w:lsdException w:name="Medium Grid 2 Accent 3" w:uiPriority="68"/>
-    <w:lsdException w:name="Medium Grid 3 Accent 3" w:uiPriority="69"/>
-    <w:lsdException w:name="Dark List Accent 3" w:uiPriority="70"/>
-    <w:lsdException w:name="Colorful Shading Accent 3" w:uiPriority="71"/>
-    <w:lsdException w:name="Colorful List Accent 3" w:uiPriority="72"/>
-    <w:lsdException w:name="Colorful Grid Accent 3" w:uiPriority="73"/>
-    <w:lsdException w:name="Light Shading Accent 4" w:uiPriority="60"/>
-    <w:lsdException w:name="Light List Accent 4" w:uiPriority="61"/>
-    <w:lsdException w:name="Light Grid Accent 4" w:uiPriority="62"/>
-    <w:lsdException w:name="Medium Shading 1 Accent 4" w:uiPriority="63"/>
-    <w:lsdException w:name="Medium Shading 2 Accent 4" w:uiPriority="64"/>
-    <w:lsdException w:name="Medium List 1 Accent 4" w:uiPriority="65"/>
-    <w:lsdException w:name="Medium List 2 Accent 4" w:uiPriority="66"/>
-    <w:lsdException w:name="Medium Grid 1 Accent 4" w:uiPriority="67"/>
-    <w:lsdException w:name="Medium Grid 2 Accent 4" w:uiPriority="68"/>
-    <w:lsdException w:name="Medium Grid 3 Accent 4" w:uiPriority="69"/>
-    <w:lsdException w:name="Dark List Accent 4" w:uiPriority="70"/>
-    <w:lsdException w:name="Colorful Shading Accent 4" w:uiPriority="71"/>
-    <w:lsdException w:name="Colorful List Accent 4" w:uiPriority="72"/>
-    <w:lsdException w:name="Colorful Grid Accent 4" w:uiPriority="73"/>
-    <w:lsdException w:name="Light Shading Accent 5" w:uiPriority="60"/>
-    <w:lsdException w:name="Light List Accent 5" w:uiPriority="61"/>
-    <w:lsdException w:name="Light Grid Accent 5" w:uiPriority="62"/>
-    <w:lsdException w:name="Medium Shading 1 Accent 5" w:uiPriority="63"/>
-    <w:lsdException w:name="Medium Shading 2 Accent 5" w:uiPriority="64"/>
-    <w:lsdException w:name="Medium List 1 Accent 5" w:uiPriority="65"/>
-    <w:lsdException w:name="Medium List 2 Accent 5" w:uiPriority="66"/>
-    <w:lsdException w:name="Medium Grid 1 Accent 5" w:uiPriority="67"/>
-    <w:lsdException w:name="Medium Grid 2 Accent 5" w:uiPriority="68"/>
-    <w:lsdException w:name="Medium Grid 3 Accent 5" w:uiPriority="69"/>
-    <w:lsdException w:name="Dark List Accent 5" w:uiPriority="70"/>
-    <w:lsdException w:name="Colorful Shading Accent 5" w:uiPriority="71"/>
-    <w:lsdException w:name="Colorful List Accent 5" w:uiPriority="72"/>
-    <w:lsdException w:name="Colorful Grid Accent 5" w:uiPriority="73"/>
-    <w:lsdException w:name="Light Shading Accent 6" w:uiPriority="60"/>
-    <w:lsdException w:name="Light List Accent 6" w:uiPriority="61"/>
-    <w:lsdException w:name="Light Grid Accent 6" w:uiPriority="62"/>
-    <w:lsdException w:name="Medium Shading 1 Accent 6" w:uiPriority="63"/>
-    <w:lsdException w:name="Medium Shading 2 Accent 6" w:uiPriority="64"/>
-    <w:lsdException w:name="Medium List 1 Accent 6" w:uiPriority="65"/>
-    <w:lsdException w:name="Medium List 2 Accent 6" w:uiPriority="66"/>
-    <w:lsdException w:name="Medium Grid 1 Accent 6" w:uiPriority="67"/>
-    <w:lsdException w:name="Medium Grid 2 Accent 6" w:uiPriority="68"/>
-    <w:lsdException w:name="Medium Grid 3 Accent 6" w:uiPriority="69"/>
-    <w:lsdException w:name="Dark List Accent 6" w:uiPriority="70"/>
-    <w:lsdException w:name="Colorful Shading Accent 6" w:uiPriority="71"/>
-    <w:lsdException w:name="Colorful List Accent 6" w:uiPriority="72"/>
-    <w:lsdException w:name="Colorful Grid Accent 6" w:uiPriority="73"/>
-    <w:lsdException w:name="Subtle Emphasis" w:uiPriority="19" w:qFormat="1"/>
-    <w:lsdException w:name="Intense Emphasis" w:uiPriority="21" w:qFormat="1"/>
-    <w:lsdException w:name="Subtle Reference" w:uiPriority="31" w:qFormat="1"/>
-    <w:lsdException w:name="Intense Reference" w:uiPriority="32" w:qFormat="1"/>
-    <w:lsdException w:name="Book Title" w:uiPriority="33" w:qFormat="1"/>
-    <w:lsdException w:name="Bibliography" w:semiHidden="1" w:uiPriority="37" w:unhideWhenUsed="1"/>
-    <w:lsdException w:name="TOC Heading" w:semiHidden="1" w:uiPriority="39" w:unhideWhenUsed="1" w:qFormat="1"/>
-    <w:lsdException w:name="Grid Table 4" w:uiPriority="49"/>
-    <w:lsdException w:name="Grid Table 5 Dark" w:uiPriority="50"/>
-    <w:lsdException w:name="Grid Table 6 Colorful" w:uiPriority="51"/>
-    <w:lsdException w:name="Grid Table 7 Colorful" w:uiPriority="52"/>
-    <w:lsdException w:name="Grid Table 1 Light Accent 1" w:uiPriority="46"/>
-    <w:lsdException w:name="Grid Table 2 Accent 1" w:uiPriority="47"/>
-    <w:lsdException w:name="Grid Table 3 Accent 1" w:uiPriority="48"/>
-    <w:lsdException w:name="Grid Table 4 Accent 1" w:uiPriority="49"/>
-    <w:lsdException w:name="Grid Table 5 Dark Accent 1" w:uiPriority="50"/>
-    <w:lsdException w:name="Grid Table 6 Colorful Accent 1" w:uiPriority="51"/>
-    <w:lsdException w:name="Grid Table 7 Colorful Accent 1" w:uiPriority="52"/>
-    <w:lsdException w:name="Grid Table 1 Light Accent 2" w:uiPriority="46"/>
-    <w:lsdException w:name="Grid Table 2 Accent 2" w:uiPriority="47"/>
-    <w:lsdException w:name="Grid Table 3 Accent 2" w:uiPriority="48"/>
-    <w:lsdException w:name="Grid Table 4 Accent 2" w:uiPriority="49"/>
-    <w:lsdException w:name="Grid Table 5 Dark Accent 2" w:uiPriority="50"/>
-    <w:lsdException w:name="Grid Table 6 Colorful Accent 2" w:uiPriority="51"/>
-    <w:lsdException w:name="Grid Table 7 Colorful Accent 2" w:uiPriority="52"/>
-    <w:lsdException w:name="Grid Table 1 Light Accent 3" w:uiPriority="46"/>
-    <w:lsdException w:name="Grid Table 2 Accent 3" w:uiPriority="47"/>
-    <w:lsdException w:name="Grid Table 3 Accent 3" w:uiPriority="48"/>
-    <w:lsdException w:name="Grid Table 4 Accent 3" w:uiPriority="49"/>
-    <w:lsdException w:name="Grid Table 5 Dark Accent 3" w:uiPriority="50"/>
-    <w:lsdException w:name="Grid Table 6 Colorful Accent 3" w:uiPriority="51"/>
-    <w:lsdException w:name="Grid Table 7 Colorful Accent 3" w:uiPriority="52"/>
-    <w:lsdException w:name="Grid Table 1 Light Accent 4" w:uiPriority="46"/>
-    <w:lsdException w:name="Grid Table 2 Accent 4" w:uiPriority="47"/>
-    <w:lsdException w:name="Grid Table 3 Accent 4" w:uiPriority="48"/>
-    <w:lsdException w:name="Grid Table 4 Accent 4" w:uiPriority="49"/>
-    <w:lsdException w:name="Grid Table 5 Dark Accent 4" w:uiPriority="50"/>
-    <w:lsdException w:name="Grid Table 6 Colorful Accent 4" w:uiPriority="51"/>
-    <w:lsdException w:name="Grid Table 7 Colorful Accent 4" w:uiPriority="52"/>
-    <w:lsdException w:name="Grid Table 1 Light Accent 5" w:uiPriority="46"/>
-    <w:lsdException w:name="Grid Table 2 Accent 5" w:uiPriority="47"/>
-    <w:lsdException w:name="Grid Table 3 Accent 5" w:uiPriority="48"/>
-    <w:lsdException w:name="Grid Table 4 Accent 5" w:uiPriority="49"/>
-    <w:lsdException w:name="Grid Table 5 Dark Accent 5" w:uiPriority="50"/>
-    <w:lsdException w:name="Grid Table 6 Colorful Accent 5" w:uiPriority="51"/>
-    <w:lsdException w:name="Grid Table 7 Colorful Accent 5" w:uiPriority="52"/>
-    <w:lsdException w:name="Grid Table 1 Light Accent 6" w:uiPriority="46"/>
-    <w:lsdException w:name="Grid Table 2 Accent 6" w:uiPriority="47"/>
-    <w:lsdException w:name="Grid Table 3 Accent 6" w:uiPriority="48"/>
-    <w:lsdException w:name="Grid Table 4 Accent 6" w:uiPriority="49"/>
-    <w:lsdException w:name="Grid Table 5 Dark Accent 6" w:uiPriority="50"/>
-    <w:lsdException w:name="Grid Table 6 Colorful Accent 6" w:uiPriority="51"/>
-    <w:lsdException w:name="Grid Table 7 Colorful Accent 6" w:uiPriority="52"/>
-    <w:lsdException w:name="List Table 1 Light" w:uiPriority="46"/>
-    <w:lsdException w:name="List Table 2" w:uiPriority="47"/>
-    <w:lsdException w:name="List Table 3" w:uiPriority="48"/>
-    <w:lsdException w:name="List Table 4" w:uiPriority="49"/>
-    <w:lsdException w:name="List Table 5 Dark" w:uiPriority="50"/>
-    <w:lsdException w:name="List Table 6 Colorful" w:uiPriority="51"/>
-    <w:lsdException w:name="List Table 7 Colorful" w:uiPriority="52"/>
-    <w:lsdException w:name="List Table 1 Light Accent 1" w:uiPriority="46"/>
-    <w:lsdException w:name="List Table 2 Accent 1" w:uiPriority="47"/>
-    <w:lsdException w:name="List Table 3 Accent 1" w:uiPriority="48"/>
-    <w:lsdException w:name="List Table 4 Accent 1" w:uiPriority="49"/>
-    <w:lsdException w:name="List Table 5 Dark Accent 1" w:uiPriority="50"/>
-    <w:lsdException w:name="List Table 6 Colorful Accent 1" w:uiPriority="51"/>
-    <w:lsdException w:name="List Table 7 Colorful Accent 1" w:uiPriority="52"/>
-    <w:lsdException w:name="List Table 1 Light Accent 2" w:uiPriority="46"/>
-    <w:lsdException w:name="List Table 2 Accent 2" w:uiPriority="47"/>
-    <w:lsdException w:name="List Table 3 Accent 2" w:uiPriority="48"/>
-    <w:lsdException w:name="List Table 4 Accent 2" w:uiPriority="49"/>
-    <w:lsdException w:name="List Table 5 Dark Accent 2" w:uiPriority="50"/>
-    <w:lsdException w:name="List Table 6 Colorful Accent 2" w:uiPriority="51"/>
-    <w:lsdException w:name="List Table 7 Colorful Accent 2" w:uiPriority="52"/>
-    <w:lsdException w:name="List Table 1 Light Accent 3" w:uiPriority="46"/>
-    <w:lsdException w:name="List Table 2 Accent 3" w:uiPriority="47"/>
-    <w:lsdException w:name="List Table 3 Accent 3" w:uiPriority="48"/>
-    <w:lsdException w:name="List Table 4 Accent 3" w:uiPriority="49"/>
-    <w:lsdException w:name="List Table 5 Dark Accent 3" w:uiPriority="50"/>
-    <w:lsdException w:name="List Table 6 Colorful Accent 3" w:uiPriority="51"/>
-    <w:lsdException w:name="List Table 7 Colorful Accent 3" w:uiPriority="52"/>
-    <w:lsdException w:name="List Table 1 Light Accent 4" w:uiPriority="46"/>
-    <w:lsdException w:name="List Table 2 Accent 4" w:uiPriority="47"/>
-    <w:lsdException w:name="List Table 3 Accent 4" w:uiPriority="48"/>
-    <w:lsdException w:name="List Table 4 Accent 4" w:uiPriority="49"/>
-    <w:lsdException w:name="List Table 5 Dark Accent 4" w:uiPriority="50"/>
-    <w:lsdException w:name="List Table 6 Colorful Accent 4" w:uiPriority="51"/>
-    <w:lsdException w:name="List Table 7 Colorful Accent 4" w:uiPriority="52"/>
-    <w:lsdException w:name="List Table 1 Light Accent 5" w:uiPriority="46"/>
-    <w:lsdException w:name="List Table 2 Accent 5" w:uiPriority="47"/>
-    <w:lsdException w:name="List Table 3 Accent 5" w:uiPriority="48"/>
-    <w:lsdException w:name="List Table 4 Accent 5" w:uiPriority="49"/>
-    <w:lsdException w:name="List Table 5 Dark Accent 5" w:uiPriority="50"/>
-    <w:lsdException w:name="List Table 6 Colorful Accent 5" w:uiPriority="51"/>
-    <w:lsdException w:name="List Table 7 Colorful Accent 5" w:uiPriority="52"/>
-    <w:lsdException w:name="List Table 1 Light Accent 6" w:uiPriority="46"/>
-    <w:lsdException w:name="List Table 2 Accent 6" w:uiPriority="47"/>
-    <w:lsdException w:name="List Table 3 Accent 6" w:uiPriority="48"/>
-    <w:lsdException w:name="List Table 4 Accent 6" w:uiPriority="49"/>
-    <w:lsdException w:name="List Table 5 Dark Accent 6" w:uiPriority="50"/>
-    <w:lsdException w:name="List Table 6 Colorful Accent 6" w:uiPriority="51"/>
-    <w:lsdException w:name="List Table 7 Colorful Accent 6" w:uiPriority="52"/>
+  <w:latentStyles w:defLockedState="0" w:defUIPriority="99" w:defSemiHidden="1" w:defUnhideWhenUsed="1" w:defQFormat="0" w:count="276">
+    <w:lsdException w:name="Normal" w:semiHidden="0" w:uiPriority="0" w:unhideWhenUsed="0" w:qFormat="1"/>
+    <w:lsdException w:name="heading 1" w:semiHidden="0" w:uiPriority="9" w:unhideWhenUsed="0" w:qFormat="1"/>
+    <w:lsdException w:name="heading 2" w:uiPriority="9" w:qFormat="1"/>
+    <w:lsdException w:name="heading 3" w:uiPriority="9" w:qFormat="1"/>
+    <w:lsdException w:name="heading 4" w:uiPriority="9" w:qFormat="1"/>
+    <w:lsdException w:name="heading 5" w:uiPriority="9" w:qFormat="1"/>
+    <w:lsdException w:name="heading 6" w:uiPriority="9" w:qFormat="1"/>
+    <w:lsdException w:name="heading 7" w:uiPriority="9" w:qFormat="1"/>
+    <w:lsdException w:name="heading 8" w:uiPriority="9" w:qFormat="1"/>
+    <w:lsdException w:name="heading 9" w:uiPriority="9" w:qFormat="1"/>
+    <w:lsdException w:name="toc 1" w:uiPriority="39"/>
+    <w:lsdException w:name="toc 2" w:uiPriority="39"/>
+    <w:lsdException w:name="toc 3" w:uiPriority="39"/>
+    <w:lsdException w:name="toc 4" w:uiPriority="39"/>
+    <w:lsdException w:name="toc 5" w:uiPriority="39"/>
+    <w:lsdException w:name="toc 6" w:uiPriority="39"/>
+    <w:lsdException w:name="toc 7" w:uiPriority="39"/>
+    <w:lsdException w:name="toc 8" w:uiPriority="39"/>
+    <w:lsdException w:name="toc 9" w:uiPriority="39"/>
+    <w:lsdException w:name="caption" w:uiPriority="35" w:qFormat="1"/>
+    <w:lsdException w:name="Title" w:semiHidden="0" w:uiPriority="10" w:unhideWhenUsed="0" w:qFormat="1"/>
+    <w:lsdException w:name="Default Paragraph Font" w:uiPriority="1"/>
+    <w:lsdException w:name="Subtitle" w:semiHidden="0" w:uiPriority="11" w:unhideWhenUsed="0" w:qFormat="1"/>
+    <w:lsdException w:name="Strong" w:semiHidden="0" w:uiPriority="22" w:unhideWhenUsed="0" w:qFormat="1"/>
+    <w:lsdException w:name="Emphasis" w:semiHidden="0" w:uiPriority="20" w:unhideWhenUsed="0" w:qFormat="1"/>
+    <w:lsdException w:name="Table Grid" w:semiHidden="0" w:uiPriority="39" w:unhideWhenUsed="0"/>
+    <w:lsdException w:name="Note Level 1" w:semiHidden="0" w:unhideWhenUsed="0"/>
+    <w:lsdException w:name="Note Level 2" w:semiHidden="0" w:unhideWhenUsed="0"/>
+    <w:lsdException w:name="Note Level 3" w:semiHidden="0" w:unhideWhenUsed="0"/>
+    <w:lsdException w:name="Note Level 4" w:semiHidden="0" w:unhideWhenUsed="0"/>
+    <w:lsdException w:name="Note Level 5" w:semiHidden="0" w:unhideWhenUsed="0"/>
+    <w:lsdException w:name="Note Level 6" w:semiHidden="0" w:unhideWhenUsed="0"/>
+    <w:lsdException w:name="Note Level 7" w:semiHidden="0" w:unhideWhenUsed="0"/>
+    <w:lsdException w:name="Note Level 8" w:semiHidden="0" w:unhideWhenUsed="0"/>
+    <w:lsdException w:name="Note Level 9" w:semiHidden="0" w:unhideWhenUsed="0"/>
+    <w:lsdException w:name="Placeholder Text" w:unhideWhenUsed="0"/>
+    <w:lsdException w:name="No Spacing" w:semiHidden="0" w:uiPriority="1" w:unhideWhenUsed="0" w:qFormat="1"/>
+    <w:lsdException w:name="Light Shading" w:semiHidden="0" w:uiPriority="60" w:unhideWhenUsed="0"/>
+    <w:lsdException w:name="Light List" w:semiHidden="0" w:uiPriority="61" w:unhideWhenUsed="0"/>
+    <w:lsdException w:name="Light Grid" w:semiHidden="0" w:uiPriority="62" w:unhideWhenUsed="0"/>
+    <w:lsdException w:name="Medium Shading 1" w:semiHidden="0" w:uiPriority="63" w:unhideWhenUsed="0"/>
+    <w:lsdException w:name="Medium Shading 2" w:semiHidden="0" w:uiPriority="64" w:unhideWhenUsed="0"/>
+    <w:lsdException w:name="Medium List 1" w:semiHidden="0" w:uiPriority="65" w:unhideWhenUsed="0"/>
+    <w:lsdException w:name="Medium List 2" w:semiHidden="0" w:uiPriority="66" w:unhideWhenUsed="0"/>
+    <w:lsdException w:name="Medium Grid 1" w:semiHidden="0" w:uiPriority="67" w:unhideWhenUsed="0"/>
+    <w:lsdException w:name="Medium Grid 2" w:semiHidden="0" w:uiPriority="68" w:unhideWhenUsed="0"/>
+    <w:lsdException w:name="Medium Grid 3" w:semiHidden="0" w:uiPriority="69" w:unhideWhenUsed="0"/>
+    <w:lsdException w:name="Dark List" w:semiHidden="0" w:uiPriority="70" w:unhideWhenUsed="0"/>
+    <w:lsdException w:name="Colorful Shading" w:semiHidden="0" w:uiPriority="71" w:unhideWhenUsed="0"/>
+    <w:lsdException w:name="Colorful List" w:semiHidden="0" w:uiPriority="72" w:unhideWhenUsed="0"/>
+    <w:lsdException w:name="Colorful Grid" w:semiHidden="0" w:uiPriority="73" w:unhideWhenUsed="0"/>
+    <w:lsdException w:name="Light Shading Accent 1" w:semiHidden="0" w:uiPriority="60" w:unhideWhenUsed="0"/>
+    <w:lsdException w:name="Light List Accent 1" w:semiHidden="0" w:uiPriority="61" w:unhideWhenUsed="0"/>
+    <w:lsdException w:name="Light Grid Accent 1" w:semiHidden="0" w:uiPriority="62" w:unhideWhenUsed="0"/>
+    <w:lsdException w:name="Medium Shading 1 Accent 1" w:semiHidden="0" w:uiPriority="63" w:unhideWhenUsed="0"/>
+    <w:lsdException w:name="Medium Shading 2 Accent 1" w:semiHidden="0" w:uiPriority="64" w:unhideWhenUsed="0"/>
+    <w:lsdException w:name="Medium List 1 Accent 1" w:semiHidden="0" w:uiPriority="65" w:unhideWhenUsed="0"/>
+    <w:lsdException w:name="Revision" w:unhideWhenUsed="0"/>
+    <w:lsdException w:name="List Paragraph" w:semiHidden="0" w:uiPriority="34" w:unhideWhenUsed="0" w:qFormat="1"/>
+    <w:lsdException w:name="Quote" w:semiHidden="0" w:uiPriority="29" w:unhideWhenUsed="0" w:qFormat="1"/>
+    <w:lsdException w:name="Intense Quote" w:semiHidden="0" w:uiPriority="30" w:unhideWhenUsed="0" w:qFormat="1"/>
+    <w:lsdException w:name="Medium List 2 Accent 1" w:semiHidden="0" w:uiPriority="66" w:unhideWhenUsed="0"/>
+    <w:lsdException w:name="Medium Grid 1 Accent 1" w:semiHidden="0" w:uiPriority="67" w:unhideWhenUsed="0"/>
+    <w:lsdException w:name="Medium Grid 2 Accent 1" w:semiHidden="0" w:uiPriority="68" w:unhideWhenUsed="0"/>
+    <w:lsdException w:name="Medium Grid 3 Accent 1" w:semiHidden="0" w:uiPriority="69" w:unhideWhenUsed="0"/>
+    <w:lsdException w:name="Dark List Accent 1" w:semiHidden="0" w:uiPriority="70" w:unhideWhenUsed="0"/>
+    <w:lsdException w:name="Colorful Shading Accent 1" w:semiHidden="0" w:uiPriority="71" w:unhideWhenUsed="0"/>
+    <w:lsdException w:name="Colorful List Accent 1" w:semiHidden="0" w:uiPriority="72" w:unhideWhenUsed="0"/>
+    <w:lsdException w:name="Colorful Grid Accent 1" w:semiHidden="0" w:uiPriority="73" w:unhideWhenUsed="0"/>
+    <w:lsdException w:name="Light Shading Accent 2" w:semiHidden="0" w:uiPriority="60" w:unhideWhenUsed="0"/>
+    <w:lsdException w:name="Light List Accent 2" w:semiHidden="0" w:uiPriority="61" w:unhideWhenUsed="0"/>
+    <w:lsdException w:name="Light Grid Accent 2" w:semiHidden="0" w:uiPriority="62" w:unhideWhenUsed="0"/>
+    <w:lsdException w:name="Medium Shading 1 Accent 2" w:semiHidden="0" w:uiPriority="63" w:unhideWhenUsed="0"/>
+    <w:lsdException w:name="Medium Shading 2 Accent 2" w:semiHidden="0" w:uiPriority="64" w:unhideWhenUsed="0"/>
+    <w:lsdException w:name="Medium List 1 Accent 2" w:semiHidden="0" w:uiPriority="65" w:unhideWhenUsed="0"/>
+    <w:lsdException w:name="Medium List 2 Accent 2" w:semiHidden="0" w:uiPriority="66" w:unhideWhenUsed="0"/>
+    <w:lsdException w:name="Medium Grid 1 Accent 2" w:semiHidden="0" w:uiPriority="67" w:unhideWhenUsed="0"/>
+    <w:lsdException w:name="Medium Grid 2 Accent 2" w:semiHidden="0" w:uiPriority="68" w:unhideWhenUsed="0"/>
+    <w:lsdException w:name="Medium Grid 3 Accent 2" w:semiHidden="0" w:uiPriority="69" w:unhideWhenUsed="0"/>
+    <w:lsdException w:name="Dark List Accent 2" w:semiHidden="0" w:uiPriority="70" w:unhideWhenUsed="0"/>
+    <w:lsdException w:name="Colorful Shading Accent 2" w:semiHidden="0" w:uiPriority="71" w:unhideWhenUsed="0"/>
+    <w:lsdException w:name="Colorful List Accent 2" w:semiHidden="0" w:uiPriority="72" w:unhideWhenUsed="0"/>
+    <w:lsdException w:name="Colorful Grid Accent 2" w:semiHidden="0" w:uiPriority="73" w:unhideWhenUsed="0"/>
+    <w:lsdException w:name="Light Shading Accent 3" w:semiHidden="0" w:uiPriority="60" w:unhideWhenUsed="0"/>
+    <w:lsdException w:name="Light List Accent 3" w:semiHidden="0" w:uiPriority="61" w:unhideWhenUsed="0"/>
+    <w:lsdException w:name="Light Grid Accent 3" w:semiHidden="0" w:uiPriority="62" w:unhideWhenUsed="0"/>
+    <w:lsdException w:name="Medium Shading 1 Accent 3" w:semiHidden="0" w:uiPriority="63" w:unhideWhenUsed="0"/>
+    <w:lsdException w:name="Medium Shading 2 Accent 3" w:semiHidden="0" w:uiPriority="64" w:unhideWhenUsed="0"/>
+    <w:lsdException w:name="Medium List 1 Accent 3" w:semiHidden="0" w:uiPriority="65" w:unhideWhenUsed="0"/>
+    <w:lsdException w:name="Medium List 2 Accent 3" w:semiHidden="0" w:uiPriority="66" w:unhideWhenUsed="0"/>
+    <w:lsdException w:name="Medium Grid 1 Accent 3" w:semiHidden="0" w:uiPriority="67" w:unhideWhenUsed="0"/>
+    <w:lsdException w:name="Medium Grid 2 Accent 3" w:semiHidden="0" w:uiPriority="68" w:unhideWhenUsed="0"/>
+    <w:lsdException w:name="Medium Grid 3 Accent 3" w:semiHidden="0" w:uiPriority="69" w:unhideWhenUsed="0"/>
+    <w:lsdException w:name="Dark List Accent 3" w:semiHidden="0" w:uiPriority="70" w:unhideWhenUsed="0"/>
+    <w:lsdException w:name="Colorful Shading Accent 3" w:semiHidden="0" w:uiPriority="71" w:unhideWhenUsed="0"/>
+    <w:lsdException w:name="Colorful List Accent 3" w:semiHidden="0" w:uiPriority="72" w:unhideWhenUsed="0"/>
+    <w:lsdException w:name="Colorful Grid Accent 3" w:semiHidden="0" w:uiPriority="73" w:unhideWhenUsed="0"/>
+    <w:lsdException w:name="Light Shading Accent 4" w:semiHidden="0" w:uiPriority="60" w:unhideWhenUsed="0"/>
+    <w:lsdException w:name="Light List Accent 4" w:semiHidden="0" w:uiPriority="61" w:unhideWhenUsed="0"/>
+    <w:lsdException w:name="Light Grid Accent 4" w:semiHidden="0" w:uiPriority="62" w:unhideWhenUsed="0"/>
+    <w:lsdException w:name="Medium Shading 1 Accent 4" w:semiHidden="0" w:uiPriority="63" w:unhideWhenUsed="0"/>
+    <w:lsdException w:name="Medium Shading 2 Accent 4" w:semiHidden="0" w:uiPriority="64" w:unhideWhenUsed="0"/>
+    <w:lsdException w:name="Medium List 1 Accent 4" w:semiHidden="0" w:uiPriority="65" w:unhideWhenUsed="0"/>
+    <w:lsdException w:name="Medium List 2 Accent 4" w:semiHidden="0" w:uiPriority="66" w:unhideWhenUsed="0"/>
+    <w:lsdException w:name="Medium Grid 1 Accent 4" w:semiHidden="0" w:uiPriority="67" w:unhideWhenUsed="0"/>
+    <w:lsdException w:name="Medium Grid 2 Accent 4" w:semiHidden="0" w:uiPriority="68" w:unhideWhenUsed="0"/>
+    <w:lsdException w:name="Medium Grid 3 Accent 4" w:semiHidden="0" w:uiPriority="69" w:unhideWhenUsed="0"/>
+    <w:lsdException w:name="Dark List Accent 4" w:semiHidden="0" w:uiPriority="70" w:unhideWhenUsed="0"/>
+    <w:lsdException w:name="Colorful Shading Accent 4" w:semiHidden="0" w:uiPriority="71" w:unhideWhenUsed="0"/>
+    <w:lsdException w:name="Colorful List Accent 4" w:semiHidden="0" w:uiPriority="72" w:unhideWhenUsed="0"/>
+    <w:lsdException w:name="Colorful Grid Accent 4" w:semiHidden="0" w:uiPriority="73" w:unhideWhenUsed="0"/>
+    <w:lsdException w:name="Light Shading Accent 5" w:semiHidden="0" w:uiPriority="60" w:unhideWhenUsed="0"/>
+    <w:lsdException w:name="Light List Accent 5" w:semiHidden="0" w:uiPriority="61" w:unhideWhenUsed="0"/>
+    <w:lsdException w:name="Light Grid Accent 5" w:semiHidden="0" w:uiPriority="62" w:unhideWhenUsed="0"/>
+    <w:lsdException w:name="Medium Shading 1 Accent 5" w:semiHidden="0" w:uiPriority="63" w:unhideWhenUsed="0"/>
+    <w:lsdException w:name="Medium Shading 2 Accent 5" w:semiHidden="0" w:uiPriority="64" w:unhideWhenUsed="0"/>
+    <w:lsdException w:name="Medium List 1 Accent 5" w:semiHidden="0" w:uiPriority="65" w:unhideWhenUsed="0"/>
+    <w:lsdException w:name="Medium List 2 Accent 5" w:semiHidden="0" w:uiPriority="66" w:unhideWhenUsed="0"/>
+    <w:lsdException w:name="Medium Grid 1 Accent 5" w:semiHidden="0" w:uiPriority="67" w:unhideWhenUsed="0"/>
+    <w:lsdException w:name="Medium Grid 2 Accent 5" w:semiHidden="0" w:uiPriority="68" w:unhideWhenUsed="0"/>
+    <w:lsdException w:name="Medium Grid 3 Accent 5" w:semiHidden="0" w:uiPriority="69" w:unhideWhenUsed="0"/>
+    <w:lsdException w:name="Dark List Accent 5" w:semiHidden="0" w:uiPriority="70" w:unhideWhenUsed="0"/>
+    <w:lsdException w:name="Colorful Shading Accent 5" w:semiHidden="0" w:uiPriority="71" w:unhideWhenUsed="0"/>
+    <w:lsdException w:name="Colorful List Accent 5" w:semiHidden="0" w:uiPriority="72" w:unhideWhenUsed="0"/>
+    <w:lsdException w:name="Colorful Grid Accent 5" w:semiHidden="0" w:uiPriority="73" w:unhideWhenUsed="0"/>
+    <w:lsdException w:name="Light Shading Accent 6" w:semiHidden="0" w:uiPriority="60" w:unhideWhenUsed="0"/>
+    <w:lsdException w:name="Light List Accent 6" w:semiHidden="0" w:uiPriority="61" w:unhideWhenUsed="0"/>
+    <w:lsdException w:name="Light Grid Accent 6" w:semiHidden="0" w:uiPriority="62" w:unhideWhenUsed="0"/>
+    <w:lsdException w:name="Medium Shading 1 Accent 6" w:semiHidden="0" w:uiPriority="63" w:unhideWhenUsed="0"/>
+    <w:lsdException w:name="Medium Shading 2 Accent 6" w:semiHidden="0" w:uiPriority="64" w:unhideWhenUsed="0"/>
+    <w:lsdException w:name="Medium List 1 Accent 6" w:semiHidden="0" w:uiPriority="65" w:unhideWhenUsed="0"/>
+    <w:lsdException w:name="Medium List 2 Accent 6" w:semiHidden="0" w:uiPriority="66" w:unhideWhenUsed="0"/>
+    <w:lsdException w:name="Medium Grid 1 Accent 6" w:semiHidden="0" w:uiPriority="67" w:unhideWhenUsed="0"/>
+    <w:lsdException w:name="Medium Grid 2 Accent 6" w:semiHidden="0" w:uiPriority="68" w:unhideWhenUsed="0"/>
+    <w:lsdException w:name="Medium Grid 3 Accent 6" w:semiHidden="0" w:uiPriority="69" w:unhideWhenUsed="0"/>
+    <w:lsdException w:name="Dark List Accent 6" w:semiHidden="0" w:uiPriority="70" w:unhideWhenUsed="0"/>
+    <w:lsdException w:name="Colorful Shading Accent 6" w:semiHidden="0" w:uiPriority="71" w:unhideWhenUsed="0"/>
+    <w:lsdException w:name="Colorful List Accent 6" w:semiHidden="0" w:uiPriority="72" w:unhideWhenUsed="0"/>
+    <w:lsdException w:name="Colorful Grid Accent 6" w:semiHidden="0" w:uiPriority="73" w:unhideWhenUsed="0"/>
+    <w:lsdException w:name="Subtle Emphasis" w:semiHidden="0" w:uiPriority="19" w:unhideWhenUsed="0" w:qFormat="1"/>
+    <w:lsdException w:name="Intense Emphasis" w:semiHidden="0" w:uiPriority="21" w:unhideWhenUsed="0" w:qFormat="1"/>
+    <w:lsdException w:name="Subtle Reference" w:semiHidden="0" w:uiPriority="31" w:unhideWhenUsed="0" w:qFormat="1"/>
+    <w:lsdException w:name="Intense Reference" w:semiHidden="0" w:uiPriority="32" w:unhideWhenUsed="0" w:qFormat="1"/>
+    <w:lsdException w:name="Book Title" w:semiHidden="0" w:uiPriority="33" w:unhideWhenUsed="0" w:qFormat="1"/>
+    <w:lsdException w:name="Bibliography" w:uiPriority="37"/>
+    <w:lsdException w:name="TOC Heading" w:uiPriority="39" w:qFormat="1"/>
+  </w:latentStyles>
+  <w:style w:type="paragraph" w:default="1" w:styleId="Normal">
+    <w:name w:val="Normal"/>
+    <w:qFormat/>
+  </w:style>
+  <w:style w:type="character" w:default="1" w:styleId="DefaultParagraphFont">
+    <w:name w:val="Default Paragraph Font"/>
+    <w:uiPriority w:val="1"/>
+    <w:semiHidden/>
+    <w:unhideWhenUsed/>
+  </w:style>
+  <w:style w:type="table" w:default="1" w:styleId="TableNormal">
+    <w:name w:val="Normal Table"/>
+    <w:uiPriority w:val="99"/>
+    <w:semiHidden/>
+    <w:unhideWhenUsed/>
+    <w:tblPr>
+      <w:tblInd w:w="0" w:type="dxa"/>
+      <w:tblCellMar>
+        <w:top w:w="0" w:type="dxa"/>
+        <w:left w:w="108" w:type="dxa"/>
+        <w:bottom w:w="0" w:type="dxa"/>
+        <w:right w:w="108" w:type="dxa"/>
+      </w:tblCellMar>
+    </w:tblPr>
+  </w:style>
+  <w:style w:type="numbering" w:default="1" w:styleId="NoList">
+    <w:name w:val="No List"/>
+    <w:uiPriority w:val="99"/>
+    <w:semiHidden/>
+    <w:unhideWhenUsed/>
+  </w:style>
+  <w:style w:type="paragraph" w:styleId="ListParagraph">
+    <w:name w:val="List Paragraph"/>
+    <w:basedOn w:val="Normal"/>
+    <w:uiPriority w:val="34"/>
+    <w:qFormat/>
+    <w:rsid w:val="0065577C"/>
+    <w:pPr>
+      <w:ind w:left="720"/>
+      <w:contextualSpacing/>
+    </w:pPr>
+  </w:style>
+</w:styles>
+</file>
+
+<file path=word/stylesWithEffects.xml><?xml version="1.0" encoding="utf-8"?>
+<w:styles xmlns:wpc="http://schemas.microsoft.com/office/word/2010/wordprocessingCanvas" xmlns:mo="http://schemas.microsoft.com/office/mac/office/2008/main" xmlns:mc="http://schemas.openxmlformats.org/markup-compatibility/2006" xmlns:mv="urn:schemas-microsoft-com:mac:vml" xmlns:o="urn:schemas-microsoft-com:office:office" xmlns:r="http://schemas.openxmlformats.org/officeDocument/2006/relationships" xmlns:m="http://schemas.openxmlformats.org/officeDocument/2006/math" xmlns:v="urn:schemas-microsoft-com:vml" xmlns:wp14="http://schemas.microsoft.com/office/word/2010/wordprocessingDrawing" xmlns:wp="http://schemas.openxmlformats.org/drawingml/2006/wordprocessingDrawing" xmlns:w10="urn:schemas-microsoft-com:office:word" xmlns:w="http://schemas.openxmlformats.org/wordprocessingml/2006/main" xmlns:w14="http://schemas.microsoft.com/office/word/2010/wordml" xmlns:wpg="http://schemas.microsoft.com/office/word/2010/wordprocessingGroup" xmlns:wpi="http://schemas.microsoft.com/office/word/2010/wordprocessingInk" xmlns:wne="http://schemas.microsoft.com/office/word/2006/wordml" xmlns:wps="http://schemas.microsoft.com/office/word/2010/wordprocessingShape" mc:Ignorable="w14 wp14">
+  <w:docDefaults>
+    <w:rPrDefault>
+      <w:rPr>
+        <w:rFonts w:asciiTheme="minorHAnsi" w:eastAsiaTheme="minorHAnsi" w:hAnsiTheme="minorHAnsi" w:cstheme="minorBidi"/>
+        <w:sz w:val="22"/>
+        <w:szCs w:val="22"/>
+        <w:lang w:val="en-AU" w:eastAsia="en-US" w:bidi="ar-SA"/>
+      </w:rPr>
+    </w:rPrDefault>
+    <w:pPrDefault>
+      <w:pPr>
+        <w:spacing w:after="160" w:line="259" w:lineRule="auto"/>
+      </w:pPr>
+    </w:pPrDefault>
+  </w:docDefaults>
+  <w:latentStyles w:defLockedState="0" w:defUIPriority="99" w:defSemiHidden="1" w:defUnhideWhenUsed="1" w:defQFormat="0" w:count="276">
+    <w:lsdException w:name="Normal" w:semiHidden="0" w:uiPriority="0" w:unhideWhenUsed="0" w:qFormat="1"/>
+    <w:lsdException w:name="heading 1" w:semiHidden="0" w:uiPriority="9" w:unhideWhenUsed="0" w:qFormat="1"/>
+    <w:lsdException w:name="heading 2" w:uiPriority="9" w:qFormat="1"/>
+    <w:lsdException w:name="heading 3" w:uiPriority="9" w:qFormat="1"/>
+    <w:lsdException w:name="heading 4" w:uiPriority="9" w:qFormat="1"/>
+    <w:lsdException w:name="heading 5" w:uiPriority="9" w:qFormat="1"/>
+    <w:lsdException w:name="heading 6" w:uiPriority="9" w:qFormat="1"/>
+    <w:lsdException w:name="heading 7" w:uiPriority="9" w:qFormat="1"/>
+    <w:lsdException w:name="heading 8" w:uiPriority="9" w:qFormat="1"/>
+    <w:lsdException w:name="heading 9" w:uiPriority="9" w:qFormat="1"/>
+    <w:lsdException w:name="toc 1" w:uiPriority="39"/>
+    <w:lsdException w:name="toc 2" w:uiPriority="39"/>
+    <w:lsdException w:name="toc 3" w:uiPriority="39"/>
+    <w:lsdException w:name="toc 4" w:uiPriority="39"/>
+    <w:lsdException w:name="toc 5" w:uiPriority="39"/>
+    <w:lsdException w:name="toc 6" w:uiPriority="39"/>
+    <w:lsdException w:name="toc 7" w:uiPriority="39"/>
+    <w:lsdException w:name="toc 8" w:uiPriority="39"/>
+    <w:lsdException w:name="toc 9" w:uiPriority="39"/>
+    <w:lsdException w:name="caption" w:uiPriority="35" w:qFormat="1"/>
+    <w:lsdException w:name="Title" w:semiHidden="0" w:uiPriority="10" w:unhideWhenUsed="0" w:qFormat="1"/>
+    <w:lsdException w:name="Default Paragraph Font" w:uiPriority="1"/>
+    <w:lsdException w:name="Subtitle" w:semiHidden="0" w:uiPriority="11" w:unhideWhenUsed="0" w:qFormat="1"/>
+    <w:lsdException w:name="Strong" w:semiHidden="0" w:uiPriority="22" w:unhideWhenUsed="0" w:qFormat="1"/>
+    <w:lsdException w:name="Emphasis" w:semiHidden="0" w:uiPriority="20" w:unhideWhenUsed="0" w:qFormat="1"/>
+    <w:lsdException w:name="Table Grid" w:semiHidden="0" w:uiPriority="39" w:unhideWhenUsed="0"/>
+    <w:lsdException w:name="Note Level 1" w:semiHidden="0" w:unhideWhenUsed="0"/>
+    <w:lsdException w:name="Note Level 2" w:semiHidden="0" w:unhideWhenUsed="0"/>
+    <w:lsdException w:name="Note Level 3" w:semiHidden="0" w:unhideWhenUsed="0"/>
+    <w:lsdException w:name="Note Level 4" w:semiHidden="0" w:unhideWhenUsed="0"/>
+    <w:lsdException w:name="Note Level 5" w:semiHidden="0" w:unhideWhenUsed="0"/>
+    <w:lsdException w:name="Note Level 6" w:semiHidden="0" w:unhideWhenUsed="0"/>
+    <w:lsdException w:name="Note Level 7" w:semiHidden="0" w:unhideWhenUsed="0"/>
+    <w:lsdException w:name="Note Level 8" w:semiHidden="0" w:unhideWhenUsed="0"/>
+    <w:lsdException w:name="Note Level 9" w:semiHidden="0" w:unhideWhenUsed="0"/>
+    <w:lsdException w:name="Placeholder Text" w:unhideWhenUsed="0"/>
+    <w:lsdException w:name="No Spacing" w:semiHidden="0" w:uiPriority="1" w:unhideWhenUsed="0" w:qFormat="1"/>
+    <w:lsdException w:name="Light Shading" w:semiHidden="0" w:uiPriority="60" w:unhideWhenUsed="0"/>
+    <w:lsdException w:name="Light List" w:semiHidden="0" w:uiPriority="61" w:unhideWhenUsed="0"/>
+    <w:lsdException w:name="Light Grid" w:semiHidden="0" w:uiPriority="62" w:unhideWhenUsed="0"/>
+    <w:lsdException w:name="Medium Shading 1" w:semiHidden="0" w:uiPriority="63" w:unhideWhenUsed="0"/>
+    <w:lsdException w:name="Medium Shading 2" w:semiHidden="0" w:uiPriority="64" w:unhideWhenUsed="0"/>
+    <w:lsdException w:name="Medium List 1" w:semiHidden="0" w:uiPriority="65" w:unhideWhenUsed="0"/>
+    <w:lsdException w:name="Medium List 2" w:semiHidden="0" w:uiPriority="66" w:unhideWhenUsed="0"/>
+    <w:lsdException w:name="Medium Grid 1" w:semiHidden="0" w:uiPriority="67" w:unhideWhenUsed="0"/>
+    <w:lsdException w:name="Medium Grid 2" w:semiHidden="0" w:uiPriority="68" w:unhideWhenUsed="0"/>
+    <w:lsdException w:name="Medium Grid 3" w:semiHidden="0" w:uiPriority="69" w:unhideWhenUsed="0"/>
+    <w:lsdException w:name="Dark List" w:semiHidden="0" w:uiPriority="70" w:unhideWhenUsed="0"/>
+    <w:lsdException w:name="Colorful Shading" w:semiHidden="0" w:uiPriority="71" w:unhideWhenUsed="0"/>
+    <w:lsdException w:name="Colorful List" w:semiHidden="0" w:uiPriority="72" w:unhideWhenUsed="0"/>
+    <w:lsdException w:name="Colorful Grid" w:semiHidden="0" w:uiPriority="73" w:unhideWhenUsed="0"/>
+    <w:lsdException w:name="Light Shading Accent 1" w:semiHidden="0" w:uiPriority="60" w:unhideWhenUsed="0"/>
+    <w:lsdException w:name="Light List Accent 1" w:semiHidden="0" w:uiPriority="61" w:unhideWhenUsed="0"/>
+    <w:lsdException w:name="Light Grid Accent 1" w:semiHidden="0" w:uiPriority="62" w:unhideWhenUsed="0"/>
+    <w:lsdException w:name="Medium Shading 1 Accent 1" w:semiHidden="0" w:uiPriority="63" w:unhideWhenUsed="0"/>
+    <w:lsdException w:name="Medium Shading 2 Accent 1" w:semiHidden="0" w:uiPriority="64" w:unhideWhenUsed="0"/>
+    <w:lsdException w:name="Medium List 1 Accent 1" w:semiHidden="0" w:uiPriority="65" w:unhideWhenUsed="0"/>
+    <w:lsdException w:name="Revision" w:unhideWhenUsed="0"/>
+    <w:lsdException w:name="List Paragraph" w:semiHidden="0" w:uiPriority="34" w:unhideWhenUsed="0" w:qFormat="1"/>
+    <w:lsdException w:name="Quote" w:semiHidden="0" w:uiPriority="29" w:unhideWhenUsed="0" w:qFormat="1"/>
+    <w:lsdException w:name="Intense Quote" w:semiHidden="0" w:uiPriority="30" w:unhideWhenUsed="0" w:qFormat="1"/>
+    <w:lsdException w:name="Medium List 2 Accent 1" w:semiHidden="0" w:uiPriority="66" w:unhideWhenUsed="0"/>
+    <w:lsdException w:name="Medium Grid 1 Accent 1" w:semiHidden="0" w:uiPriority="67" w:unhideWhenUsed="0"/>
+    <w:lsdException w:name="Medium Grid 2 Accent 1" w:semiHidden="0" w:uiPriority="68" w:unhideWhenUsed="0"/>
+    <w:lsdException w:name="Medium Grid 3 Accent 1" w:semiHidden="0" w:uiPriority="69" w:unhideWhenUsed="0"/>
+    <w:lsdException w:name="Dark List Accent 1" w:semiHidden="0" w:uiPriority="70" w:unhideWhenUsed="0"/>
+    <w:lsdException w:name="Colorful Shading Accent 1" w:semiHidden="0" w:uiPriority="71" w:unhideWhenUsed="0"/>
+    <w:lsdException w:name="Colorful List Accent 1" w:semiHidden="0" w:uiPriority="72" w:unhideWhenUsed="0"/>
+    <w:lsdException w:name="Colorful Grid Accent 1" w:semiHidden="0" w:uiPriority="73" w:unhideWhenUsed="0"/>
+    <w:lsdException w:name="Light Shading Accent 2" w:semiHidden="0" w:uiPriority="60" w:unhideWhenUsed="0"/>
+    <w:lsdException w:name="Light List Accent 2" w:semiHidden="0" w:uiPriority="61" w:unhideWhenUsed="0"/>
+    <w:lsdException w:name="Light Grid Accent 2" w:semiHidden="0" w:uiPriority="62" w:unhideWhenUsed="0"/>
+    <w:lsdException w:name="Medium Shading 1 Accent 2" w:semiHidden="0" w:uiPriority="63" w:unhideWhenUsed="0"/>
+    <w:lsdException w:name="Medium Shading 2 Accent 2" w:semiHidden="0" w:uiPriority="64" w:unhideWhenUsed="0"/>
+    <w:lsdException w:name="Medium List 1 Accent 2" w:semiHidden="0" w:uiPriority="65" w:unhideWhenUsed="0"/>
+    <w:lsdException w:name="Medium List 2 Accent 2" w:semiHidden="0" w:uiPriority="66" w:unhideWhenUsed="0"/>
+    <w:lsdException w:name="Medium Grid 1 Accent 2" w:semiHidden="0" w:uiPriority="67" w:unhideWhenUsed="0"/>
+    <w:lsdException w:name="Medium Grid 2 Accent 2" w:semiHidden="0" w:uiPriority="68" w:unhideWhenUsed="0"/>
+    <w:lsdException w:name="Medium Grid 3 Accent 2" w:semiHidden="0" w:uiPriority="69" w:unhideWhenUsed="0"/>
+    <w:lsdException w:name="Dark List Accent 2" w:semiHidden="0" w:uiPriority="70" w:unhideWhenUsed="0"/>
+    <w:lsdException w:name="Colorful Shading Accent 2" w:semiHidden="0" w:uiPriority="71" w:unhideWhenUsed="0"/>
+    <w:lsdException w:name="Colorful List Accent 2" w:semiHidden="0" w:uiPriority="72" w:unhideWhenUsed="0"/>
+    <w:lsdException w:name="Colorful Grid Accent 2" w:semiHidden="0" w:uiPriority="73" w:unhideWhenUsed="0"/>
+    <w:lsdException w:name="Light Shading Accent 3" w:semiHidden="0" w:uiPriority="60" w:unhideWhenUsed="0"/>
+    <w:lsdException w:name="Light List Accent 3" w:semiHidden="0" w:uiPriority="61" w:unhideWhenUsed="0"/>
+    <w:lsdException w:name="Light Grid Accent 3" w:semiHidden="0" w:uiPriority="62" w:unhideWhenUsed="0"/>
+    <w:lsdException w:name="Medium Shading 1 Accent 3" w:semiHidden="0" w:uiPriority="63" w:unhideWhenUsed="0"/>
+    <w:lsdException w:name="Medium Shading 2 Accent 3" w:semiHidden="0" w:uiPriority="64" w:unhideWhenUsed="0"/>
+    <w:lsdException w:name="Medium List 1 Accent 3" w:semiHidden="0" w:uiPriority="65" w:unhideWhenUsed="0"/>
+    <w:lsdException w:name="Medium List 2 Accent 3" w:semiHidden="0" w:uiPriority="66" w:unhideWhenUsed="0"/>
+    <w:lsdException w:name="Medium Grid 1 Accent 3" w:semiHidden="0" w:uiPriority="67" w:unhideWhenUsed="0"/>
+    <w:lsdException w:name="Medium Grid 2 Accent 3" w:semiHidden="0" w:uiPriority="68" w:unhideWhenUsed="0"/>
+    <w:lsdException w:name="Medium Grid 3 Accent 3" w:semiHidden="0" w:uiPriority="69" w:unhideWhenUsed="0"/>
+    <w:lsdException w:name="Dark List Accent 3" w:semiHidden="0" w:uiPriority="70" w:unhideWhenUsed="0"/>
+    <w:lsdException w:name="Colorful Shading Accent 3" w:semiHidden="0" w:uiPriority="71" w:unhideWhenUsed="0"/>
+    <w:lsdException w:name="Colorful List Accent 3" w:semiHidden="0" w:uiPriority="72" w:unhideWhenUsed="0"/>
+    <w:lsdException w:name="Colorful Grid Accent 3" w:semiHidden="0" w:uiPriority="73" w:unhideWhenUsed="0"/>
+    <w:lsdException w:name="Light Shading Accent 4" w:semiHidden="0" w:uiPriority="60" w:unhideWhenUsed="0"/>
+    <w:lsdException w:name="Light List Accent 4" w:semiHidden="0" w:uiPriority="61" w:unhideWhenUsed="0"/>
+    <w:lsdException w:name="Light Grid Accent 4" w:semiHidden="0" w:uiPriority="62" w:unhideWhenUsed="0"/>
+    <w:lsdException w:name="Medium Shading 1 Accent 4" w:semiHidden="0" w:uiPriority="63" w:unhideWhenUsed="0"/>
+    <w:lsdException w:name="Medium Shading 2 Accent 4" w:semiHidden="0" w:uiPriority="64" w:unhideWhenUsed="0"/>
+    <w:lsdException w:name="Medium List 1 Accent 4" w:semiHidden="0" w:uiPriority="65" w:unhideWhenUsed="0"/>
+    <w:lsdException w:name="Medium List 2 Accent 4" w:semiHidden="0" w:uiPriority="66" w:unhideWhenUsed="0"/>
+    <w:lsdException w:name="Medium Grid 1 Accent 4" w:semiHidden="0" w:uiPriority="67" w:unhideWhenUsed="0"/>
+    <w:lsdException w:name="Medium Grid 2 Accent 4" w:semiHidden="0" w:uiPriority="68" w:unhideWhenUsed="0"/>
+    <w:lsdException w:name="Medium Grid 3 Accent 4" w:semiHidden="0" w:uiPriority="69" w:unhideWhenUsed="0"/>
+    <w:lsdException w:name="Dark List Accent 4" w:semiHidden="0" w:uiPriority="70" w:unhideWhenUsed="0"/>
+    <w:lsdException w:name="Colorful Shading Accent 4" w:semiHidden="0" w:uiPriority="71" w:unhideWhenUsed="0"/>
+    <w:lsdException w:name="Colorful List Accent 4" w:semiHidden="0" w:uiPriority="72" w:unhideWhenUsed="0"/>
+    <w:lsdException w:name="Colorful Grid Accent 4" w:semiHidden="0" w:uiPriority="73" w:unhideWhenUsed="0"/>
+    <w:lsdException w:name="Light Shading Accent 5" w:semiHidden="0" w:uiPriority="60" w:unhideWhenUsed="0"/>
+    <w:lsdException w:name="Light List Accent 5" w:semiHidden="0" w:uiPriority="61" w:unhideWhenUsed="0"/>
+    <w:lsdException w:name="Light Grid Accent 5" w:semiHidden="0" w:uiPriority="62" w:unhideWhenUsed="0"/>
+    <w:lsdException w:name="Medium Shading 1 Accent 5" w:semiHidden="0" w:uiPriority="63" w:unhideWhenUsed="0"/>
+    <w:lsdException w:name="Medium Shading 2 Accent 5" w:semiHidden="0" w:uiPriority="64" w:unhideWhenUsed="0"/>
+    <w:lsdException w:name="Medium List 1 Accent 5" w:semiHidden="0" w:uiPriority="65" w:unhideWhenUsed="0"/>
+    <w:lsdException w:name="Medium List 2 Accent 5" w:semiHidden="0" w:uiPriority="66" w:unhideWhenUsed="0"/>
+    <w:lsdException w:name="Medium Grid 1 Accent 5" w:semiHidden="0" w:uiPriority="67" w:unhideWhenUsed="0"/>
+    <w:lsdException w:name="Medium Grid 2 Accent 5" w:semiHidden="0" w:uiPriority="68" w:unhideWhenUsed="0"/>
+    <w:lsdException w:name="Medium Grid 3 Accent 5" w:semiHidden="0" w:uiPriority="69" w:unhideWhenUsed="0"/>
+    <w:lsdException w:name="Dark List Accent 5" w:semiHidden="0" w:uiPriority="70" w:unhideWhenUsed="0"/>
+    <w:lsdException w:name="Colorful Shading Accent 5" w:semiHidden="0" w:uiPriority="71" w:unhideWhenUsed="0"/>
+    <w:lsdException w:name="Colorful List Accent 5" w:semiHidden="0" w:uiPriority="72" w:unhideWhenUsed="0"/>
+    <w:lsdException w:name="Colorful Grid Accent 5" w:semiHidden="0" w:uiPriority="73" w:unhideWhenUsed="0"/>
+    <w:lsdException w:name="Light Shading Accent 6" w:semiHidden="0" w:uiPriority="60" w:unhideWhenUsed="0"/>
+    <w:lsdException w:name="Light List Accent 6" w:semiHidden="0" w:uiPriority="61" w:unhideWhenUsed="0"/>
+    <w:lsdException w:name="Light Grid Accent 6" w:semiHidden="0" w:uiPriority="62" w:unhideWhenUsed="0"/>
+    <w:lsdException w:name="Medium Shading 1 Accent 6" w:semiHidden="0" w:uiPriority="63" w:unhideWhenUsed="0"/>
+    <w:lsdException w:name="Medium Shading 2 Accent 6" w:semiHidden="0" w:uiPriority="64" w:unhideWhenUsed="0"/>
+    <w:lsdException w:name="Medium List 1 Accent 6" w:semiHidden="0" w:uiPriority="65" w:unhideWhenUsed="0"/>
+    <w:lsdException w:name="Medium List 2 Accent 6" w:semiHidden="0" w:uiPriority="66" w:unhideWhenUsed="0"/>
+    <w:lsdException w:name="Medium Grid 1 Accent 6" w:semiHidden="0" w:uiPriority="67" w:unhideWhenUsed="0"/>
+    <w:lsdException w:name="Medium Grid 2 Accent 6" w:semiHidden="0" w:uiPriority="68" w:unhideWhenUsed="0"/>
+    <w:lsdException w:name="Medium Grid 3 Accent 6" w:semiHidden="0" w:uiPriority="69" w:unhideWhenUsed="0"/>
+    <w:lsdException w:name="Dark List Accent 6" w:semiHidden="0" w:uiPriority="70" w:unhideWhenUsed="0"/>
+    <w:lsdException w:name="Colorful Shading Accent 6" w:semiHidden="0" w:uiPriority="71" w:unhideWhenUsed="0"/>
+    <w:lsdException w:name="Colorful List Accent 6" w:semiHidden="0" w:uiPriority="72" w:unhideWhenUsed="0"/>
+    <w:lsdException w:name="Colorful Grid Accent 6" w:semiHidden="0" w:uiPriority="73" w:unhideWhenUsed="0"/>
+    <w:lsdException w:name="Subtle Emphasis" w:semiHidden="0" w:uiPriority="19" w:unhideWhenUsed="0" w:qFormat="1"/>
+    <w:lsdException w:name="Intense Emphasis" w:semiHidden="0" w:uiPriority="21" w:unhideWhenUsed="0" w:qFormat="1"/>
+    <w:lsdException w:name="Subtle Reference" w:semiHidden="0" w:uiPriority="31" w:unhideWhenUsed="0" w:qFormat="1"/>
+    <w:lsdException w:name="Intense Reference" w:semiHidden="0" w:uiPriority="32" w:unhideWhenUsed="0" w:qFormat="1"/>
+    <w:lsdException w:name="Book Title" w:semiHidden="0" w:uiPriority="33" w:unhideWhenUsed="0" w:qFormat="1"/>
+    <w:lsdException w:name="Bibliography" w:uiPriority="37"/>
+    <w:lsdException w:name="TOC Heading" w:uiPriority="39" w:qFormat="1"/>
   </w:latentStyles>
   <w:style w:type="paragraph" w:default="1" w:styleId="Normal">
     <w:name w:val="Normal"/>
@@ -3754,7 +4876,7 @@
   <a:extraClrSchemeLst/>
   <a:extLst>
     <a:ext uri="{05A4C25C-085E-4340-85A3-A5531E510DB2}">
-      <thm15:themeFamily xmlns:thm15="http://schemas.microsoft.com/office/thememl/2012/main" name="Office Theme" id="{62F939B6-93AF-4DB8-9C6B-D6C7DFDC589F}" vid="{4A3C46E8-61CC-4603-A589-7422A47A8E4A}"/>
+      <thm15:themeFamily xmlns:thm15="http://schemas.microsoft.com/office/thememl/2012/main" xmlns="" name="Office Theme" id="{62F939B6-93AF-4DB8-9C6B-D6C7DFDC589F}" vid="{4A3C46E8-61CC-4603-A589-7422A47A8E4A}"/>
     </a:ext>
   </a:extLst>
 </a:theme>

</xml_diff>

<commit_message>
checking and small corrections. Haven't quite finished
</commit_message>
<xml_diff>
--- a/docs/notes_on_errors_20141015.docx
+++ b/docs/notes_on_errors_20141015.docx
@@ -1,6 +1,6 @@
 
 <file path=word/document.xml><?xml version="1.0" encoding="utf-8"?>
-<w:document xmlns:wpc="http://schemas.microsoft.com/office/word/2010/wordprocessingCanvas" xmlns:mo="http://schemas.microsoft.com/office/mac/office/2008/main" xmlns:mc="http://schemas.openxmlformats.org/markup-compatibility/2006" xmlns:mv="urn:schemas-microsoft-com:mac:vml" xmlns:o="urn:schemas-microsoft-com:office:office" xmlns:r="http://schemas.openxmlformats.org/officeDocument/2006/relationships" xmlns:m="http://schemas.openxmlformats.org/officeDocument/2006/math" xmlns:v="urn:schemas-microsoft-com:vml" xmlns:wp14="http://schemas.microsoft.com/office/word/2010/wordprocessingDrawing" xmlns:wp="http://schemas.openxmlformats.org/drawingml/2006/wordprocessingDrawing" xmlns:w10="urn:schemas-microsoft-com:office:word" xmlns:w="http://schemas.openxmlformats.org/wordprocessingml/2006/main" xmlns:w14="http://schemas.microsoft.com/office/word/2010/wordml" xmlns:wpg="http://schemas.microsoft.com/office/word/2010/wordprocessingGroup" xmlns:wpi="http://schemas.microsoft.com/office/word/2010/wordprocessingInk" xmlns:wne="http://schemas.microsoft.com/office/word/2006/wordml" xmlns:wps="http://schemas.microsoft.com/office/word/2010/wordprocessingShape" mc:Ignorable="w14 wp14">
+<w:document xmlns:wpc="http://schemas.microsoft.com/office/word/2010/wordprocessingCanvas" xmlns:mc="http://schemas.openxmlformats.org/markup-compatibility/2006" xmlns:o="urn:schemas-microsoft-com:office:office" xmlns:r="http://schemas.openxmlformats.org/officeDocument/2006/relationships" xmlns:m="http://schemas.openxmlformats.org/officeDocument/2006/math" xmlns:v="urn:schemas-microsoft-com:vml" xmlns:wp14="http://schemas.microsoft.com/office/word/2010/wordprocessingDrawing" xmlns:wp="http://schemas.openxmlformats.org/drawingml/2006/wordprocessingDrawing" xmlns:w10="urn:schemas-microsoft-com:office:word" xmlns:w="http://schemas.openxmlformats.org/wordprocessingml/2006/main" xmlns:w14="http://schemas.microsoft.com/office/word/2010/wordml" xmlns:w15="http://schemas.microsoft.com/office/word/2012/wordml" xmlns:wpg="http://schemas.microsoft.com/office/word/2010/wordprocessingGroup" xmlns:wpi="http://schemas.microsoft.com/office/word/2010/wordprocessingInk" xmlns:wne="http://schemas.microsoft.com/office/word/2006/wordml" xmlns:wps="http://schemas.microsoft.com/office/word/2010/wordprocessingShape" mc:Ignorable="w14 w15 wp14">
   <w:body>
     <w:p>
       <w:r>
@@ -32,15 +32,7 @@
         <w:t xml:space="preserve">all other error issues into </w:t>
       </w:r>
       <w:r>
-        <w:t xml:space="preserve">this file, a file with a summary of negative investment problems (very few), and a file “Error summary” which shows </w:t>
-      </w:r>
-      <w:proofErr w:type="gramStart"/>
-      <w:r>
-        <w:t>all my</w:t>
-      </w:r>
-      <w:proofErr w:type="gramEnd"/>
-      <w:r>
-        <w:t xml:space="preserve"> various cross checks, indicating which ones don</w:t>
+        <w:t>this file, a file with a summary of negative investment problems (very few), and a file “Error summary” which shows all my various cross checks, indicating which ones don</w:t>
       </w:r>
       <w:r>
         <w:t>’t work. I’ve tried to describe</w:t>
@@ -106,7 +98,12 @@
         <w:t xml:space="preserve">parts </w:t>
       </w:r>
       <w:r>
-        <w:t>that legitimately jump from the bud stage straight to a young fruit stage, the fruiting part is assumed to be a derivation of a previously appeared flower/finished flower stigma, and the count of petals does not match up with “sum of fruiting parts”. For GRSP and GRBU I’ve solved most (all?) of them, by sometimes shifting the census where a part appears by 1. For HEPU I have not at this point, because I’d be changing the progressions of items too much. See below under “HEPU” for more.</w:t>
+        <w:t xml:space="preserve">that legitimately jump from the bud stage straight to a young fruit stage, the fruiting part is assumed to be a derivation of a previously appeared flower/finished flower stigma, and the count of petals does not match up with “sum of fruiting parts”. For GRSP and GRBU I’ve solved most (all?) of them, by sometimes shifting the census where a part appears by 1. </w:t>
+      </w:r>
+      <w:bookmarkStart w:id="0" w:name="_GoBack"/>
+      <w:bookmarkEnd w:id="0"/>
+      <w:r>
+        <w:t>For HEPU I have not at this point, because I’d be changing the progressions of items too much. See below under “HEPU” for more.</w:t>
       </w:r>
     </w:p>
     <w:p>
@@ -132,15 +129,7 @@
         <w:t xml:space="preserve">indicating </w:t>
       </w:r>
       <w:r>
-        <w:t xml:space="preserve">how many </w:t>
-      </w:r>
-      <w:proofErr w:type="gramStart"/>
-      <w:r>
-        <w:t>progression</w:t>
-      </w:r>
-      <w:proofErr w:type="gramEnd"/>
-      <w:r>
-        <w:t xml:space="preserve"> steps a given species*part combination can “exist” before being counted as lost. Then parts that always progress could be coded as “1”, while others (like the BAER cones creat</w:t>
+        <w:t>how many progression steps a given species*part combination can “exist” before being counted as lost. Then parts that always progress could be coded as “1”, while others (like the BAER cones creat</w:t>
       </w:r>
       <w:r>
         <w:t>ing problems) can be coded as “8</w:t>
@@ -149,6 +138,45 @@
         <w:t>”.</w:t>
       </w:r>
     </w:p>
+    <w:p>
+      <w:pPr>
+        <w:rPr>
+          <w:color w:val="2E74B5" w:themeColor="accent1" w:themeShade="BF"/>
+        </w:rPr>
+      </w:pPr>
+      <w:r>
+        <w:rPr>
+          <w:color w:val="2E74B5" w:themeColor="accent1" w:themeShade="BF"/>
+        </w:rPr>
+        <w:t>EHW 03.12.14:</w:t>
+      </w:r>
+      <w:r>
+        <w:rPr>
+          <w:color w:val="2E74B5" w:themeColor="accent1" w:themeShade="BF"/>
+        </w:rPr>
+        <w:t xml:space="preserve"> New for Konrad to fix: Remove “</w:t>
+      </w:r>
+      <w:proofErr w:type="spellStart"/>
+      <w:r>
+        <w:rPr>
+          <w:color w:val="2E74B5" w:themeColor="accent1" w:themeShade="BF"/>
+        </w:rPr>
+        <w:t>flower_calyx</w:t>
+      </w:r>
+      <w:proofErr w:type="spellEnd"/>
+      <w:r>
+        <w:rPr>
+          <w:color w:val="2E74B5" w:themeColor="accent1" w:themeShade="BF"/>
+        </w:rPr>
+        <w:t>”</w:t>
+      </w:r>
+      <w:r>
+        <w:rPr>
+          <w:color w:val="2E74B5" w:themeColor="accent1" w:themeShade="BF"/>
+        </w:rPr>
+        <w:t xml:space="preserve"> from PEPU map – flowers don’t have one, which I suspected for some time, but just was able to verify. Remaining cones and buds I need now in drying oven and in a few weeks will add remaining fruit parts. Cicadas very loud this morning – and I saw my first echidna at my field sites – photo to come.</w:t>
+      </w:r>
+    </w:p>
     <w:p/>
     <w:p>
       <w:r>
@@ -194,6 +222,26 @@
       </w:r>
     </w:p>
     <w:p>
+      <w:pPr>
+        <w:rPr>
+          <w:color w:val="2E74B5" w:themeColor="accent1" w:themeShade="BF"/>
+        </w:rPr>
+      </w:pPr>
+      <w:r>
+        <w:rPr>
+          <w:color w:val="2E74B5" w:themeColor="accent1" w:themeShade="BF"/>
+        </w:rPr>
+        <w:t>EHW 03.12.14:</w:t>
+      </w:r>
+      <w:r>
+        <w:rPr>
+          <w:color w:val="2E74B5" w:themeColor="accent1" w:themeShade="BF"/>
+        </w:rPr>
+        <w:t xml:space="preserve"> additional all correct: PHPH</w:t>
+      </w:r>
+    </w:p>
+    <w:p/>
+    <w:p>
       <w:r>
         <w:rPr>
           <w:color w:val="2E74B5" w:themeColor="accent1" w:themeShade="BF"/>
@@ -204,6 +252,19 @@
     <w:p/>
     <w:p>
       <w:r>
+        <w:rPr>
+          <w:color w:val="2E74B5" w:themeColor="accent1" w:themeShade="BF"/>
+        </w:rPr>
+        <w:t xml:space="preserve">EHW 03.12.14: </w:t>
+      </w:r>
+      <w:r>
+        <w:t>New issues for Lizzy to work out: EPMI 153 has overall error, some BOLE in error file that shouldn’t be</w:t>
+      </w:r>
+    </w:p>
+    <w:p/>
+    <w:p>
+      <w:r>
+        <w:lastRenderedPageBreak/>
         <w:t>BAER</w:t>
       </w:r>
     </w:p>
@@ -217,12 +278,9 @@
       </w:pPr>
       <w:proofErr w:type="gramStart"/>
       <w:r>
-        <w:t>cone</w:t>
+        <w:t>cone_green_01</w:t>
       </w:r>
       <w:proofErr w:type="gramEnd"/>
-      <w:r>
-        <w:t>_green_01</w:t>
-      </w:r>
       <w:r>
         <w:t xml:space="preserve"> not correctly progressing to </w:t>
       </w:r>
@@ -284,13 +342,8 @@
         </w:numPr>
       </w:pPr>
       <w:r>
-        <w:t xml:space="preserve">Minor issues with one cone – see error </w:t>
-      </w:r>
-      <w:proofErr w:type="spellStart"/>
-      <w:r>
-        <w:t>spreadsheet</w:t>
-      </w:r>
-      <w:proofErr w:type="spellEnd"/>
+        <w:t>Minor issues with one cone – see error spreadsheet</w:t>
+      </w:r>
       <w:r>
         <w:t>.</w:t>
       </w:r>
@@ -313,21 +366,7 @@
         <w:rPr>
           <w:color w:val="008000"/>
         </w:rPr>
-        <w:t xml:space="preserve">survival of the fittest </w:t>
-      </w:r>
-      <w:proofErr w:type="gramStart"/>
-      <w:r>
-        <w:rPr>
-          <w:color w:val="008000"/>
-        </w:rPr>
-        <w:t>do</w:t>
-      </w:r>
-      <w:proofErr w:type="gramEnd"/>
-      <w:r>
-        <w:rPr>
-          <w:color w:val="008000"/>
-        </w:rPr>
-        <w:t xml:space="preserve"> not act in the favour in this case. </w:t>
+        <w:t xml:space="preserve">survival of the fittest do not act in the favour in this case. </w:t>
       </w:r>
     </w:p>
     <w:p>
@@ -338,7 +377,6 @@
         <w:rPr>
           <w:color w:val="2E74B5" w:themeColor="accent1" w:themeShade="BF"/>
         </w:rPr>
-        <w:lastRenderedPageBreak/>
         <w:t xml:space="preserve">EHW 26.11.14: </w:t>
       </w:r>
       <w:r>
@@ -381,15 +419,7 @@
       </w:pPr>
     </w:p>
     <w:p>
-      <w:pPr>
-        <w:rPr>
-          <w:strike/>
-        </w:rPr>
-      </w:pPr>
-      <w:r>
-        <w:rPr>
-          <w:strike/>
-        </w:rPr>
+      <w:r>
         <w:t>BOLE</w:t>
       </w:r>
     </w:p>
@@ -421,29 +451,13 @@
       </w:r>
       <w:proofErr w:type="spellEnd"/>
       <w:r>
-        <w:t xml:space="preserve"> file). Checked repro </w:t>
-      </w:r>
-      <w:proofErr w:type="spellStart"/>
-      <w:r>
-        <w:t>spreadsheet</w:t>
-      </w:r>
-      <w:proofErr w:type="spellEnd"/>
-      <w:r>
-        <w:t xml:space="preserve"> and #21</w:t>
+        <w:t xml:space="preserve"> file). Checked repro spreadsheet and #21</w:t>
       </w:r>
       <w:r>
         <w:t>40</w:t>
       </w:r>
       <w:r>
-        <w:t xml:space="preserve"> is correct for total </w:t>
-      </w:r>
-      <w:proofErr w:type="gramStart"/>
-      <w:r>
-        <w:t>number that “pass</w:t>
-      </w:r>
-      <w:proofErr w:type="gramEnd"/>
-      <w:r>
-        <w:t xml:space="preserve"> through”</w:t>
+        <w:t xml:space="preserve"> is correct for total number that “pass through”</w:t>
       </w:r>
       <w:r>
         <w:t xml:space="preserve">. </w:t>
@@ -607,20 +621,12 @@
         <w:rPr>
           <w:color w:val="FF6600"/>
         </w:rPr>
-        <w:t xml:space="preserve"> first change in all the </w:t>
-      </w:r>
-      <w:proofErr w:type="spellStart"/>
+        <w:t xml:space="preserve"> first change in all the spreadsheets</w:t>
+      </w:r>
       <w:r>
         <w:rPr>
           <w:color w:val="FF6600"/>
         </w:rPr>
-        <w:t>spreadsheets</w:t>
-      </w:r>
-      <w:proofErr w:type="spellEnd"/>
-      <w:r>
-        <w:rPr>
-          <w:color w:val="FF6600"/>
-        </w:rPr>
         <w:t xml:space="preserve"> before we follow with the changes in the code.</w:t>
       </w:r>
       <w:r>
@@ -679,21 +685,7 @@
         <w:rPr>
           <w:color w:val="008000"/>
         </w:rPr>
-        <w:t xml:space="preserve">Late flower petals needs to be added to repro </w:t>
-      </w:r>
-      <w:proofErr w:type="spellStart"/>
-      <w:r>
-        <w:rPr>
-          <w:color w:val="008000"/>
-        </w:rPr>
-        <w:t>spreadsheet</w:t>
-      </w:r>
-      <w:proofErr w:type="spellEnd"/>
-      <w:r>
-        <w:rPr>
-          <w:color w:val="008000"/>
-        </w:rPr>
-        <w:t xml:space="preserve"> too. </w:t>
+        <w:t xml:space="preserve">Late flower petals needs to be added to repro spreadsheet too. </w:t>
       </w:r>
     </w:p>
     <w:p>
@@ -791,6 +783,127 @@
         </w:rPr>
         <w:t xml:space="preserve">I don’t understand that. I see that in my calculations. Consider rerunning. </w:t>
       </w:r>
+      <w:r>
+        <w:rPr>
+          <w:color w:val="008000"/>
+        </w:rPr>
+        <w:t>\</w:t>
+      </w:r>
+    </w:p>
+    <w:p>
+      <w:pPr>
+        <w:pStyle w:val="ListParagraph"/>
+        <w:rPr>
+          <w:color w:val="833C0B" w:themeColor="accent2" w:themeShade="80"/>
+        </w:rPr>
+      </w:pPr>
+      <w:r>
+        <w:rPr>
+          <w:color w:val="2E74B5" w:themeColor="accent1" w:themeShade="BF"/>
+        </w:rPr>
+        <w:t xml:space="preserve">EHW </w:t>
+      </w:r>
+      <w:r>
+        <w:rPr>
+          <w:color w:val="2E74B5" w:themeColor="accent1" w:themeShade="BF"/>
+        </w:rPr>
+        <w:t>03.12</w:t>
+      </w:r>
+      <w:r>
+        <w:rPr>
+          <w:color w:val="2E74B5" w:themeColor="accent1" w:themeShade="BF"/>
+        </w:rPr>
+        <w:t>.14:</w:t>
+      </w:r>
+      <w:r>
+        <w:rPr>
+          <w:color w:val="2E74B5" w:themeColor="accent1" w:themeShade="BF"/>
+        </w:rPr>
+        <w:t xml:space="preserve"> I think I mischaracterized the problem last week – although it is still there. The number of fin </w:t>
+      </w:r>
+      <w:proofErr w:type="spellStart"/>
+      <w:r>
+        <w:rPr>
+          <w:color w:val="2E74B5" w:themeColor="accent1" w:themeShade="BF"/>
+        </w:rPr>
+        <w:t>dev</w:t>
+      </w:r>
+      <w:proofErr w:type="spellEnd"/>
+      <w:r>
+        <w:rPr>
+          <w:color w:val="2E74B5" w:themeColor="accent1" w:themeShade="BF"/>
+        </w:rPr>
+        <w:t xml:space="preserve"> parts for “</w:t>
+      </w:r>
+      <w:proofErr w:type="spellStart"/>
+      <w:r>
+        <w:rPr>
+          <w:color w:val="2E74B5" w:themeColor="accent1" w:themeShade="BF"/>
+        </w:rPr>
+        <w:t>finished_flower</w:t>
+      </w:r>
+      <w:proofErr w:type="spellEnd"/>
+      <w:r>
+        <w:rPr>
+          <w:color w:val="2E74B5" w:themeColor="accent1" w:themeShade="BF"/>
+        </w:rPr>
+        <w:t xml:space="preserve">” is larger than the number of parts going “to” minus the number going “from”. Both </w:t>
+      </w:r>
+      <w:proofErr w:type="gramStart"/>
+      <w:r>
+        <w:rPr>
+          <w:color w:val="2E74B5" w:themeColor="accent1" w:themeShade="BF"/>
+        </w:rPr>
+        <w:t>the to</w:t>
+      </w:r>
+      <w:proofErr w:type="gramEnd"/>
+      <w:r>
+        <w:rPr>
+          <w:color w:val="2E74B5" w:themeColor="accent1" w:themeShade="BF"/>
+        </w:rPr>
+        <w:t xml:space="preserve"> and from are correct – I checked that manually. Wondering if some numbers being multiplied by 4 that shouldn’t be (or vice </w:t>
+      </w:r>
+      <w:r>
+        <w:rPr>
+          <w:color w:val="2E74B5" w:themeColor="accent1" w:themeShade="BF"/>
+        </w:rPr>
+        <w:lastRenderedPageBreak/>
+        <w:t>versa)</w:t>
+      </w:r>
+      <w:r>
+        <w:rPr>
+          <w:color w:val="2E74B5" w:themeColor="accent1" w:themeShade="BF"/>
+        </w:rPr>
+        <w:t>. The same is true for flower petals/</w:t>
+      </w:r>
+      <w:proofErr w:type="spellStart"/>
+      <w:r>
+        <w:rPr>
+          <w:color w:val="2E74B5" w:themeColor="accent1" w:themeShade="BF"/>
+        </w:rPr>
+        <w:t>late_flower_petals</w:t>
+      </w:r>
+      <w:proofErr w:type="spellEnd"/>
+      <w:r>
+        <w:rPr>
+          <w:color w:val="2E74B5" w:themeColor="accent1" w:themeShade="BF"/>
+        </w:rPr>
+        <w:t xml:space="preserve"> now that the new part is included. So this error has something to do with development along the side branches, where somehow the fin </w:t>
+      </w:r>
+      <w:proofErr w:type="spellStart"/>
+      <w:r>
+        <w:rPr>
+          <w:color w:val="2E74B5" w:themeColor="accent1" w:themeShade="BF"/>
+        </w:rPr>
+        <w:t>dev</w:t>
+      </w:r>
+      <w:proofErr w:type="spellEnd"/>
+      <w:r>
+        <w:rPr>
+          <w:color w:val="2E74B5" w:themeColor="accent1" w:themeShade="BF"/>
+        </w:rPr>
+        <w:t xml:space="preserve"> numbers are much too high for the intermediate stage. Hope that helps.</w:t>
+      </w:r>
     </w:p>
     <w:p>
       <w:pPr>
@@ -911,15 +1024,7 @@
       </w:r>
       <w:proofErr w:type="spellEnd"/>
       <w:r>
-        <w:t xml:space="preserve"> (</w:t>
-      </w:r>
-      <w:proofErr w:type="spellStart"/>
-      <w:r>
-        <w:t>Lizzy</w:t>
-      </w:r>
-      <w:proofErr w:type="spellEnd"/>
-      <w:r>
-        <w:t xml:space="preserve"> to fix</w:t>
+        <w:t xml:space="preserve"> (Lizzy to fix</w:t>
       </w:r>
       <w:r>
         <w:t>; to begin with I’ll collect some new stalks and see if I collected different bits for just the stalk versus when I call it a “bud”</w:t>
@@ -958,7 +1063,6 @@
         <w:rPr>
           <w:color w:val="5B9BD5" w:themeColor="accent1"/>
         </w:rPr>
-        <w:lastRenderedPageBreak/>
         <w:t>26 Nov 2014 – all correct</w:t>
       </w:r>
     </w:p>
@@ -1104,19 +1208,11 @@
       <w:r>
         <w:br/>
       </w:r>
-      <w:proofErr w:type="spellStart"/>
-      <w:r>
-        <w:rPr>
-          <w:color w:val="008000"/>
-        </w:rPr>
-        <w:t>Lizzy</w:t>
-      </w:r>
-      <w:proofErr w:type="spellEnd"/>
-      <w:r>
-        <w:rPr>
-          <w:color w:val="008000"/>
-        </w:rPr>
-        <w:t xml:space="preserve"> prepare the list of necessary changes and I implement them later on.</w:t>
+      <w:r>
+        <w:rPr>
+          <w:color w:val="008000"/>
+        </w:rPr>
+        <w:t>Lizzy prepare the list of necessary changes and I implement them later on.</w:t>
       </w:r>
       <w:r>
         <w:rPr>
@@ -1181,16 +1277,8 @@
         <w:rPr>
           <w:color w:val="2E74B5" w:themeColor="accent1" w:themeShade="BF"/>
         </w:rPr>
-        <w:t xml:space="preserve"> to the reproduction </w:t>
-      </w:r>
-      <w:proofErr w:type="spellStart"/>
-      <w:r>
-        <w:rPr>
-          <w:color w:val="2E74B5" w:themeColor="accent1" w:themeShade="BF"/>
-        </w:rPr>
-        <w:t>spreadsheet</w:t>
-      </w:r>
-      <w:proofErr w:type="spellEnd"/>
+        <w:t xml:space="preserve"> to the reproduction spreadsheet</w:t>
+      </w:r>
       <w:r>
         <w:rPr>
           <w:color w:val="2E74B5" w:themeColor="accent1" w:themeShade="BF"/>
@@ -1291,21 +1379,7 @@
         <w:rPr>
           <w:color w:val="2E74B5" w:themeColor="accent1" w:themeShade="BF"/>
         </w:rPr>
-        <w:t xml:space="preserve">. In the flowering parts </w:t>
-      </w:r>
-      <w:proofErr w:type="spellStart"/>
-      <w:r>
-        <w:rPr>
-          <w:color w:val="2E74B5" w:themeColor="accent1" w:themeShade="BF"/>
-        </w:rPr>
-        <w:t>spreadsheet</w:t>
-      </w:r>
-      <w:proofErr w:type="spellEnd"/>
-      <w:r>
-        <w:rPr>
-          <w:color w:val="2E74B5" w:themeColor="accent1" w:themeShade="BF"/>
-        </w:rPr>
-        <w:t>, I have simply duplicated the entries for “</w:t>
+        <w:t>. In the flowering parts spreadsheet, I have simply duplicated the entries for “</w:t>
       </w:r>
       <w:proofErr w:type="spellStart"/>
       <w:r>
@@ -1361,6 +1435,7 @@
         <w:rPr>
           <w:color w:val="2E74B5" w:themeColor="accent1" w:themeShade="BF"/>
         </w:rPr>
+        <w:lastRenderedPageBreak/>
         <w:t>Have also added categories “</w:t>
       </w:r>
       <w:proofErr w:type="spellStart"/>
@@ -1413,35 +1488,7 @@
         <w:rPr>
           <w:color w:val="008000"/>
         </w:rPr>
-        <w:t xml:space="preserve">Implemented the changes. </w:t>
-      </w:r>
-      <w:proofErr w:type="spellStart"/>
-      <w:r>
-        <w:rPr>
-          <w:color w:val="008000"/>
-        </w:rPr>
-        <w:t>Lizzy</w:t>
-      </w:r>
-      <w:proofErr w:type="spellEnd"/>
-      <w:r>
-        <w:rPr>
-          <w:color w:val="008000"/>
-        </w:rPr>
-        <w:t xml:space="preserve"> needs to check if they give the expected results. Updated plant map uploaded on git to check if </w:t>
-      </w:r>
-      <w:proofErr w:type="gramStart"/>
-      <w:r>
-        <w:rPr>
-          <w:color w:val="008000"/>
-        </w:rPr>
-        <w:t>this are</w:t>
-      </w:r>
-      <w:proofErr w:type="gramEnd"/>
-      <w:r>
-        <w:rPr>
-          <w:color w:val="008000"/>
-        </w:rPr>
-        <w:t xml:space="preserve"> the changes expected. </w:t>
+        <w:t xml:space="preserve">Implemented the changes. Lizzy needs to check if they give the expected results. Updated plant map uploaded on git to check if this are the changes expected. </w:t>
       </w:r>
     </w:p>
     <w:p>
@@ -1553,7 +1600,6 @@
         <w:rPr>
           <w:color w:val="008000"/>
         </w:rPr>
-        <w:lastRenderedPageBreak/>
         <w:t xml:space="preserve">- </w:t>
       </w:r>
       <w:r>
@@ -1841,34 +1887,10 @@
       </w:r>
       <w:proofErr w:type="spellEnd"/>
       <w:r>
-        <w:t xml:space="preserve"> is substituted for </w:t>
-      </w:r>
-      <w:proofErr w:type="gramStart"/>
-      <w:r>
-        <w:t>seed pod</w:t>
-      </w:r>
-      <w:proofErr w:type="gramEnd"/>
-      <w:r>
-        <w:t xml:space="preserve">. </w:t>
-      </w:r>
-      <w:r>
-        <w:t xml:space="preserve">I think this is because the plant map is following backwards from the seed/aborted seed, rather than the </w:t>
-      </w:r>
-      <w:proofErr w:type="gramStart"/>
-      <w:r>
-        <w:t>seed pod</w:t>
-      </w:r>
-      <w:proofErr w:type="gramEnd"/>
-      <w:r>
-        <w:t xml:space="preserve">. Since </w:t>
-      </w:r>
-      <w:proofErr w:type="gramStart"/>
-      <w:r>
-        <w:t>seed pods</w:t>
-      </w:r>
-      <w:proofErr w:type="gramEnd"/>
-      <w:r>
-        <w:t xml:space="preserve"> have variable seed number</w:t>
+        <w:t xml:space="preserve"> is substituted for seed pod. </w:t>
+      </w:r>
+      <w:r>
+        <w:t>I think this is because the plant map is following backwards from the seed/aborted seed, rather than the seed pod. Since seed pods have variable seed number</w:t>
       </w:r>
       <w:r>
         <w:t xml:space="preserve"> (0,1,2)</w:t>
@@ -1911,38 +1933,24 @@
         <w:rPr>
           <w:color w:val="FF6600"/>
         </w:rPr>
-        <w:t xml:space="preserve"> Spontaneously, I believe it should be plausible to code the </w:t>
-      </w:r>
-      <w:proofErr w:type="gramStart"/>
+        <w:t xml:space="preserve"> Spontaneously, I believe it should be plausible to code the seed pod as the final thi</w:t>
+      </w:r>
       <w:r>
         <w:rPr>
           <w:color w:val="FF6600"/>
         </w:rPr>
-        <w:t>seed pod</w:t>
-      </w:r>
-      <w:proofErr w:type="gramEnd"/>
+        <w:t>ng and the seeds as accessories.</w:t>
+      </w:r>
       <w:r>
         <w:rPr>
           <w:color w:val="FF6600"/>
         </w:rPr>
-        <w:t xml:space="preserve"> as the final thi</w:t>
+        <w:t xml:space="preserve"> </w:t>
       </w:r>
       <w:r>
         <w:rPr>
           <w:color w:val="FF6600"/>
         </w:rPr>
-        <w:t>ng and the seeds as accessories.</w:t>
-      </w:r>
-      <w:r>
-        <w:rPr>
-          <w:color w:val="FF6600"/>
-        </w:rPr>
-        <w:t xml:space="preserve"> </w:t>
-      </w:r>
-      <w:r>
-        <w:rPr>
-          <w:color w:val="FF6600"/>
-        </w:rPr>
         <w:br/>
       </w:r>
       <w:r>
@@ -1950,6 +1958,23 @@
           <w:color w:val="008000"/>
         </w:rPr>
         <w:t xml:space="preserve">The change is made. To be verified if it solves the problem. </w:t>
+      </w:r>
+    </w:p>
+    <w:p>
+      <w:pPr>
+        <w:pStyle w:val="ListParagraph"/>
+      </w:pPr>
+      <w:r>
+        <w:rPr>
+          <w:color w:val="2E74B5" w:themeColor="accent1" w:themeShade="BF"/>
+        </w:rPr>
+        <w:t>EHW 03.12.14:</w:t>
+      </w:r>
+      <w:r>
+        <w:rPr>
+          <w:color w:val="2E74B5" w:themeColor="accent1" w:themeShade="BF"/>
+        </w:rPr>
+        <w:t xml:space="preserve"> ALL CORRECT NOW!</w:t>
       </w:r>
     </w:p>
     <w:p>
@@ -1966,6 +1991,7 @@
     </w:p>
     <w:p>
       <w:r>
+        <w:lastRenderedPageBreak/>
         <w:t>PUTU</w:t>
       </w:r>
     </w:p>
@@ -2085,15 +2111,7 @@
       </w:r>
       <w:proofErr w:type="spellEnd"/>
       <w:r>
-        <w:t xml:space="preserve">” part. I’ve gone through many of the individuals and can’t find any mistakes in the repro </w:t>
-      </w:r>
-      <w:proofErr w:type="spellStart"/>
-      <w:r>
-        <w:t>spreadsheet</w:t>
-      </w:r>
-      <w:proofErr w:type="spellEnd"/>
-      <w:r>
-        <w:t xml:space="preserve"> but also can’t find any pattern that would explain the error</w:t>
+        <w:t>” part. I’ve gone through many of the individuals and can’t find any mistakes in the repro spreadsheet but also can’t find any pattern that would explain the error</w:t>
       </w:r>
       <w:r>
         <w:t xml:space="preserve">. This may be the same sort of error as arises with PHPH. With both species, “seed pod” is the numerically accurate final development of the stigma </w:t>
@@ -2111,103 +2129,60 @@
         <w:rPr>
           <w:color w:val="FF6600"/>
         </w:rPr>
-        <w:t xml:space="preserve">To be continued. Spontaneously, I believe it should be plausible to code the </w:t>
+        <w:t>To be continued. Spontaneously, I believe it should be plausible to code the seed pod as the final thing and the seeds as accessories</w:t>
+      </w:r>
+      <w:r>
+        <w:rPr>
+          <w:color w:val="FF6600"/>
+        </w:rPr>
+        <w:t>.</w:t>
+      </w:r>
+      <w:r>
+        <w:rPr>
+          <w:color w:val="FF6600"/>
+        </w:rPr>
+        <w:t xml:space="preserve">  </w:t>
+      </w:r>
+      <w:r>
+        <w:rPr>
+          <w:color w:val="FF6600"/>
+        </w:rPr>
+        <w:br/>
+      </w:r>
+      <w:r>
+        <w:rPr>
+          <w:color w:val="008000"/>
+        </w:rPr>
+        <w:t xml:space="preserve">Change done, to be verified if it results in the required. </w:t>
+      </w:r>
+    </w:p>
+    <w:p>
+      <w:pPr>
+        <w:pStyle w:val="ListParagraph"/>
+      </w:pPr>
+    </w:p>
+    <w:p>
+      <w:pPr>
+        <w:pStyle w:val="ListParagraph"/>
+      </w:pPr>
+      <w:r>
+        <w:t>Mistakes are in:</w:t>
+      </w:r>
+    </w:p>
+    <w:p>
+      <w:pPr>
+        <w:pStyle w:val="ListParagraph"/>
+      </w:pPr>
+      <w:r>
+        <w:t>(</w:t>
       </w:r>
       <w:proofErr w:type="gramStart"/>
       <w:r>
-        <w:rPr>
-          <w:color w:val="FF6600"/>
-        </w:rPr>
-        <w:t>seed pod</w:t>
+        <w:t>parts</w:t>
       </w:r>
       <w:proofErr w:type="gramEnd"/>
       <w:r>
-        <w:rPr>
-          <w:color w:val="FF6600"/>
-        </w:rPr>
-        <w:t xml:space="preserve"> as the </w:t>
-      </w:r>
-      <w:r>
-        <w:rPr>
-          <w:color w:val="FF6600"/>
-        </w:rPr>
-        <w:lastRenderedPageBreak/>
-        <w:t>final thing and the seeds as accessories</w:t>
-      </w:r>
-      <w:r>
-        <w:rPr>
-          <w:color w:val="FF6600"/>
-        </w:rPr>
-        <w:t>.</w:t>
-      </w:r>
-      <w:r>
-        <w:rPr>
-          <w:color w:val="FF6600"/>
-        </w:rPr>
-        <w:t xml:space="preserve">  </w:t>
-      </w:r>
-      <w:r>
-        <w:rPr>
-          <w:color w:val="FF6600"/>
-        </w:rPr>
-        <w:br/>
-      </w:r>
-      <w:r>
-        <w:rPr>
-          <w:color w:val="008000"/>
-        </w:rPr>
-        <w:t xml:space="preserve">Change </w:t>
-      </w:r>
-      <w:proofErr w:type="gramStart"/>
-      <w:r>
-        <w:rPr>
-          <w:color w:val="008000"/>
-        </w:rPr>
-        <w:t>done, to be verified</w:t>
-      </w:r>
-      <w:proofErr w:type="gramEnd"/>
-      <w:r>
-        <w:rPr>
-          <w:color w:val="008000"/>
-        </w:rPr>
-        <w:t xml:space="preserve"> if it results in the required. </w:t>
-      </w:r>
-    </w:p>
-    <w:p>
-      <w:pPr>
-        <w:pStyle w:val="ListParagraph"/>
-      </w:pPr>
-    </w:p>
-    <w:p>
-      <w:pPr>
-        <w:pStyle w:val="ListParagraph"/>
-      </w:pPr>
-      <w:r>
-        <w:t>Mistakes are in:</w:t>
-      </w:r>
-    </w:p>
-    <w:p>
-      <w:pPr>
-        <w:pStyle w:val="ListParagraph"/>
-      </w:pPr>
-      <w:r>
-        <w:t>(</w:t>
-      </w:r>
-      <w:proofErr w:type="gramStart"/>
-      <w:r>
-        <w:t>parts</w:t>
-      </w:r>
-      <w:proofErr w:type="gramEnd"/>
-      <w:r>
-        <w:t xml:space="preserve"> are 2x numbers in repro </w:t>
-      </w:r>
-      <w:proofErr w:type="spellStart"/>
-      <w:r>
-        <w:t>spreadsheet</w:t>
-      </w:r>
-      <w:proofErr w:type="spellEnd"/>
-      <w:r>
-        <w:t>)</w:t>
+        <w:t xml:space="preserve"> are 2x numbers in repro spreadsheet)</w:t>
       </w:r>
     </w:p>
     <w:tbl>
@@ -2281,7 +2256,6 @@
                 <w:lang w:eastAsia="en-AU"/>
               </w:rPr>
             </w:pPr>
-            <w:proofErr w:type="gramStart"/>
             <w:r>
               <w:rPr>
                 <w:rFonts w:ascii="Calibri" w:eastAsia="Times New Roman" w:hAnsi="Calibri" w:cs="Times New Roman"/>
@@ -2290,7 +2264,6 @@
               </w:rPr>
               <w:t>petals</w:t>
             </w:r>
-            <w:proofErr w:type="gramEnd"/>
           </w:p>
         </w:tc>
         <w:tc>
@@ -2316,23 +2289,13 @@
                 <w:lang w:eastAsia="en-AU"/>
               </w:rPr>
             </w:pPr>
-            <w:proofErr w:type="gramStart"/>
             <w:r>
               <w:rPr>
                 <w:rFonts w:ascii="Calibri" w:eastAsia="Times New Roman" w:hAnsi="Calibri" w:cs="Times New Roman"/>
                 <w:color w:val="000000"/>
                 <w:lang w:eastAsia="en-AU"/>
               </w:rPr>
-              <w:t>derived</w:t>
-            </w:r>
-            <w:proofErr w:type="gramEnd"/>
-            <w:r>
-              <w:rPr>
-                <w:rFonts w:ascii="Calibri" w:eastAsia="Times New Roman" w:hAnsi="Calibri" w:cs="Times New Roman"/>
-                <w:color w:val="000000"/>
-                <w:lang w:eastAsia="en-AU"/>
-              </w:rPr>
-              <w:t xml:space="preserve"> parts</w:t>
+              <w:t>derived parts</w:t>
             </w:r>
           </w:p>
         </w:tc>
@@ -2359,7 +2322,6 @@
                 <w:lang w:eastAsia="en-AU"/>
               </w:rPr>
             </w:pPr>
-            <w:proofErr w:type="gramStart"/>
             <w:r>
               <w:rPr>
                 <w:rFonts w:ascii="Calibri" w:eastAsia="Times New Roman" w:hAnsi="Calibri" w:cs="Times New Roman"/>
@@ -2368,7 +2330,6 @@
               </w:rPr>
               <w:t>diff</w:t>
             </w:r>
-            <w:proofErr w:type="gramEnd"/>
           </w:p>
         </w:tc>
       </w:tr>
@@ -3963,8 +3924,6 @@
       <w:r>
         <w:t>The 3-year olds</w:t>
       </w:r>
-      <w:bookmarkStart w:id="0" w:name="_GoBack"/>
-      <w:bookmarkEnd w:id="0"/>
     </w:p>
     <w:p>
       <w:pPr>
@@ -3990,7 +3949,7 @@
 </file>
 
 <file path=word/numbering.xml><?xml version="1.0" encoding="utf-8"?>
-<w:numbering xmlns:wpc="http://schemas.microsoft.com/office/word/2010/wordprocessingCanvas" xmlns:mo="http://schemas.microsoft.com/office/mac/office/2008/main" xmlns:mc="http://schemas.openxmlformats.org/markup-compatibility/2006" xmlns:mv="urn:schemas-microsoft-com:mac:vml" xmlns:o="urn:schemas-microsoft-com:office:office" xmlns:r="http://schemas.openxmlformats.org/officeDocument/2006/relationships" xmlns:m="http://schemas.openxmlformats.org/officeDocument/2006/math" xmlns:v="urn:schemas-microsoft-com:vml" xmlns:wp14="http://schemas.microsoft.com/office/word/2010/wordprocessingDrawing" xmlns:wp="http://schemas.openxmlformats.org/drawingml/2006/wordprocessingDrawing" xmlns:w10="urn:schemas-microsoft-com:office:word" xmlns:w="http://schemas.openxmlformats.org/wordprocessingml/2006/main" xmlns:w14="http://schemas.microsoft.com/office/word/2010/wordml" xmlns:wpg="http://schemas.microsoft.com/office/word/2010/wordprocessingGroup" xmlns:wpi="http://schemas.microsoft.com/office/word/2010/wordprocessingInk" xmlns:wne="http://schemas.microsoft.com/office/word/2006/wordml" xmlns:wps="http://schemas.microsoft.com/office/word/2010/wordprocessingShape" mc:Ignorable="w14 wp14">
+<w:numbering xmlns:wpc="http://schemas.microsoft.com/office/word/2010/wordprocessingCanvas" xmlns:mc="http://schemas.openxmlformats.org/markup-compatibility/2006" xmlns:o="urn:schemas-microsoft-com:office:office" xmlns:r="http://schemas.openxmlformats.org/officeDocument/2006/relationships" xmlns:m="http://schemas.openxmlformats.org/officeDocument/2006/math" xmlns:v="urn:schemas-microsoft-com:vml" xmlns:wp14="http://schemas.microsoft.com/office/word/2010/wordprocessingDrawing" xmlns:wp="http://schemas.openxmlformats.org/drawingml/2006/wordprocessingDrawing" xmlns:w10="urn:schemas-microsoft-com:office:word" xmlns:w="http://schemas.openxmlformats.org/wordprocessingml/2006/main" xmlns:w14="http://schemas.microsoft.com/office/word/2010/wordml" xmlns:w15="http://schemas.microsoft.com/office/word/2012/wordml" xmlns:wpg="http://schemas.microsoft.com/office/word/2010/wordprocessingGroup" xmlns:wpi="http://schemas.microsoft.com/office/word/2010/wordprocessingInk" xmlns:wne="http://schemas.microsoft.com/office/word/2006/wordml" xmlns:wps="http://schemas.microsoft.com/office/word/2010/wordprocessingShape" mc:Ignorable="w14 w15 wp14">
   <w:abstractNum w:abstractNumId="0">
     <w:nsid w:val="280E4FB9"/>
     <w:multiLevelType w:val="hybridMultilevel"/>
@@ -4202,7 +4161,7 @@
 </file>
 
 <file path=word/styles.xml><?xml version="1.0" encoding="utf-8"?>
-<w:styles xmlns:mc="http://schemas.openxmlformats.org/markup-compatibility/2006" xmlns:r="http://schemas.openxmlformats.org/officeDocument/2006/relationships" xmlns:w="http://schemas.openxmlformats.org/wordprocessingml/2006/main" xmlns:w14="http://schemas.microsoft.com/office/word/2010/wordml" mc:Ignorable="w14">
+<w:styles xmlns:mc="http://schemas.openxmlformats.org/markup-compatibility/2006" xmlns:r="http://schemas.openxmlformats.org/officeDocument/2006/relationships" xmlns:w="http://schemas.openxmlformats.org/wordprocessingml/2006/main" xmlns:w14="http://schemas.microsoft.com/office/word/2010/wordml" xmlns:w15="http://schemas.microsoft.com/office/word/2012/wordml" mc:Ignorable="w14 w15">
   <w:docDefaults>
     <w:rPrDefault>
       <w:rPr>
@@ -4218,363 +4177,369 @@
       </w:pPr>
     </w:pPrDefault>
   </w:docDefaults>
-  <w:latentStyles w:defLockedState="0" w:defUIPriority="99" w:defSemiHidden="1" w:defUnhideWhenUsed="1" w:defQFormat="0" w:count="276">
-    <w:lsdException w:name="Normal" w:semiHidden="0" w:uiPriority="0" w:unhideWhenUsed="0" w:qFormat="1"/>
-    <w:lsdException w:name="heading 1" w:semiHidden="0" w:uiPriority="9" w:unhideWhenUsed="0" w:qFormat="1"/>
-    <w:lsdException w:name="heading 2" w:uiPriority="9" w:qFormat="1"/>
-    <w:lsdException w:name="heading 3" w:uiPriority="9" w:qFormat="1"/>
-    <w:lsdException w:name="heading 4" w:uiPriority="9" w:qFormat="1"/>
-    <w:lsdException w:name="heading 5" w:uiPriority="9" w:qFormat="1"/>
-    <w:lsdException w:name="heading 6" w:uiPriority="9" w:qFormat="1"/>
-    <w:lsdException w:name="heading 7" w:uiPriority="9" w:qFormat="1"/>
-    <w:lsdException w:name="heading 8" w:uiPriority="9" w:qFormat="1"/>
-    <w:lsdException w:name="heading 9" w:uiPriority="9" w:qFormat="1"/>
-    <w:lsdException w:name="toc 1" w:uiPriority="39"/>
-    <w:lsdException w:name="toc 2" w:uiPriority="39"/>
-    <w:lsdException w:name="toc 3" w:uiPriority="39"/>
-    <w:lsdException w:name="toc 4" w:uiPriority="39"/>
-    <w:lsdException w:name="toc 5" w:uiPriority="39"/>
-    <w:lsdException w:name="toc 6" w:uiPriority="39"/>
-    <w:lsdException w:name="toc 7" w:uiPriority="39"/>
-    <w:lsdException w:name="toc 8" w:uiPriority="39"/>
-    <w:lsdException w:name="toc 9" w:uiPriority="39"/>
-    <w:lsdException w:name="caption" w:uiPriority="35" w:qFormat="1"/>
-    <w:lsdException w:name="Title" w:semiHidden="0" w:uiPriority="10" w:unhideWhenUsed="0" w:qFormat="1"/>
-    <w:lsdException w:name="Default Paragraph Font" w:uiPriority="1"/>
-    <w:lsdException w:name="Subtitle" w:semiHidden="0" w:uiPriority="11" w:unhideWhenUsed="0" w:qFormat="1"/>
-    <w:lsdException w:name="Strong" w:semiHidden="0" w:uiPriority="22" w:unhideWhenUsed="0" w:qFormat="1"/>
-    <w:lsdException w:name="Emphasis" w:semiHidden="0" w:uiPriority="20" w:unhideWhenUsed="0" w:qFormat="1"/>
-    <w:lsdException w:name="Table Grid" w:semiHidden="0" w:uiPriority="39" w:unhideWhenUsed="0"/>
-    <w:lsdException w:name="Note Level 1" w:semiHidden="0" w:unhideWhenUsed="0"/>
-    <w:lsdException w:name="Note Level 2" w:semiHidden="0" w:unhideWhenUsed="0"/>
-    <w:lsdException w:name="Note Level 3" w:semiHidden="0" w:unhideWhenUsed="0"/>
-    <w:lsdException w:name="Note Level 4" w:semiHidden="0" w:unhideWhenUsed="0"/>
-    <w:lsdException w:name="Note Level 5" w:semiHidden="0" w:unhideWhenUsed="0"/>
-    <w:lsdException w:name="Note Level 6" w:semiHidden="0" w:unhideWhenUsed="0"/>
-    <w:lsdException w:name="Note Level 7" w:semiHidden="0" w:unhideWhenUsed="0"/>
-    <w:lsdException w:name="Note Level 8" w:semiHidden="0" w:unhideWhenUsed="0"/>
-    <w:lsdException w:name="Note Level 9" w:semiHidden="0" w:unhideWhenUsed="0"/>
-    <w:lsdException w:name="Placeholder Text" w:unhideWhenUsed="0"/>
-    <w:lsdException w:name="No Spacing" w:semiHidden="0" w:uiPriority="1" w:unhideWhenUsed="0" w:qFormat="1"/>
-    <w:lsdException w:name="Light Shading" w:semiHidden="0" w:uiPriority="60" w:unhideWhenUsed="0"/>
-    <w:lsdException w:name="Light List" w:semiHidden="0" w:uiPriority="61" w:unhideWhenUsed="0"/>
-    <w:lsdException w:name="Light Grid" w:semiHidden="0" w:uiPriority="62" w:unhideWhenUsed="0"/>
-    <w:lsdException w:name="Medium Shading 1" w:semiHidden="0" w:uiPriority="63" w:unhideWhenUsed="0"/>
-    <w:lsdException w:name="Medium Shading 2" w:semiHidden="0" w:uiPriority="64" w:unhideWhenUsed="0"/>
-    <w:lsdException w:name="Medium List 1" w:semiHidden="0" w:uiPriority="65" w:unhideWhenUsed="0"/>
-    <w:lsdException w:name="Medium List 2" w:semiHidden="0" w:uiPriority="66" w:unhideWhenUsed="0"/>
-    <w:lsdException w:name="Medium Grid 1" w:semiHidden="0" w:uiPriority="67" w:unhideWhenUsed="0"/>
-    <w:lsdException w:name="Medium Grid 2" w:semiHidden="0" w:uiPriority="68" w:unhideWhenUsed="0"/>
-    <w:lsdException w:name="Medium Grid 3" w:semiHidden="0" w:uiPriority="69" w:unhideWhenUsed="0"/>
-    <w:lsdException w:name="Dark List" w:semiHidden="0" w:uiPriority="70" w:unhideWhenUsed="0"/>
-    <w:lsdException w:name="Colorful Shading" w:semiHidden="0" w:uiPriority="71" w:unhideWhenUsed="0"/>
-    <w:lsdException w:name="Colorful List" w:semiHidden="0" w:uiPriority="72" w:unhideWhenUsed="0"/>
-    <w:lsdException w:name="Colorful Grid" w:semiHidden="0" w:uiPriority="73" w:unhideWhenUsed="0"/>
-    <w:lsdException w:name="Light Shading Accent 1" w:semiHidden="0" w:uiPriority="60" w:unhideWhenUsed="0"/>
-    <w:lsdException w:name="Light List Accent 1" w:semiHidden="0" w:uiPriority="61" w:unhideWhenUsed="0"/>
-    <w:lsdException w:name="Light Grid Accent 1" w:semiHidden="0" w:uiPriority="62" w:unhideWhenUsed="0"/>
-    <w:lsdException w:name="Medium Shading 1 Accent 1" w:semiHidden="0" w:uiPriority="63" w:unhideWhenUsed="0"/>
-    <w:lsdException w:name="Medium Shading 2 Accent 1" w:semiHidden="0" w:uiPriority="64" w:unhideWhenUsed="0"/>
-    <w:lsdException w:name="Medium List 1 Accent 1" w:semiHidden="0" w:uiPriority="65" w:unhideWhenUsed="0"/>
-    <w:lsdException w:name="Revision" w:unhideWhenUsed="0"/>
-    <w:lsdException w:name="List Paragraph" w:semiHidden="0" w:uiPriority="34" w:unhideWhenUsed="0" w:qFormat="1"/>
-    <w:lsdException w:name="Quote" w:semiHidden="0" w:uiPriority="29" w:unhideWhenUsed="0" w:qFormat="1"/>
-    <w:lsdException w:name="Intense Quote" w:semiHidden="0" w:uiPriority="30" w:unhideWhenUsed="0" w:qFormat="1"/>
-    <w:lsdException w:name="Medium List 2 Accent 1" w:semiHidden="0" w:uiPriority="66" w:unhideWhenUsed="0"/>
-    <w:lsdException w:name="Medium Grid 1 Accent 1" w:semiHidden="0" w:uiPriority="67" w:unhideWhenUsed="0"/>
-    <w:lsdException w:name="Medium Grid 2 Accent 1" w:semiHidden="0" w:uiPriority="68" w:unhideWhenUsed="0"/>
-    <w:lsdException w:name="Medium Grid 3 Accent 1" w:semiHidden="0" w:uiPriority="69" w:unhideWhenUsed="0"/>
-    <w:lsdException w:name="Dark List Accent 1" w:semiHidden="0" w:uiPriority="70" w:unhideWhenUsed="0"/>
-    <w:lsdException w:name="Colorful Shading Accent 1" w:semiHidden="0" w:uiPriority="71" w:unhideWhenUsed="0"/>
-    <w:lsdException w:name="Colorful List Accent 1" w:semiHidden="0" w:uiPriority="72" w:unhideWhenUsed="0"/>
-    <w:lsdException w:name="Colorful Grid Accent 1" w:semiHidden="0" w:uiPriority="73" w:unhideWhenUsed="0"/>
-    <w:lsdException w:name="Light Shading Accent 2" w:semiHidden="0" w:uiPriority="60" w:unhideWhenUsed="0"/>
-    <w:lsdException w:name="Light List Accent 2" w:semiHidden="0" w:uiPriority="61" w:unhideWhenUsed="0"/>
-    <w:lsdException w:name="Light Grid Accent 2" w:semiHidden="0" w:uiPriority="62" w:unhideWhenUsed="0"/>
-    <w:lsdException w:name="Medium Shading 1 Accent 2" w:semiHidden="0" w:uiPriority="63" w:unhideWhenUsed="0"/>
-    <w:lsdException w:name="Medium Shading 2 Accent 2" w:semiHidden="0" w:uiPriority="64" w:unhideWhenUsed="0"/>
-    <w:lsdException w:name="Medium List 1 Accent 2" w:semiHidden="0" w:uiPriority="65" w:unhideWhenUsed="0"/>
-    <w:lsdException w:name="Medium List 2 Accent 2" w:semiHidden="0" w:uiPriority="66" w:unhideWhenUsed="0"/>
-    <w:lsdException w:name="Medium Grid 1 Accent 2" w:semiHidden="0" w:uiPriority="67" w:unhideWhenUsed="0"/>
-    <w:lsdException w:name="Medium Grid 2 Accent 2" w:semiHidden="0" w:uiPriority="68" w:unhideWhenUsed="0"/>
-    <w:lsdException w:name="Medium Grid 3 Accent 2" w:semiHidden="0" w:uiPriority="69" w:unhideWhenUsed="0"/>
-    <w:lsdException w:name="Dark List Accent 2" w:semiHidden="0" w:uiPriority="70" w:unhideWhenUsed="0"/>
-    <w:lsdException w:name="Colorful Shading Accent 2" w:semiHidden="0" w:uiPriority="71" w:unhideWhenUsed="0"/>
-    <w:lsdException w:name="Colorful List Accent 2" w:semiHidden="0" w:uiPriority="72" w:unhideWhenUsed="0"/>
-    <w:lsdException w:name="Colorful Grid Accent 2" w:semiHidden="0" w:uiPriority="73" w:unhideWhenUsed="0"/>
-    <w:lsdException w:name="Light Shading Accent 3" w:semiHidden="0" w:uiPriority="60" w:unhideWhenUsed="0"/>
-    <w:lsdException w:name="Light List Accent 3" w:semiHidden="0" w:uiPriority="61" w:unhideWhenUsed="0"/>
-    <w:lsdException w:name="Light Grid Accent 3" w:semiHidden="0" w:uiPriority="62" w:unhideWhenUsed="0"/>
-    <w:lsdException w:name="Medium Shading 1 Accent 3" w:semiHidden="0" w:uiPriority="63" w:unhideWhenUsed="0"/>
-    <w:lsdException w:name="Medium Shading 2 Accent 3" w:semiHidden="0" w:uiPriority="64" w:unhideWhenUsed="0"/>
-    <w:lsdException w:name="Medium List 1 Accent 3" w:semiHidden="0" w:uiPriority="65" w:unhideWhenUsed="0"/>
-    <w:lsdException w:name="Medium List 2 Accent 3" w:semiHidden="0" w:uiPriority="66" w:unhideWhenUsed="0"/>
-    <w:lsdException w:name="Medium Grid 1 Accent 3" w:semiHidden="0" w:uiPriority="67" w:unhideWhenUsed="0"/>
-    <w:lsdException w:name="Medium Grid 2 Accent 3" w:semiHidden="0" w:uiPriority="68" w:unhideWhenUsed="0"/>
-    <w:lsdException w:name="Medium Grid 3 Accent 3" w:semiHidden="0" w:uiPriority="69" w:unhideWhenUsed="0"/>
-    <w:lsdException w:name="Dark List Accent 3" w:semiHidden="0" w:uiPriority="70" w:unhideWhenUsed="0"/>
-    <w:lsdException w:name="Colorful Shading Accent 3" w:semiHidden="0" w:uiPriority="71" w:unhideWhenUsed="0"/>
-    <w:lsdException w:name="Colorful List Accent 3" w:semiHidden="0" w:uiPriority="72" w:unhideWhenUsed="0"/>
-    <w:lsdException w:name="Colorful Grid Accent 3" w:semiHidden="0" w:uiPriority="73" w:unhideWhenUsed="0"/>
-    <w:lsdException w:name="Light Shading Accent 4" w:semiHidden="0" w:uiPriority="60" w:unhideWhenUsed="0"/>
-    <w:lsdException w:name="Light List Accent 4" w:semiHidden="0" w:uiPriority="61" w:unhideWhenUsed="0"/>
-    <w:lsdException w:name="Light Grid Accent 4" w:semiHidden="0" w:uiPriority="62" w:unhideWhenUsed="0"/>
-    <w:lsdException w:name="Medium Shading 1 Accent 4" w:semiHidden="0" w:uiPriority="63" w:unhideWhenUsed="0"/>
-    <w:lsdException w:name="Medium Shading 2 Accent 4" w:semiHidden="0" w:uiPriority="64" w:unhideWhenUsed="0"/>
-    <w:lsdException w:name="Medium List 1 Accent 4" w:semiHidden="0" w:uiPriority="65" w:unhideWhenUsed="0"/>
-    <w:lsdException w:name="Medium List 2 Accent 4" w:semiHidden="0" w:uiPriority="66" w:unhideWhenUsed="0"/>
-    <w:lsdException w:name="Medium Grid 1 Accent 4" w:semiHidden="0" w:uiPriority="67" w:unhideWhenUsed="0"/>
-    <w:lsdException w:name="Medium Grid 2 Accent 4" w:semiHidden="0" w:uiPriority="68" w:unhideWhenUsed="0"/>
-    <w:lsdException w:name="Medium Grid 3 Accent 4" w:semiHidden="0" w:uiPriority="69" w:unhideWhenUsed="0"/>
-    <w:lsdException w:name="Dark List Accent 4" w:semiHidden="0" w:uiPriority="70" w:unhideWhenUsed="0"/>
-    <w:lsdException w:name="Colorful Shading Accent 4" w:semiHidden="0" w:uiPriority="71" w:unhideWhenUsed="0"/>
-    <w:lsdException w:name="Colorful List Accent 4" w:semiHidden="0" w:uiPriority="72" w:unhideWhenUsed="0"/>
-    <w:lsdException w:name="Colorful Grid Accent 4" w:semiHidden="0" w:uiPriority="73" w:unhideWhenUsed="0"/>
-    <w:lsdException w:name="Light Shading Accent 5" w:semiHidden="0" w:uiPriority="60" w:unhideWhenUsed="0"/>
-    <w:lsdException w:name="Light List Accent 5" w:semiHidden="0" w:uiPriority="61" w:unhideWhenUsed="0"/>
-    <w:lsdException w:name="Light Grid Accent 5" w:semiHidden="0" w:uiPriority="62" w:unhideWhenUsed="0"/>
-    <w:lsdException w:name="Medium Shading 1 Accent 5" w:semiHidden="0" w:uiPriority="63" w:unhideWhenUsed="0"/>
-    <w:lsdException w:name="Medium Shading 2 Accent 5" w:semiHidden="0" w:uiPriority="64" w:unhideWhenUsed="0"/>
-    <w:lsdException w:name="Medium List 1 Accent 5" w:semiHidden="0" w:uiPriority="65" w:unhideWhenUsed="0"/>
-    <w:lsdException w:name="Medium List 2 Accent 5" w:semiHidden="0" w:uiPriority="66" w:unhideWhenUsed="0"/>
-    <w:lsdException w:name="Medium Grid 1 Accent 5" w:semiHidden="0" w:uiPriority="67" w:unhideWhenUsed="0"/>
-    <w:lsdException w:name="Medium Grid 2 Accent 5" w:semiHidden="0" w:uiPriority="68" w:unhideWhenUsed="0"/>
-    <w:lsdException w:name="Medium Grid 3 Accent 5" w:semiHidden="0" w:uiPriority="69" w:unhideWhenUsed="0"/>
-    <w:lsdException w:name="Dark List Accent 5" w:semiHidden="0" w:uiPriority="70" w:unhideWhenUsed="0"/>
-    <w:lsdException w:name="Colorful Shading Accent 5" w:semiHidden="0" w:uiPriority="71" w:unhideWhenUsed="0"/>
-    <w:lsdException w:name="Colorful List Accent 5" w:semiHidden="0" w:uiPriority="72" w:unhideWhenUsed="0"/>
-    <w:lsdException w:name="Colorful Grid Accent 5" w:semiHidden="0" w:uiPriority="73" w:unhideWhenUsed="0"/>
-    <w:lsdException w:name="Light Shading Accent 6" w:semiHidden="0" w:uiPriority="60" w:unhideWhenUsed="0"/>
-    <w:lsdException w:name="Light List Accent 6" w:semiHidden="0" w:uiPriority="61" w:unhideWhenUsed="0"/>
-    <w:lsdException w:name="Light Grid Accent 6" w:semiHidden="0" w:uiPriority="62" w:unhideWhenUsed="0"/>
-    <w:lsdException w:name="Medium Shading 1 Accent 6" w:semiHidden="0" w:uiPriority="63" w:unhideWhenUsed="0"/>
-    <w:lsdException w:name="Medium Shading 2 Accent 6" w:semiHidden="0" w:uiPriority="64" w:unhideWhenUsed="0"/>
-    <w:lsdException w:name="Medium List 1 Accent 6" w:semiHidden="0" w:uiPriority="65" w:unhideWhenUsed="0"/>
-    <w:lsdException w:name="Medium List 2 Accent 6" w:semiHidden="0" w:uiPriority="66" w:unhideWhenUsed="0"/>
-    <w:lsdException w:name="Medium Grid 1 Accent 6" w:semiHidden="0" w:uiPriority="67" w:unhideWhenUsed="0"/>
-    <w:lsdException w:name="Medium Grid 2 Accent 6" w:semiHidden="0" w:uiPriority="68" w:unhideWhenUsed="0"/>
-    <w:lsdException w:name="Medium Grid 3 Accent 6" w:semiHidden="0" w:uiPriority="69" w:unhideWhenUsed="0"/>
-    <w:lsdException w:name="Dark List Accent 6" w:semiHidden="0" w:uiPriority="70" w:unhideWhenUsed="0"/>
-    <w:lsdException w:name="Colorful Shading Accent 6" w:semiHidden="0" w:uiPriority="71" w:unhideWhenUsed="0"/>
-    <w:lsdException w:name="Colorful List Accent 6" w:semiHidden="0" w:uiPriority="72" w:unhideWhenUsed="0"/>
-    <w:lsdException w:name="Colorful Grid Accent 6" w:semiHidden="0" w:uiPriority="73" w:unhideWhenUsed="0"/>
-    <w:lsdException w:name="Subtle Emphasis" w:semiHidden="0" w:uiPriority="19" w:unhideWhenUsed="0" w:qFormat="1"/>
-    <w:lsdException w:name="Intense Emphasis" w:semiHidden="0" w:uiPriority="21" w:unhideWhenUsed="0" w:qFormat="1"/>
-    <w:lsdException w:name="Subtle Reference" w:semiHidden="0" w:uiPriority="31" w:unhideWhenUsed="0" w:qFormat="1"/>
-    <w:lsdException w:name="Intense Reference" w:semiHidden="0" w:uiPriority="32" w:unhideWhenUsed="0" w:qFormat="1"/>
-    <w:lsdException w:name="Book Title" w:semiHidden="0" w:uiPriority="33" w:unhideWhenUsed="0" w:qFormat="1"/>
-    <w:lsdException w:name="Bibliography" w:uiPriority="37"/>
-    <w:lsdException w:name="TOC Heading" w:uiPriority="39" w:qFormat="1"/>
-  </w:latentStyles>
-  <w:style w:type="paragraph" w:default="1" w:styleId="Normal">
-    <w:name w:val="Normal"/>
-    <w:qFormat/>
-  </w:style>
-  <w:style w:type="character" w:default="1" w:styleId="DefaultParagraphFont">
-    <w:name w:val="Default Paragraph Font"/>
-    <w:uiPriority w:val="1"/>
-    <w:semiHidden/>
-    <w:unhideWhenUsed/>
-  </w:style>
-  <w:style w:type="table" w:default="1" w:styleId="TableNormal">
-    <w:name w:val="Normal Table"/>
-    <w:uiPriority w:val="99"/>
-    <w:semiHidden/>
-    <w:unhideWhenUsed/>
-    <w:tblPr>
-      <w:tblInd w:w="0" w:type="dxa"/>
-      <w:tblCellMar>
-        <w:top w:w="0" w:type="dxa"/>
-        <w:left w:w="108" w:type="dxa"/>
-        <w:bottom w:w="0" w:type="dxa"/>
-        <w:right w:w="108" w:type="dxa"/>
-      </w:tblCellMar>
-    </w:tblPr>
-  </w:style>
-  <w:style w:type="numbering" w:default="1" w:styleId="NoList">
-    <w:name w:val="No List"/>
-    <w:uiPriority w:val="99"/>
-    <w:semiHidden/>
-    <w:unhideWhenUsed/>
-  </w:style>
-  <w:style w:type="paragraph" w:styleId="ListParagraph">
-    <w:name w:val="List Paragraph"/>
-    <w:basedOn w:val="Normal"/>
-    <w:uiPriority w:val="34"/>
-    <w:qFormat/>
-    <w:rsid w:val="0065577C"/>
-    <w:pPr>
-      <w:ind w:left="720"/>
-      <w:contextualSpacing/>
-    </w:pPr>
-  </w:style>
-</w:styles>
-</file>
-
-<file path=word/stylesWithEffects.xml><?xml version="1.0" encoding="utf-8"?>
-<w:styles xmlns:wpc="http://schemas.microsoft.com/office/word/2010/wordprocessingCanvas" xmlns:mo="http://schemas.microsoft.com/office/mac/office/2008/main" xmlns:mc="http://schemas.openxmlformats.org/markup-compatibility/2006" xmlns:mv="urn:schemas-microsoft-com:mac:vml" xmlns:o="urn:schemas-microsoft-com:office:office" xmlns:r="http://schemas.openxmlformats.org/officeDocument/2006/relationships" xmlns:m="http://schemas.openxmlformats.org/officeDocument/2006/math" xmlns:v="urn:schemas-microsoft-com:vml" xmlns:wp14="http://schemas.microsoft.com/office/word/2010/wordprocessingDrawing" xmlns:wp="http://schemas.openxmlformats.org/drawingml/2006/wordprocessingDrawing" xmlns:w10="urn:schemas-microsoft-com:office:word" xmlns:w="http://schemas.openxmlformats.org/wordprocessingml/2006/main" xmlns:w14="http://schemas.microsoft.com/office/word/2010/wordml" xmlns:wpg="http://schemas.microsoft.com/office/word/2010/wordprocessingGroup" xmlns:wpi="http://schemas.microsoft.com/office/word/2010/wordprocessingInk" xmlns:wne="http://schemas.microsoft.com/office/word/2006/wordml" xmlns:wps="http://schemas.microsoft.com/office/word/2010/wordprocessingShape" mc:Ignorable="w14 wp14">
-  <w:docDefaults>
-    <w:rPrDefault>
-      <w:rPr>
-        <w:rFonts w:asciiTheme="minorHAnsi" w:eastAsiaTheme="minorHAnsi" w:hAnsiTheme="minorHAnsi" w:cstheme="minorBidi"/>
-        <w:sz w:val="22"/>
-        <w:szCs w:val="22"/>
-        <w:lang w:val="en-AU" w:eastAsia="en-US" w:bidi="ar-SA"/>
-      </w:rPr>
-    </w:rPrDefault>
-    <w:pPrDefault>
-      <w:pPr>
-        <w:spacing w:after="160" w:line="259" w:lineRule="auto"/>
-      </w:pPr>
-    </w:pPrDefault>
-  </w:docDefaults>
-  <w:latentStyles w:defLockedState="0" w:defUIPriority="99" w:defSemiHidden="1" w:defUnhideWhenUsed="1" w:defQFormat="0" w:count="276">
-    <w:lsdException w:name="Normal" w:semiHidden="0" w:uiPriority="0" w:unhideWhenUsed="0" w:qFormat="1"/>
-    <w:lsdException w:name="heading 1" w:semiHidden="0" w:uiPriority="9" w:unhideWhenUsed="0" w:qFormat="1"/>
-    <w:lsdException w:name="heading 2" w:uiPriority="9" w:qFormat="1"/>
-    <w:lsdException w:name="heading 3" w:uiPriority="9" w:qFormat="1"/>
-    <w:lsdException w:name="heading 4" w:uiPriority="9" w:qFormat="1"/>
-    <w:lsdException w:name="heading 5" w:uiPriority="9" w:qFormat="1"/>
-    <w:lsdException w:name="heading 6" w:uiPriority="9" w:qFormat="1"/>
-    <w:lsdException w:name="heading 7" w:uiPriority="9" w:qFormat="1"/>
-    <w:lsdException w:name="heading 8" w:uiPriority="9" w:qFormat="1"/>
-    <w:lsdException w:name="heading 9" w:uiPriority="9" w:qFormat="1"/>
-    <w:lsdException w:name="toc 1" w:uiPriority="39"/>
-    <w:lsdException w:name="toc 2" w:uiPriority="39"/>
-    <w:lsdException w:name="toc 3" w:uiPriority="39"/>
-    <w:lsdException w:name="toc 4" w:uiPriority="39"/>
-    <w:lsdException w:name="toc 5" w:uiPriority="39"/>
-    <w:lsdException w:name="toc 6" w:uiPriority="39"/>
-    <w:lsdException w:name="toc 7" w:uiPriority="39"/>
-    <w:lsdException w:name="toc 8" w:uiPriority="39"/>
-    <w:lsdException w:name="toc 9" w:uiPriority="39"/>
-    <w:lsdException w:name="caption" w:uiPriority="35" w:qFormat="1"/>
-    <w:lsdException w:name="Title" w:semiHidden="0" w:uiPriority="10" w:unhideWhenUsed="0" w:qFormat="1"/>
-    <w:lsdException w:name="Default Paragraph Font" w:uiPriority="1"/>
-    <w:lsdException w:name="Subtitle" w:semiHidden="0" w:uiPriority="11" w:unhideWhenUsed="0" w:qFormat="1"/>
-    <w:lsdException w:name="Strong" w:semiHidden="0" w:uiPriority="22" w:unhideWhenUsed="0" w:qFormat="1"/>
-    <w:lsdException w:name="Emphasis" w:semiHidden="0" w:uiPriority="20" w:unhideWhenUsed="0" w:qFormat="1"/>
-    <w:lsdException w:name="Table Grid" w:semiHidden="0" w:uiPriority="39" w:unhideWhenUsed="0"/>
-    <w:lsdException w:name="Note Level 1" w:semiHidden="0" w:unhideWhenUsed="0"/>
-    <w:lsdException w:name="Note Level 2" w:semiHidden="0" w:unhideWhenUsed="0"/>
-    <w:lsdException w:name="Note Level 3" w:semiHidden="0" w:unhideWhenUsed="0"/>
-    <w:lsdException w:name="Note Level 4" w:semiHidden="0" w:unhideWhenUsed="0"/>
-    <w:lsdException w:name="Note Level 5" w:semiHidden="0" w:unhideWhenUsed="0"/>
-    <w:lsdException w:name="Note Level 6" w:semiHidden="0" w:unhideWhenUsed="0"/>
-    <w:lsdException w:name="Note Level 7" w:semiHidden="0" w:unhideWhenUsed="0"/>
-    <w:lsdException w:name="Note Level 8" w:semiHidden="0" w:unhideWhenUsed="0"/>
-    <w:lsdException w:name="Note Level 9" w:semiHidden="0" w:unhideWhenUsed="0"/>
-    <w:lsdException w:name="Placeholder Text" w:unhideWhenUsed="0"/>
-    <w:lsdException w:name="No Spacing" w:semiHidden="0" w:uiPriority="1" w:unhideWhenUsed="0" w:qFormat="1"/>
-    <w:lsdException w:name="Light Shading" w:semiHidden="0" w:uiPriority="60" w:unhideWhenUsed="0"/>
-    <w:lsdException w:name="Light List" w:semiHidden="0" w:uiPriority="61" w:unhideWhenUsed="0"/>
-    <w:lsdException w:name="Light Grid" w:semiHidden="0" w:uiPriority="62" w:unhideWhenUsed="0"/>
-    <w:lsdException w:name="Medium Shading 1" w:semiHidden="0" w:uiPriority="63" w:unhideWhenUsed="0"/>
-    <w:lsdException w:name="Medium Shading 2" w:semiHidden="0" w:uiPriority="64" w:unhideWhenUsed="0"/>
-    <w:lsdException w:name="Medium List 1" w:semiHidden="0" w:uiPriority="65" w:unhideWhenUsed="0"/>
-    <w:lsdException w:name="Medium List 2" w:semiHidden="0" w:uiPriority="66" w:unhideWhenUsed="0"/>
-    <w:lsdException w:name="Medium Grid 1" w:semiHidden="0" w:uiPriority="67" w:unhideWhenUsed="0"/>
-    <w:lsdException w:name="Medium Grid 2" w:semiHidden="0" w:uiPriority="68" w:unhideWhenUsed="0"/>
-    <w:lsdException w:name="Medium Grid 3" w:semiHidden="0" w:uiPriority="69" w:unhideWhenUsed="0"/>
-    <w:lsdException w:name="Dark List" w:semiHidden="0" w:uiPriority="70" w:unhideWhenUsed="0"/>
-    <w:lsdException w:name="Colorful Shading" w:semiHidden="0" w:uiPriority="71" w:unhideWhenUsed="0"/>
-    <w:lsdException w:name="Colorful List" w:semiHidden="0" w:uiPriority="72" w:unhideWhenUsed="0"/>
-    <w:lsdException w:name="Colorful Grid" w:semiHidden="0" w:uiPriority="73" w:unhideWhenUsed="0"/>
-    <w:lsdException w:name="Light Shading Accent 1" w:semiHidden="0" w:uiPriority="60" w:unhideWhenUsed="0"/>
-    <w:lsdException w:name="Light List Accent 1" w:semiHidden="0" w:uiPriority="61" w:unhideWhenUsed="0"/>
-    <w:lsdException w:name="Light Grid Accent 1" w:semiHidden="0" w:uiPriority="62" w:unhideWhenUsed="0"/>
-    <w:lsdException w:name="Medium Shading 1 Accent 1" w:semiHidden="0" w:uiPriority="63" w:unhideWhenUsed="0"/>
-    <w:lsdException w:name="Medium Shading 2 Accent 1" w:semiHidden="0" w:uiPriority="64" w:unhideWhenUsed="0"/>
-    <w:lsdException w:name="Medium List 1 Accent 1" w:semiHidden="0" w:uiPriority="65" w:unhideWhenUsed="0"/>
-    <w:lsdException w:name="Revision" w:unhideWhenUsed="0"/>
-    <w:lsdException w:name="List Paragraph" w:semiHidden="0" w:uiPriority="34" w:unhideWhenUsed="0" w:qFormat="1"/>
-    <w:lsdException w:name="Quote" w:semiHidden="0" w:uiPriority="29" w:unhideWhenUsed="0" w:qFormat="1"/>
-    <w:lsdException w:name="Intense Quote" w:semiHidden="0" w:uiPriority="30" w:unhideWhenUsed="0" w:qFormat="1"/>
-    <w:lsdException w:name="Medium List 2 Accent 1" w:semiHidden="0" w:uiPriority="66" w:unhideWhenUsed="0"/>
-    <w:lsdException w:name="Medium Grid 1 Accent 1" w:semiHidden="0" w:uiPriority="67" w:unhideWhenUsed="0"/>
-    <w:lsdException w:name="Medium Grid 2 Accent 1" w:semiHidden="0" w:uiPriority="68" w:unhideWhenUsed="0"/>
-    <w:lsdException w:name="Medium Grid 3 Accent 1" w:semiHidden="0" w:uiPriority="69" w:unhideWhenUsed="0"/>
-    <w:lsdException w:name="Dark List Accent 1" w:semiHidden="0" w:uiPriority="70" w:unhideWhenUsed="0"/>
-    <w:lsdException w:name="Colorful Shading Accent 1" w:semiHidden="0" w:uiPriority="71" w:unhideWhenUsed="0"/>
-    <w:lsdException w:name="Colorful List Accent 1" w:semiHidden="0" w:uiPriority="72" w:unhideWhenUsed="0"/>
-    <w:lsdException w:name="Colorful Grid Accent 1" w:semiHidden="0" w:uiPriority="73" w:unhideWhenUsed="0"/>
-    <w:lsdException w:name="Light Shading Accent 2" w:semiHidden="0" w:uiPriority="60" w:unhideWhenUsed="0"/>
-    <w:lsdException w:name="Light List Accent 2" w:semiHidden="0" w:uiPriority="61" w:unhideWhenUsed="0"/>
-    <w:lsdException w:name="Light Grid Accent 2" w:semiHidden="0" w:uiPriority="62" w:unhideWhenUsed="0"/>
-    <w:lsdException w:name="Medium Shading 1 Accent 2" w:semiHidden="0" w:uiPriority="63" w:unhideWhenUsed="0"/>
-    <w:lsdException w:name="Medium Shading 2 Accent 2" w:semiHidden="0" w:uiPriority="64" w:unhideWhenUsed="0"/>
-    <w:lsdException w:name="Medium List 1 Accent 2" w:semiHidden="0" w:uiPriority="65" w:unhideWhenUsed="0"/>
-    <w:lsdException w:name="Medium List 2 Accent 2" w:semiHidden="0" w:uiPriority="66" w:unhideWhenUsed="0"/>
-    <w:lsdException w:name="Medium Grid 1 Accent 2" w:semiHidden="0" w:uiPriority="67" w:unhideWhenUsed="0"/>
-    <w:lsdException w:name="Medium Grid 2 Accent 2" w:semiHidden="0" w:uiPriority="68" w:unhideWhenUsed="0"/>
-    <w:lsdException w:name="Medium Grid 3 Accent 2" w:semiHidden="0" w:uiPriority="69" w:unhideWhenUsed="0"/>
-    <w:lsdException w:name="Dark List Accent 2" w:semiHidden="0" w:uiPriority="70" w:unhideWhenUsed="0"/>
-    <w:lsdException w:name="Colorful Shading Accent 2" w:semiHidden="0" w:uiPriority="71" w:unhideWhenUsed="0"/>
-    <w:lsdException w:name="Colorful List Accent 2" w:semiHidden="0" w:uiPriority="72" w:unhideWhenUsed="0"/>
-    <w:lsdException w:name="Colorful Grid Accent 2" w:semiHidden="0" w:uiPriority="73" w:unhideWhenUsed="0"/>
-    <w:lsdException w:name="Light Shading Accent 3" w:semiHidden="0" w:uiPriority="60" w:unhideWhenUsed="0"/>
-    <w:lsdException w:name="Light List Accent 3" w:semiHidden="0" w:uiPriority="61" w:unhideWhenUsed="0"/>
-    <w:lsdException w:name="Light Grid Accent 3" w:semiHidden="0" w:uiPriority="62" w:unhideWhenUsed="0"/>
-    <w:lsdException w:name="Medium Shading 1 Accent 3" w:semiHidden="0" w:uiPriority="63" w:unhideWhenUsed="0"/>
-    <w:lsdException w:name="Medium Shading 2 Accent 3" w:semiHidden="0" w:uiPriority="64" w:unhideWhenUsed="0"/>
-    <w:lsdException w:name="Medium List 1 Accent 3" w:semiHidden="0" w:uiPriority="65" w:unhideWhenUsed="0"/>
-    <w:lsdException w:name="Medium List 2 Accent 3" w:semiHidden="0" w:uiPriority="66" w:unhideWhenUsed="0"/>
-    <w:lsdException w:name="Medium Grid 1 Accent 3" w:semiHidden="0" w:uiPriority="67" w:unhideWhenUsed="0"/>
-    <w:lsdException w:name="Medium Grid 2 Accent 3" w:semiHidden="0" w:uiPriority="68" w:unhideWhenUsed="0"/>
-    <w:lsdException w:name="Medium Grid 3 Accent 3" w:semiHidden="0" w:uiPriority="69" w:unhideWhenUsed="0"/>
-    <w:lsdException w:name="Dark List Accent 3" w:semiHidden="0" w:uiPriority="70" w:unhideWhenUsed="0"/>
-    <w:lsdException w:name="Colorful Shading Accent 3" w:semiHidden="0" w:uiPriority="71" w:unhideWhenUsed="0"/>
-    <w:lsdException w:name="Colorful List Accent 3" w:semiHidden="0" w:uiPriority="72" w:unhideWhenUsed="0"/>
-    <w:lsdException w:name="Colorful Grid Accent 3" w:semiHidden="0" w:uiPriority="73" w:unhideWhenUsed="0"/>
-    <w:lsdException w:name="Light Shading Accent 4" w:semiHidden="0" w:uiPriority="60" w:unhideWhenUsed="0"/>
-    <w:lsdException w:name="Light List Accent 4" w:semiHidden="0" w:uiPriority="61" w:unhideWhenUsed="0"/>
-    <w:lsdException w:name="Light Grid Accent 4" w:semiHidden="0" w:uiPriority="62" w:unhideWhenUsed="0"/>
-    <w:lsdException w:name="Medium Shading 1 Accent 4" w:semiHidden="0" w:uiPriority="63" w:unhideWhenUsed="0"/>
-    <w:lsdException w:name="Medium Shading 2 Accent 4" w:semiHidden="0" w:uiPriority="64" w:unhideWhenUsed="0"/>
-    <w:lsdException w:name="Medium List 1 Accent 4" w:semiHidden="0" w:uiPriority="65" w:unhideWhenUsed="0"/>
-    <w:lsdException w:name="Medium List 2 Accent 4" w:semiHidden="0" w:uiPriority="66" w:unhideWhenUsed="0"/>
-    <w:lsdException w:name="Medium Grid 1 Accent 4" w:semiHidden="0" w:uiPriority="67" w:unhideWhenUsed="0"/>
-    <w:lsdException w:name="Medium Grid 2 Accent 4" w:semiHidden="0" w:uiPriority="68" w:unhideWhenUsed="0"/>
-    <w:lsdException w:name="Medium Grid 3 Accent 4" w:semiHidden="0" w:uiPriority="69" w:unhideWhenUsed="0"/>
-    <w:lsdException w:name="Dark List Accent 4" w:semiHidden="0" w:uiPriority="70" w:unhideWhenUsed="0"/>
-    <w:lsdException w:name="Colorful Shading Accent 4" w:semiHidden="0" w:uiPriority="71" w:unhideWhenUsed="0"/>
-    <w:lsdException w:name="Colorful List Accent 4" w:semiHidden="0" w:uiPriority="72" w:unhideWhenUsed="0"/>
-    <w:lsdException w:name="Colorful Grid Accent 4" w:semiHidden="0" w:uiPriority="73" w:unhideWhenUsed="0"/>
-    <w:lsdException w:name="Light Shading Accent 5" w:semiHidden="0" w:uiPriority="60" w:unhideWhenUsed="0"/>
-    <w:lsdException w:name="Light List Accent 5" w:semiHidden="0" w:uiPriority="61" w:unhideWhenUsed="0"/>
-    <w:lsdException w:name="Light Grid Accent 5" w:semiHidden="0" w:uiPriority="62" w:unhideWhenUsed="0"/>
-    <w:lsdException w:name="Medium Shading 1 Accent 5" w:semiHidden="0" w:uiPriority="63" w:unhideWhenUsed="0"/>
-    <w:lsdException w:name="Medium Shading 2 Accent 5" w:semiHidden="0" w:uiPriority="64" w:unhideWhenUsed="0"/>
-    <w:lsdException w:name="Medium List 1 Accent 5" w:semiHidden="0" w:uiPriority="65" w:unhideWhenUsed="0"/>
-    <w:lsdException w:name="Medium List 2 Accent 5" w:semiHidden="0" w:uiPriority="66" w:unhideWhenUsed="0"/>
-    <w:lsdException w:name="Medium Grid 1 Accent 5" w:semiHidden="0" w:uiPriority="67" w:unhideWhenUsed="0"/>
-    <w:lsdException w:name="Medium Grid 2 Accent 5" w:semiHidden="0" w:uiPriority="68" w:unhideWhenUsed="0"/>
-    <w:lsdException w:name="Medium Grid 3 Accent 5" w:semiHidden="0" w:uiPriority="69" w:unhideWhenUsed="0"/>
-    <w:lsdException w:name="Dark List Accent 5" w:semiHidden="0" w:uiPriority="70" w:unhideWhenUsed="0"/>
-    <w:lsdException w:name="Colorful Shading Accent 5" w:semiHidden="0" w:uiPriority="71" w:unhideWhenUsed="0"/>
-    <w:lsdException w:name="Colorful List Accent 5" w:semiHidden="0" w:uiPriority="72" w:unhideWhenUsed="0"/>
-    <w:lsdException w:name="Colorful Grid Accent 5" w:semiHidden="0" w:uiPriority="73" w:unhideWhenUsed="0"/>
-    <w:lsdException w:name="Light Shading Accent 6" w:semiHidden="0" w:uiPriority="60" w:unhideWhenUsed="0"/>
-    <w:lsdException w:name="Light List Accent 6" w:semiHidden="0" w:uiPriority="61" w:unhideWhenUsed="0"/>
-    <w:lsdException w:name="Light Grid Accent 6" w:semiHidden="0" w:uiPriority="62" w:unhideWhenUsed="0"/>
-    <w:lsdException w:name="Medium Shading 1 Accent 6" w:semiHidden="0" w:uiPriority="63" w:unhideWhenUsed="0"/>
-    <w:lsdException w:name="Medium Shading 2 Accent 6" w:semiHidden="0" w:uiPriority="64" w:unhideWhenUsed="0"/>
-    <w:lsdException w:name="Medium List 1 Accent 6" w:semiHidden="0" w:uiPriority="65" w:unhideWhenUsed="0"/>
-    <w:lsdException w:name="Medium List 2 Accent 6" w:semiHidden="0" w:uiPriority="66" w:unhideWhenUsed="0"/>
-    <w:lsdException w:name="Medium Grid 1 Accent 6" w:semiHidden="0" w:uiPriority="67" w:unhideWhenUsed="0"/>
-    <w:lsdException w:name="Medium Grid 2 Accent 6" w:semiHidden="0" w:uiPriority="68" w:unhideWhenUsed="0"/>
-    <w:lsdException w:name="Medium Grid 3 Accent 6" w:semiHidden="0" w:uiPriority="69" w:unhideWhenUsed="0"/>
-    <w:lsdException w:name="Dark List Accent 6" w:semiHidden="0" w:uiPriority="70" w:unhideWhenUsed="0"/>
-    <w:lsdException w:name="Colorful Shading Accent 6" w:semiHidden="0" w:uiPriority="71" w:unhideWhenUsed="0"/>
-    <w:lsdException w:name="Colorful List Accent 6" w:semiHidden="0" w:uiPriority="72" w:unhideWhenUsed="0"/>
-    <w:lsdException w:name="Colorful Grid Accent 6" w:semiHidden="0" w:uiPriority="73" w:unhideWhenUsed="0"/>
-    <w:lsdException w:name="Subtle Emphasis" w:semiHidden="0" w:uiPriority="19" w:unhideWhenUsed="0" w:qFormat="1"/>
-    <w:lsdException w:name="Intense Emphasis" w:semiHidden="0" w:uiPriority="21" w:unhideWhenUsed="0" w:qFormat="1"/>
-    <w:lsdException w:name="Subtle Reference" w:semiHidden="0" w:uiPriority="31" w:unhideWhenUsed="0" w:qFormat="1"/>
-    <w:lsdException w:name="Intense Reference" w:semiHidden="0" w:uiPriority="32" w:unhideWhenUsed="0" w:qFormat="1"/>
-    <w:lsdException w:name="Book Title" w:semiHidden="0" w:uiPriority="33" w:unhideWhenUsed="0" w:qFormat="1"/>
-    <w:lsdException w:name="Bibliography" w:uiPriority="37"/>
-    <w:lsdException w:name="TOC Heading" w:uiPriority="39" w:qFormat="1"/>
+  <w:latentStyles w:defLockedState="0" w:defUIPriority="99" w:defSemiHidden="0" w:defUnhideWhenUsed="0" w:defQFormat="0" w:count="371">
+    <w:lsdException w:name="Normal" w:uiPriority="0" w:qFormat="1"/>
+    <w:lsdException w:name="heading 1" w:uiPriority="9" w:qFormat="1"/>
+    <w:lsdException w:name="heading 2" w:semiHidden="1" w:uiPriority="9" w:unhideWhenUsed="1" w:qFormat="1"/>
+    <w:lsdException w:name="heading 3" w:semiHidden="1" w:uiPriority="9" w:unhideWhenUsed="1" w:qFormat="1"/>
+    <w:lsdException w:name="heading 4" w:semiHidden="1" w:uiPriority="9" w:unhideWhenUsed="1" w:qFormat="1"/>
+    <w:lsdException w:name="heading 5" w:semiHidden="1" w:uiPriority="9" w:unhideWhenUsed="1" w:qFormat="1"/>
+    <w:lsdException w:name="heading 6" w:semiHidden="1" w:uiPriority="9" w:unhideWhenUsed="1" w:qFormat="1"/>
+    <w:lsdException w:name="heading 7" w:semiHidden="1" w:uiPriority="9" w:unhideWhenUsed="1" w:qFormat="1"/>
+    <w:lsdException w:name="heading 8" w:semiHidden="1" w:uiPriority="9" w:unhideWhenUsed="1" w:qFormat="1"/>
+    <w:lsdException w:name="heading 9" w:semiHidden="1" w:uiPriority="9" w:unhideWhenUsed="1" w:qFormat="1"/>
+    <w:lsdException w:name="index 1" w:semiHidden="1" w:unhideWhenUsed="1"/>
+    <w:lsdException w:name="index 2" w:semiHidden="1" w:unhideWhenUsed="1"/>
+    <w:lsdException w:name="index 3" w:semiHidden="1" w:unhideWhenUsed="1"/>
+    <w:lsdException w:name="index 4" w:semiHidden="1" w:unhideWhenUsed="1"/>
+    <w:lsdException w:name="index 5" w:semiHidden="1" w:unhideWhenUsed="1"/>
+    <w:lsdException w:name="index 6" w:semiHidden="1" w:unhideWhenUsed="1"/>
+    <w:lsdException w:name="index 7" w:semiHidden="1" w:unhideWhenUsed="1"/>
+    <w:lsdException w:name="index 8" w:semiHidden="1" w:unhideWhenUsed="1"/>
+    <w:lsdException w:name="index 9" w:semiHidden="1" w:unhideWhenUsed="1"/>
+    <w:lsdException w:name="toc 1" w:semiHidden="1" w:uiPriority="39" w:unhideWhenUsed="1"/>
+    <w:lsdException w:name="toc 2" w:semiHidden="1" w:uiPriority="39" w:unhideWhenUsed="1"/>
+    <w:lsdException w:name="toc 3" w:semiHidden="1" w:uiPriority="39" w:unhideWhenUsed="1"/>
+    <w:lsdException w:name="toc 4" w:semiHidden="1" w:uiPriority="39" w:unhideWhenUsed="1"/>
+    <w:lsdException w:name="toc 5" w:semiHidden="1" w:uiPriority="39" w:unhideWhenUsed="1"/>
+    <w:lsdException w:name="toc 6" w:semiHidden="1" w:uiPriority="39" w:unhideWhenUsed="1"/>
+    <w:lsdException w:name="toc 7" w:semiHidden="1" w:uiPriority="39" w:unhideWhenUsed="1"/>
+    <w:lsdException w:name="toc 8" w:semiHidden="1" w:uiPriority="39" w:unhideWhenUsed="1"/>
+    <w:lsdException w:name="toc 9" w:semiHidden="1" w:uiPriority="39" w:unhideWhenUsed="1"/>
+    <w:lsdException w:name="Normal Indent" w:semiHidden="1" w:unhideWhenUsed="1"/>
+    <w:lsdException w:name="footnote text" w:semiHidden="1" w:unhideWhenUsed="1"/>
+    <w:lsdException w:name="annotation text" w:semiHidden="1" w:unhideWhenUsed="1"/>
+    <w:lsdException w:name="header" w:semiHidden="1" w:unhideWhenUsed="1"/>
+    <w:lsdException w:name="footer" w:semiHidden="1" w:unhideWhenUsed="1"/>
+    <w:lsdException w:name="index heading" w:semiHidden="1" w:unhideWhenUsed="1"/>
+    <w:lsdException w:name="caption" w:semiHidden="1" w:uiPriority="35" w:unhideWhenUsed="1" w:qFormat="1"/>
+    <w:lsdException w:name="table of figures" w:semiHidden="1" w:unhideWhenUsed="1"/>
+    <w:lsdException w:name="envelope address" w:semiHidden="1" w:unhideWhenUsed="1"/>
+    <w:lsdException w:name="envelope return" w:semiHidden="1" w:unhideWhenUsed="1"/>
+    <w:lsdException w:name="footnote reference" w:semiHidden="1" w:unhideWhenUsed="1"/>
+    <w:lsdException w:name="annotation reference" w:semiHidden="1" w:unhideWhenUsed="1"/>
+    <w:lsdException w:name="line number" w:semiHidden="1" w:unhideWhenUsed="1"/>
+    <w:lsdException w:name="page number" w:semiHidden="1" w:unhideWhenUsed="1"/>
+    <w:lsdException w:name="endnote reference" w:semiHidden="1" w:unhideWhenUsed="1"/>
+    <w:lsdException w:name="endnote text" w:semiHidden="1" w:unhideWhenUsed="1"/>
+    <w:lsdException w:name="table of authorities" w:semiHidden="1" w:unhideWhenUsed="1"/>
+    <w:lsdException w:name="macro" w:semiHidden="1" w:unhideWhenUsed="1"/>
+    <w:lsdException w:name="toa heading" w:semiHidden="1" w:unhideWhenUsed="1"/>
+    <w:lsdException w:name="List" w:semiHidden="1" w:unhideWhenUsed="1"/>
+    <w:lsdException w:name="List Bullet" w:semiHidden="1" w:unhideWhenUsed="1"/>
+    <w:lsdException w:name="List Number" w:semiHidden="1" w:unhideWhenUsed="1"/>
+    <w:lsdException w:name="List 2" w:semiHidden="1" w:unhideWhenUsed="1"/>
+    <w:lsdException w:name="List 3" w:semiHidden="1" w:unhideWhenUsed="1"/>
+    <w:lsdException w:name="List 4" w:semiHidden="1" w:unhideWhenUsed="1"/>
+    <w:lsdException w:name="List 5" w:semiHidden="1" w:unhideWhenUsed="1"/>
+    <w:lsdException w:name="List Bullet 2" w:semiHidden="1" w:unhideWhenUsed="1"/>
+    <w:lsdException w:name="List Bullet 3" w:semiHidden="1" w:unhideWhenUsed="1"/>
+    <w:lsdException w:name="List Bullet 4" w:semiHidden="1" w:unhideWhenUsed="1"/>
+    <w:lsdException w:name="List Bullet 5" w:semiHidden="1" w:unhideWhenUsed="1"/>
+    <w:lsdException w:name="List Number 2" w:semiHidden="1" w:unhideWhenUsed="1"/>
+    <w:lsdException w:name="List Number 3" w:semiHidden="1" w:unhideWhenUsed="1"/>
+    <w:lsdException w:name="List Number 4" w:semiHidden="1" w:unhideWhenUsed="1"/>
+    <w:lsdException w:name="List Number 5" w:semiHidden="1" w:unhideWhenUsed="1"/>
+    <w:lsdException w:name="Title" w:uiPriority="10" w:qFormat="1"/>
+    <w:lsdException w:name="Closing" w:semiHidden="1" w:unhideWhenUsed="1"/>
+    <w:lsdException w:name="Signature" w:semiHidden="1" w:unhideWhenUsed="1"/>
+    <w:lsdException w:name="Default Paragraph Font" w:semiHidden="1" w:uiPriority="1" w:unhideWhenUsed="1"/>
+    <w:lsdException w:name="Body Text" w:semiHidden="1" w:unhideWhenUsed="1"/>
+    <w:lsdException w:name="Body Text Indent" w:semiHidden="1" w:unhideWhenUsed="1"/>
+    <w:lsdException w:name="List Continue" w:semiHidden="1" w:unhideWhenUsed="1"/>
+    <w:lsdException w:name="List Continue 2" w:semiHidden="1" w:unhideWhenUsed="1"/>
+    <w:lsdException w:name="List Continue 3" w:semiHidden="1" w:unhideWhenUsed="1"/>
+    <w:lsdException w:name="List Continue 4" w:semiHidden="1" w:unhideWhenUsed="1"/>
+    <w:lsdException w:name="List Continue 5" w:semiHidden="1" w:unhideWhenUsed="1"/>
+    <w:lsdException w:name="Message Header" w:semiHidden="1" w:unhideWhenUsed="1"/>
+    <w:lsdException w:name="Subtitle" w:uiPriority="11" w:qFormat="1"/>
+    <w:lsdException w:name="Salutation" w:semiHidden="1" w:unhideWhenUsed="1"/>
+    <w:lsdException w:name="Date" w:semiHidden="1" w:unhideWhenUsed="1"/>
+    <w:lsdException w:name="Body Text First Indent" w:semiHidden="1" w:unhideWhenUsed="1"/>
+    <w:lsdException w:name="Body Text First Indent 2" w:semiHidden="1" w:unhideWhenUsed="1"/>
+    <w:lsdException w:name="Note Heading" w:semiHidden="1" w:unhideWhenUsed="1"/>
+    <w:lsdException w:name="Body Text 2" w:semiHidden="1" w:unhideWhenUsed="1"/>
+    <w:lsdException w:name="Body Text 3" w:semiHidden="1" w:unhideWhenUsed="1"/>
+    <w:lsdException w:name="Body Text Indent 2" w:semiHidden="1" w:unhideWhenUsed="1"/>
+    <w:lsdException w:name="Body Text Indent 3" w:semiHidden="1" w:unhideWhenUsed="1"/>
+    <w:lsdException w:name="Block Text" w:semiHidden="1" w:unhideWhenUsed="1"/>
+    <w:lsdException w:name="Hyperlink" w:semiHidden="1" w:unhideWhenUsed="1"/>
+    <w:lsdException w:name="FollowedHyperlink" w:semiHidden="1" w:unhideWhenUsed="1"/>
+    <w:lsdException w:name="Strong" w:uiPriority="22" w:qFormat="1"/>
+    <w:lsdException w:name="Emphasis" w:uiPriority="20" w:qFormat="1"/>
+    <w:lsdException w:name="Document Map" w:semiHidden="1" w:unhideWhenUsed="1"/>
+    <w:lsdException w:name="Plain Text" w:semiHidden="1" w:unhideWhenUsed="1"/>
+    <w:lsdException w:name="E-mail Signature" w:semiHidden="1" w:unhideWhenUsed="1"/>
+    <w:lsdException w:name="HTML Top of Form" w:semiHidden="1" w:unhideWhenUsed="1"/>
+    <w:lsdException w:name="HTML Bottom of Form" w:semiHidden="1" w:unhideWhenUsed="1"/>
+    <w:lsdException w:name="Normal (Web)" w:semiHidden="1" w:unhideWhenUsed="1"/>
+    <w:lsdException w:name="HTML Acronym" w:semiHidden="1" w:unhideWhenUsed="1"/>
+    <w:lsdException w:name="HTML Address" w:semiHidden="1" w:unhideWhenUsed="1"/>
+    <w:lsdException w:name="HTML Cite" w:semiHidden="1" w:unhideWhenUsed="1"/>
+    <w:lsdException w:name="HTML Code" w:semiHidden="1" w:unhideWhenUsed="1"/>
+    <w:lsdException w:name="HTML Definition" w:semiHidden="1" w:unhideWhenUsed="1"/>
+    <w:lsdException w:name="HTML Keyboard" w:semiHidden="1" w:unhideWhenUsed="1"/>
+    <w:lsdException w:name="HTML Preformatted" w:semiHidden="1" w:unhideWhenUsed="1"/>
+    <w:lsdException w:name="HTML Sample" w:semiHidden="1" w:unhideWhenUsed="1"/>
+    <w:lsdException w:name="HTML Typewriter" w:semiHidden="1" w:unhideWhenUsed="1"/>
+    <w:lsdException w:name="HTML Variable" w:semiHidden="1" w:unhideWhenUsed="1"/>
+    <w:lsdException w:name="Normal Table" w:semiHidden="1" w:unhideWhenUsed="1"/>
+    <w:lsdException w:name="annotation subject" w:semiHidden="1" w:unhideWhenUsed="1"/>
+    <w:lsdException w:name="No List" w:semiHidden="1" w:unhideWhenUsed="1"/>
+    <w:lsdException w:name="Outline List 1" w:semiHidden="1" w:unhideWhenUsed="1"/>
+    <w:lsdException w:name="Outline List 2" w:semiHidden="1" w:unhideWhenUsed="1"/>
+    <w:lsdException w:name="Outline List 3" w:semiHidden="1" w:unhideWhenUsed="1"/>
+    <w:lsdException w:name="Table Simple 1" w:semiHidden="1" w:unhideWhenUsed="1"/>
+    <w:lsdException w:name="Table Simple 2" w:semiHidden="1" w:unhideWhenUsed="1"/>
+    <w:lsdException w:name="Table Simple 3" w:semiHidden="1" w:unhideWhenUsed="1"/>
+    <w:lsdException w:name="Table Classic 1" w:semiHidden="1" w:unhideWhenUsed="1"/>
+    <w:lsdException w:name="Table Classic 2" w:semiHidden="1" w:unhideWhenUsed="1"/>
+    <w:lsdException w:name="Table Classic 3" w:semiHidden="1" w:unhideWhenUsed="1"/>
+    <w:lsdException w:name="Table Classic 4" w:semiHidden="1" w:unhideWhenUsed="1"/>
+    <w:lsdException w:name="Table Colorful 1" w:semiHidden="1" w:unhideWhenUsed="1"/>
+    <w:lsdException w:name="Table Colorful 2" w:semiHidden="1" w:unhideWhenUsed="1"/>
+    <w:lsdException w:name="Table Colorful 3" w:semiHidden="1" w:unhideWhenUsed="1"/>
+    <w:lsdException w:name="Table Columns 1" w:semiHidden="1" w:unhideWhenUsed="1"/>
+    <w:lsdException w:name="Table Columns 2" w:semiHidden="1" w:unhideWhenUsed="1"/>
+    <w:lsdException w:name="Table Columns 3" w:semiHidden="1" w:unhideWhenUsed="1"/>
+    <w:lsdException w:name="Table Columns 4" w:semiHidden="1" w:unhideWhenUsed="1"/>
+    <w:lsdException w:name="Table Columns 5" w:semiHidden="1" w:unhideWhenUsed="1"/>
+    <w:lsdException w:name="Table Grid 1" w:semiHidden="1" w:unhideWhenUsed="1"/>
+    <w:lsdException w:name="Table Grid 2" w:semiHidden="1" w:unhideWhenUsed="1"/>
+    <w:lsdException w:name="Table Grid 3" w:semiHidden="1" w:unhideWhenUsed="1"/>
+    <w:lsdException w:name="Table Grid 4" w:semiHidden="1" w:unhideWhenUsed="1"/>
+    <w:lsdException w:name="Table Grid 5" w:semiHidden="1" w:unhideWhenUsed="1"/>
+    <w:lsdException w:name="Table Grid 6" w:semiHidden="1" w:unhideWhenUsed="1"/>
+    <w:lsdException w:name="Table Grid 7" w:semiHidden="1" w:unhideWhenUsed="1"/>
+    <w:lsdException w:name="Table Grid 8" w:semiHidden="1" w:unhideWhenUsed="1"/>
+    <w:lsdException w:name="Table List 1" w:semiHidden="1" w:unhideWhenUsed="1"/>
+    <w:lsdException w:name="Table List 2" w:semiHidden="1" w:unhideWhenUsed="1"/>
+    <w:lsdException w:name="Table List 3" w:semiHidden="1" w:unhideWhenUsed="1"/>
+    <w:lsdException w:name="Table List 4" w:semiHidden="1" w:unhideWhenUsed="1"/>
+    <w:lsdException w:name="Table List 5" w:semiHidden="1" w:unhideWhenUsed="1"/>
+    <w:lsdException w:name="Table List 6" w:semiHidden="1" w:unhideWhenUsed="1"/>
+    <w:lsdException w:name="Table List 7" w:semiHidden="1" w:unhideWhenUsed="1"/>
+    <w:lsdException w:name="Table List 8" w:semiHidden="1" w:unhideWhenUsed="1"/>
+    <w:lsdException w:name="Table 3D effects 1" w:semiHidden="1" w:unhideWhenUsed="1"/>
+    <w:lsdException w:name="Table 3D effects 2" w:semiHidden="1" w:unhideWhenUsed="1"/>
+    <w:lsdException w:name="Table 3D effects 3" w:semiHidden="1" w:unhideWhenUsed="1"/>
+    <w:lsdException w:name="Table Contemporary" w:semiHidden="1" w:unhideWhenUsed="1"/>
+    <w:lsdException w:name="Table Elegant" w:semiHidden="1" w:unhideWhenUsed="1"/>
+    <w:lsdException w:name="Table Professional" w:semiHidden="1" w:unhideWhenUsed="1"/>
+    <w:lsdException w:name="Table Subtle 1" w:semiHidden="1" w:unhideWhenUsed="1"/>
+    <w:lsdException w:name="Table Subtle 2" w:semiHidden="1" w:unhideWhenUsed="1"/>
+    <w:lsdException w:name="Table Web 1" w:semiHidden="1" w:unhideWhenUsed="1"/>
+    <w:lsdException w:name="Table Web 2" w:semiHidden="1" w:unhideWhenUsed="1"/>
+    <w:lsdException w:name="Table Web 3" w:semiHidden="1" w:unhideWhenUsed="1"/>
+    <w:lsdException w:name="Balloon Text" w:semiHidden="1" w:unhideWhenUsed="1"/>
+    <w:lsdException w:name="Table Grid" w:uiPriority="39"/>
+    <w:lsdException w:name="Table Theme" w:semiHidden="1" w:unhideWhenUsed="1"/>
+    <w:lsdException w:name="Placeholder Text" w:semiHidden="1"/>
+    <w:lsdException w:name="No Spacing" w:uiPriority="1" w:qFormat="1"/>
+    <w:lsdException w:name="Light Shading" w:uiPriority="60"/>
+    <w:lsdException w:name="Light List" w:uiPriority="61"/>
+    <w:lsdException w:name="Light Grid" w:uiPriority="62"/>
+    <w:lsdException w:name="Medium Shading 1" w:uiPriority="63"/>
+    <w:lsdException w:name="Medium Shading 2" w:uiPriority="64"/>
+    <w:lsdException w:name="Medium List 1" w:uiPriority="65"/>
+    <w:lsdException w:name="Medium List 2" w:uiPriority="66"/>
+    <w:lsdException w:name="Medium Grid 1" w:uiPriority="67"/>
+    <w:lsdException w:name="Medium Grid 2" w:uiPriority="68"/>
+    <w:lsdException w:name="Medium Grid 3" w:uiPriority="69"/>
+    <w:lsdException w:name="Dark List" w:uiPriority="70"/>
+    <w:lsdException w:name="Colorful Shading" w:uiPriority="71"/>
+    <w:lsdException w:name="Colorful List" w:uiPriority="72"/>
+    <w:lsdException w:name="Colorful Grid" w:uiPriority="73"/>
+    <w:lsdException w:name="Light Shading Accent 1" w:uiPriority="60"/>
+    <w:lsdException w:name="Light List Accent 1" w:uiPriority="61"/>
+    <w:lsdException w:name="Light Grid Accent 1" w:uiPriority="62"/>
+    <w:lsdException w:name="Medium Shading 1 Accent 1" w:uiPriority="63"/>
+    <w:lsdException w:name="Medium Shading 2 Accent 1" w:uiPriority="64"/>
+    <w:lsdException w:name="Medium List 1 Accent 1" w:uiPriority="65"/>
+    <w:lsdException w:name="Revision" w:semiHidden="1"/>
+    <w:lsdException w:name="List Paragraph" w:uiPriority="34" w:qFormat="1"/>
+    <w:lsdException w:name="Quote" w:uiPriority="29" w:qFormat="1"/>
+    <w:lsdException w:name="Intense Quote" w:uiPriority="30" w:qFormat="1"/>
+    <w:lsdException w:name="Medium List 2 Accent 1" w:uiPriority="66"/>
+    <w:lsdException w:name="Medium Grid 1 Accent 1" w:uiPriority="67"/>
+    <w:lsdException w:name="Medium Grid 2 Accent 1" w:uiPriority="68"/>
+    <w:lsdException w:name="Medium Grid 3 Accent 1" w:uiPriority="69"/>
+    <w:lsdException w:name="Dark List Accent 1" w:uiPriority="70"/>
+    <w:lsdException w:name="Colorful Shading Accent 1" w:uiPriority="71"/>
+    <w:lsdException w:name="Colorful List Accent 1" w:uiPriority="72"/>
+    <w:lsdException w:name="Colorful Grid Accent 1" w:uiPriority="73"/>
+    <w:lsdException w:name="Light Shading Accent 2" w:uiPriority="60"/>
+    <w:lsdException w:name="Light List Accent 2" w:uiPriority="61"/>
+    <w:lsdException w:name="Light Grid Accent 2" w:uiPriority="62"/>
+    <w:lsdException w:name="Medium Shading 1 Accent 2" w:uiPriority="63"/>
+    <w:lsdException w:name="Medium Shading 2 Accent 2" w:uiPriority="64"/>
+    <w:lsdException w:name="Medium List 1 Accent 2" w:uiPriority="65"/>
+    <w:lsdException w:name="Medium List 2 Accent 2" w:uiPriority="66"/>
+    <w:lsdException w:name="Medium Grid 1 Accent 2" w:uiPriority="67"/>
+    <w:lsdException w:name="Medium Grid 2 Accent 2" w:uiPriority="68"/>
+    <w:lsdException w:name="Medium Grid 3 Accent 2" w:uiPriority="69"/>
+    <w:lsdException w:name="Dark List Accent 2" w:uiPriority="70"/>
+    <w:lsdException w:name="Colorful Shading Accent 2" w:uiPriority="71"/>
+    <w:lsdException w:name="Colorful List Accent 2" w:uiPriority="72"/>
+    <w:lsdException w:name="Colorful Grid Accent 2" w:uiPriority="73"/>
+    <w:lsdException w:name="Light Shading Accent 3" w:uiPriority="60"/>
+    <w:lsdException w:name="Light List Accent 3" w:uiPriority="61"/>
+    <w:lsdException w:name="Light Grid Accent 3" w:uiPriority="62"/>
+    <w:lsdException w:name="Medium Shading 1 Accent 3" w:uiPriority="63"/>
+    <w:lsdException w:name="Medium Shading 2 Accent 3" w:uiPriority="64"/>
+    <w:lsdException w:name="Medium List 1 Accent 3" w:uiPriority="65"/>
+    <w:lsdException w:name="Medium List 2 Accent 3" w:uiPriority="66"/>
+    <w:lsdException w:name="Medium Grid 1 Accent 3" w:uiPriority="67"/>
+    <w:lsdException w:name="Medium Grid 2 Accent 3" w:uiPriority="68"/>
+    <w:lsdException w:name="Medium Grid 3 Accent 3" w:uiPriority="69"/>
+    <w:lsdException w:name="Dark List Accent 3" w:uiPriority="70"/>
+    <w:lsdException w:name="Colorful Shading Accent 3" w:uiPriority="71"/>
+    <w:lsdException w:name="Colorful List Accent 3" w:uiPriority="72"/>
+    <w:lsdException w:name="Colorful Grid Accent 3" w:uiPriority="73"/>
+    <w:lsdException w:name="Light Shading Accent 4" w:uiPriority="60"/>
+    <w:lsdException w:name="Light List Accent 4" w:uiPriority="61"/>
+    <w:lsdException w:name="Light Grid Accent 4" w:uiPriority="62"/>
+    <w:lsdException w:name="Medium Shading 1 Accent 4" w:uiPriority="63"/>
+    <w:lsdException w:name="Medium Shading 2 Accent 4" w:uiPriority="64"/>
+    <w:lsdException w:name="Medium List 1 Accent 4" w:uiPriority="65"/>
+    <w:lsdException w:name="Medium List 2 Accent 4" w:uiPriority="66"/>
+    <w:lsdException w:name="Medium Grid 1 Accent 4" w:uiPriority="67"/>
+    <w:lsdException w:name="Medium Grid 2 Accent 4" w:uiPriority="68"/>
+    <w:lsdException w:name="Medium Grid 3 Accent 4" w:uiPriority="69"/>
+    <w:lsdException w:name="Dark List Accent 4" w:uiPriority="70"/>
+    <w:lsdException w:name="Colorful Shading Accent 4" w:uiPriority="71"/>
+    <w:lsdException w:name="Colorful List Accent 4" w:uiPriority="72"/>
+    <w:lsdException w:name="Colorful Grid Accent 4" w:uiPriority="73"/>
+    <w:lsdException w:name="Light Shading Accent 5" w:uiPriority="60"/>
+    <w:lsdException w:name="Light List Accent 5" w:uiPriority="61"/>
+    <w:lsdException w:name="Light Grid Accent 5" w:uiPriority="62"/>
+    <w:lsdException w:name="Medium Shading 1 Accent 5" w:uiPriority="63"/>
+    <w:lsdException w:name="Medium Shading 2 Accent 5" w:uiPriority="64"/>
+    <w:lsdException w:name="Medium List 1 Accent 5" w:uiPriority="65"/>
+    <w:lsdException w:name="Medium List 2 Accent 5" w:uiPriority="66"/>
+    <w:lsdException w:name="Medium Grid 1 Accent 5" w:uiPriority="67"/>
+    <w:lsdException w:name="Medium Grid 2 Accent 5" w:uiPriority="68"/>
+    <w:lsdException w:name="Medium Grid 3 Accent 5" w:uiPriority="69"/>
+    <w:lsdException w:name="Dark List Accent 5" w:uiPriority="70"/>
+    <w:lsdException w:name="Colorful Shading Accent 5" w:uiPriority="71"/>
+    <w:lsdException w:name="Colorful List Accent 5" w:uiPriority="72"/>
+    <w:lsdException w:name="Colorful Grid Accent 5" w:uiPriority="73"/>
+    <w:lsdException w:name="Light Shading Accent 6" w:uiPriority="60"/>
+    <w:lsdException w:name="Light List Accent 6" w:uiPriority="61"/>
+    <w:lsdException w:name="Light Grid Accent 6" w:uiPriority="62"/>
+    <w:lsdException w:name="Medium Shading 1 Accent 6" w:uiPriority="63"/>
+    <w:lsdException w:name="Medium Shading 2 Accent 6" w:uiPriority="64"/>
+    <w:lsdException w:name="Medium List 1 Accent 6" w:uiPriority="65"/>
+    <w:lsdException w:name="Medium List 2 Accent 6" w:uiPriority="66"/>
+    <w:lsdException w:name="Medium Grid 1 Accent 6" w:uiPriority="67"/>
+    <w:lsdException w:name="Medium Grid 2 Accent 6" w:uiPriority="68"/>
+    <w:lsdException w:name="Medium Grid 3 Accent 6" w:uiPriority="69"/>
+    <w:lsdException w:name="Dark List Accent 6" w:uiPriority="70"/>
+    <w:lsdException w:name="Colorful Shading Accent 6" w:uiPriority="71"/>
+    <w:lsdException w:name="Colorful List Accent 6" w:uiPriority="72"/>
+    <w:lsdException w:name="Colorful Grid Accent 6" w:uiPriority="73"/>
+    <w:lsdException w:name="Subtle Emphasis" w:uiPriority="19" w:qFormat="1"/>
+    <w:lsdException w:name="Intense Emphasis" w:uiPriority="21" w:qFormat="1"/>
+    <w:lsdException w:name="Subtle Reference" w:uiPriority="31" w:qFormat="1"/>
+    <w:lsdException w:name="Intense Reference" w:uiPriority="32" w:qFormat="1"/>
+    <w:lsdException w:name="Book Title" w:uiPriority="33" w:qFormat="1"/>
+    <w:lsdException w:name="Bibliography" w:semiHidden="1" w:uiPriority="37" w:unhideWhenUsed="1"/>
+    <w:lsdException w:name="TOC Heading" w:semiHidden="1" w:uiPriority="39" w:unhideWhenUsed="1" w:qFormat="1"/>
+    <w:lsdException w:name="Grid Table 4" w:uiPriority="49"/>
+    <w:lsdException w:name="Grid Table 5 Dark" w:uiPriority="50"/>
+    <w:lsdException w:name="Grid Table 6 Colorful" w:uiPriority="51"/>
+    <w:lsdException w:name="Grid Table 7 Colorful" w:uiPriority="52"/>
+    <w:lsdException w:name="Grid Table 1 Light Accent 1" w:uiPriority="46"/>
+    <w:lsdException w:name="Grid Table 2 Accent 1" w:uiPriority="47"/>
+    <w:lsdException w:name="Grid Table 3 Accent 1" w:uiPriority="48"/>
+    <w:lsdException w:name="Grid Table 4 Accent 1" w:uiPriority="49"/>
+    <w:lsdException w:name="Grid Table 5 Dark Accent 1" w:uiPriority="50"/>
+    <w:lsdException w:name="Grid Table 6 Colorful Accent 1" w:uiPriority="51"/>
+    <w:lsdException w:name="Grid Table 7 Colorful Accent 1" w:uiPriority="52"/>
+    <w:lsdException w:name="Grid Table 1 Light Accent 2" w:uiPriority="46"/>
+    <w:lsdException w:name="Grid Table 2 Accent 2" w:uiPriority="47"/>
+    <w:lsdException w:name="Grid Table 3 Accent 2" w:uiPriority="48"/>
+    <w:lsdException w:name="Grid Table 4 Accent 2" w:uiPriority="49"/>
+    <w:lsdException w:name="Grid Table 5 Dark Accent 2" w:uiPriority="50"/>
+    <w:lsdException w:name="Grid Table 6 Colorful Accent 2" w:uiPriority="51"/>
+    <w:lsdException w:name="Grid Table 7 Colorful Accent 2" w:uiPriority="52"/>
+    <w:lsdException w:name="Grid Table 1 Light Accent 3" w:uiPriority="46"/>
+    <w:lsdException w:name="Grid Table 2 Accent 3" w:uiPriority="47"/>
+    <w:lsdException w:name="Grid Table 3 Accent 3" w:uiPriority="48"/>
+    <w:lsdException w:name="Grid Table 4 Accent 3" w:uiPriority="49"/>
+    <w:lsdException w:name="Grid Table 5 Dark Accent 3" w:uiPriority="50"/>
+    <w:lsdException w:name="Grid Table 6 Colorful Accent 3" w:uiPriority="51"/>
+    <w:lsdException w:name="Grid Table 7 Colorful Accent 3" w:uiPriority="52"/>
+    <w:lsdException w:name="Grid Table 1 Light Accent 4" w:uiPriority="46"/>
+    <w:lsdException w:name="Grid Table 2 Accent 4" w:uiPriority="47"/>
+    <w:lsdException w:name="Grid Table 3 Accent 4" w:uiPriority="48"/>
+    <w:lsdException w:name="Grid Table 4 Accent 4" w:uiPriority="49"/>
+    <w:lsdException w:name="Grid Table 5 Dark Accent 4" w:uiPriority="50"/>
+    <w:lsdException w:name="Grid Table 6 Colorful Accent 4" w:uiPriority="51"/>
+    <w:lsdException w:name="Grid Table 7 Colorful Accent 4" w:uiPriority="52"/>
+    <w:lsdException w:name="Grid Table 1 Light Accent 5" w:uiPriority="46"/>
+    <w:lsdException w:name="Grid Table 2 Accent 5" w:uiPriority="47"/>
+    <w:lsdException w:name="Grid Table 3 Accent 5" w:uiPriority="48"/>
+    <w:lsdException w:name="Grid Table 4 Accent 5" w:uiPriority="49"/>
+    <w:lsdException w:name="Grid Table 5 Dark Accent 5" w:uiPriority="50"/>
+    <w:lsdException w:name="Grid Table 6 Colorful Accent 5" w:uiPriority="51"/>
+    <w:lsdException w:name="Grid Table 7 Colorful Accent 5" w:uiPriority="52"/>
+    <w:lsdException w:name="Grid Table 1 Light Accent 6" w:uiPriority="46"/>
+    <w:lsdException w:name="Grid Table 2 Accent 6" w:uiPriority="47"/>
+    <w:lsdException w:name="Grid Table 3 Accent 6" w:uiPriority="48"/>
+    <w:lsdException w:name="Grid Table 4 Accent 6" w:uiPriority="49"/>
+    <w:lsdException w:name="Grid Table 5 Dark Accent 6" w:uiPriority="50"/>
+    <w:lsdException w:name="Grid Table 6 Colorful Accent 6" w:uiPriority="51"/>
+    <w:lsdException w:name="Grid Table 7 Colorful Accent 6" w:uiPriority="52"/>
+    <w:lsdException w:name="List Table 1 Light" w:uiPriority="46"/>
+    <w:lsdException w:name="List Table 2" w:uiPriority="47"/>
+    <w:lsdException w:name="List Table 3" w:uiPriority="48"/>
+    <w:lsdException w:name="List Table 4" w:uiPriority="49"/>
+    <w:lsdException w:name="List Table 5 Dark" w:uiPriority="50"/>
+    <w:lsdException w:name="List Table 6 Colorful" w:uiPriority="51"/>
+    <w:lsdException w:name="List Table 7 Colorful" w:uiPriority="52"/>
+    <w:lsdException w:name="List Table 1 Light Accent 1" w:uiPriority="46"/>
+    <w:lsdException w:name="List Table 2 Accent 1" w:uiPriority="47"/>
+    <w:lsdException w:name="List Table 3 Accent 1" w:uiPriority="48"/>
+    <w:lsdException w:name="List Table 4 Accent 1" w:uiPriority="49"/>
+    <w:lsdException w:name="List Table 5 Dark Accent 1" w:uiPriority="50"/>
+    <w:lsdException w:name="List Table 6 Colorful Accent 1" w:uiPriority="51"/>
+    <w:lsdException w:name="List Table 7 Colorful Accent 1" w:uiPriority="52"/>
+    <w:lsdException w:name="List Table 1 Light Accent 2" w:uiPriority="46"/>
+    <w:lsdException w:name="List Table 2 Accent 2" w:uiPriority="47"/>
+    <w:lsdException w:name="List Table 3 Accent 2" w:uiPriority="48"/>
+    <w:lsdException w:name="List Table 4 Accent 2" w:uiPriority="49"/>
+    <w:lsdException w:name="List Table 5 Dark Accent 2" w:uiPriority="50"/>
+    <w:lsdException w:name="List Table 6 Colorful Accent 2" w:uiPriority="51"/>
+    <w:lsdException w:name="List Table 7 Colorful Accent 2" w:uiPriority="52"/>
+    <w:lsdException w:name="List Table 1 Light Accent 3" w:uiPriority="46"/>
+    <w:lsdException w:name="List Table 2 Accent 3" w:uiPriority="47"/>
+    <w:lsdException w:name="List Table 3 Accent 3" w:uiPriority="48"/>
+    <w:lsdException w:name="List Table 4 Accent 3" w:uiPriority="49"/>
+    <w:lsdException w:name="List Table 5 Dark Accent 3" w:uiPriority="50"/>
+    <w:lsdException w:name="List Table 6 Colorful Accent 3" w:uiPriority="51"/>
+    <w:lsdException w:name="List Table 7 Colorful Accent 3" w:uiPriority="52"/>
+    <w:lsdException w:name="List Table 1 Light Accent 4" w:uiPriority="46"/>
+    <w:lsdException w:name="List Table 2 Accent 4" w:uiPriority="47"/>
+    <w:lsdException w:name="List Table 3 Accent 4" w:uiPriority="48"/>
+    <w:lsdException w:name="List Table 4 Accent 4" w:uiPriority="49"/>
+    <w:lsdException w:name="List Table 5 Dark Accent 4" w:uiPriority="50"/>
+    <w:lsdException w:name="List Table 6 Colorful Accent 4" w:uiPriority="51"/>
+    <w:lsdException w:name="List Table 7 Colorful Accent 4" w:uiPriority="52"/>
+    <w:lsdException w:name="List Table 1 Light Accent 5" w:uiPriority="46"/>
+    <w:lsdException w:name="List Table 2 Accent 5" w:uiPriority="47"/>
+    <w:lsdException w:name="List Table 3 Accent 5" w:uiPriority="48"/>
+    <w:lsdException w:name="List Table 4 Accent 5" w:uiPriority="49"/>
+    <w:lsdException w:name="List Table 5 Dark Accent 5" w:uiPriority="50"/>
+    <w:lsdException w:name="List Table 6 Colorful Accent 5" w:uiPriority="51"/>
+    <w:lsdException w:name="List Table 7 Colorful Accent 5" w:uiPriority="52"/>
+    <w:lsdException w:name="List Table 1 Light Accent 6" w:uiPriority="46"/>
+    <w:lsdException w:name="List Table 2 Accent 6" w:uiPriority="47"/>
+    <w:lsdException w:name="List Table 3 Accent 6" w:uiPriority="48"/>
+    <w:lsdException w:name="List Table 4 Accent 6" w:uiPriority="49"/>
+    <w:lsdException w:name="List Table 5 Dark Accent 6" w:uiPriority="50"/>
+    <w:lsdException w:name="List Table 6 Colorful Accent 6" w:uiPriority="51"/>
+    <w:lsdException w:name="List Table 7 Colorful Accent 6" w:uiPriority="52"/>
   </w:latentStyles>
   <w:style w:type="paragraph" w:default="1" w:styleId="Normal">
     <w:name w:val="Normal"/>
@@ -4876,7 +4841,7 @@
   <a:extraClrSchemeLst/>
   <a:extLst>
     <a:ext uri="{05A4C25C-085E-4340-85A3-A5531E510DB2}">
-      <thm15:themeFamily xmlns:thm15="http://schemas.microsoft.com/office/thememl/2012/main" xmlns="" name="Office Theme" id="{62F939B6-93AF-4DB8-9C6B-D6C7DFDC589F}" vid="{4A3C46E8-61CC-4603-A589-7422A47A8E4A}"/>
+      <thm15:themeFamily xmlns:thm15="http://schemas.microsoft.com/office/thememl/2012/main" name="Office Theme" id="{62F939B6-93AF-4DB8-9C6B-D6C7DFDC589F}" vid="{4A3C46E8-61CC-4603-A589-7422A47A8E4A}"/>
     </a:ext>
   </a:extLst>
 </a:theme>

</xml_diff>